<commit_message>
doc updated with greedysearch
</commit_message>
<xml_diff>
--- a/doc/Utazó Ügynök.docx
+++ b/doc/Utazó Ügynök.docx
@@ -226,7 +226,25 @@
           <w:szCs w:val="24"/>
           <w:lang w:val="hu-HU"/>
         </w:rPr>
-        <w:t>(ahol a csúcsok a városok, és az élek a városok között futó utak) való összes város, csúcs meglátogatása minél optimálisabb idő alatt. A matematikában ezt utazó ügynök problémának nevezik.</w:t>
+        <w:t>(ahol a csúcsok a városok, és az élek a városok között futó utak) való összes város, csúcs meglátogatása minél optimálisabb idő alatt. A matematikában</w:t>
+      </w:r>
+      <w:r>
+        <w:rPr>
+          <w:rFonts w:ascii="Times New Roman" w:hAnsi="Times New Roman" w:cs="Times New Roman"/>
+          <w:sz w:val="24"/>
+          <w:szCs w:val="24"/>
+          <w:lang w:val="hu-HU"/>
+        </w:rPr>
+        <w:t>,</w:t>
+      </w:r>
+      <w:r>
+        <w:rPr>
+          <w:rFonts w:ascii="Times New Roman" w:hAnsi="Times New Roman" w:cs="Times New Roman"/>
+          <w:sz w:val="24"/>
+          <w:szCs w:val="24"/>
+          <w:lang w:val="hu-HU"/>
+        </w:rPr>
+        <w:t xml:space="preserve"> ezt utazó ügynök problémának nevezik.</w:t>
       </w:r>
     </w:p>
     <w:p>
@@ -302,7 +320,16 @@
           <w:szCs w:val="24"/>
           <w:lang w:val="hu-HU"/>
         </w:rPr>
-        <w:t xml:space="preserve">számítási nehézségű, ami annyit tesz, hogy egyelőre nem találtak rá polinom időben lefutó algoritmust, nem determinisztikusan polinom időben megoldható. Ha egy NP – teljes problémára, (amely minden NP – </w:t>
+        <w:t>számítási nehézségű, ami annyit tesz, hogy egyelőre nem találtak rá polinom időben lefutó algoritmust, nem determinisztikusan polinom időben megoldható. Ha egy NP – teljes</w:t>
+      </w:r>
+      <w:r>
+        <w:rPr>
+          <w:rFonts w:ascii="Times New Roman" w:hAnsi="Times New Roman" w:cs="Times New Roman"/>
+          <w:sz w:val="24"/>
+          <w:szCs w:val="24"/>
+          <w:lang w:val="hu-HU"/>
+        </w:rPr>
+        <w:t xml:space="preserve"> problémára, (amely minden </w:t>
       </w:r>
       <w:proofErr w:type="spellStart"/>
       <w:r>
@@ -312,6 +339,15 @@
           <w:szCs w:val="24"/>
           <w:lang w:val="hu-HU"/>
         </w:rPr>
+        <w:t>NP-</w:t>
+      </w:r>
+      <w:r>
+        <w:rPr>
+          <w:rFonts w:ascii="Times New Roman" w:hAnsi="Times New Roman" w:cs="Times New Roman"/>
+          <w:sz w:val="24"/>
+          <w:szCs w:val="24"/>
+          <w:lang w:val="hu-HU"/>
+        </w:rPr>
         <w:t>beli</w:t>
       </w:r>
       <w:proofErr w:type="spellEnd"/>
@@ -322,7 +358,38 @@
           <w:szCs w:val="24"/>
           <w:lang w:val="hu-HU"/>
         </w:rPr>
-        <w:t xml:space="preserve"> problémánál nehezebb) egy polinom idejű optimális algoritmust találna valaki, az megoltaná a P=NP? híres matematikai kérdést és teljesen megváltoztatná a matematikai hozzáállást jó néhány témakörből.</w:t>
+        <w:t xml:space="preserve"> problémánál nehezebb) egy polinom idejű optimális algoritmust találna valaki, az megoltaná a P=NP? </w:t>
+      </w:r>
+      <w:proofErr w:type="gramStart"/>
+      <w:r>
+        <w:rPr>
+          <w:rFonts w:ascii="Times New Roman" w:hAnsi="Times New Roman" w:cs="Times New Roman"/>
+          <w:sz w:val="24"/>
+          <w:szCs w:val="24"/>
+          <w:lang w:val="hu-HU"/>
+        </w:rPr>
+        <w:t>híres</w:t>
+      </w:r>
+      <w:proofErr w:type="gramEnd"/>
+      <w:r>
+        <w:rPr>
+          <w:rFonts w:ascii="Times New Roman" w:hAnsi="Times New Roman" w:cs="Times New Roman"/>
+          <w:sz w:val="24"/>
+          <w:szCs w:val="24"/>
+          <w:lang w:val="hu-HU"/>
+        </w:rPr>
+        <w:t xml:space="preserve"> matematikai kérdés</w:t>
+      </w:r>
+      <w:bookmarkStart w:id="0" w:name="_GoBack"/>
+      <w:bookmarkEnd w:id="0"/>
+      <w:r>
+        <w:rPr>
+          <w:rFonts w:ascii="Times New Roman" w:hAnsi="Times New Roman" w:cs="Times New Roman"/>
+          <w:sz w:val="24"/>
+          <w:szCs w:val="24"/>
+          <w:lang w:val="hu-HU"/>
+        </w:rPr>
+        <w:t>t és teljesen megváltoztatná a matematikai hozzáállást jó néhány témakörből.</w:t>
       </w:r>
     </w:p>
     <w:p>
@@ -928,7 +995,6 @@
       <w:r>
         <w:rPr>
           <w:noProof/>
-          <w:lang w:val="hu-HU" w:eastAsia="hu-HU"/>
         </w:rPr>
         <w:drawing>
           <wp:inline distT="0" distB="0" distL="0" distR="0" wp14:anchorId="6D5573D6" wp14:editId="0065C2DB">
@@ -946,7 +1012,7 @@
                     <pic:cNvPicPr/>
                   </pic:nvPicPr>
                   <pic:blipFill>
-                    <a:blip r:embed="rId4"/>
+                    <a:blip r:embed="rId5"/>
                     <a:stretch>
                       <a:fillRect/>
                     </a:stretch>
@@ -1080,7 +1146,25 @@
           <w:szCs w:val="24"/>
           <w:lang w:val="hu-HU"/>
         </w:rPr>
-        <w:t xml:space="preserve">A program tartalmaz olyan alap osztályokat melyekhez mindegyik réteg hozzáférhet. A </w:t>
+        <w:t>A program tartalmaz</w:t>
+      </w:r>
+      <w:r>
+        <w:rPr>
+          <w:rFonts w:ascii="Times New Roman" w:hAnsi="Times New Roman" w:cs="Times New Roman"/>
+          <w:sz w:val="24"/>
+          <w:szCs w:val="24"/>
+          <w:lang w:val="hu-HU"/>
+        </w:rPr>
+        <w:t>,</w:t>
+      </w:r>
+      <w:r>
+        <w:rPr>
+          <w:rFonts w:ascii="Times New Roman" w:hAnsi="Times New Roman" w:cs="Times New Roman"/>
+          <w:sz w:val="24"/>
+          <w:szCs w:val="24"/>
+          <w:lang w:val="hu-HU"/>
+        </w:rPr>
+        <w:t xml:space="preserve"> olyan alap osztályokat melyekhez mindegyik réteg hozzáférhet. A </w:t>
       </w:r>
       <w:proofErr w:type="spellStart"/>
       <w:r>
@@ -1338,7 +1422,27 @@
           <w:szCs w:val="24"/>
           <w:lang w:val="hu-HU"/>
         </w:rPr>
-        <w:t xml:space="preserve"> osztály tárolja az ágensinformációkat. A konfigurációt, ami a gráf és ágens információkat tartalmazza, a szerializálható </w:t>
+        <w:t xml:space="preserve"> osztály tárolja az ágensinformációkat. A konfigurációt, ami a gráf és ágens információkat tartalmazza, a </w:t>
+      </w:r>
+      <w:proofErr w:type="spellStart"/>
+      <w:r>
+        <w:rPr>
+          <w:rFonts w:ascii="Times New Roman" w:hAnsi="Times New Roman" w:cs="Times New Roman"/>
+          <w:sz w:val="24"/>
+          <w:szCs w:val="24"/>
+          <w:lang w:val="hu-HU"/>
+        </w:rPr>
+        <w:t>szerializálható</w:t>
+      </w:r>
+      <w:proofErr w:type="spellEnd"/>
+      <w:r>
+        <w:rPr>
+          <w:rFonts w:ascii="Times New Roman" w:hAnsi="Times New Roman" w:cs="Times New Roman"/>
+          <w:sz w:val="24"/>
+          <w:szCs w:val="24"/>
+          <w:lang w:val="hu-HU"/>
+        </w:rPr>
+        <w:t xml:space="preserve"> </w:t>
       </w:r>
       <w:proofErr w:type="spellStart"/>
       <w:r>
@@ -1644,8 +1748,6 @@
         </w:rPr>
         <w:t xml:space="preserve"> adatok kinyerése szöveges erőforrásból, illetve a konfigurációk szerializálása és deszerializálása.</w:t>
       </w:r>
-      <w:bookmarkStart w:id="0" w:name="_GoBack"/>
-      <w:bookmarkEnd w:id="0"/>
     </w:p>
     <w:p>
       <w:pPr>
@@ -1660,12 +1762,16 @@
         <w:pStyle w:val="Heading2"/>
         <w:rPr>
           <w:rFonts w:ascii="Times New Roman" w:hAnsi="Times New Roman" w:cs="Times New Roman"/>
-          <w:lang w:val="hu-HU"/>
-        </w:rPr>
-      </w:pPr>
-      <w:r>
-        <w:rPr>
-          <w:rFonts w:ascii="Times New Roman" w:hAnsi="Times New Roman" w:cs="Times New Roman"/>
+          <w:sz w:val="28"/>
+          <w:szCs w:val="28"/>
+          <w:lang w:val="hu-HU"/>
+        </w:rPr>
+      </w:pPr>
+      <w:r>
+        <w:rPr>
+          <w:rFonts w:ascii="Times New Roman" w:hAnsi="Times New Roman" w:cs="Times New Roman"/>
+          <w:sz w:val="28"/>
+          <w:szCs w:val="28"/>
           <w:lang w:val="hu-HU"/>
         </w:rPr>
         <w:t>Algoritmusok:</w:t>
@@ -1684,6 +1790,8 @@
         <w:pStyle w:val="Heading3"/>
         <w:rPr>
           <w:rFonts w:ascii="Times New Roman" w:hAnsi="Times New Roman" w:cs="Times New Roman"/>
+          <w:sz w:val="28"/>
+          <w:szCs w:val="28"/>
           <w:lang w:val="hu-HU"/>
         </w:rPr>
       </w:pPr>
@@ -1691,6 +1799,8 @@
       <w:r>
         <w:rPr>
           <w:rFonts w:ascii="Times New Roman" w:hAnsi="Times New Roman" w:cs="Times New Roman"/>
+          <w:sz w:val="28"/>
+          <w:szCs w:val="28"/>
           <w:lang w:val="hu-HU"/>
         </w:rPr>
         <w:t>Brute</w:t>
@@ -1699,6 +1809,8 @@
       <w:r>
         <w:rPr>
           <w:rFonts w:ascii="Times New Roman" w:hAnsi="Times New Roman" w:cs="Times New Roman"/>
+          <w:sz w:val="28"/>
+          <w:szCs w:val="28"/>
           <w:lang w:val="hu-HU"/>
         </w:rPr>
         <w:t xml:space="preserve"> </w:t>
@@ -1707,6 +1819,8 @@
       <w:r>
         <w:rPr>
           <w:rFonts w:ascii="Times New Roman" w:hAnsi="Times New Roman" w:cs="Times New Roman"/>
+          <w:sz w:val="28"/>
+          <w:szCs w:val="28"/>
           <w:lang w:val="hu-HU"/>
         </w:rPr>
         <w:t>Force</w:t>
@@ -1717,6 +1831,8 @@
       <w:pPr>
         <w:rPr>
           <w:rFonts w:ascii="Times New Roman" w:hAnsi="Times New Roman" w:cs="Times New Roman"/>
+          <w:sz w:val="28"/>
+          <w:szCs w:val="28"/>
           <w:lang w:val="hu-HU"/>
         </w:rPr>
       </w:pPr>
@@ -1726,6 +1842,8 @@
         <w:pStyle w:val="Heading3"/>
         <w:rPr>
           <w:rFonts w:ascii="Times New Roman" w:hAnsi="Times New Roman" w:cs="Times New Roman"/>
+          <w:sz w:val="28"/>
+          <w:szCs w:val="28"/>
           <w:lang w:val="hu-HU"/>
         </w:rPr>
       </w:pPr>
@@ -1733,6 +1851,8 @@
       <w:r>
         <w:rPr>
           <w:rFonts w:ascii="Times New Roman" w:hAnsi="Times New Roman" w:cs="Times New Roman"/>
+          <w:sz w:val="28"/>
+          <w:szCs w:val="28"/>
           <w:lang w:val="hu-HU"/>
         </w:rPr>
         <w:t>Christofides</w:t>
@@ -1743,6 +1863,98 @@
       <w:pPr>
         <w:rPr>
           <w:rFonts w:ascii="Times New Roman" w:hAnsi="Times New Roman" w:cs="Times New Roman"/>
+          <w:sz w:val="28"/>
+          <w:szCs w:val="28"/>
+          <w:lang w:val="hu-HU"/>
+        </w:rPr>
+      </w:pPr>
+    </w:p>
+    <w:p>
+      <w:pPr>
+        <w:rPr>
+          <w:rFonts w:ascii="Times New Roman" w:hAnsi="Times New Roman" w:cs="Times New Roman"/>
+          <w:sz w:val="28"/>
+          <w:szCs w:val="28"/>
+          <w:lang w:val="hu-HU"/>
+        </w:rPr>
+      </w:pPr>
+    </w:p>
+    <w:p>
+      <w:pPr>
+        <w:rPr>
+          <w:rFonts w:ascii="Times New Roman" w:hAnsi="Times New Roman" w:cs="Times New Roman"/>
+          <w:sz w:val="28"/>
+          <w:szCs w:val="28"/>
+          <w:lang w:val="hu-HU"/>
+        </w:rPr>
+      </w:pPr>
+    </w:p>
+    <w:p>
+      <w:pPr>
+        <w:rPr>
+          <w:rFonts w:ascii="Times New Roman" w:hAnsi="Times New Roman" w:cs="Times New Roman"/>
+          <w:sz w:val="28"/>
+          <w:szCs w:val="28"/>
+          <w:lang w:val="hu-HU"/>
+        </w:rPr>
+      </w:pPr>
+    </w:p>
+    <w:p>
+      <w:pPr>
+        <w:rPr>
+          <w:rFonts w:ascii="Times New Roman" w:hAnsi="Times New Roman" w:cs="Times New Roman"/>
+          <w:sz w:val="28"/>
+          <w:szCs w:val="28"/>
+          <w:lang w:val="hu-HU"/>
+        </w:rPr>
+      </w:pPr>
+    </w:p>
+    <w:p>
+      <w:pPr>
+        <w:rPr>
+          <w:rFonts w:ascii="Times New Roman" w:hAnsi="Times New Roman" w:cs="Times New Roman"/>
+          <w:sz w:val="28"/>
+          <w:szCs w:val="28"/>
+          <w:lang w:val="hu-HU"/>
+        </w:rPr>
+      </w:pPr>
+    </w:p>
+    <w:p>
+      <w:pPr>
+        <w:rPr>
+          <w:rFonts w:ascii="Times New Roman" w:hAnsi="Times New Roman" w:cs="Times New Roman"/>
+          <w:sz w:val="28"/>
+          <w:szCs w:val="28"/>
+          <w:lang w:val="hu-HU"/>
+        </w:rPr>
+      </w:pPr>
+    </w:p>
+    <w:p>
+      <w:pPr>
+        <w:rPr>
+          <w:rFonts w:ascii="Times New Roman" w:hAnsi="Times New Roman" w:cs="Times New Roman"/>
+          <w:sz w:val="28"/>
+          <w:szCs w:val="28"/>
+          <w:lang w:val="hu-HU"/>
+        </w:rPr>
+      </w:pPr>
+    </w:p>
+    <w:p>
+      <w:pPr>
+        <w:rPr>
+          <w:rFonts w:ascii="Times New Roman" w:hAnsi="Times New Roman" w:cs="Times New Roman"/>
+          <w:sz w:val="28"/>
+          <w:szCs w:val="28"/>
+          <w:lang w:val="hu-HU"/>
+        </w:rPr>
+      </w:pPr>
+    </w:p>
+    <w:p>
+      <w:pPr>
+        <w:rPr>
+          <w:rFonts w:ascii="Times New Roman" w:hAnsi="Times New Roman" w:cs="Times New Roman"/>
+          <w:sz w:val="28"/>
+          <w:szCs w:val="28"/>
           <w:lang w:val="hu-HU"/>
         </w:rPr>
       </w:pPr>
@@ -1752,21 +1964,1049 @@
         <w:pStyle w:val="Heading3"/>
         <w:rPr>
           <w:rFonts w:ascii="Times New Roman" w:hAnsi="Times New Roman" w:cs="Times New Roman"/>
-          <w:lang w:val="hu-HU"/>
-        </w:rPr>
-      </w:pPr>
-      <w:r>
-        <w:rPr>
-          <w:rFonts w:ascii="Times New Roman" w:hAnsi="Times New Roman" w:cs="Times New Roman"/>
-          <w:lang w:val="hu-HU"/>
-        </w:rPr>
+          <w:sz w:val="28"/>
+          <w:szCs w:val="28"/>
+          <w:lang w:val="hu-HU"/>
+        </w:rPr>
+      </w:pPr>
+      <w:r>
+        <w:rPr>
+          <w:rFonts w:ascii="Times New Roman" w:hAnsi="Times New Roman" w:cs="Times New Roman"/>
+          <w:sz w:val="28"/>
+          <w:szCs w:val="28"/>
+          <w:lang w:val="hu-HU"/>
+        </w:rPr>
+        <w:lastRenderedPageBreak/>
         <w:t>Mohó algoritmus</w:t>
       </w:r>
     </w:p>
     <w:p>
       <w:pPr>
         <w:rPr>
-          <w:rFonts w:ascii="Times New Roman" w:hAnsi="Times New Roman" w:cs="Times New Roman"/>
+          <w:lang w:val="hu-HU"/>
+        </w:rPr>
+      </w:pPr>
+    </w:p>
+    <w:p>
+      <w:pPr>
+        <w:jc w:val="both"/>
+        <w:rPr>
+          <w:sz w:val="24"/>
+          <w:szCs w:val="24"/>
+          <w:lang w:val="hu-HU"/>
+        </w:rPr>
+      </w:pPr>
+      <w:r>
+        <w:rPr>
+          <w:sz w:val="24"/>
+          <w:szCs w:val="24"/>
+          <w:lang w:val="hu-HU"/>
+        </w:rPr>
+        <w:t xml:space="preserve">A programozásban megismert mohó algoritmusok ismertetőjele, hogy tulajdonképp gondolkozás nélkül, </w:t>
+      </w:r>
+      <w:proofErr w:type="spellStart"/>
+      <w:r>
+        <w:rPr>
+          <w:sz w:val="24"/>
+          <w:szCs w:val="24"/>
+          <w:lang w:val="hu-HU"/>
+        </w:rPr>
+        <w:t>Trial</w:t>
+      </w:r>
+      <w:proofErr w:type="spellEnd"/>
+      <w:r>
+        <w:rPr>
+          <w:sz w:val="24"/>
+          <w:szCs w:val="24"/>
+          <w:lang w:val="hu-HU"/>
+        </w:rPr>
+        <w:t xml:space="preserve"> &amp; </w:t>
+      </w:r>
+      <w:proofErr w:type="spellStart"/>
+      <w:r>
+        <w:rPr>
+          <w:sz w:val="24"/>
+          <w:szCs w:val="24"/>
+          <w:lang w:val="hu-HU"/>
+        </w:rPr>
+        <w:t>Error</w:t>
+      </w:r>
+      <w:proofErr w:type="spellEnd"/>
+      <w:r>
+        <w:rPr>
+          <w:sz w:val="24"/>
+          <w:szCs w:val="24"/>
+          <w:lang w:val="hu-HU"/>
+        </w:rPr>
+        <w:t xml:space="preserve"> módon, véletlenszerűen próbálkozva próbálják elérni az optimális, vagy az optimálishoz minél közelebbi megoldást. Ez jelen esetben sincsen másképp.</w:t>
+      </w:r>
+    </w:p>
+    <w:p>
+      <w:pPr>
+        <w:jc w:val="both"/>
+        <w:rPr>
+          <w:sz w:val="24"/>
+          <w:szCs w:val="24"/>
+          <w:lang w:val="hu-HU"/>
+        </w:rPr>
+      </w:pPr>
+      <w:r>
+        <w:rPr>
+          <w:sz w:val="24"/>
+          <w:szCs w:val="24"/>
+          <w:lang w:val="hu-HU"/>
+        </w:rPr>
+        <w:t>Az algoritmus bemenetei a következőek:</w:t>
+      </w:r>
+    </w:p>
+    <w:p>
+      <w:pPr>
+        <w:pStyle w:val="ListParagraph"/>
+        <w:numPr>
+          <w:ilvl w:val="0"/>
+          <w:numId w:val="1"/>
+        </w:numPr>
+        <w:jc w:val="both"/>
+        <w:rPr>
+          <w:sz w:val="24"/>
+          <w:szCs w:val="24"/>
+          <w:lang w:val="hu-HU"/>
+        </w:rPr>
+      </w:pPr>
+      <w:r>
+        <w:rPr>
+          <w:sz w:val="24"/>
+          <w:szCs w:val="24"/>
+          <w:lang w:val="hu-HU"/>
+        </w:rPr>
+        <w:t>A gráf: ezen keressük a lehető legjobb megoldást. Jelen esetben úgy vettük, hogy a megoldás jóságát mérő szám, az az, hogy mely ágens járta be a leghosszabb utat. Mivel egy egység megtétele egyenlő a rá fordított idővel (egy egység megté</w:t>
+      </w:r>
+      <w:r>
+        <w:rPr>
+          <w:sz w:val="24"/>
+          <w:szCs w:val="24"/>
+          <w:lang w:val="hu-HU"/>
+        </w:rPr>
+        <w:t>teléhez szükséges idő konstans</w:t>
+      </w:r>
+      <w:r>
+        <w:rPr>
+          <w:sz w:val="24"/>
+          <w:szCs w:val="24"/>
+          <w:lang w:val="hu-HU"/>
+        </w:rPr>
+        <w:t xml:space="preserve"> egy egység), így az adott megoldás megfogalmazása a következőképpen is történhetne: a megoldás jóságát az összes csúcs bejárási ideje adja, ezt szeretnénk minimalizálni. Mivel az ágensek </w:t>
+      </w:r>
+      <w:r>
+        <w:rPr>
+          <w:sz w:val="24"/>
+          <w:szCs w:val="24"/>
+          <w:lang w:val="hu-HU"/>
+        </w:rPr>
+        <w:t>parallel futnak, így az adott megoldás értéke a leghosszabb ideig futó ágens futási időtartama.</w:t>
+      </w:r>
+    </w:p>
+    <w:p>
+      <w:pPr>
+        <w:pStyle w:val="ListParagraph"/>
+        <w:numPr>
+          <w:ilvl w:val="0"/>
+          <w:numId w:val="1"/>
+        </w:numPr>
+        <w:jc w:val="both"/>
+        <w:rPr>
+          <w:sz w:val="24"/>
+          <w:szCs w:val="24"/>
+          <w:lang w:val="hu-HU"/>
+        </w:rPr>
+      </w:pPr>
+      <w:r>
+        <w:rPr>
+          <w:sz w:val="24"/>
+          <w:szCs w:val="24"/>
+          <w:lang w:val="hu-HU"/>
+        </w:rPr>
+        <w:t>Az ágensek száma: hány ágens fogja megpróbálni egyidejűleg bejárni a gráfot</w:t>
+      </w:r>
+    </w:p>
+    <w:p>
+      <w:pPr>
+        <w:pStyle w:val="ListParagraph"/>
+        <w:numPr>
+          <w:ilvl w:val="0"/>
+          <w:numId w:val="1"/>
+        </w:numPr>
+        <w:jc w:val="both"/>
+        <w:rPr>
+          <w:sz w:val="24"/>
+          <w:szCs w:val="24"/>
+          <w:lang w:val="hu-HU"/>
+        </w:rPr>
+      </w:pPr>
+      <w:r>
+        <w:rPr>
+          <w:sz w:val="24"/>
+          <w:szCs w:val="24"/>
+          <w:lang w:val="hu-HU"/>
+        </w:rPr>
+        <w:t>Az ágensek kezdőpontja: Minden ágens egy kezdőpontból indul, és az algoritmus nem várja el a kezdőpontba való visszatérést, tehát diszjunkt Hamilton utakról beszélhetünk, minden ügynök esetében.</w:t>
+      </w:r>
+    </w:p>
+    <w:p>
+      <w:pPr>
+        <w:pStyle w:val="ListParagraph"/>
+        <w:numPr>
+          <w:ilvl w:val="0"/>
+          <w:numId w:val="1"/>
+        </w:numPr>
+        <w:jc w:val="both"/>
+        <w:rPr>
+          <w:sz w:val="24"/>
+          <w:szCs w:val="24"/>
+          <w:lang w:val="hu-HU"/>
+        </w:rPr>
+      </w:pPr>
+      <w:r>
+        <w:rPr>
+          <w:sz w:val="24"/>
+          <w:szCs w:val="24"/>
+          <w:lang w:val="hu-HU"/>
+        </w:rPr>
+        <w:t>PATIENCE_PARAMETER: Ez a bemeneti paraméter mondja meg, hogy egy adott lokális minimumba való ragadás során hányszor próbálkozzon a rendszer az onnan való kilépésből.</w:t>
+      </w:r>
+    </w:p>
+    <w:p>
+      <w:pPr>
+        <w:pStyle w:val="ListParagraph"/>
+        <w:numPr>
+          <w:ilvl w:val="0"/>
+          <w:numId w:val="1"/>
+        </w:numPr>
+        <w:jc w:val="both"/>
+        <w:rPr>
+          <w:sz w:val="24"/>
+          <w:szCs w:val="24"/>
+          <w:lang w:val="hu-HU"/>
+        </w:rPr>
+      </w:pPr>
+      <w:r>
+        <w:rPr>
+          <w:sz w:val="24"/>
+          <w:szCs w:val="24"/>
+          <w:lang w:val="hu-HU"/>
+        </w:rPr>
+        <w:t xml:space="preserve">NUMBER_OF_RUNS: </w:t>
+      </w:r>
+      <w:r>
+        <w:rPr>
+          <w:sz w:val="24"/>
+          <w:szCs w:val="24"/>
+          <w:lang w:val="hu-HU"/>
+        </w:rPr>
+        <w:t>Egyszerű generáció szám, hányszor próbáljon az algoritmus új legjobb megoldást keresni az előző legjobb alapján.</w:t>
+      </w:r>
+    </w:p>
+    <w:p>
+      <w:pPr>
+        <w:pStyle w:val="ListParagraph"/>
+        <w:numPr>
+          <w:ilvl w:val="0"/>
+          <w:numId w:val="1"/>
+        </w:numPr>
+        <w:jc w:val="both"/>
+        <w:rPr>
+          <w:sz w:val="24"/>
+          <w:szCs w:val="24"/>
+          <w:lang w:val="hu-HU"/>
+        </w:rPr>
+      </w:pPr>
+      <w:r>
+        <w:rPr>
+          <w:sz w:val="24"/>
+          <w:szCs w:val="24"/>
+          <w:lang w:val="hu-HU"/>
+        </w:rPr>
+        <w:t>MAX_ROUTE_LENGTH_PER_AGENT: Egy adott ágens maximálisan befutható csúcsait korlátozza. Ezen paraméter megválasztásakor ügyelni kell, hogy a feladat megoldható maradjon!</w:t>
+      </w:r>
+    </w:p>
+    <w:p>
+      <w:pPr>
+        <w:jc w:val="both"/>
+        <w:rPr>
+          <w:sz w:val="24"/>
+          <w:szCs w:val="24"/>
+          <w:lang w:val="hu-HU"/>
+        </w:rPr>
+      </w:pPr>
+      <w:r>
+        <w:rPr>
+          <w:sz w:val="24"/>
+          <w:szCs w:val="24"/>
+          <w:lang w:val="hu-HU"/>
+        </w:rPr>
+        <w:t>Az algoritmus kezdeti lépése, hogy létrehoz, egy teljesen randomizált megoldást. A megoldás struktúrája az ügynökök szerint van felbontva. A megoldás minden ügynökre tárol egy tömböt, amiben a gráf csúcsainak indexei vannak. Az ágens tömbjében lévő csúcsindexek azt jelképezik, hogy az adott ügynök abban a sorrendben bejárja az adott csúcsokat. Így elképzelhető az is, hogy egy ügynök el sem indul.</w:t>
+      </w:r>
+    </w:p>
+    <w:p>
+      <w:pPr>
+        <w:jc w:val="both"/>
+        <w:rPr>
+          <w:sz w:val="24"/>
+          <w:szCs w:val="24"/>
+          <w:lang w:val="hu-HU"/>
+        </w:rPr>
+      </w:pPr>
+      <w:r>
+        <w:rPr>
+          <w:sz w:val="24"/>
+          <w:szCs w:val="24"/>
+          <w:lang w:val="hu-HU"/>
+        </w:rPr>
+        <w:t>Az algoritmus mindig számon tartja a globális legjobb megoldást és az adott generáció legjobb lokális megoldását. Miután az inicializálás megtörtént megkezdődik egy újabb generáció legyártása, ahol egy az eddigi legjobbnál jobb eredményt szeretnénk legenerálni.</w:t>
+      </w:r>
+    </w:p>
+    <w:p>
+      <w:pPr>
+        <w:jc w:val="both"/>
+        <w:rPr>
+          <w:sz w:val="24"/>
+          <w:szCs w:val="24"/>
+          <w:lang w:val="hu-HU"/>
+        </w:rPr>
+      </w:pPr>
+      <w:r>
+        <w:rPr>
+          <w:sz w:val="24"/>
+          <w:szCs w:val="24"/>
+          <w:lang w:val="hu-HU"/>
+        </w:rPr>
+        <w:t>A lokális legjobb megoldást véletlenszerűen kell legenerálni, majd ennek egy úgynevezett szomszédját kell létrehozni. A szomszéd létrehozásának öt metodikája van, amiből véletlenszerűen kell egyet kiválasztani.</w:t>
+      </w:r>
+    </w:p>
+    <w:p>
+      <w:pPr>
+        <w:jc w:val="both"/>
+        <w:rPr>
+          <w:sz w:val="24"/>
+          <w:szCs w:val="24"/>
+          <w:lang w:val="hu-HU"/>
+        </w:rPr>
+      </w:pPr>
+    </w:p>
+    <w:p>
+      <w:pPr>
+        <w:jc w:val="both"/>
+        <w:rPr>
+          <w:sz w:val="24"/>
+          <w:szCs w:val="24"/>
+          <w:lang w:val="hu-HU"/>
+        </w:rPr>
+      </w:pPr>
+      <w:r>
+        <w:rPr>
+          <w:sz w:val="24"/>
+          <w:szCs w:val="24"/>
+          <w:lang w:val="hu-HU"/>
+        </w:rPr>
+        <w:lastRenderedPageBreak/>
+        <w:t>Szomszéd generálási lehetőségek:</w:t>
+      </w:r>
+    </w:p>
+    <w:p>
+      <w:pPr>
+        <w:pStyle w:val="ListParagraph"/>
+        <w:numPr>
+          <w:ilvl w:val="0"/>
+          <w:numId w:val="2"/>
+        </w:numPr>
+        <w:rPr>
+          <w:sz w:val="24"/>
+          <w:szCs w:val="24"/>
+          <w:lang w:val="hu-HU"/>
+        </w:rPr>
+      </w:pPr>
+      <w:r>
+        <w:rPr>
+          <w:sz w:val="24"/>
+          <w:szCs w:val="24"/>
+          <w:lang w:val="hu-HU"/>
+        </w:rPr>
+        <w:t>Úton belüli inverzió: Egy véletlenszerű ú</w:t>
+      </w:r>
+      <w:r>
+        <w:rPr>
+          <w:sz w:val="24"/>
+          <w:szCs w:val="24"/>
+          <w:lang w:val="hu-HU"/>
+        </w:rPr>
+        <w:t xml:space="preserve">ton egy rész utat invertálunk. </w:t>
+      </w:r>
+      <w:r>
+        <w:rPr>
+          <w:sz w:val="24"/>
+          <w:szCs w:val="24"/>
+          <w:lang w:val="hu-HU"/>
+        </w:rPr>
+        <w:br/>
+      </w:r>
+      <w:r>
+        <w:rPr>
+          <w:sz w:val="24"/>
+          <w:szCs w:val="24"/>
+          <w:lang w:val="hu-HU"/>
+        </w:rPr>
+        <w:t xml:space="preserve">2  </w:t>
+      </w:r>
+      <w:r>
+        <w:rPr>
+          <w:color w:val="FF0000"/>
+          <w:sz w:val="24"/>
+          <w:szCs w:val="24"/>
+          <w:lang w:val="hu-HU"/>
+        </w:rPr>
+        <w:t>3  4  5  6</w:t>
+      </w:r>
+      <w:r>
+        <w:rPr>
+          <w:sz w:val="24"/>
+          <w:szCs w:val="24"/>
+          <w:lang w:val="hu-HU"/>
+        </w:rPr>
+        <w:tab/>
+        <w:t>-&gt;</w:t>
+      </w:r>
+      <w:r>
+        <w:rPr>
+          <w:sz w:val="24"/>
+          <w:szCs w:val="24"/>
+          <w:lang w:val="hu-HU"/>
+        </w:rPr>
+        <w:tab/>
+        <w:t>2  6  5  4  3</w:t>
+      </w:r>
+    </w:p>
+    <w:p>
+      <w:pPr>
+        <w:pStyle w:val="ListParagraph"/>
+        <w:numPr>
+          <w:ilvl w:val="0"/>
+          <w:numId w:val="2"/>
+        </w:numPr>
+        <w:rPr>
+          <w:sz w:val="24"/>
+          <w:szCs w:val="24"/>
+          <w:lang w:val="hu-HU"/>
+        </w:rPr>
+      </w:pPr>
+      <w:r>
+        <w:rPr>
+          <w:sz w:val="24"/>
+          <w:szCs w:val="24"/>
+          <w:lang w:val="hu-HU"/>
+        </w:rPr>
+        <w:t>Úton belüli csere: Egy véletlenszerű úton két rész utat felcserélünk egymással.</w:t>
+      </w:r>
+      <w:r>
+        <w:rPr>
+          <w:sz w:val="24"/>
+          <w:szCs w:val="24"/>
+          <w:lang w:val="hu-HU"/>
+        </w:rPr>
+        <w:br/>
+      </w:r>
+      <w:r>
+        <w:rPr>
+          <w:color w:val="FF0000"/>
+          <w:sz w:val="24"/>
+          <w:szCs w:val="24"/>
+          <w:lang w:val="hu-HU"/>
+        </w:rPr>
+        <w:t>2  3</w:t>
+      </w:r>
+      <w:r>
+        <w:rPr>
+          <w:color w:val="000000" w:themeColor="text1"/>
+          <w:sz w:val="24"/>
+          <w:szCs w:val="24"/>
+          <w:lang w:val="hu-HU"/>
+        </w:rPr>
+        <w:t xml:space="preserve">  4  5  </w:t>
+      </w:r>
+      <w:r>
+        <w:rPr>
+          <w:color w:val="00B050"/>
+          <w:sz w:val="24"/>
+          <w:szCs w:val="24"/>
+          <w:lang w:val="hu-HU"/>
+        </w:rPr>
+        <w:t>6</w:t>
+      </w:r>
+      <w:r>
+        <w:rPr>
+          <w:sz w:val="24"/>
+          <w:szCs w:val="24"/>
+          <w:lang w:val="hu-HU"/>
+        </w:rPr>
+        <w:tab/>
+        <w:t>-&gt;</w:t>
+      </w:r>
+      <w:r>
+        <w:rPr>
+          <w:sz w:val="24"/>
+          <w:szCs w:val="24"/>
+          <w:lang w:val="hu-HU"/>
+        </w:rPr>
+        <w:tab/>
+      </w:r>
+      <w:r>
+        <w:rPr>
+          <w:sz w:val="24"/>
+          <w:szCs w:val="24"/>
+          <w:lang w:val="hu-HU"/>
+        </w:rPr>
+        <w:t>2  4  5  2  3</w:t>
+      </w:r>
+    </w:p>
+    <w:p>
+      <w:pPr>
+        <w:pStyle w:val="ListParagraph"/>
+        <w:numPr>
+          <w:ilvl w:val="0"/>
+          <w:numId w:val="2"/>
+        </w:numPr>
+        <w:rPr>
+          <w:sz w:val="24"/>
+          <w:szCs w:val="24"/>
+          <w:lang w:val="hu-HU"/>
+        </w:rPr>
+      </w:pPr>
+      <w:r>
+        <w:rPr>
+          <w:noProof/>
+          <w:sz w:val="24"/>
+          <w:szCs w:val="24"/>
+        </w:rPr>
+        <mc:AlternateContent>
+          <mc:Choice Requires="wps">
+            <w:drawing>
+              <wp:anchor distT="0" distB="0" distL="114300" distR="114300" simplePos="0" relativeHeight="251659264" behindDoc="0" locked="0" layoutInCell="1" allowOverlap="1">
+                <wp:simplePos x="0" y="0"/>
+                <wp:positionH relativeFrom="column">
+                  <wp:posOffset>862880</wp:posOffset>
+                </wp:positionH>
+                <wp:positionV relativeFrom="paragraph">
+                  <wp:posOffset>260871</wp:posOffset>
+                </wp:positionV>
+                <wp:extent cx="142592" cy="163461"/>
+                <wp:effectExtent l="0" t="0" r="67310" b="65405"/>
+                <wp:wrapNone/>
+                <wp:docPr id="3" name="Straight Arrow Connector 3"/>
+                <wp:cNvGraphicFramePr/>
+                <a:graphic xmlns:a="http://schemas.openxmlformats.org/drawingml/2006/main">
+                  <a:graphicData uri="http://schemas.microsoft.com/office/word/2010/wordprocessingShape">
+                    <wps:wsp>
+                      <wps:cNvCnPr/>
+                      <wps:spPr>
+                        <a:xfrm>
+                          <a:off x="0" y="0"/>
+                          <a:ext cx="142592" cy="163461"/>
+                        </a:xfrm>
+                        <a:prstGeom prst="straightConnector1">
+                          <a:avLst/>
+                        </a:prstGeom>
+                        <a:ln>
+                          <a:solidFill>
+                            <a:schemeClr val="tx1"/>
+                          </a:solidFill>
+                          <a:tailEnd type="triangle"/>
+                        </a:ln>
+                      </wps:spPr>
+                      <wps:style>
+                        <a:lnRef idx="1">
+                          <a:schemeClr val="accent1"/>
+                        </a:lnRef>
+                        <a:fillRef idx="0">
+                          <a:schemeClr val="accent1"/>
+                        </a:fillRef>
+                        <a:effectRef idx="0">
+                          <a:schemeClr val="accent1"/>
+                        </a:effectRef>
+                        <a:fontRef idx="minor">
+                          <a:schemeClr val="tx1"/>
+                        </a:fontRef>
+                      </wps:style>
+                      <wps:bodyPr/>
+                    </wps:wsp>
+                  </a:graphicData>
+                </a:graphic>
+                <wp14:sizeRelH relativeFrom="margin">
+                  <wp14:pctWidth>0</wp14:pctWidth>
+                </wp14:sizeRelH>
+                <wp14:sizeRelV relativeFrom="margin">
+                  <wp14:pctHeight>0</wp14:pctHeight>
+                </wp14:sizeRelV>
+              </wp:anchor>
+            </w:drawing>
+          </mc:Choice>
+          <mc:Fallback>
+            <w:pict>
+              <v:shapetype w14:anchorId="327EE087" id="_x0000_t32" coordsize="21600,21600" o:spt="32" o:oned="t" path="m,l21600,21600e" filled="f">
+                <v:path arrowok="t" fillok="f" o:connecttype="none"/>
+                <o:lock v:ext="edit" shapetype="t"/>
+              </v:shapetype>
+              <v:shape id="Straight Arrow Connector 3" o:spid="_x0000_s1026" type="#_x0000_t32" style="position:absolute;margin-left:67.95pt;margin-top:20.55pt;width:11.25pt;height:12.85pt;z-index:251659264;visibility:visible;mso-wrap-style:square;mso-width-percent:0;mso-height-percent:0;mso-wrap-distance-left:9pt;mso-wrap-distance-top:0;mso-wrap-distance-right:9pt;mso-wrap-distance-bottom:0;mso-position-horizontal:absolute;mso-position-horizontal-relative:text;mso-position-vertical:absolute;mso-position-vertical-relative:text;mso-width-percent:0;mso-height-percent:0;mso-width-relative:margin;mso-height-relative:margin" o:gfxdata="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" strokecolor="black [3213]" strokeweight=".5pt">
+                <v:stroke endarrow="block" joinstyle="miter"/>
+              </v:shape>
+            </w:pict>
+          </mc:Fallback>
+        </mc:AlternateContent>
+      </w:r>
+      <w:r>
+        <w:rPr>
+          <w:sz w:val="24"/>
+          <w:szCs w:val="24"/>
+          <w:lang w:val="hu-HU"/>
+        </w:rPr>
+        <w:t>Úton belüli beszúrás: Egy véletlenszerű úton egy rész utat má</w:t>
+      </w:r>
+      <w:r>
+        <w:rPr>
+          <w:sz w:val="24"/>
+          <w:szCs w:val="24"/>
+          <w:lang w:val="hu-HU"/>
+        </w:rPr>
+        <w:t>shova szúrunk be az úton belül.</w:t>
+      </w:r>
+      <w:r>
+        <w:rPr>
+          <w:sz w:val="24"/>
+          <w:szCs w:val="24"/>
+          <w:lang w:val="hu-HU"/>
+        </w:rPr>
+        <w:br/>
+      </w:r>
+      <w:r>
+        <w:rPr>
+          <w:sz w:val="24"/>
+          <w:szCs w:val="24"/>
+          <w:lang w:val="hu-HU"/>
+        </w:rPr>
+        <w:t xml:space="preserve">2  </w:t>
+      </w:r>
+      <w:r>
+        <w:rPr>
+          <w:color w:val="FF0000"/>
+          <w:sz w:val="24"/>
+          <w:szCs w:val="24"/>
+          <w:lang w:val="hu-HU"/>
+        </w:rPr>
+        <w:t xml:space="preserve">3  </w:t>
+      </w:r>
+      <w:r>
+        <w:rPr>
+          <w:sz w:val="24"/>
+          <w:szCs w:val="24"/>
+          <w:lang w:val="hu-HU"/>
+        </w:rPr>
+        <w:t>4  5  6</w:t>
+      </w:r>
+      <w:r>
+        <w:rPr>
+          <w:sz w:val="24"/>
+          <w:szCs w:val="24"/>
+          <w:lang w:val="hu-HU"/>
+        </w:rPr>
+        <w:tab/>
+        <w:t>-&gt;</w:t>
+      </w:r>
+      <w:r>
+        <w:rPr>
+          <w:sz w:val="24"/>
+          <w:szCs w:val="24"/>
+          <w:lang w:val="hu-HU"/>
+        </w:rPr>
+        <w:tab/>
+        <w:t xml:space="preserve">2  </w:t>
+      </w:r>
+      <w:r>
+        <w:rPr>
+          <w:sz w:val="24"/>
+          <w:szCs w:val="24"/>
+          <w:lang w:val="hu-HU"/>
+        </w:rPr>
+        <w:t>4  5  3  6</w:t>
+      </w:r>
+    </w:p>
+    <w:p>
+      <w:pPr>
+        <w:pStyle w:val="ListParagraph"/>
+        <w:numPr>
+          <w:ilvl w:val="0"/>
+          <w:numId w:val="2"/>
+        </w:numPr>
+        <w:rPr>
+          <w:sz w:val="24"/>
+          <w:szCs w:val="24"/>
+          <w:lang w:val="hu-HU"/>
+        </w:rPr>
+      </w:pPr>
+      <w:r>
+        <w:rPr>
+          <w:sz w:val="24"/>
+          <w:szCs w:val="24"/>
+          <w:lang w:val="hu-HU"/>
+        </w:rPr>
+        <w:t>Utak közötti csere: Két véletlenszerű út egy-egy szakaszát átcseréljük.</w:t>
+      </w:r>
+      <w:r>
+        <w:rPr>
+          <w:sz w:val="24"/>
+          <w:szCs w:val="24"/>
+          <w:lang w:val="hu-HU"/>
+        </w:rPr>
+        <w:br/>
+      </w:r>
+      <w:r>
+        <w:rPr>
+          <w:sz w:val="24"/>
+          <w:szCs w:val="24"/>
+          <w:lang w:val="hu-HU"/>
+        </w:rPr>
+        <w:t>2</w:t>
+      </w:r>
+      <w:r>
+        <w:rPr>
+          <w:color w:val="FF0000"/>
+          <w:sz w:val="24"/>
+          <w:szCs w:val="24"/>
+          <w:lang w:val="hu-HU"/>
+        </w:rPr>
+        <w:t xml:space="preserve">  3  4  5  </w:t>
+      </w:r>
+      <w:r>
+        <w:rPr>
+          <w:color w:val="00B050"/>
+          <w:sz w:val="24"/>
+          <w:szCs w:val="24"/>
+          <w:lang w:val="hu-HU"/>
+        </w:rPr>
+        <w:t>6</w:t>
+      </w:r>
+      <w:r>
+        <w:rPr>
+          <w:sz w:val="24"/>
+          <w:szCs w:val="24"/>
+          <w:lang w:val="hu-HU"/>
+        </w:rPr>
+        <w:tab/>
+        <w:t>-&gt;</w:t>
+      </w:r>
+      <w:r>
+        <w:rPr>
+          <w:sz w:val="24"/>
+          <w:szCs w:val="24"/>
+          <w:lang w:val="hu-HU"/>
+        </w:rPr>
+        <w:tab/>
+      </w:r>
+      <w:r>
+        <w:rPr>
+          <w:sz w:val="24"/>
+          <w:szCs w:val="24"/>
+          <w:lang w:val="hu-HU"/>
+        </w:rPr>
+        <w:t xml:space="preserve">2  </w:t>
+      </w:r>
+      <w:r>
+        <w:rPr>
+          <w:sz w:val="24"/>
+          <w:szCs w:val="24"/>
+          <w:lang w:val="hu-HU"/>
+        </w:rPr>
+        <w:t>7  6</w:t>
+      </w:r>
+      <w:r>
+        <w:rPr>
+          <w:sz w:val="24"/>
+          <w:szCs w:val="24"/>
+          <w:lang w:val="hu-HU"/>
+        </w:rPr>
+        <w:br/>
+      </w:r>
+      <w:r>
+        <w:rPr>
+          <w:color w:val="00B050"/>
+          <w:sz w:val="24"/>
+          <w:szCs w:val="24"/>
+          <w:lang w:val="hu-HU"/>
+        </w:rPr>
+        <w:t>7</w:t>
+      </w:r>
+      <w:r>
+        <w:rPr>
+          <w:sz w:val="24"/>
+          <w:szCs w:val="24"/>
+          <w:lang w:val="hu-HU"/>
+        </w:rPr>
+        <w:t xml:space="preserve"> </w:t>
+      </w:r>
+      <w:r>
+        <w:rPr>
+          <w:sz w:val="24"/>
+          <w:szCs w:val="24"/>
+          <w:lang w:val="hu-HU"/>
+        </w:rPr>
+        <w:tab/>
+        <w:t>-&gt;</w:t>
+      </w:r>
+      <w:r>
+        <w:rPr>
+          <w:sz w:val="24"/>
+          <w:szCs w:val="24"/>
+          <w:lang w:val="hu-HU"/>
+        </w:rPr>
+        <w:tab/>
+      </w:r>
+      <w:r>
+        <w:rPr>
+          <w:sz w:val="24"/>
+          <w:szCs w:val="24"/>
+          <w:lang w:val="hu-HU"/>
+        </w:rPr>
+        <w:t>3  4  5</w:t>
+      </w:r>
+    </w:p>
+    <w:p>
+      <w:pPr>
+        <w:pStyle w:val="ListParagraph"/>
+        <w:numPr>
+          <w:ilvl w:val="0"/>
+          <w:numId w:val="2"/>
+        </w:numPr>
+        <w:rPr>
+          <w:sz w:val="24"/>
+          <w:szCs w:val="24"/>
+          <w:lang w:val="hu-HU"/>
+        </w:rPr>
+      </w:pPr>
+      <w:r>
+        <w:rPr>
+          <w:sz w:val="24"/>
+          <w:szCs w:val="24"/>
+          <w:lang w:val="hu-HU"/>
+        </w:rPr>
+        <w:t xml:space="preserve">Utak </w:t>
+      </w:r>
+      <w:r>
+        <w:rPr>
+          <w:sz w:val="24"/>
+          <w:szCs w:val="24"/>
+          <w:lang w:val="hu-HU"/>
+        </w:rPr>
+        <w:t>közötti transzfer: Két véletlen</w:t>
+      </w:r>
+      <w:r>
+        <w:rPr>
+          <w:sz w:val="24"/>
+          <w:szCs w:val="24"/>
+          <w:lang w:val="hu-HU"/>
+        </w:rPr>
+        <w:t>szerű utat választunk. Az elsőből egy véletlenszerű szakaszt kivágunk és átmásoljuk a másikba, arra a helyre ahonnan az eredetiből indult.</w:t>
+      </w:r>
+      <w:r>
+        <w:rPr>
+          <w:sz w:val="24"/>
+          <w:szCs w:val="24"/>
+          <w:lang w:val="hu-HU"/>
+        </w:rPr>
+        <w:br/>
+      </w:r>
+      <w:r>
+        <w:rPr>
+          <w:sz w:val="24"/>
+          <w:szCs w:val="24"/>
+          <w:lang w:val="hu-HU"/>
+        </w:rPr>
+        <w:t>2</w:t>
+      </w:r>
+      <w:r>
+        <w:rPr>
+          <w:color w:val="FF0000"/>
+          <w:sz w:val="24"/>
+          <w:szCs w:val="24"/>
+          <w:lang w:val="hu-HU"/>
+        </w:rPr>
+        <w:t xml:space="preserve">  3  4  5  </w:t>
+      </w:r>
+      <w:r>
+        <w:rPr>
+          <w:sz w:val="24"/>
+          <w:szCs w:val="24"/>
+          <w:lang w:val="hu-HU"/>
+        </w:rPr>
+        <w:t>6</w:t>
+      </w:r>
+      <w:r>
+        <w:rPr>
+          <w:sz w:val="24"/>
+          <w:szCs w:val="24"/>
+          <w:lang w:val="hu-HU"/>
+        </w:rPr>
+        <w:tab/>
+        <w:t>-&gt;</w:t>
+      </w:r>
+      <w:r>
+        <w:rPr>
+          <w:sz w:val="24"/>
+          <w:szCs w:val="24"/>
+          <w:lang w:val="hu-HU"/>
+        </w:rPr>
+        <w:tab/>
+      </w:r>
+      <w:r>
+        <w:rPr>
+          <w:sz w:val="24"/>
+          <w:szCs w:val="24"/>
+          <w:lang w:val="hu-HU"/>
+        </w:rPr>
+        <w:t xml:space="preserve">2  </w:t>
+      </w:r>
+      <w:r>
+        <w:rPr>
+          <w:sz w:val="24"/>
+          <w:szCs w:val="24"/>
+          <w:lang w:val="hu-HU"/>
+        </w:rPr>
+        <w:t>6</w:t>
+      </w:r>
+      <w:r>
+        <w:rPr>
+          <w:sz w:val="24"/>
+          <w:szCs w:val="24"/>
+          <w:lang w:val="hu-HU"/>
+        </w:rPr>
+        <w:br/>
+      </w:r>
+      <w:r>
+        <w:rPr>
+          <w:sz w:val="24"/>
+          <w:szCs w:val="24"/>
+          <w:lang w:val="hu-HU"/>
+        </w:rPr>
+        <w:t>7</w:t>
+      </w:r>
+      <w:r>
+        <w:rPr>
+          <w:sz w:val="24"/>
+          <w:szCs w:val="24"/>
+          <w:lang w:val="hu-HU"/>
+        </w:rPr>
+        <w:t xml:space="preserve"> </w:t>
+      </w:r>
+      <w:r>
+        <w:rPr>
+          <w:sz w:val="24"/>
+          <w:szCs w:val="24"/>
+          <w:lang w:val="hu-HU"/>
+        </w:rPr>
+        <w:tab/>
+        <w:t>-&gt;</w:t>
+      </w:r>
+      <w:r>
+        <w:rPr>
+          <w:sz w:val="24"/>
+          <w:szCs w:val="24"/>
+          <w:lang w:val="hu-HU"/>
+        </w:rPr>
+        <w:tab/>
+      </w:r>
+      <w:r>
+        <w:rPr>
+          <w:sz w:val="24"/>
+          <w:szCs w:val="24"/>
+          <w:lang w:val="hu-HU"/>
+        </w:rPr>
+        <w:t>7  3  4  5</w:t>
+      </w:r>
+    </w:p>
+    <w:p>
+      <w:pPr>
+        <w:jc w:val="both"/>
+        <w:rPr>
+          <w:sz w:val="24"/>
+          <w:szCs w:val="24"/>
+          <w:lang w:val="hu-HU"/>
+        </w:rPr>
+      </w:pPr>
+      <w:r>
+        <w:rPr>
+          <w:sz w:val="24"/>
+          <w:szCs w:val="24"/>
+          <w:lang w:val="hu-HU"/>
+        </w:rPr>
+        <w:t>Az adott szomszéd generálása után megnézzük, hogy a kijött megoldás jobb-e mint a lokális legjobb, ha igen akkor a lokális megoldást felül írjuk vele. Ha az eddigi legjobb globális megoldásnál is jobb azzal is ugyanezt tesszük. Ezek után a szomszédgenerálás újra indul.</w:t>
+      </w:r>
+    </w:p>
+    <w:p>
+      <w:pPr>
+        <w:jc w:val="both"/>
+        <w:rPr>
+          <w:sz w:val="24"/>
+          <w:szCs w:val="24"/>
+          <w:lang w:val="hu-HU"/>
+        </w:rPr>
+      </w:pPr>
+      <w:r>
+        <w:rPr>
+          <w:sz w:val="24"/>
+          <w:szCs w:val="24"/>
+          <w:lang w:val="hu-HU"/>
+        </w:rPr>
+        <w:t>Ha a szomszédok egy idő után nem generálnak jobb eredményt, mint a lokális legjobb akkor egy lokális minimumba érkeztünk. A PATIENCE_PARAMETER szabja meg, hogy hányszor próbálkozzon kilépni belőle. Ha nem sikerül a generáció legyártása a végéhez ért.</w:t>
+      </w:r>
+    </w:p>
+    <w:p>
+      <w:pPr>
+        <w:jc w:val="both"/>
+        <w:rPr>
+          <w:sz w:val="24"/>
+          <w:szCs w:val="24"/>
+          <w:lang w:val="hu-HU"/>
+        </w:rPr>
+      </w:pPr>
+      <w:r>
+        <w:rPr>
+          <w:sz w:val="24"/>
+          <w:szCs w:val="24"/>
+          <w:lang w:val="hu-HU"/>
+        </w:rPr>
+        <w:t>A generációk számát a fent említett NUMBER_OF_RUNS szabályozza.</w:t>
+      </w:r>
+    </w:p>
+    <w:p>
+      <w:pPr>
+        <w:jc w:val="both"/>
+        <w:rPr>
+          <w:sz w:val="24"/>
+          <w:szCs w:val="24"/>
+          <w:lang w:val="hu-HU"/>
+        </w:rPr>
+      </w:pPr>
+      <w:r>
+        <w:rPr>
+          <w:sz w:val="24"/>
+          <w:szCs w:val="24"/>
+          <w:lang w:val="hu-HU"/>
+        </w:rPr>
+        <w:t>Az algoritmus tehát a leírtak alapján láthatóan nem gondolkozik, csak véletlenszerű cserékkel, inverziókkal, beszúrásokkal próbál utat módosítani és ezzel jobb megoldásokat találni. Nagy előnye, hogy elég gyorsan lefut. Az algoritmus hatékonysága növelhető lehetne szimulált lehűtés bevezetésével.</w:t>
+      </w:r>
+    </w:p>
+    <w:p>
+      <w:pPr>
+        <w:rPr>
+          <w:rFonts w:ascii="Times New Roman" w:hAnsi="Times New Roman" w:cs="Times New Roman"/>
+          <w:sz w:val="28"/>
+          <w:szCs w:val="28"/>
           <w:lang w:val="hu-HU"/>
         </w:rPr>
       </w:pPr>
@@ -1776,12 +3016,16 @@
         <w:pStyle w:val="Heading3"/>
         <w:rPr>
           <w:rFonts w:ascii="Times New Roman" w:hAnsi="Times New Roman" w:cs="Times New Roman"/>
-          <w:lang w:val="hu-HU"/>
-        </w:rPr>
-      </w:pPr>
-      <w:r>
-        <w:rPr>
-          <w:rFonts w:ascii="Times New Roman" w:hAnsi="Times New Roman" w:cs="Times New Roman"/>
+          <w:sz w:val="28"/>
+          <w:szCs w:val="28"/>
+          <w:lang w:val="hu-HU"/>
+        </w:rPr>
+      </w:pPr>
+      <w:r>
+        <w:rPr>
+          <w:rFonts w:ascii="Times New Roman" w:hAnsi="Times New Roman" w:cs="Times New Roman"/>
+          <w:sz w:val="28"/>
+          <w:szCs w:val="28"/>
           <w:lang w:val="hu-HU"/>
         </w:rPr>
         <w:t>Genetikus algoritmus</w:t>
@@ -1800,6 +3044,8 @@
         <w:pStyle w:val="Heading2"/>
         <w:rPr>
           <w:rFonts w:ascii="Times New Roman" w:hAnsi="Times New Roman" w:cs="Times New Roman"/>
+          <w:sz w:val="28"/>
+          <w:szCs w:val="28"/>
           <w:lang w:val="hu-HU"/>
         </w:rPr>
       </w:pPr>
@@ -1807,6 +3053,8 @@
       <w:r>
         <w:rPr>
           <w:rFonts w:ascii="Times New Roman" w:hAnsi="Times New Roman" w:cs="Times New Roman"/>
+          <w:sz w:val="28"/>
+          <w:szCs w:val="28"/>
           <w:lang w:val="hu-HU"/>
         </w:rPr>
         <w:t>Tesztkeretrendszer</w:t>
@@ -1815,6 +3063,8 @@
       <w:r>
         <w:rPr>
           <w:rFonts w:ascii="Times New Roman" w:hAnsi="Times New Roman" w:cs="Times New Roman"/>
+          <w:sz w:val="28"/>
+          <w:szCs w:val="28"/>
           <w:lang w:val="hu-HU"/>
         </w:rPr>
         <w:t>:</w:t>
@@ -1845,6 +3095,243 @@
     </w:sectPr>
   </w:body>
 </w:document>
+</file>
+
+<file path=word/numbering.xml><?xml version="1.0" encoding="utf-8"?>
+<w:numbering xmlns:wpc="http://schemas.microsoft.com/office/word/2010/wordprocessingCanvas" xmlns:mc="http://schemas.openxmlformats.org/markup-compatibility/2006" xmlns:o="urn:schemas-microsoft-com:office:office" xmlns:r="http://schemas.openxmlformats.org/officeDocument/2006/relationships" xmlns:m="http://schemas.openxmlformats.org/officeDocument/2006/math" xmlns:v="urn:schemas-microsoft-com:vml" xmlns:wp14="http://schemas.microsoft.com/office/word/2010/wordprocessingDrawing" xmlns:wp="http://schemas.openxmlformats.org/drawingml/2006/wordprocessingDrawing" xmlns:w10="urn:schemas-microsoft-com:office:word" xmlns:w="http://schemas.openxmlformats.org/wordprocessingml/2006/main" xmlns:w14="http://schemas.microsoft.com/office/word/2010/wordml" xmlns:w15="http://schemas.microsoft.com/office/word/2012/wordml" xmlns:wpg="http://schemas.microsoft.com/office/word/2010/wordprocessingGroup" xmlns:wpi="http://schemas.microsoft.com/office/word/2010/wordprocessingInk" xmlns:wne="http://schemas.microsoft.com/office/word/2006/wordml" xmlns:wps="http://schemas.microsoft.com/office/word/2010/wordprocessingShape" mc:Ignorable="w14 w15 wp14">
+  <w:abstractNum w:abstractNumId="0" w15:restartNumberingAfterBreak="0">
+    <w:nsid w:val="04FF536F"/>
+    <w:multiLevelType w:val="hybridMultilevel"/>
+    <w:tmpl w:val="1E260A74"/>
+    <w:lvl w:ilvl="0" w:tplc="04090001">
+      <w:start w:val="1"/>
+      <w:numFmt w:val="bullet"/>
+      <w:lvlText w:val=""/>
+      <w:lvlJc w:val="left"/>
+      <w:pPr>
+        <w:ind w:left="720" w:hanging="360"/>
+      </w:pPr>
+      <w:rPr>
+        <w:rFonts w:ascii="Symbol" w:hAnsi="Symbol" w:hint="default"/>
+      </w:rPr>
+    </w:lvl>
+    <w:lvl w:ilvl="1" w:tplc="04090003" w:tentative="1">
+      <w:start w:val="1"/>
+      <w:numFmt w:val="bullet"/>
+      <w:lvlText w:val="o"/>
+      <w:lvlJc w:val="left"/>
+      <w:pPr>
+        <w:ind w:left="1440" w:hanging="360"/>
+      </w:pPr>
+      <w:rPr>
+        <w:rFonts w:ascii="Courier New" w:hAnsi="Courier New" w:cs="Courier New" w:hint="default"/>
+      </w:rPr>
+    </w:lvl>
+    <w:lvl w:ilvl="2" w:tplc="04090005" w:tentative="1">
+      <w:start w:val="1"/>
+      <w:numFmt w:val="bullet"/>
+      <w:lvlText w:val=""/>
+      <w:lvlJc w:val="left"/>
+      <w:pPr>
+        <w:ind w:left="2160" w:hanging="360"/>
+      </w:pPr>
+      <w:rPr>
+        <w:rFonts w:ascii="Wingdings" w:hAnsi="Wingdings" w:hint="default"/>
+      </w:rPr>
+    </w:lvl>
+    <w:lvl w:ilvl="3" w:tplc="04090001" w:tentative="1">
+      <w:start w:val="1"/>
+      <w:numFmt w:val="bullet"/>
+      <w:lvlText w:val=""/>
+      <w:lvlJc w:val="left"/>
+      <w:pPr>
+        <w:ind w:left="2880" w:hanging="360"/>
+      </w:pPr>
+      <w:rPr>
+        <w:rFonts w:ascii="Symbol" w:hAnsi="Symbol" w:hint="default"/>
+      </w:rPr>
+    </w:lvl>
+    <w:lvl w:ilvl="4" w:tplc="04090003" w:tentative="1">
+      <w:start w:val="1"/>
+      <w:numFmt w:val="bullet"/>
+      <w:lvlText w:val="o"/>
+      <w:lvlJc w:val="left"/>
+      <w:pPr>
+        <w:ind w:left="3600" w:hanging="360"/>
+      </w:pPr>
+      <w:rPr>
+        <w:rFonts w:ascii="Courier New" w:hAnsi="Courier New" w:cs="Courier New" w:hint="default"/>
+      </w:rPr>
+    </w:lvl>
+    <w:lvl w:ilvl="5" w:tplc="04090005" w:tentative="1">
+      <w:start w:val="1"/>
+      <w:numFmt w:val="bullet"/>
+      <w:lvlText w:val=""/>
+      <w:lvlJc w:val="left"/>
+      <w:pPr>
+        <w:ind w:left="4320" w:hanging="360"/>
+      </w:pPr>
+      <w:rPr>
+        <w:rFonts w:ascii="Wingdings" w:hAnsi="Wingdings" w:hint="default"/>
+      </w:rPr>
+    </w:lvl>
+    <w:lvl w:ilvl="6" w:tplc="04090001" w:tentative="1">
+      <w:start w:val="1"/>
+      <w:numFmt w:val="bullet"/>
+      <w:lvlText w:val=""/>
+      <w:lvlJc w:val="left"/>
+      <w:pPr>
+        <w:ind w:left="5040" w:hanging="360"/>
+      </w:pPr>
+      <w:rPr>
+        <w:rFonts w:ascii="Symbol" w:hAnsi="Symbol" w:hint="default"/>
+      </w:rPr>
+    </w:lvl>
+    <w:lvl w:ilvl="7" w:tplc="04090003" w:tentative="1">
+      <w:start w:val="1"/>
+      <w:numFmt w:val="bullet"/>
+      <w:lvlText w:val="o"/>
+      <w:lvlJc w:val="left"/>
+      <w:pPr>
+        <w:ind w:left="5760" w:hanging="360"/>
+      </w:pPr>
+      <w:rPr>
+        <w:rFonts w:ascii="Courier New" w:hAnsi="Courier New" w:cs="Courier New" w:hint="default"/>
+      </w:rPr>
+    </w:lvl>
+    <w:lvl w:ilvl="8" w:tplc="04090005" w:tentative="1">
+      <w:start w:val="1"/>
+      <w:numFmt w:val="bullet"/>
+      <w:lvlText w:val=""/>
+      <w:lvlJc w:val="left"/>
+      <w:pPr>
+        <w:ind w:left="6480" w:hanging="360"/>
+      </w:pPr>
+      <w:rPr>
+        <w:rFonts w:ascii="Wingdings" w:hAnsi="Wingdings" w:hint="default"/>
+      </w:rPr>
+    </w:lvl>
+  </w:abstractNum>
+  <w:abstractNum w:abstractNumId="1" w15:restartNumberingAfterBreak="0">
+    <w:nsid w:val="626473F1"/>
+    <w:multiLevelType w:val="hybridMultilevel"/>
+    <w:tmpl w:val="6E5AF79A"/>
+    <w:lvl w:ilvl="0" w:tplc="04090001">
+      <w:start w:val="1"/>
+      <w:numFmt w:val="bullet"/>
+      <w:lvlText w:val=""/>
+      <w:lvlJc w:val="left"/>
+      <w:pPr>
+        <w:ind w:left="720" w:hanging="360"/>
+      </w:pPr>
+      <w:rPr>
+        <w:rFonts w:ascii="Symbol" w:hAnsi="Symbol" w:hint="default"/>
+      </w:rPr>
+    </w:lvl>
+    <w:lvl w:ilvl="1" w:tplc="04090003" w:tentative="1">
+      <w:start w:val="1"/>
+      <w:numFmt w:val="bullet"/>
+      <w:lvlText w:val="o"/>
+      <w:lvlJc w:val="left"/>
+      <w:pPr>
+        <w:ind w:left="1440" w:hanging="360"/>
+      </w:pPr>
+      <w:rPr>
+        <w:rFonts w:ascii="Courier New" w:hAnsi="Courier New" w:cs="Courier New" w:hint="default"/>
+      </w:rPr>
+    </w:lvl>
+    <w:lvl w:ilvl="2" w:tplc="04090005" w:tentative="1">
+      <w:start w:val="1"/>
+      <w:numFmt w:val="bullet"/>
+      <w:lvlText w:val=""/>
+      <w:lvlJc w:val="left"/>
+      <w:pPr>
+        <w:ind w:left="2160" w:hanging="360"/>
+      </w:pPr>
+      <w:rPr>
+        <w:rFonts w:ascii="Wingdings" w:hAnsi="Wingdings" w:hint="default"/>
+      </w:rPr>
+    </w:lvl>
+    <w:lvl w:ilvl="3" w:tplc="04090001" w:tentative="1">
+      <w:start w:val="1"/>
+      <w:numFmt w:val="bullet"/>
+      <w:lvlText w:val=""/>
+      <w:lvlJc w:val="left"/>
+      <w:pPr>
+        <w:ind w:left="2880" w:hanging="360"/>
+      </w:pPr>
+      <w:rPr>
+        <w:rFonts w:ascii="Symbol" w:hAnsi="Symbol" w:hint="default"/>
+      </w:rPr>
+    </w:lvl>
+    <w:lvl w:ilvl="4" w:tplc="04090003" w:tentative="1">
+      <w:start w:val="1"/>
+      <w:numFmt w:val="bullet"/>
+      <w:lvlText w:val="o"/>
+      <w:lvlJc w:val="left"/>
+      <w:pPr>
+        <w:ind w:left="3600" w:hanging="360"/>
+      </w:pPr>
+      <w:rPr>
+        <w:rFonts w:ascii="Courier New" w:hAnsi="Courier New" w:cs="Courier New" w:hint="default"/>
+      </w:rPr>
+    </w:lvl>
+    <w:lvl w:ilvl="5" w:tplc="04090005" w:tentative="1">
+      <w:start w:val="1"/>
+      <w:numFmt w:val="bullet"/>
+      <w:lvlText w:val=""/>
+      <w:lvlJc w:val="left"/>
+      <w:pPr>
+        <w:ind w:left="4320" w:hanging="360"/>
+      </w:pPr>
+      <w:rPr>
+        <w:rFonts w:ascii="Wingdings" w:hAnsi="Wingdings" w:hint="default"/>
+      </w:rPr>
+    </w:lvl>
+    <w:lvl w:ilvl="6" w:tplc="04090001" w:tentative="1">
+      <w:start w:val="1"/>
+      <w:numFmt w:val="bullet"/>
+      <w:lvlText w:val=""/>
+      <w:lvlJc w:val="left"/>
+      <w:pPr>
+        <w:ind w:left="5040" w:hanging="360"/>
+      </w:pPr>
+      <w:rPr>
+        <w:rFonts w:ascii="Symbol" w:hAnsi="Symbol" w:hint="default"/>
+      </w:rPr>
+    </w:lvl>
+    <w:lvl w:ilvl="7" w:tplc="04090003" w:tentative="1">
+      <w:start w:val="1"/>
+      <w:numFmt w:val="bullet"/>
+      <w:lvlText w:val="o"/>
+      <w:lvlJc w:val="left"/>
+      <w:pPr>
+        <w:ind w:left="5760" w:hanging="360"/>
+      </w:pPr>
+      <w:rPr>
+        <w:rFonts w:ascii="Courier New" w:hAnsi="Courier New" w:cs="Courier New" w:hint="default"/>
+      </w:rPr>
+    </w:lvl>
+    <w:lvl w:ilvl="8" w:tplc="04090005" w:tentative="1">
+      <w:start w:val="1"/>
+      <w:numFmt w:val="bullet"/>
+      <w:lvlText w:val=""/>
+      <w:lvlJc w:val="left"/>
+      <w:pPr>
+        <w:ind w:left="6480" w:hanging="360"/>
+      </w:pPr>
+      <w:rPr>
+        <w:rFonts w:ascii="Wingdings" w:hAnsi="Wingdings" w:hint="default"/>
+      </w:rPr>
+    </w:lvl>
+  </w:abstractNum>
+  <w:num w:numId="1">
+    <w:abstractNumId w:val="1"/>
+  </w:num>
+  <w:num w:numId="2">
+    <w:abstractNumId w:val="0"/>
+  </w:num>
+</w:numbering>
 </file>
 
 <file path=word/styles.xml><?xml version="1.0" encoding="utf-8"?>
@@ -2372,6 +3859,17 @@
       <w:szCs w:val="32"/>
     </w:rPr>
   </w:style>
+  <w:style w:type="paragraph" w:styleId="ListParagraph">
+    <w:name w:val="List Paragraph"/>
+    <w:basedOn w:val="Normal"/>
+    <w:uiPriority w:val="34"/>
+    <w:qFormat/>
+    <w:rsid w:val="00696374"/>
+    <w:pPr>
+      <w:ind w:left="720"/>
+      <w:contextualSpacing/>
+    </w:pPr>
+  </w:style>
 </w:styles>
 </file>
 

</xml_diff>

<commit_message>
doc update vith genetic basics
</commit_message>
<xml_diff>
--- a/doc/Utazó Ügynök.docx
+++ b/doc/Utazó Ügynök.docx
@@ -39,6 +39,7 @@
     <w:p>
       <w:pPr>
         <w:rPr>
+          <w:rFonts w:ascii="Times New Roman" w:hAnsi="Times New Roman" w:cs="Times New Roman"/>
           <w:lang w:val="hu-HU"/>
         </w:rPr>
       </w:pPr>
@@ -69,21 +70,12 @@
           <w:lang w:val="hu-HU"/>
         </w:rPr>
       </w:pPr>
-      <w:proofErr w:type="spellStart"/>
-      <w:r>
-        <w:rPr>
-          <w:rFonts w:ascii="Times New Roman" w:hAnsi="Times New Roman" w:cs="Times New Roman"/>
-          <w:lang w:val="hu-HU"/>
-        </w:rPr>
-        <w:t>Holló-Szabó</w:t>
-      </w:r>
-      <w:proofErr w:type="spellEnd"/>
-      <w:r>
-        <w:rPr>
-          <w:rFonts w:ascii="Times New Roman" w:hAnsi="Times New Roman" w:cs="Times New Roman"/>
-          <w:lang w:val="hu-HU"/>
-        </w:rPr>
-        <w:t xml:space="preserve"> Ákos</w:t>
+      <w:r>
+        <w:rPr>
+          <w:rFonts w:ascii="Times New Roman" w:hAnsi="Times New Roman" w:cs="Times New Roman"/>
+          <w:lang w:val="hu-HU"/>
+        </w:rPr>
+        <w:t>Holló-Szabó Ákos</w:t>
       </w:r>
     </w:p>
     <w:p>
@@ -291,19 +283,113 @@
           <w:szCs w:val="24"/>
           <w:lang w:val="hu-HU"/>
         </w:rPr>
-        <w:t xml:space="preserve">amilton körút, azt szimulálva, hogy az ügynökünk minden csúcsot végigjárt egyszer, és ezt megpróbálta a leggyorsabban megtenni. A probléma </w:t>
-      </w:r>
-      <w:proofErr w:type="spellStart"/>
-      <w:r>
-        <w:rPr>
-          <w:rFonts w:ascii="Times New Roman" w:hAnsi="Times New Roman" w:cs="Times New Roman"/>
-          <w:sz w:val="24"/>
-          <w:szCs w:val="24"/>
-          <w:lang w:val="hu-HU"/>
-        </w:rPr>
-        <w:t>NP-teljes</w:t>
-      </w:r>
-      <w:proofErr w:type="spellEnd"/>
+        <w:t xml:space="preserve">amilton körút, azt szimulálva, hogy az ügynökünk minden csúcsot végigjárt egyszer, és ezt megpróbálta a leggyorsabban megtenni. A probléma NP-teljes </w:t>
+      </w:r>
+      <w:r>
+        <w:rPr>
+          <w:rFonts w:ascii="Times New Roman" w:hAnsi="Times New Roman" w:cs="Times New Roman"/>
+          <w:sz w:val="24"/>
+          <w:szCs w:val="24"/>
+          <w:lang w:val="hu-HU"/>
+        </w:rPr>
+        <w:t>számítási nehézségű, ami annyit tesz, hogy egyelőre nem találtak rá polinom időben lefutó algoritmust, nem determinisztikusan polinom időben megoldható. Ha egy NP – teljes</w:t>
+      </w:r>
+      <w:r>
+        <w:rPr>
+          <w:rFonts w:ascii="Times New Roman" w:hAnsi="Times New Roman" w:cs="Times New Roman"/>
+          <w:sz w:val="24"/>
+          <w:szCs w:val="24"/>
+          <w:lang w:val="hu-HU"/>
+        </w:rPr>
+        <w:t xml:space="preserve"> problémára, (amely minden NP-</w:t>
+      </w:r>
+      <w:r>
+        <w:rPr>
+          <w:rFonts w:ascii="Times New Roman" w:hAnsi="Times New Roman" w:cs="Times New Roman"/>
+          <w:sz w:val="24"/>
+          <w:szCs w:val="24"/>
+          <w:lang w:val="hu-HU"/>
+        </w:rPr>
+        <w:t>beli problémánál nehezebb) egy polinom idejű optimális algoritmust találna valaki, az megoltaná a P=NP? híres matematikai kérdést és teljesen megváltoztatná a matematikai hozzáállást jó néhány témakörből.</w:t>
+      </w:r>
+    </w:p>
+    <w:p>
+      <w:pPr>
+        <w:jc w:val="both"/>
+        <w:rPr>
+          <w:rFonts w:ascii="Times New Roman" w:hAnsi="Times New Roman" w:cs="Times New Roman"/>
+          <w:sz w:val="24"/>
+          <w:szCs w:val="24"/>
+          <w:lang w:val="hu-HU"/>
+        </w:rPr>
+      </w:pPr>
+      <w:r>
+        <w:rPr>
+          <w:rFonts w:ascii="Times New Roman" w:hAnsi="Times New Roman" w:cs="Times New Roman"/>
+          <w:sz w:val="24"/>
+          <w:szCs w:val="24"/>
+          <w:lang w:val="hu-HU"/>
+        </w:rPr>
+        <w:t xml:space="preserve">A mi feladatunk </w:t>
+      </w:r>
+      <w:r>
+        <w:rPr>
+          <w:rFonts w:ascii="Times New Roman" w:hAnsi="Times New Roman" w:cs="Times New Roman"/>
+          <w:sz w:val="24"/>
+          <w:szCs w:val="24"/>
+          <w:lang w:val="hu-HU"/>
+        </w:rPr>
+        <w:t>felkutatni és leimplementálni a legjobb approximációs módszereket, amik természetesen nem az optimális megoldást adják, csak egyre jobb lefutási időt vagy egyre jobb becsléseket, közelítést adnak.</w:t>
+      </w:r>
+    </w:p>
+    <w:p>
+      <w:pPr>
+        <w:jc w:val="both"/>
+        <w:rPr>
+          <w:rFonts w:ascii="Times New Roman" w:hAnsi="Times New Roman" w:cs="Times New Roman"/>
+          <w:sz w:val="24"/>
+          <w:szCs w:val="24"/>
+          <w:lang w:val="hu-HU"/>
+        </w:rPr>
+      </w:pPr>
+      <w:r>
+        <w:rPr>
+          <w:rFonts w:ascii="Times New Roman" w:hAnsi="Times New Roman" w:cs="Times New Roman"/>
+          <w:sz w:val="24"/>
+          <w:szCs w:val="24"/>
+          <w:lang w:val="hu-HU"/>
+        </w:rPr>
+        <w:t xml:space="preserve">Készítenünk kellett egy vizualizációs keretrendszert, ahol a leimplementált algoritmusokat vizsgálhatjuk meg, akár futás közben, </w:t>
+      </w:r>
+      <w:r>
+        <w:rPr>
+          <w:rFonts w:ascii="Times New Roman" w:hAnsi="Times New Roman" w:cs="Times New Roman"/>
+          <w:sz w:val="24"/>
+          <w:szCs w:val="24"/>
+          <w:lang w:val="hu-HU"/>
+        </w:rPr>
+        <w:t>illetve egy hozzá tartozó teszt keretrendszert, ahol a futási eredményeket tudjuk kiértékelni.</w:t>
+      </w:r>
+    </w:p>
+    <w:p>
+      <w:pPr>
+        <w:jc w:val="both"/>
+        <w:rPr>
+          <w:rFonts w:ascii="Times New Roman" w:hAnsi="Times New Roman" w:cs="Times New Roman"/>
+          <w:sz w:val="24"/>
+          <w:szCs w:val="24"/>
+          <w:lang w:val="hu-HU"/>
+        </w:rPr>
+      </w:pPr>
+      <w:r>
+        <w:rPr>
+          <w:rFonts w:ascii="Times New Roman" w:hAnsi="Times New Roman" w:cs="Times New Roman"/>
+          <w:sz w:val="24"/>
+          <w:szCs w:val="24"/>
+          <w:lang w:val="hu-HU"/>
+        </w:rPr>
+        <w:t>A probléma bonyolultságát redukálandó, teljes gráfokat használtunk, ahol minden csúcs mindegyik másikkal egyszeresen össze van kötve, illetve betartottuk, hogy a gráf bármely három pontjára igaz a háromszög-egyenlőtlenség tétele. Ezzel a kikötéssel redukáltuk a problémát</w:t>
+      </w:r>
       <w:r>
         <w:rPr>
           <w:rFonts w:ascii="Times New Roman" w:hAnsi="Times New Roman" w:cs="Times New Roman"/>
@@ -320,171 +406,6 @@
           <w:szCs w:val="24"/>
           <w:lang w:val="hu-HU"/>
         </w:rPr>
-        <w:t>számítási nehézségű, ami annyit tesz, hogy egyelőre nem találtak rá polinom időben lefutó algoritmust, nem determinisztikusan polinom időben megoldható. Ha egy NP – teljes</w:t>
-      </w:r>
-      <w:r>
-        <w:rPr>
-          <w:rFonts w:ascii="Times New Roman" w:hAnsi="Times New Roman" w:cs="Times New Roman"/>
-          <w:sz w:val="24"/>
-          <w:szCs w:val="24"/>
-          <w:lang w:val="hu-HU"/>
-        </w:rPr>
-        <w:t xml:space="preserve"> problémára, (amely minden </w:t>
-      </w:r>
-      <w:proofErr w:type="spellStart"/>
-      <w:r>
-        <w:rPr>
-          <w:rFonts w:ascii="Times New Roman" w:hAnsi="Times New Roman" w:cs="Times New Roman"/>
-          <w:sz w:val="24"/>
-          <w:szCs w:val="24"/>
-          <w:lang w:val="hu-HU"/>
-        </w:rPr>
-        <w:t>NP-</w:t>
-      </w:r>
-      <w:r>
-        <w:rPr>
-          <w:rFonts w:ascii="Times New Roman" w:hAnsi="Times New Roman" w:cs="Times New Roman"/>
-          <w:sz w:val="24"/>
-          <w:szCs w:val="24"/>
-          <w:lang w:val="hu-HU"/>
-        </w:rPr>
-        <w:t>beli</w:t>
-      </w:r>
-      <w:proofErr w:type="spellEnd"/>
-      <w:r>
-        <w:rPr>
-          <w:rFonts w:ascii="Times New Roman" w:hAnsi="Times New Roman" w:cs="Times New Roman"/>
-          <w:sz w:val="24"/>
-          <w:szCs w:val="24"/>
-          <w:lang w:val="hu-HU"/>
-        </w:rPr>
-        <w:t xml:space="preserve"> problémánál nehezebb) egy polinom idejű optimális algoritmust találna valaki, az megoltaná a P=NP? </w:t>
-      </w:r>
-      <w:proofErr w:type="gramStart"/>
-      <w:r>
-        <w:rPr>
-          <w:rFonts w:ascii="Times New Roman" w:hAnsi="Times New Roman" w:cs="Times New Roman"/>
-          <w:sz w:val="24"/>
-          <w:szCs w:val="24"/>
-          <w:lang w:val="hu-HU"/>
-        </w:rPr>
-        <w:t>híres</w:t>
-      </w:r>
-      <w:proofErr w:type="gramEnd"/>
-      <w:r>
-        <w:rPr>
-          <w:rFonts w:ascii="Times New Roman" w:hAnsi="Times New Roman" w:cs="Times New Roman"/>
-          <w:sz w:val="24"/>
-          <w:szCs w:val="24"/>
-          <w:lang w:val="hu-HU"/>
-        </w:rPr>
-        <w:t xml:space="preserve"> matematikai kérdés</w:t>
-      </w:r>
-      <w:bookmarkStart w:id="0" w:name="_GoBack"/>
-      <w:bookmarkEnd w:id="0"/>
-      <w:r>
-        <w:rPr>
-          <w:rFonts w:ascii="Times New Roman" w:hAnsi="Times New Roman" w:cs="Times New Roman"/>
-          <w:sz w:val="24"/>
-          <w:szCs w:val="24"/>
-          <w:lang w:val="hu-HU"/>
-        </w:rPr>
-        <w:t>t és teljesen megváltoztatná a matematikai hozzáállást jó néhány témakörből.</w:t>
-      </w:r>
-    </w:p>
-    <w:p>
-      <w:pPr>
-        <w:jc w:val="both"/>
-        <w:rPr>
-          <w:rFonts w:ascii="Times New Roman" w:hAnsi="Times New Roman" w:cs="Times New Roman"/>
-          <w:sz w:val="24"/>
-          <w:szCs w:val="24"/>
-          <w:lang w:val="hu-HU"/>
-        </w:rPr>
-      </w:pPr>
-      <w:r>
-        <w:rPr>
-          <w:rFonts w:ascii="Times New Roman" w:hAnsi="Times New Roman" w:cs="Times New Roman"/>
-          <w:sz w:val="24"/>
-          <w:szCs w:val="24"/>
-          <w:lang w:val="hu-HU"/>
-        </w:rPr>
-        <w:t xml:space="preserve">A mi feladatunk </w:t>
-      </w:r>
-      <w:r>
-        <w:rPr>
-          <w:rFonts w:ascii="Times New Roman" w:hAnsi="Times New Roman" w:cs="Times New Roman"/>
-          <w:sz w:val="24"/>
-          <w:szCs w:val="24"/>
-          <w:lang w:val="hu-HU"/>
-        </w:rPr>
-        <w:t>felkutatni és leimplementálni a legjobb approximációs módszereket, amik természetesen nem az optimális megoldást adják, csak egyre jobb lefutási időt vagy egyre jobb becsléseket, közelítést adnak.</w:t>
-      </w:r>
-    </w:p>
-    <w:p>
-      <w:pPr>
-        <w:jc w:val="both"/>
-        <w:rPr>
-          <w:rFonts w:ascii="Times New Roman" w:hAnsi="Times New Roman" w:cs="Times New Roman"/>
-          <w:sz w:val="24"/>
-          <w:szCs w:val="24"/>
-          <w:lang w:val="hu-HU"/>
-        </w:rPr>
-      </w:pPr>
-      <w:r>
-        <w:rPr>
-          <w:rFonts w:ascii="Times New Roman" w:hAnsi="Times New Roman" w:cs="Times New Roman"/>
-          <w:sz w:val="24"/>
-          <w:szCs w:val="24"/>
-          <w:lang w:val="hu-HU"/>
-        </w:rPr>
-        <w:t xml:space="preserve">Készítenünk kellett egy vizualizációs keretrendszert, ahol a leimplementált algoritmusokat vizsgálhatjuk meg, akár futás közben, </w:t>
-      </w:r>
-      <w:r>
-        <w:rPr>
-          <w:rFonts w:ascii="Times New Roman" w:hAnsi="Times New Roman" w:cs="Times New Roman"/>
-          <w:sz w:val="24"/>
-          <w:szCs w:val="24"/>
-          <w:lang w:val="hu-HU"/>
-        </w:rPr>
-        <w:t>illetve egy hozzá tartozó teszt keretrendszert, ahol a futási eredményeket tudjuk kiértékelni.</w:t>
-      </w:r>
-    </w:p>
-    <w:p>
-      <w:pPr>
-        <w:jc w:val="both"/>
-        <w:rPr>
-          <w:rFonts w:ascii="Times New Roman" w:hAnsi="Times New Roman" w:cs="Times New Roman"/>
-          <w:sz w:val="24"/>
-          <w:szCs w:val="24"/>
-          <w:lang w:val="hu-HU"/>
-        </w:rPr>
-      </w:pPr>
-      <w:r>
-        <w:rPr>
-          <w:rFonts w:ascii="Times New Roman" w:hAnsi="Times New Roman" w:cs="Times New Roman"/>
-          <w:sz w:val="24"/>
-          <w:szCs w:val="24"/>
-          <w:lang w:val="hu-HU"/>
-        </w:rPr>
-        <w:t>A probléma bonyolultságát redukálandó, teljes gráfokat használtunk, ahol minden csúcs mindegyik másikkal egyszeresen össze van kötve, illetve betartottuk, hogy a gráf bármely három pontjára igaz a háromszög-egyenlőtlenség tétele. Ezzel a kikötéssel redukáltuk a problémát</w:t>
-      </w:r>
-      <w:r>
-        <w:rPr>
-          <w:rFonts w:ascii="Times New Roman" w:hAnsi="Times New Roman" w:cs="Times New Roman"/>
-          <w:sz w:val="24"/>
-          <w:szCs w:val="24"/>
-          <w:lang w:val="hu-HU"/>
-        </w:rPr>
-        <w:t xml:space="preserve"> </w:t>
-      </w:r>
-      <w:r>
-        <w:rPr>
-          <w:rFonts w:ascii="Times New Roman" w:hAnsi="Times New Roman" w:cs="Times New Roman"/>
-          <w:sz w:val="24"/>
-          <w:szCs w:val="24"/>
-          <w:lang w:val="hu-HU"/>
-        </w:rPr>
         <w:t xml:space="preserve">(ezt euklideszi utazó ügynök problémának nevezik), bár ezzel a bonyolultsága nem csökkent, hiszen már a Hamilton kör keresése is NP – teljes probléma. </w:t>
       </w:r>
       <w:r>
@@ -494,27 +415,7 @@
           <w:szCs w:val="24"/>
           <w:lang w:val="hu-HU"/>
         </w:rPr>
-        <w:t xml:space="preserve">Az euklideszi tér jellemzőit viszont kihasználhatjuk olyan módon, hogy a </w:t>
-      </w:r>
-      <w:proofErr w:type="spellStart"/>
-      <w:r>
-        <w:rPr>
-          <w:rFonts w:ascii="Times New Roman" w:hAnsi="Times New Roman" w:cs="Times New Roman"/>
-          <w:sz w:val="24"/>
-          <w:szCs w:val="24"/>
-          <w:lang w:val="hu-HU"/>
-        </w:rPr>
-        <w:t>gráftérbeli</w:t>
-      </w:r>
-      <w:proofErr w:type="spellEnd"/>
-      <w:r>
-        <w:rPr>
-          <w:rFonts w:ascii="Times New Roman" w:hAnsi="Times New Roman" w:cs="Times New Roman"/>
-          <w:sz w:val="24"/>
-          <w:szCs w:val="24"/>
-          <w:lang w:val="hu-HU"/>
-        </w:rPr>
-        <w:t xml:space="preserve"> feladat bármikor átültethető egy térképen értelmezett valós problémába.</w:t>
+        <w:t>Az euklideszi tér jellemzőit viszont kihasználhatjuk olyan módon, hogy a gráftérbeli feladat bármikor átültethető egy térképen értelmezett valós problémába.</w:t>
       </w:r>
     </w:p>
     <w:p>
@@ -640,6 +541,7 @@
     <w:p>
       <w:pPr>
         <w:rPr>
+          <w:rFonts w:ascii="Times New Roman" w:hAnsi="Times New Roman" w:cs="Times New Roman"/>
           <w:lang w:val="hu-HU"/>
         </w:rPr>
       </w:pPr>
@@ -788,7 +690,6 @@
         </w:rPr>
         <w:t xml:space="preserve">A </w:t>
       </w:r>
-      <w:proofErr w:type="spellStart"/>
       <w:r>
         <w:rPr>
           <w:rFonts w:ascii="Times New Roman" w:hAnsi="Times New Roman" w:cs="Times New Roman"/>
@@ -797,9 +698,17 @@
           <w:szCs w:val="24"/>
           <w:lang w:val="hu-HU"/>
         </w:rPr>
-        <w:t>Run</w:t>
-      </w:r>
-      <w:proofErr w:type="spellEnd"/>
+        <w:t>Run Algorithm</w:t>
+      </w:r>
+      <w:r>
+        <w:rPr>
+          <w:rFonts w:ascii="Times New Roman" w:hAnsi="Times New Roman" w:cs="Times New Roman"/>
+          <w:sz w:val="24"/>
+          <w:szCs w:val="24"/>
+          <w:lang w:val="hu-HU"/>
+        </w:rPr>
+        <w:t xml:space="preserve"> gomb segítségével inicializálhatjuk és elindíthatjuk a folyamatot. A felhasználói felületen ekkor megjelenik a gráf és az inicializációs lépés eredménye. Ezek után a </w:t>
+      </w:r>
       <w:r>
         <w:rPr>
           <w:rFonts w:ascii="Times New Roman" w:hAnsi="Times New Roman" w:cs="Times New Roman"/>
@@ -808,9 +717,17 @@
           <w:szCs w:val="24"/>
           <w:lang w:val="hu-HU"/>
         </w:rPr>
-        <w:t xml:space="preserve"> </w:t>
-      </w:r>
-      <w:proofErr w:type="spellStart"/>
+        <w:t>Next Move</w:t>
+      </w:r>
+      <w:r>
+        <w:rPr>
+          <w:rFonts w:ascii="Times New Roman" w:hAnsi="Times New Roman" w:cs="Times New Roman"/>
+          <w:sz w:val="24"/>
+          <w:szCs w:val="24"/>
+          <w:lang w:val="hu-HU"/>
+        </w:rPr>
+        <w:t xml:space="preserve"> gomb segítségével léptethetjük az algoritmust, vagy a </w:t>
+      </w:r>
       <w:r>
         <w:rPr>
           <w:rFonts w:ascii="Times New Roman" w:hAnsi="Times New Roman" w:cs="Times New Roman"/>
@@ -819,19 +736,17 @@
           <w:szCs w:val="24"/>
           <w:lang w:val="hu-HU"/>
         </w:rPr>
-        <w:t>Algorithm</w:t>
-      </w:r>
-      <w:proofErr w:type="spellEnd"/>
-      <w:r>
-        <w:rPr>
-          <w:rFonts w:ascii="Times New Roman" w:hAnsi="Times New Roman" w:cs="Times New Roman"/>
-          <w:sz w:val="24"/>
-          <w:szCs w:val="24"/>
-          <w:lang w:val="hu-HU"/>
-        </w:rPr>
-        <w:t xml:space="preserve"> gomb segítségével inicializálhatjuk és elindíthatjuk a folyamatot. A felhasználói felületen ekkor megjelenik a gráf és az inicializációs lépés eredménye. Ezek után a </w:t>
-      </w:r>
-      <w:proofErr w:type="spellStart"/>
+        <w:t>Run through</w:t>
+      </w:r>
+      <w:r>
+        <w:rPr>
+          <w:rFonts w:ascii="Times New Roman" w:hAnsi="Times New Roman" w:cs="Times New Roman"/>
+          <w:sz w:val="24"/>
+          <w:szCs w:val="24"/>
+          <w:lang w:val="hu-HU"/>
+        </w:rPr>
+        <w:t xml:space="preserve"> gombbal végigfuttathatjuk azt. Az aktuális legjobb eredményt az </w:t>
+      </w:r>
       <w:r>
         <w:rPr>
           <w:rFonts w:ascii="Times New Roman" w:hAnsi="Times New Roman" w:cs="Times New Roman"/>
@@ -840,127 +755,8 @@
           <w:szCs w:val="24"/>
           <w:lang w:val="hu-HU"/>
         </w:rPr>
-        <w:t>Next</w:t>
-      </w:r>
-      <w:proofErr w:type="spellEnd"/>
-      <w:r>
-        <w:rPr>
-          <w:rFonts w:ascii="Times New Roman" w:hAnsi="Times New Roman" w:cs="Times New Roman"/>
-          <w:i/>
-          <w:sz w:val="24"/>
-          <w:szCs w:val="24"/>
-          <w:lang w:val="hu-HU"/>
-        </w:rPr>
-        <w:t xml:space="preserve"> </w:t>
-      </w:r>
-      <w:proofErr w:type="spellStart"/>
-      <w:r>
-        <w:rPr>
-          <w:rFonts w:ascii="Times New Roman" w:hAnsi="Times New Roman" w:cs="Times New Roman"/>
-          <w:i/>
-          <w:sz w:val="24"/>
-          <w:szCs w:val="24"/>
-          <w:lang w:val="hu-HU"/>
-        </w:rPr>
-        <w:t>Move</w:t>
-      </w:r>
-      <w:proofErr w:type="spellEnd"/>
-      <w:r>
-        <w:rPr>
-          <w:rFonts w:ascii="Times New Roman" w:hAnsi="Times New Roman" w:cs="Times New Roman"/>
-          <w:sz w:val="24"/>
-          <w:szCs w:val="24"/>
-          <w:lang w:val="hu-HU"/>
-        </w:rPr>
-        <w:t xml:space="preserve"> gomb segítségével léptethetjük az </w:t>
-      </w:r>
-      <w:r>
-        <w:rPr>
-          <w:rFonts w:ascii="Times New Roman" w:hAnsi="Times New Roman" w:cs="Times New Roman"/>
-          <w:sz w:val="24"/>
-          <w:szCs w:val="24"/>
-          <w:lang w:val="hu-HU"/>
-        </w:rPr>
-        <w:lastRenderedPageBreak/>
-        <w:t xml:space="preserve">algoritmust, vagy a </w:t>
-      </w:r>
-      <w:proofErr w:type="spellStart"/>
-      <w:r>
-        <w:rPr>
-          <w:rFonts w:ascii="Times New Roman" w:hAnsi="Times New Roman" w:cs="Times New Roman"/>
-          <w:i/>
-          <w:sz w:val="24"/>
-          <w:szCs w:val="24"/>
-          <w:lang w:val="hu-HU"/>
-        </w:rPr>
-        <w:t>Run</w:t>
-      </w:r>
-      <w:proofErr w:type="spellEnd"/>
-      <w:r>
-        <w:rPr>
-          <w:rFonts w:ascii="Times New Roman" w:hAnsi="Times New Roman" w:cs="Times New Roman"/>
-          <w:i/>
-          <w:sz w:val="24"/>
-          <w:szCs w:val="24"/>
-          <w:lang w:val="hu-HU"/>
-        </w:rPr>
-        <w:t xml:space="preserve"> </w:t>
-      </w:r>
-      <w:proofErr w:type="spellStart"/>
-      <w:r>
-        <w:rPr>
-          <w:rFonts w:ascii="Times New Roman" w:hAnsi="Times New Roman" w:cs="Times New Roman"/>
-          <w:i/>
-          <w:sz w:val="24"/>
-          <w:szCs w:val="24"/>
-          <w:lang w:val="hu-HU"/>
-        </w:rPr>
-        <w:t>through</w:t>
-      </w:r>
-      <w:proofErr w:type="spellEnd"/>
-      <w:r>
-        <w:rPr>
-          <w:rFonts w:ascii="Times New Roman" w:hAnsi="Times New Roman" w:cs="Times New Roman"/>
-          <w:sz w:val="24"/>
-          <w:szCs w:val="24"/>
-          <w:lang w:val="hu-HU"/>
-        </w:rPr>
-        <w:t xml:space="preserve"> gombbal végigfuttathatjuk azt. Az aktuális legjobb eredményt az </w:t>
-      </w:r>
-      <w:proofErr w:type="spellStart"/>
-      <w:r>
-        <w:rPr>
-          <w:rFonts w:ascii="Times New Roman" w:hAnsi="Times New Roman" w:cs="Times New Roman"/>
-          <w:i/>
-          <w:sz w:val="24"/>
-          <w:szCs w:val="24"/>
-          <w:lang w:val="hu-HU"/>
-        </w:rPr>
-        <w:t>Actual</w:t>
-      </w:r>
-      <w:proofErr w:type="spellEnd"/>
-      <w:r>
-        <w:rPr>
-          <w:rFonts w:ascii="Times New Roman" w:hAnsi="Times New Roman" w:cs="Times New Roman"/>
-          <w:i/>
-          <w:sz w:val="24"/>
-          <w:szCs w:val="24"/>
-          <w:lang w:val="hu-HU"/>
-        </w:rPr>
-        <w:t xml:space="preserve"> </w:t>
-      </w:r>
-      <w:proofErr w:type="spellStart"/>
-      <w:r>
-        <w:rPr>
-          <w:rFonts w:ascii="Times New Roman" w:hAnsi="Times New Roman" w:cs="Times New Roman"/>
-          <w:i/>
-          <w:sz w:val="24"/>
-          <w:szCs w:val="24"/>
-          <w:lang w:val="hu-HU"/>
-        </w:rPr>
-        <w:t>result</w:t>
-      </w:r>
-      <w:proofErr w:type="spellEnd"/>
+        <w:t>Actual result</w:t>
+      </w:r>
       <w:r>
         <w:rPr>
           <w:rFonts w:ascii="Times New Roman" w:hAnsi="Times New Roman" w:cs="Times New Roman"/>
@@ -994,7 +790,9 @@
       </w:pPr>
       <w:r>
         <w:rPr>
+          <w:rFonts w:ascii="Times New Roman" w:hAnsi="Times New Roman" w:cs="Times New Roman"/>
           <w:noProof/>
+          <w:lang w:val="hu-HU" w:eastAsia="hu-HU"/>
         </w:rPr>
         <w:drawing>
           <wp:inline distT="0" distB="0" distL="0" distR="0" wp14:anchorId="6D5573D6" wp14:editId="0065C2DB">
@@ -1076,6 +874,7 @@
     <w:p>
       <w:pPr>
         <w:rPr>
+          <w:rFonts w:ascii="Times New Roman" w:hAnsi="Times New Roman" w:cs="Times New Roman"/>
           <w:lang w:val="hu-HU"/>
         </w:rPr>
       </w:pPr>
@@ -1106,27 +905,7 @@
           <w:szCs w:val="24"/>
           <w:lang w:val="hu-HU"/>
         </w:rPr>
-        <w:t xml:space="preserve">löníthető rétegeket valósít meg, amelyek fejlesztését külön is lehet végezni. Az implementáció Visual Stúdióban készült a C# nyelv és a </w:t>
-      </w:r>
-      <w:proofErr w:type="spellStart"/>
-      <w:r>
-        <w:rPr>
-          <w:rFonts w:ascii="Times New Roman" w:hAnsi="Times New Roman" w:cs="Times New Roman"/>
-          <w:sz w:val="24"/>
-          <w:szCs w:val="24"/>
-          <w:lang w:val="hu-HU"/>
-        </w:rPr>
-        <w:t>WinForms</w:t>
-      </w:r>
-      <w:proofErr w:type="spellEnd"/>
-      <w:r>
-        <w:rPr>
-          <w:rFonts w:ascii="Times New Roman" w:hAnsi="Times New Roman" w:cs="Times New Roman"/>
-          <w:sz w:val="24"/>
-          <w:szCs w:val="24"/>
-          <w:lang w:val="hu-HU"/>
-        </w:rPr>
-        <w:t xml:space="preserve"> keretrendszer segítségével.</w:t>
+        <w:t>löníthető rétegeket valósít meg, amelyek fejlesztését külön is lehet végezni. Az implementáció Visual Stúdióban készült a C# nyelv és a WinForms keretrendszer segítségével.</w:t>
       </w:r>
     </w:p>
     <w:p>
@@ -1166,7 +945,6 @@
         </w:rPr>
         <w:t xml:space="preserve"> olyan alap osztályokat melyekhez mindegyik réteg hozzáférhet. A </w:t>
       </w:r>
-      <w:proofErr w:type="spellStart"/>
       <w:r>
         <w:rPr>
           <w:rFonts w:ascii="Times New Roman" w:hAnsi="Times New Roman" w:cs="Times New Roman"/>
@@ -1177,7 +955,6 @@
         </w:rPr>
         <w:t>Vertex</w:t>
       </w:r>
-      <w:proofErr w:type="spellEnd"/>
       <w:r>
         <w:rPr>
           <w:rFonts w:ascii="Times New Roman" w:hAnsi="Times New Roman" w:cs="Times New Roman"/>
@@ -1187,7 +964,6 @@
         </w:rPr>
         <w:t xml:space="preserve"> és </w:t>
       </w:r>
-      <w:proofErr w:type="spellStart"/>
       <w:r>
         <w:rPr>
           <w:rFonts w:ascii="Times New Roman" w:hAnsi="Times New Roman" w:cs="Times New Roman"/>
@@ -1198,7 +974,6 @@
         </w:rPr>
         <w:t>Edge</w:t>
       </w:r>
-      <w:proofErr w:type="spellEnd"/>
       <w:r>
         <w:rPr>
           <w:rFonts w:ascii="Times New Roman" w:hAnsi="Times New Roman" w:cs="Times New Roman"/>
@@ -1208,7 +983,6 @@
         </w:rPr>
         <w:t xml:space="preserve"> osztályok egy gráf csúcsait és éleit reprezentálják, a </w:t>
       </w:r>
-      <w:proofErr w:type="spellStart"/>
       <w:r>
         <w:rPr>
           <w:rFonts w:ascii="Times New Roman" w:hAnsi="Times New Roman" w:cs="Times New Roman"/>
@@ -1219,7 +993,6 @@
         </w:rPr>
         <w:t>Coordinate</w:t>
       </w:r>
-      <w:proofErr w:type="spellEnd"/>
       <w:r>
         <w:rPr>
           <w:rFonts w:ascii="Times New Roman" w:hAnsi="Times New Roman" w:cs="Times New Roman"/>
@@ -1265,7 +1038,6 @@
         </w:rPr>
         <w:t xml:space="preserve"> osztályok felhasználásával készült az </w:t>
       </w:r>
-      <w:proofErr w:type="spellStart"/>
       <w:r>
         <w:rPr>
           <w:rFonts w:ascii="Times New Roman" w:hAnsi="Times New Roman" w:cs="Times New Roman"/>
@@ -1276,7 +1048,6 @@
         </w:rPr>
         <w:t>AbstractGraph</w:t>
       </w:r>
-      <w:proofErr w:type="spellEnd"/>
       <w:r>
         <w:rPr>
           <w:rFonts w:ascii="Times New Roman" w:hAnsi="Times New Roman" w:cs="Times New Roman"/>
@@ -1286,7 +1057,6 @@
         </w:rPr>
         <w:t xml:space="preserve"> és ebből leszármazó egyszerű gráf, </w:t>
       </w:r>
-      <w:proofErr w:type="spellStart"/>
       <w:r>
         <w:rPr>
           <w:rFonts w:ascii="Times New Roman" w:hAnsi="Times New Roman" w:cs="Times New Roman"/>
@@ -1297,7 +1067,6 @@
         </w:rPr>
         <w:t>SimpleGraph</w:t>
       </w:r>
-      <w:proofErr w:type="spellEnd"/>
       <w:r>
         <w:rPr>
           <w:rFonts w:ascii="Times New Roman" w:hAnsi="Times New Roman" w:cs="Times New Roman"/>
@@ -1307,7 +1076,6 @@
         </w:rPr>
         <w:t xml:space="preserve">, és egyszerű teljes gráf, </w:t>
       </w:r>
-      <w:proofErr w:type="spellStart"/>
       <w:r>
         <w:rPr>
           <w:rFonts w:ascii="Times New Roman" w:hAnsi="Times New Roman" w:cs="Times New Roman"/>
@@ -1318,7 +1086,6 @@
         </w:rPr>
         <w:t>CompleteGraph</w:t>
       </w:r>
-      <w:proofErr w:type="spellEnd"/>
       <w:r>
         <w:rPr>
           <w:rFonts w:ascii="Times New Roman" w:hAnsi="Times New Roman" w:cs="Times New Roman"/>
@@ -1382,7 +1149,6 @@
         </w:rPr>
         <w:t xml:space="preserve"> Az </w:t>
       </w:r>
-      <w:proofErr w:type="spellStart"/>
       <w:r>
         <w:rPr>
           <w:rFonts w:ascii="Times New Roman" w:hAnsi="Times New Roman" w:cs="Times New Roman"/>
@@ -1393,7 +1159,6 @@
         </w:rPr>
         <w:t>Agent</w:t>
       </w:r>
-      <w:proofErr w:type="spellEnd"/>
       <w:r>
         <w:rPr>
           <w:rFonts w:ascii="Times New Roman" w:hAnsi="Times New Roman" w:cs="Times New Roman"/>
@@ -1403,7 +1168,6 @@
         </w:rPr>
         <w:t xml:space="preserve"> és </w:t>
       </w:r>
-      <w:proofErr w:type="spellStart"/>
       <w:r>
         <w:rPr>
           <w:rFonts w:ascii="Times New Roman" w:hAnsi="Times New Roman" w:cs="Times New Roman"/>
@@ -1414,37 +1178,15 @@
         </w:rPr>
         <w:t>AgentManager</w:t>
       </w:r>
-      <w:proofErr w:type="spellEnd"/>
-      <w:r>
-        <w:rPr>
-          <w:rFonts w:ascii="Times New Roman" w:hAnsi="Times New Roman" w:cs="Times New Roman"/>
-          <w:sz w:val="24"/>
-          <w:szCs w:val="24"/>
-          <w:lang w:val="hu-HU"/>
-        </w:rPr>
-        <w:t xml:space="preserve"> osztály tárolja az ágensinformációkat. A konfigurációt, ami a gráf és ágens információkat tartalmazza, a </w:t>
-      </w:r>
-      <w:proofErr w:type="spellStart"/>
-      <w:r>
-        <w:rPr>
-          <w:rFonts w:ascii="Times New Roman" w:hAnsi="Times New Roman" w:cs="Times New Roman"/>
-          <w:sz w:val="24"/>
-          <w:szCs w:val="24"/>
-          <w:lang w:val="hu-HU"/>
-        </w:rPr>
-        <w:t>szerializálható</w:t>
-      </w:r>
-      <w:proofErr w:type="spellEnd"/>
-      <w:r>
-        <w:rPr>
-          <w:rFonts w:ascii="Times New Roman" w:hAnsi="Times New Roman" w:cs="Times New Roman"/>
-          <w:sz w:val="24"/>
-          <w:szCs w:val="24"/>
-          <w:lang w:val="hu-HU"/>
-        </w:rPr>
-        <w:t xml:space="preserve"> </w:t>
-      </w:r>
-      <w:proofErr w:type="spellStart"/>
+      <w:r>
+        <w:rPr>
+          <w:rFonts w:ascii="Times New Roman" w:hAnsi="Times New Roman" w:cs="Times New Roman"/>
+          <w:sz w:val="24"/>
+          <w:szCs w:val="24"/>
+          <w:lang w:val="hu-HU"/>
+        </w:rPr>
+        <w:t xml:space="preserve"> osztály tárolja az ágensinformációkat. A konfigurációt, ami a gráf és ágens információkat tartalmazza, a szerializálható </w:t>
+      </w:r>
       <w:r>
         <w:rPr>
           <w:rFonts w:ascii="Times New Roman" w:hAnsi="Times New Roman" w:cs="Times New Roman"/>
@@ -1455,7 +1197,6 @@
         </w:rPr>
         <w:t>Configuration</w:t>
       </w:r>
-      <w:proofErr w:type="spellEnd"/>
       <w:r>
         <w:rPr>
           <w:rFonts w:ascii="Times New Roman" w:hAnsi="Times New Roman" w:cs="Times New Roman"/>
@@ -1494,30 +1235,29 @@
           <w:szCs w:val="24"/>
           <w:lang w:val="hu-HU"/>
         </w:rPr>
+        <w:t>A felhasználói felület, az aktuális algoritmus és gráf állapot kirajzolásáért a fő ablak felel. Az ablak meghívható függvényeiben megjelennek az előzőleg említett alap osztályok.</w:t>
+      </w:r>
+    </w:p>
+    <w:p>
+      <w:pPr>
+        <w:jc w:val="both"/>
+        <w:rPr>
+          <w:rFonts w:ascii="Times New Roman" w:hAnsi="Times New Roman" w:cs="Times New Roman"/>
+          <w:sz w:val="24"/>
+          <w:szCs w:val="24"/>
+          <w:lang w:val="hu-HU"/>
+        </w:rPr>
+      </w:pPr>
+      <w:r>
+        <w:rPr>
+          <w:rFonts w:ascii="Times New Roman" w:hAnsi="Times New Roman" w:cs="Times New Roman"/>
+          <w:sz w:val="24"/>
+          <w:szCs w:val="24"/>
+          <w:lang w:val="hu-HU"/>
+        </w:rPr>
         <w:lastRenderedPageBreak/>
-        <w:t>A felhasználói felület, az aktuális algoritmus és gráf állapot kirajzolásáért a fő ablak felel. Az ablak meghívható függvényeiben megjelennek az előzőleg említett alap osztályok.</w:t>
-      </w:r>
-    </w:p>
-    <w:p>
-      <w:pPr>
-        <w:jc w:val="both"/>
-        <w:rPr>
-          <w:rFonts w:ascii="Times New Roman" w:hAnsi="Times New Roman" w:cs="Times New Roman"/>
-          <w:sz w:val="24"/>
-          <w:szCs w:val="24"/>
-          <w:lang w:val="hu-HU"/>
-        </w:rPr>
-      </w:pPr>
-      <w:r>
-        <w:rPr>
-          <w:rFonts w:ascii="Times New Roman" w:hAnsi="Times New Roman" w:cs="Times New Roman"/>
-          <w:sz w:val="24"/>
-          <w:szCs w:val="24"/>
-          <w:lang w:val="hu-HU"/>
-        </w:rPr>
         <w:t xml:space="preserve">Az Algoritmusok ősosztálya az </w:t>
       </w:r>
-      <w:proofErr w:type="spellStart"/>
       <w:r>
         <w:rPr>
           <w:rFonts w:ascii="Times New Roman" w:hAnsi="Times New Roman" w:cs="Times New Roman"/>
@@ -1528,7 +1268,6 @@
         </w:rPr>
         <w:t>Algorithm</w:t>
       </w:r>
-      <w:proofErr w:type="spellEnd"/>
       <w:r>
         <w:rPr>
           <w:rFonts w:ascii="Times New Roman" w:hAnsi="Times New Roman" w:cs="Times New Roman"/>
@@ -1538,7 +1277,6 @@
         </w:rPr>
         <w:t xml:space="preserve">, amely egy egységes interfészt biztosít az összes leszármaztatott algoritmus, és az őket meghívó folyamatok számára. Minden algoritmus külön osztályba lett kiszervezve, így, ha új algoritmust szeretnénk felvenni, azt leszármazott osztály szinten kell megkódolni. Az implementált algoritmusok osztályai rendre: </w:t>
       </w:r>
-      <w:proofErr w:type="spellStart"/>
       <w:r>
         <w:rPr>
           <w:rFonts w:ascii="Times New Roman" w:hAnsi="Times New Roman" w:cs="Times New Roman"/>
@@ -1549,7 +1287,6 @@
         </w:rPr>
         <w:t>BruteForce</w:t>
       </w:r>
-      <w:proofErr w:type="spellEnd"/>
       <w:r>
         <w:rPr>
           <w:rFonts w:ascii="Times New Roman" w:hAnsi="Times New Roman" w:cs="Times New Roman"/>
@@ -1559,7 +1296,6 @@
         </w:rPr>
         <w:t xml:space="preserve">, </w:t>
       </w:r>
-      <w:proofErr w:type="spellStart"/>
       <w:r>
         <w:rPr>
           <w:rFonts w:ascii="Times New Roman" w:hAnsi="Times New Roman" w:cs="Times New Roman"/>
@@ -1570,7 +1306,6 @@
         </w:rPr>
         <w:t>Christofides</w:t>
       </w:r>
-      <w:proofErr w:type="spellEnd"/>
       <w:r>
         <w:rPr>
           <w:rFonts w:ascii="Times New Roman" w:hAnsi="Times New Roman" w:cs="Times New Roman"/>
@@ -1580,7 +1315,6 @@
         </w:rPr>
         <w:t xml:space="preserve">, </w:t>
       </w:r>
-      <w:proofErr w:type="spellStart"/>
       <w:r>
         <w:rPr>
           <w:rFonts w:ascii="Times New Roman" w:hAnsi="Times New Roman" w:cs="Times New Roman"/>
@@ -1591,7 +1325,6 @@
         </w:rPr>
         <w:t>GenetcAlgorithm</w:t>
       </w:r>
-      <w:proofErr w:type="spellEnd"/>
       <w:r>
         <w:rPr>
           <w:rFonts w:ascii="Times New Roman" w:hAnsi="Times New Roman" w:cs="Times New Roman"/>
@@ -1601,7 +1334,6 @@
         </w:rPr>
         <w:t xml:space="preserve">, </w:t>
       </w:r>
-      <w:proofErr w:type="spellStart"/>
       <w:r>
         <w:rPr>
           <w:rFonts w:ascii="Times New Roman" w:hAnsi="Times New Roman" w:cs="Times New Roman"/>
@@ -1612,7 +1344,6 @@
         </w:rPr>
         <w:t>GreedySearch</w:t>
       </w:r>
-      <w:proofErr w:type="spellEnd"/>
       <w:r>
         <w:rPr>
           <w:rFonts w:ascii="Times New Roman" w:hAnsi="Times New Roman" w:cs="Times New Roman"/>
@@ -1709,7 +1440,6 @@
         </w:rPr>
         <w:t xml:space="preserve">A fájl kezeléssel kapcsolatos műveleteket a </w:t>
       </w:r>
-      <w:proofErr w:type="spellStart"/>
       <w:r>
         <w:rPr>
           <w:rFonts w:ascii="Times New Roman" w:hAnsi="Times New Roman" w:cs="Times New Roman"/>
@@ -1720,7 +1450,6 @@
         </w:rPr>
         <w:t>FileManager</w:t>
       </w:r>
-      <w:proofErr w:type="spellEnd"/>
       <w:r>
         <w:rPr>
           <w:rFonts w:ascii="Times New Roman" w:hAnsi="Times New Roman" w:cs="Times New Roman"/>
@@ -1795,7 +1524,6 @@
           <w:lang w:val="hu-HU"/>
         </w:rPr>
       </w:pPr>
-      <w:proofErr w:type="spellStart"/>
       <w:r>
         <w:rPr>
           <w:rFonts w:ascii="Times New Roman" w:hAnsi="Times New Roman" w:cs="Times New Roman"/>
@@ -1803,43 +1531,41 @@
           <w:szCs w:val="28"/>
           <w:lang w:val="hu-HU"/>
         </w:rPr>
-        <w:t>Brute</w:t>
-      </w:r>
-      <w:proofErr w:type="spellEnd"/>
-      <w:r>
+        <w:t>Brute Force</w:t>
+      </w:r>
+    </w:p>
+    <w:p>
+      <w:pPr>
         <w:rPr>
           <w:rFonts w:ascii="Times New Roman" w:hAnsi="Times New Roman" w:cs="Times New Roman"/>
           <w:sz w:val="28"/>
           <w:szCs w:val="28"/>
           <w:lang w:val="hu-HU"/>
         </w:rPr>
-        <w:t xml:space="preserve"> </w:t>
-      </w:r>
-      <w:proofErr w:type="spellStart"/>
-      <w:r>
+      </w:pPr>
+    </w:p>
+    <w:p>
+      <w:pPr>
+        <w:pStyle w:val="Heading3"/>
         <w:rPr>
           <w:rFonts w:ascii="Times New Roman" w:hAnsi="Times New Roman" w:cs="Times New Roman"/>
           <w:sz w:val="28"/>
           <w:szCs w:val="28"/>
           <w:lang w:val="hu-HU"/>
         </w:rPr>
-        <w:t>Force</w:t>
-      </w:r>
-      <w:proofErr w:type="spellEnd"/>
-    </w:p>
-    <w:p>
-      <w:pPr>
+      </w:pPr>
+      <w:r>
         <w:rPr>
           <w:rFonts w:ascii="Times New Roman" w:hAnsi="Times New Roman" w:cs="Times New Roman"/>
           <w:sz w:val="28"/>
           <w:szCs w:val="28"/>
           <w:lang w:val="hu-HU"/>
         </w:rPr>
-      </w:pPr>
-    </w:p>
-    <w:p>
-      <w:pPr>
-        <w:pStyle w:val="Heading3"/>
+        <w:t>Christofides</w:t>
+      </w:r>
+    </w:p>
+    <w:p>
+      <w:pPr>
         <w:rPr>
           <w:rFonts w:ascii="Times New Roman" w:hAnsi="Times New Roman" w:cs="Times New Roman"/>
           <w:sz w:val="28"/>
@@ -1847,17 +1573,16 @@
           <w:lang w:val="hu-HU"/>
         </w:rPr>
       </w:pPr>
-      <w:proofErr w:type="spellStart"/>
-      <w:r>
+    </w:p>
+    <w:p>
+      <w:pPr>
         <w:rPr>
           <w:rFonts w:ascii="Times New Roman" w:hAnsi="Times New Roman" w:cs="Times New Roman"/>
           <w:sz w:val="28"/>
           <w:szCs w:val="28"/>
           <w:lang w:val="hu-HU"/>
         </w:rPr>
-        <w:t>Christofides</w:t>
-      </w:r>
-      <w:proofErr w:type="spellEnd"/>
+      </w:pPr>
     </w:p>
     <w:p>
       <w:pPr>
@@ -1983,75 +1708,44 @@
     <w:p>
       <w:pPr>
         <w:rPr>
-          <w:lang w:val="hu-HU"/>
-        </w:rPr>
-      </w:pPr>
-    </w:p>
-    <w:p>
-      <w:pPr>
-        <w:jc w:val="both"/>
-        <w:rPr>
-          <w:sz w:val="24"/>
-          <w:szCs w:val="24"/>
-          <w:lang w:val="hu-HU"/>
-        </w:rPr>
-      </w:pPr>
-      <w:r>
-        <w:rPr>
-          <w:sz w:val="24"/>
-          <w:szCs w:val="24"/>
-          <w:lang w:val="hu-HU"/>
-        </w:rPr>
-        <w:t xml:space="preserve">A programozásban megismert mohó algoritmusok ismertetőjele, hogy tulajdonképp gondolkozás nélkül, </w:t>
-      </w:r>
-      <w:proofErr w:type="spellStart"/>
-      <w:r>
-        <w:rPr>
-          <w:sz w:val="24"/>
-          <w:szCs w:val="24"/>
-          <w:lang w:val="hu-HU"/>
-        </w:rPr>
-        <w:t>Trial</w:t>
-      </w:r>
-      <w:proofErr w:type="spellEnd"/>
-      <w:r>
-        <w:rPr>
-          <w:sz w:val="24"/>
-          <w:szCs w:val="24"/>
-          <w:lang w:val="hu-HU"/>
-        </w:rPr>
-        <w:t xml:space="preserve"> &amp; </w:t>
-      </w:r>
-      <w:proofErr w:type="spellStart"/>
-      <w:r>
-        <w:rPr>
-          <w:sz w:val="24"/>
-          <w:szCs w:val="24"/>
-          <w:lang w:val="hu-HU"/>
-        </w:rPr>
-        <w:t>Error</w:t>
-      </w:r>
-      <w:proofErr w:type="spellEnd"/>
-      <w:r>
-        <w:rPr>
-          <w:sz w:val="24"/>
-          <w:szCs w:val="24"/>
-          <w:lang w:val="hu-HU"/>
-        </w:rPr>
-        <w:t xml:space="preserve"> módon, véletlenszerűen próbálkozva próbálják elérni az optimális, vagy az optimálishoz minél közelebbi megoldást. Ez jelen esetben sincsen másképp.</w:t>
-      </w:r>
-    </w:p>
-    <w:p>
-      <w:pPr>
-        <w:jc w:val="both"/>
-        <w:rPr>
-          <w:sz w:val="24"/>
-          <w:szCs w:val="24"/>
-          <w:lang w:val="hu-HU"/>
-        </w:rPr>
-      </w:pPr>
-      <w:r>
-        <w:rPr>
+          <w:rFonts w:ascii="Times New Roman" w:hAnsi="Times New Roman" w:cs="Times New Roman"/>
+          <w:lang w:val="hu-HU"/>
+        </w:rPr>
+      </w:pPr>
+    </w:p>
+    <w:p>
+      <w:pPr>
+        <w:jc w:val="both"/>
+        <w:rPr>
+          <w:rFonts w:ascii="Times New Roman" w:hAnsi="Times New Roman" w:cs="Times New Roman"/>
+          <w:sz w:val="24"/>
+          <w:szCs w:val="24"/>
+          <w:lang w:val="hu-HU"/>
+        </w:rPr>
+      </w:pPr>
+      <w:r>
+        <w:rPr>
+          <w:rFonts w:ascii="Times New Roman" w:hAnsi="Times New Roman" w:cs="Times New Roman"/>
+          <w:sz w:val="24"/>
+          <w:szCs w:val="24"/>
+          <w:lang w:val="hu-HU"/>
+        </w:rPr>
+        <w:t>A programozásban megismert mohó algoritmusok ismertetőjele, hogy tulajdonképp gondolkozás nélkül, Trial &amp; Error módon, véletlenszerűen próbálkozva próbálják elérni az optimális, vagy az optimálishoz minél közelebbi megoldást. Ez jelen esetben sincsen másképp.</w:t>
+      </w:r>
+    </w:p>
+    <w:p>
+      <w:pPr>
+        <w:jc w:val="both"/>
+        <w:rPr>
+          <w:rFonts w:ascii="Times New Roman" w:hAnsi="Times New Roman" w:cs="Times New Roman"/>
+          <w:sz w:val="24"/>
+          <w:szCs w:val="24"/>
+          <w:lang w:val="hu-HU"/>
+        </w:rPr>
+      </w:pPr>
+      <w:r>
+        <w:rPr>
+          <w:rFonts w:ascii="Times New Roman" w:hAnsi="Times New Roman" w:cs="Times New Roman"/>
           <w:sz w:val="24"/>
           <w:szCs w:val="24"/>
           <w:lang w:val="hu-HU"/>
@@ -2068,13 +1762,15 @@
         </w:numPr>
         <w:jc w:val="both"/>
         <w:rPr>
-          <w:sz w:val="24"/>
-          <w:szCs w:val="24"/>
-          <w:lang w:val="hu-HU"/>
-        </w:rPr>
-      </w:pPr>
-      <w:r>
-        <w:rPr>
+          <w:rFonts w:ascii="Times New Roman" w:hAnsi="Times New Roman" w:cs="Times New Roman"/>
+          <w:sz w:val="24"/>
+          <w:szCs w:val="24"/>
+          <w:lang w:val="hu-HU"/>
+        </w:rPr>
+      </w:pPr>
+      <w:r>
+        <w:rPr>
+          <w:rFonts w:ascii="Times New Roman" w:hAnsi="Times New Roman" w:cs="Times New Roman"/>
           <w:sz w:val="24"/>
           <w:szCs w:val="24"/>
           <w:lang w:val="hu-HU"/>
@@ -2083,6 +1779,7 @@
       </w:r>
       <w:r>
         <w:rPr>
+          <w:rFonts w:ascii="Times New Roman" w:hAnsi="Times New Roman" w:cs="Times New Roman"/>
           <w:sz w:val="24"/>
           <w:szCs w:val="24"/>
           <w:lang w:val="hu-HU"/>
@@ -2091,6 +1788,7 @@
       </w:r>
       <w:r>
         <w:rPr>
+          <w:rFonts w:ascii="Times New Roman" w:hAnsi="Times New Roman" w:cs="Times New Roman"/>
           <w:sz w:val="24"/>
           <w:szCs w:val="24"/>
           <w:lang w:val="hu-HU"/>
@@ -2099,6 +1797,7 @@
       </w:r>
       <w:r>
         <w:rPr>
+          <w:rFonts w:ascii="Times New Roman" w:hAnsi="Times New Roman" w:cs="Times New Roman"/>
           <w:sz w:val="24"/>
           <w:szCs w:val="24"/>
           <w:lang w:val="hu-HU"/>
@@ -2115,13 +1814,15 @@
         </w:numPr>
         <w:jc w:val="both"/>
         <w:rPr>
-          <w:sz w:val="24"/>
-          <w:szCs w:val="24"/>
-          <w:lang w:val="hu-HU"/>
-        </w:rPr>
-      </w:pPr>
-      <w:r>
-        <w:rPr>
+          <w:rFonts w:ascii="Times New Roman" w:hAnsi="Times New Roman" w:cs="Times New Roman"/>
+          <w:sz w:val="24"/>
+          <w:szCs w:val="24"/>
+          <w:lang w:val="hu-HU"/>
+        </w:rPr>
+      </w:pPr>
+      <w:r>
+        <w:rPr>
+          <w:rFonts w:ascii="Times New Roman" w:hAnsi="Times New Roman" w:cs="Times New Roman"/>
           <w:sz w:val="24"/>
           <w:szCs w:val="24"/>
           <w:lang w:val="hu-HU"/>
@@ -2138,13 +1839,15 @@
         </w:numPr>
         <w:jc w:val="both"/>
         <w:rPr>
-          <w:sz w:val="24"/>
-          <w:szCs w:val="24"/>
-          <w:lang w:val="hu-HU"/>
-        </w:rPr>
-      </w:pPr>
-      <w:r>
-        <w:rPr>
+          <w:rFonts w:ascii="Times New Roman" w:hAnsi="Times New Roman" w:cs="Times New Roman"/>
+          <w:sz w:val="24"/>
+          <w:szCs w:val="24"/>
+          <w:lang w:val="hu-HU"/>
+        </w:rPr>
+      </w:pPr>
+      <w:r>
+        <w:rPr>
+          <w:rFonts w:ascii="Times New Roman" w:hAnsi="Times New Roman" w:cs="Times New Roman"/>
           <w:sz w:val="24"/>
           <w:szCs w:val="24"/>
           <w:lang w:val="hu-HU"/>
@@ -2161,13 +1864,15 @@
         </w:numPr>
         <w:jc w:val="both"/>
         <w:rPr>
-          <w:sz w:val="24"/>
-          <w:szCs w:val="24"/>
-          <w:lang w:val="hu-HU"/>
-        </w:rPr>
-      </w:pPr>
-      <w:r>
-        <w:rPr>
+          <w:rFonts w:ascii="Times New Roman" w:hAnsi="Times New Roman" w:cs="Times New Roman"/>
+          <w:sz w:val="24"/>
+          <w:szCs w:val="24"/>
+          <w:lang w:val="hu-HU"/>
+        </w:rPr>
+      </w:pPr>
+      <w:r>
+        <w:rPr>
+          <w:rFonts w:ascii="Times New Roman" w:hAnsi="Times New Roman" w:cs="Times New Roman"/>
           <w:sz w:val="24"/>
           <w:szCs w:val="24"/>
           <w:lang w:val="hu-HU"/>
@@ -2184,13 +1889,15 @@
         </w:numPr>
         <w:jc w:val="both"/>
         <w:rPr>
-          <w:sz w:val="24"/>
-          <w:szCs w:val="24"/>
-          <w:lang w:val="hu-HU"/>
-        </w:rPr>
-      </w:pPr>
-      <w:r>
-        <w:rPr>
+          <w:rFonts w:ascii="Times New Roman" w:hAnsi="Times New Roman" w:cs="Times New Roman"/>
+          <w:sz w:val="24"/>
+          <w:szCs w:val="24"/>
+          <w:lang w:val="hu-HU"/>
+        </w:rPr>
+      </w:pPr>
+      <w:r>
+        <w:rPr>
+          <w:rFonts w:ascii="Times New Roman" w:hAnsi="Times New Roman" w:cs="Times New Roman"/>
           <w:sz w:val="24"/>
           <w:szCs w:val="24"/>
           <w:lang w:val="hu-HU"/>
@@ -2199,6 +1906,7 @@
       </w:r>
       <w:r>
         <w:rPr>
+          <w:rFonts w:ascii="Times New Roman" w:hAnsi="Times New Roman" w:cs="Times New Roman"/>
           <w:sz w:val="24"/>
           <w:szCs w:val="24"/>
           <w:lang w:val="hu-HU"/>
@@ -2215,13 +1923,15 @@
         </w:numPr>
         <w:jc w:val="both"/>
         <w:rPr>
-          <w:sz w:val="24"/>
-          <w:szCs w:val="24"/>
-          <w:lang w:val="hu-HU"/>
-        </w:rPr>
-      </w:pPr>
-      <w:r>
-        <w:rPr>
+          <w:rFonts w:ascii="Times New Roman" w:hAnsi="Times New Roman" w:cs="Times New Roman"/>
+          <w:sz w:val="24"/>
+          <w:szCs w:val="24"/>
+          <w:lang w:val="hu-HU"/>
+        </w:rPr>
+      </w:pPr>
+      <w:r>
+        <w:rPr>
+          <w:rFonts w:ascii="Times New Roman" w:hAnsi="Times New Roman" w:cs="Times New Roman"/>
           <w:sz w:val="24"/>
           <w:szCs w:val="24"/>
           <w:lang w:val="hu-HU"/>
@@ -2233,13 +1943,15 @@
       <w:pPr>
         <w:jc w:val="both"/>
         <w:rPr>
-          <w:sz w:val="24"/>
-          <w:szCs w:val="24"/>
-          <w:lang w:val="hu-HU"/>
-        </w:rPr>
-      </w:pPr>
-      <w:r>
-        <w:rPr>
+          <w:rFonts w:ascii="Times New Roman" w:hAnsi="Times New Roman" w:cs="Times New Roman"/>
+          <w:sz w:val="24"/>
+          <w:szCs w:val="24"/>
+          <w:lang w:val="hu-HU"/>
+        </w:rPr>
+      </w:pPr>
+      <w:r>
+        <w:rPr>
+          <w:rFonts w:ascii="Times New Roman" w:hAnsi="Times New Roman" w:cs="Times New Roman"/>
           <w:sz w:val="24"/>
           <w:szCs w:val="24"/>
           <w:lang w:val="hu-HU"/>
@@ -2251,13 +1963,15 @@
       <w:pPr>
         <w:jc w:val="both"/>
         <w:rPr>
-          <w:sz w:val="24"/>
-          <w:szCs w:val="24"/>
-          <w:lang w:val="hu-HU"/>
-        </w:rPr>
-      </w:pPr>
-      <w:r>
-        <w:rPr>
+          <w:rFonts w:ascii="Times New Roman" w:hAnsi="Times New Roman" w:cs="Times New Roman"/>
+          <w:sz w:val="24"/>
+          <w:szCs w:val="24"/>
+          <w:lang w:val="hu-HU"/>
+        </w:rPr>
+      </w:pPr>
+      <w:r>
+        <w:rPr>
+          <w:rFonts w:ascii="Times New Roman" w:hAnsi="Times New Roman" w:cs="Times New Roman"/>
           <w:sz w:val="24"/>
           <w:szCs w:val="24"/>
           <w:lang w:val="hu-HU"/>
@@ -2269,13 +1983,15 @@
       <w:pPr>
         <w:jc w:val="both"/>
         <w:rPr>
-          <w:sz w:val="24"/>
-          <w:szCs w:val="24"/>
-          <w:lang w:val="hu-HU"/>
-        </w:rPr>
-      </w:pPr>
-      <w:r>
-        <w:rPr>
+          <w:rFonts w:ascii="Times New Roman" w:hAnsi="Times New Roman" w:cs="Times New Roman"/>
+          <w:sz w:val="24"/>
+          <w:szCs w:val="24"/>
+          <w:lang w:val="hu-HU"/>
+        </w:rPr>
+      </w:pPr>
+      <w:r>
+        <w:rPr>
+          <w:rFonts w:ascii="Times New Roman" w:hAnsi="Times New Roman" w:cs="Times New Roman"/>
           <w:sz w:val="24"/>
           <w:szCs w:val="24"/>
           <w:lang w:val="hu-HU"/>
@@ -2287,23 +2003,37 @@
       <w:pPr>
         <w:jc w:val="both"/>
         <w:rPr>
-          <w:sz w:val="24"/>
-          <w:szCs w:val="24"/>
-          <w:lang w:val="hu-HU"/>
-        </w:rPr>
-      </w:pPr>
-    </w:p>
-    <w:p>
-      <w:pPr>
-        <w:jc w:val="both"/>
-        <w:rPr>
-          <w:sz w:val="24"/>
-          <w:szCs w:val="24"/>
-          <w:lang w:val="hu-HU"/>
-        </w:rPr>
-      </w:pPr>
-      <w:r>
-        <w:rPr>
+          <w:rFonts w:ascii="Times New Roman" w:hAnsi="Times New Roman" w:cs="Times New Roman"/>
+          <w:sz w:val="24"/>
+          <w:szCs w:val="24"/>
+          <w:lang w:val="hu-HU"/>
+        </w:rPr>
+      </w:pPr>
+    </w:p>
+    <w:p>
+      <w:pPr>
+        <w:jc w:val="both"/>
+        <w:rPr>
+          <w:rFonts w:ascii="Times New Roman" w:hAnsi="Times New Roman" w:cs="Times New Roman"/>
+          <w:sz w:val="24"/>
+          <w:szCs w:val="24"/>
+          <w:lang w:val="hu-HU"/>
+        </w:rPr>
+      </w:pPr>
+    </w:p>
+    <w:p>
+      <w:pPr>
+        <w:jc w:val="both"/>
+        <w:rPr>
+          <w:rFonts w:ascii="Times New Roman" w:hAnsi="Times New Roman" w:cs="Times New Roman"/>
+          <w:sz w:val="24"/>
+          <w:szCs w:val="24"/>
+          <w:lang w:val="hu-HU"/>
+        </w:rPr>
+      </w:pPr>
+      <w:r>
+        <w:rPr>
+          <w:rFonts w:ascii="Times New Roman" w:hAnsi="Times New Roman" w:cs="Times New Roman"/>
           <w:sz w:val="24"/>
           <w:szCs w:val="24"/>
           <w:lang w:val="hu-HU"/>
@@ -2320,13 +2050,15 @@
           <w:numId w:val="2"/>
         </w:numPr>
         <w:rPr>
-          <w:sz w:val="24"/>
-          <w:szCs w:val="24"/>
-          <w:lang w:val="hu-HU"/>
-        </w:rPr>
-      </w:pPr>
-      <w:r>
-        <w:rPr>
+          <w:rFonts w:ascii="Times New Roman" w:hAnsi="Times New Roman" w:cs="Times New Roman"/>
+          <w:sz w:val="24"/>
+          <w:szCs w:val="24"/>
+          <w:lang w:val="hu-HU"/>
+        </w:rPr>
+      </w:pPr>
+      <w:r>
+        <w:rPr>
+          <w:rFonts w:ascii="Times New Roman" w:hAnsi="Times New Roman" w:cs="Times New Roman"/>
           <w:sz w:val="24"/>
           <w:szCs w:val="24"/>
           <w:lang w:val="hu-HU"/>
@@ -2335,6 +2067,7 @@
       </w:r>
       <w:r>
         <w:rPr>
+          <w:rFonts w:ascii="Times New Roman" w:hAnsi="Times New Roman" w:cs="Times New Roman"/>
           <w:sz w:val="24"/>
           <w:szCs w:val="24"/>
           <w:lang w:val="hu-HU"/>
@@ -2343,6 +2076,7 @@
       </w:r>
       <w:r>
         <w:rPr>
+          <w:rFonts w:ascii="Times New Roman" w:hAnsi="Times New Roman" w:cs="Times New Roman"/>
           <w:sz w:val="24"/>
           <w:szCs w:val="24"/>
           <w:lang w:val="hu-HU"/>
@@ -2351,6 +2085,7 @@
       </w:r>
       <w:r>
         <w:rPr>
+          <w:rFonts w:ascii="Times New Roman" w:hAnsi="Times New Roman" w:cs="Times New Roman"/>
           <w:sz w:val="24"/>
           <w:szCs w:val="24"/>
           <w:lang w:val="hu-HU"/>
@@ -2359,6 +2094,7 @@
       </w:r>
       <w:r>
         <w:rPr>
+          <w:rFonts w:ascii="Times New Roman" w:hAnsi="Times New Roman" w:cs="Times New Roman"/>
           <w:color w:val="FF0000"/>
           <w:sz w:val="24"/>
           <w:szCs w:val="24"/>
@@ -2368,6 +2104,7 @@
       </w:r>
       <w:r>
         <w:rPr>
+          <w:rFonts w:ascii="Times New Roman" w:hAnsi="Times New Roman" w:cs="Times New Roman"/>
           <w:sz w:val="24"/>
           <w:szCs w:val="24"/>
           <w:lang w:val="hu-HU"/>
@@ -2377,6 +2114,7 @@
       </w:r>
       <w:r>
         <w:rPr>
+          <w:rFonts w:ascii="Times New Roman" w:hAnsi="Times New Roman" w:cs="Times New Roman"/>
           <w:sz w:val="24"/>
           <w:szCs w:val="24"/>
           <w:lang w:val="hu-HU"/>
@@ -2393,13 +2131,15 @@
           <w:numId w:val="2"/>
         </w:numPr>
         <w:rPr>
-          <w:sz w:val="24"/>
-          <w:szCs w:val="24"/>
-          <w:lang w:val="hu-HU"/>
-        </w:rPr>
-      </w:pPr>
-      <w:r>
-        <w:rPr>
+          <w:rFonts w:ascii="Times New Roman" w:hAnsi="Times New Roman" w:cs="Times New Roman"/>
+          <w:sz w:val="24"/>
+          <w:szCs w:val="24"/>
+          <w:lang w:val="hu-HU"/>
+        </w:rPr>
+      </w:pPr>
+      <w:r>
+        <w:rPr>
+          <w:rFonts w:ascii="Times New Roman" w:hAnsi="Times New Roman" w:cs="Times New Roman"/>
           <w:sz w:val="24"/>
           <w:szCs w:val="24"/>
           <w:lang w:val="hu-HU"/>
@@ -2408,6 +2148,7 @@
       </w:r>
       <w:r>
         <w:rPr>
+          <w:rFonts w:ascii="Times New Roman" w:hAnsi="Times New Roman" w:cs="Times New Roman"/>
           <w:sz w:val="24"/>
           <w:szCs w:val="24"/>
           <w:lang w:val="hu-HU"/>
@@ -2416,6 +2157,7 @@
       </w:r>
       <w:r>
         <w:rPr>
+          <w:rFonts w:ascii="Times New Roman" w:hAnsi="Times New Roman" w:cs="Times New Roman"/>
           <w:color w:val="FF0000"/>
           <w:sz w:val="24"/>
           <w:szCs w:val="24"/>
@@ -2425,6 +2167,7 @@
       </w:r>
       <w:r>
         <w:rPr>
+          <w:rFonts w:ascii="Times New Roman" w:hAnsi="Times New Roman" w:cs="Times New Roman"/>
           <w:color w:val="000000" w:themeColor="text1"/>
           <w:sz w:val="24"/>
           <w:szCs w:val="24"/>
@@ -2434,6 +2177,7 @@
       </w:r>
       <w:r>
         <w:rPr>
+          <w:rFonts w:ascii="Times New Roman" w:hAnsi="Times New Roman" w:cs="Times New Roman"/>
           <w:color w:val="00B050"/>
           <w:sz w:val="24"/>
           <w:szCs w:val="24"/>
@@ -2443,6 +2187,7 @@
       </w:r>
       <w:r>
         <w:rPr>
+          <w:rFonts w:ascii="Times New Roman" w:hAnsi="Times New Roman" w:cs="Times New Roman"/>
           <w:sz w:val="24"/>
           <w:szCs w:val="24"/>
           <w:lang w:val="hu-HU"/>
@@ -2452,18 +2197,12 @@
       </w:r>
       <w:r>
         <w:rPr>
+          <w:rFonts w:ascii="Times New Roman" w:hAnsi="Times New Roman" w:cs="Times New Roman"/>
           <w:sz w:val="24"/>
           <w:szCs w:val="24"/>
           <w:lang w:val="hu-HU"/>
         </w:rPr>
         <w:tab/>
-      </w:r>
-      <w:r>
-        <w:rPr>
-          <w:sz w:val="24"/>
-          <w:szCs w:val="24"/>
-          <w:lang w:val="hu-HU"/>
-        </w:rPr>
         <w:t>2  4  5  2  3</w:t>
       </w:r>
     </w:p>
@@ -2475,16 +2214,19 @@
           <w:numId w:val="2"/>
         </w:numPr>
         <w:rPr>
-          <w:sz w:val="24"/>
-          <w:szCs w:val="24"/>
-          <w:lang w:val="hu-HU"/>
-        </w:rPr>
-      </w:pPr>
-      <w:r>
-        <w:rPr>
+          <w:rFonts w:ascii="Times New Roman" w:hAnsi="Times New Roman" w:cs="Times New Roman"/>
+          <w:sz w:val="24"/>
+          <w:szCs w:val="24"/>
+          <w:lang w:val="hu-HU"/>
+        </w:rPr>
+      </w:pPr>
+      <w:r>
+        <w:rPr>
+          <w:rFonts w:ascii="Times New Roman" w:hAnsi="Times New Roman" w:cs="Times New Roman"/>
           <w:noProof/>
           <w:sz w:val="24"/>
           <w:szCs w:val="24"/>
+          <w:lang w:val="hu-HU" w:eastAsia="hu-HU"/>
         </w:rPr>
         <mc:AlternateContent>
           <mc:Choice Requires="wps">
@@ -2563,6 +2305,7 @@
       </w:r>
       <w:r>
         <w:rPr>
+          <w:rFonts w:ascii="Times New Roman" w:hAnsi="Times New Roman" w:cs="Times New Roman"/>
           <w:sz w:val="24"/>
           <w:szCs w:val="24"/>
           <w:lang w:val="hu-HU"/>
@@ -2571,6 +2314,7 @@
       </w:r>
       <w:r>
         <w:rPr>
+          <w:rFonts w:ascii="Times New Roman" w:hAnsi="Times New Roman" w:cs="Times New Roman"/>
           <w:sz w:val="24"/>
           <w:szCs w:val="24"/>
           <w:lang w:val="hu-HU"/>
@@ -2579,22 +2323,17 @@
       </w:r>
       <w:r>
         <w:rPr>
+          <w:rFonts w:ascii="Times New Roman" w:hAnsi="Times New Roman" w:cs="Times New Roman"/>
           <w:sz w:val="24"/>
           <w:szCs w:val="24"/>
           <w:lang w:val="hu-HU"/>
         </w:rPr>
         <w:br/>
-      </w:r>
-      <w:r>
-        <w:rPr>
-          <w:sz w:val="24"/>
-          <w:szCs w:val="24"/>
-          <w:lang w:val="hu-HU"/>
-        </w:rPr>
         <w:t xml:space="preserve">2  </w:t>
       </w:r>
       <w:r>
         <w:rPr>
+          <w:rFonts w:ascii="Times New Roman" w:hAnsi="Times New Roman" w:cs="Times New Roman"/>
           <w:color w:val="FF0000"/>
           <w:sz w:val="24"/>
           <w:szCs w:val="24"/>
@@ -2604,6 +2343,7 @@
       </w:r>
       <w:r>
         <w:rPr>
+          <w:rFonts w:ascii="Times New Roman" w:hAnsi="Times New Roman" w:cs="Times New Roman"/>
           <w:sz w:val="24"/>
           <w:szCs w:val="24"/>
           <w:lang w:val="hu-HU"/>
@@ -2612,6 +2352,7 @@
       </w:r>
       <w:r>
         <w:rPr>
+          <w:rFonts w:ascii="Times New Roman" w:hAnsi="Times New Roman" w:cs="Times New Roman"/>
           <w:sz w:val="24"/>
           <w:szCs w:val="24"/>
           <w:lang w:val="hu-HU"/>
@@ -2621,20 +2362,13 @@
       </w:r>
       <w:r>
         <w:rPr>
+          <w:rFonts w:ascii="Times New Roman" w:hAnsi="Times New Roman" w:cs="Times New Roman"/>
           <w:sz w:val="24"/>
           <w:szCs w:val="24"/>
           <w:lang w:val="hu-HU"/>
         </w:rPr>
         <w:tab/>
-        <w:t xml:space="preserve">2  </w:t>
-      </w:r>
-      <w:r>
-        <w:rPr>
-          <w:sz w:val="24"/>
-          <w:szCs w:val="24"/>
-          <w:lang w:val="hu-HU"/>
-        </w:rPr>
-        <w:t>4  5  3  6</w:t>
+        <w:t>2  4  5  3  6</w:t>
       </w:r>
     </w:p>
     <w:p>
@@ -2645,13 +2379,15 @@
           <w:numId w:val="2"/>
         </w:numPr>
         <w:rPr>
-          <w:sz w:val="24"/>
-          <w:szCs w:val="24"/>
-          <w:lang w:val="hu-HU"/>
-        </w:rPr>
-      </w:pPr>
-      <w:r>
-        <w:rPr>
+          <w:rFonts w:ascii="Times New Roman" w:hAnsi="Times New Roman" w:cs="Times New Roman"/>
+          <w:sz w:val="24"/>
+          <w:szCs w:val="24"/>
+          <w:lang w:val="hu-HU"/>
+        </w:rPr>
+      </w:pPr>
+      <w:r>
+        <w:rPr>
+          <w:rFonts w:ascii="Times New Roman" w:hAnsi="Times New Roman" w:cs="Times New Roman"/>
           <w:sz w:val="24"/>
           <w:szCs w:val="24"/>
           <w:lang w:val="hu-HU"/>
@@ -2660,22 +2396,17 @@
       </w:r>
       <w:r>
         <w:rPr>
+          <w:rFonts w:ascii="Times New Roman" w:hAnsi="Times New Roman" w:cs="Times New Roman"/>
           <w:sz w:val="24"/>
           <w:szCs w:val="24"/>
           <w:lang w:val="hu-HU"/>
         </w:rPr>
         <w:br/>
-      </w:r>
-      <w:r>
-        <w:rPr>
-          <w:sz w:val="24"/>
-          <w:szCs w:val="24"/>
-          <w:lang w:val="hu-HU"/>
-        </w:rPr>
         <w:t>2</w:t>
       </w:r>
       <w:r>
         <w:rPr>
+          <w:rFonts w:ascii="Times New Roman" w:hAnsi="Times New Roman" w:cs="Times New Roman"/>
           <w:color w:val="FF0000"/>
           <w:sz w:val="24"/>
           <w:szCs w:val="24"/>
@@ -2685,6 +2416,7 @@
       </w:r>
       <w:r>
         <w:rPr>
+          <w:rFonts w:ascii="Times New Roman" w:hAnsi="Times New Roman" w:cs="Times New Roman"/>
           <w:color w:val="00B050"/>
           <w:sz w:val="24"/>
           <w:szCs w:val="24"/>
@@ -2694,6 +2426,7 @@
       </w:r>
       <w:r>
         <w:rPr>
+          <w:rFonts w:ascii="Times New Roman" w:hAnsi="Times New Roman" w:cs="Times New Roman"/>
           <w:sz w:val="24"/>
           <w:szCs w:val="24"/>
           <w:lang w:val="hu-HU"/>
@@ -2703,30 +2436,17 @@
       </w:r>
       <w:r>
         <w:rPr>
+          <w:rFonts w:ascii="Times New Roman" w:hAnsi="Times New Roman" w:cs="Times New Roman"/>
           <w:sz w:val="24"/>
           <w:szCs w:val="24"/>
           <w:lang w:val="hu-HU"/>
         </w:rPr>
         <w:tab/>
-      </w:r>
-      <w:r>
-        <w:rPr>
-          <w:sz w:val="24"/>
-          <w:szCs w:val="24"/>
-          <w:lang w:val="hu-HU"/>
-        </w:rPr>
-        <w:t xml:space="preserve">2  </w:t>
-      </w:r>
-      <w:r>
-        <w:rPr>
-          <w:sz w:val="24"/>
-          <w:szCs w:val="24"/>
-          <w:lang w:val="hu-HU"/>
-        </w:rPr>
-        <w:t>7  6</w:t>
-      </w:r>
-      <w:r>
-        <w:rPr>
+        <w:t>2  7  6</w:t>
+      </w:r>
+      <w:r>
+        <w:rPr>
+          <w:rFonts w:ascii="Times New Roman" w:hAnsi="Times New Roman" w:cs="Times New Roman"/>
           <w:sz w:val="24"/>
           <w:szCs w:val="24"/>
           <w:lang w:val="hu-HU"/>
@@ -2735,6 +2455,7 @@
       </w:r>
       <w:r>
         <w:rPr>
+          <w:rFonts w:ascii="Times New Roman" w:hAnsi="Times New Roman" w:cs="Times New Roman"/>
           <w:color w:val="00B050"/>
           <w:sz w:val="24"/>
           <w:szCs w:val="24"/>
@@ -2744,6 +2465,7 @@
       </w:r>
       <w:r>
         <w:rPr>
+          <w:rFonts w:ascii="Times New Roman" w:hAnsi="Times New Roman" w:cs="Times New Roman"/>
           <w:sz w:val="24"/>
           <w:szCs w:val="24"/>
           <w:lang w:val="hu-HU"/>
@@ -2752,6 +2474,7 @@
       </w:r>
       <w:r>
         <w:rPr>
+          <w:rFonts w:ascii="Times New Roman" w:hAnsi="Times New Roman" w:cs="Times New Roman"/>
           <w:sz w:val="24"/>
           <w:szCs w:val="24"/>
           <w:lang w:val="hu-HU"/>
@@ -2761,18 +2484,12 @@
       </w:r>
       <w:r>
         <w:rPr>
+          <w:rFonts w:ascii="Times New Roman" w:hAnsi="Times New Roman" w:cs="Times New Roman"/>
           <w:sz w:val="24"/>
           <w:szCs w:val="24"/>
           <w:lang w:val="hu-HU"/>
         </w:rPr>
         <w:tab/>
-      </w:r>
-      <w:r>
-        <w:rPr>
-          <w:sz w:val="24"/>
-          <w:szCs w:val="24"/>
-          <w:lang w:val="hu-HU"/>
-        </w:rPr>
         <w:t>3  4  5</w:t>
       </w:r>
     </w:p>
@@ -2784,13 +2501,15 @@
           <w:numId w:val="2"/>
         </w:numPr>
         <w:rPr>
-          <w:sz w:val="24"/>
-          <w:szCs w:val="24"/>
-          <w:lang w:val="hu-HU"/>
-        </w:rPr>
-      </w:pPr>
-      <w:r>
-        <w:rPr>
+          <w:rFonts w:ascii="Times New Roman" w:hAnsi="Times New Roman" w:cs="Times New Roman"/>
+          <w:sz w:val="24"/>
+          <w:szCs w:val="24"/>
+          <w:lang w:val="hu-HU"/>
+        </w:rPr>
+      </w:pPr>
+      <w:r>
+        <w:rPr>
+          <w:rFonts w:ascii="Times New Roman" w:hAnsi="Times New Roman" w:cs="Times New Roman"/>
           <w:sz w:val="24"/>
           <w:szCs w:val="24"/>
           <w:lang w:val="hu-HU"/>
@@ -2799,6 +2518,7 @@
       </w:r>
       <w:r>
         <w:rPr>
+          <w:rFonts w:ascii="Times New Roman" w:hAnsi="Times New Roman" w:cs="Times New Roman"/>
           <w:sz w:val="24"/>
           <w:szCs w:val="24"/>
           <w:lang w:val="hu-HU"/>
@@ -2807,6 +2527,7 @@
       </w:r>
       <w:r>
         <w:rPr>
+          <w:rFonts w:ascii="Times New Roman" w:hAnsi="Times New Roman" w:cs="Times New Roman"/>
           <w:sz w:val="24"/>
           <w:szCs w:val="24"/>
           <w:lang w:val="hu-HU"/>
@@ -2815,22 +2536,17 @@
       </w:r>
       <w:r>
         <w:rPr>
+          <w:rFonts w:ascii="Times New Roman" w:hAnsi="Times New Roman" w:cs="Times New Roman"/>
           <w:sz w:val="24"/>
           <w:szCs w:val="24"/>
           <w:lang w:val="hu-HU"/>
         </w:rPr>
         <w:br/>
-      </w:r>
-      <w:r>
-        <w:rPr>
-          <w:sz w:val="24"/>
-          <w:szCs w:val="24"/>
-          <w:lang w:val="hu-HU"/>
-        </w:rPr>
         <w:t>2</w:t>
       </w:r>
       <w:r>
         <w:rPr>
+          <w:rFonts w:ascii="Times New Roman" w:hAnsi="Times New Roman" w:cs="Times New Roman"/>
           <w:color w:val="FF0000"/>
           <w:sz w:val="24"/>
           <w:szCs w:val="24"/>
@@ -2840,6 +2556,7 @@
       </w:r>
       <w:r>
         <w:rPr>
+          <w:rFonts w:ascii="Times New Roman" w:hAnsi="Times New Roman" w:cs="Times New Roman"/>
           <w:sz w:val="24"/>
           <w:szCs w:val="24"/>
           <w:lang w:val="hu-HU"/>
@@ -2848,6 +2565,7 @@
       </w:r>
       <w:r>
         <w:rPr>
+          <w:rFonts w:ascii="Times New Roman" w:hAnsi="Times New Roman" w:cs="Times New Roman"/>
           <w:sz w:val="24"/>
           <w:szCs w:val="24"/>
           <w:lang w:val="hu-HU"/>
@@ -2857,75 +2575,51 @@
       </w:r>
       <w:r>
         <w:rPr>
+          <w:rFonts w:ascii="Times New Roman" w:hAnsi="Times New Roman" w:cs="Times New Roman"/>
           <w:sz w:val="24"/>
           <w:szCs w:val="24"/>
           <w:lang w:val="hu-HU"/>
         </w:rPr>
         <w:tab/>
-      </w:r>
-      <w:r>
-        <w:rPr>
-          <w:sz w:val="24"/>
-          <w:szCs w:val="24"/>
-          <w:lang w:val="hu-HU"/>
-        </w:rPr>
-        <w:t xml:space="preserve">2  </w:t>
-      </w:r>
-      <w:r>
-        <w:rPr>
-          <w:sz w:val="24"/>
-          <w:szCs w:val="24"/>
-          <w:lang w:val="hu-HU"/>
-        </w:rPr>
-        <w:t>6</w:t>
-      </w:r>
-      <w:r>
-        <w:rPr>
+        <w:t>2  6</w:t>
+      </w:r>
+      <w:r>
+        <w:rPr>
+          <w:rFonts w:ascii="Times New Roman" w:hAnsi="Times New Roman" w:cs="Times New Roman"/>
           <w:sz w:val="24"/>
           <w:szCs w:val="24"/>
           <w:lang w:val="hu-HU"/>
         </w:rPr>
         <w:br/>
-      </w:r>
-      <w:r>
-        <w:rPr>
-          <w:sz w:val="24"/>
-          <w:szCs w:val="24"/>
-          <w:lang w:val="hu-HU"/>
-        </w:rPr>
-        <w:t>7</w:t>
-      </w:r>
-      <w:r>
-        <w:rPr>
-          <w:sz w:val="24"/>
-          <w:szCs w:val="24"/>
-          <w:lang w:val="hu-HU"/>
-        </w:rPr>
-        <w:t xml:space="preserve"> </w:t>
-      </w:r>
-      <w:r>
-        <w:rPr>
+        <w:t xml:space="preserve">7 </w:t>
+      </w:r>
+      <w:r>
+        <w:rPr>
+          <w:rFonts w:ascii="Times New Roman" w:hAnsi="Times New Roman" w:cs="Times New Roman"/>
           <w:sz w:val="24"/>
           <w:szCs w:val="24"/>
           <w:lang w:val="hu-HU"/>
         </w:rPr>
         <w:tab/>
-        <w:t>-&gt;</w:t>
-      </w:r>
-      <w:r>
-        <w:rPr>
+        <w:t>-</w:t>
+      </w:r>
+      <w:r>
+        <w:rPr>
+          <w:rFonts w:ascii="Times New Roman" w:hAnsi="Times New Roman" w:cs="Times New Roman"/>
+          <w:sz w:val="24"/>
+          <w:szCs w:val="24"/>
+          <w:lang w:val="hu-HU"/>
+        </w:rPr>
+        <w:t>&gt;</w:t>
+      </w:r>
+      <w:r>
+        <w:rPr>
+          <w:rFonts w:ascii="Times New Roman" w:hAnsi="Times New Roman" w:cs="Times New Roman"/>
           <w:sz w:val="24"/>
           <w:szCs w:val="24"/>
           <w:lang w:val="hu-HU"/>
         </w:rPr>
         <w:tab/>
-      </w:r>
-      <w:r>
-        <w:rPr>
-          <w:sz w:val="24"/>
-          <w:szCs w:val="24"/>
-          <w:lang w:val="hu-HU"/>
-        </w:rPr>
         <w:t>7  3  4  5</w:t>
       </w:r>
     </w:p>
@@ -2933,13 +2627,15 @@
       <w:pPr>
         <w:jc w:val="both"/>
         <w:rPr>
-          <w:sz w:val="24"/>
-          <w:szCs w:val="24"/>
-          <w:lang w:val="hu-HU"/>
-        </w:rPr>
-      </w:pPr>
-      <w:r>
-        <w:rPr>
+          <w:rFonts w:ascii="Times New Roman" w:hAnsi="Times New Roman" w:cs="Times New Roman"/>
+          <w:sz w:val="24"/>
+          <w:szCs w:val="24"/>
+          <w:lang w:val="hu-HU"/>
+        </w:rPr>
+      </w:pPr>
+      <w:r>
+        <w:rPr>
+          <w:rFonts w:ascii="Times New Roman" w:hAnsi="Times New Roman" w:cs="Times New Roman"/>
           <w:sz w:val="24"/>
           <w:szCs w:val="24"/>
           <w:lang w:val="hu-HU"/>
@@ -2951,13 +2647,15 @@
       <w:pPr>
         <w:jc w:val="both"/>
         <w:rPr>
-          <w:sz w:val="24"/>
-          <w:szCs w:val="24"/>
-          <w:lang w:val="hu-HU"/>
-        </w:rPr>
-      </w:pPr>
-      <w:r>
-        <w:rPr>
+          <w:rFonts w:ascii="Times New Roman" w:hAnsi="Times New Roman" w:cs="Times New Roman"/>
+          <w:sz w:val="24"/>
+          <w:szCs w:val="24"/>
+          <w:lang w:val="hu-HU"/>
+        </w:rPr>
+      </w:pPr>
+      <w:r>
+        <w:rPr>
+          <w:rFonts w:ascii="Times New Roman" w:hAnsi="Times New Roman" w:cs="Times New Roman"/>
           <w:sz w:val="24"/>
           <w:szCs w:val="24"/>
           <w:lang w:val="hu-HU"/>
@@ -2969,13 +2667,15 @@
       <w:pPr>
         <w:jc w:val="both"/>
         <w:rPr>
-          <w:sz w:val="24"/>
-          <w:szCs w:val="24"/>
-          <w:lang w:val="hu-HU"/>
-        </w:rPr>
-      </w:pPr>
-      <w:r>
-        <w:rPr>
+          <w:rFonts w:ascii="Times New Roman" w:hAnsi="Times New Roman" w:cs="Times New Roman"/>
+          <w:sz w:val="24"/>
+          <w:szCs w:val="24"/>
+          <w:lang w:val="hu-HU"/>
+        </w:rPr>
+      </w:pPr>
+      <w:r>
+        <w:rPr>
+          <w:rFonts w:ascii="Times New Roman" w:hAnsi="Times New Roman" w:cs="Times New Roman"/>
           <w:sz w:val="24"/>
           <w:szCs w:val="24"/>
           <w:lang w:val="hu-HU"/>
@@ -2987,13 +2687,15 @@
       <w:pPr>
         <w:jc w:val="both"/>
         <w:rPr>
-          <w:sz w:val="24"/>
-          <w:szCs w:val="24"/>
-          <w:lang w:val="hu-HU"/>
-        </w:rPr>
-      </w:pPr>
-      <w:r>
-        <w:rPr>
+          <w:rFonts w:ascii="Times New Roman" w:hAnsi="Times New Roman" w:cs="Times New Roman"/>
+          <w:sz w:val="24"/>
+          <w:szCs w:val="24"/>
+          <w:lang w:val="hu-HU"/>
+        </w:rPr>
+      </w:pPr>
+      <w:r>
+        <w:rPr>
+          <w:rFonts w:ascii="Times New Roman" w:hAnsi="Times New Roman" w:cs="Times New Roman"/>
           <w:sz w:val="24"/>
           <w:szCs w:val="24"/>
           <w:lang w:val="hu-HU"/>
@@ -3013,7 +2715,6 @@
     </w:p>
     <w:p>
       <w:pPr>
-        <w:pStyle w:val="Heading3"/>
         <w:rPr>
           <w:rFonts w:ascii="Times New Roman" w:hAnsi="Times New Roman" w:cs="Times New Roman"/>
           <w:sz w:val="28"/>
@@ -3021,27 +2722,19 @@
           <w:lang w:val="hu-HU"/>
         </w:rPr>
       </w:pPr>
-      <w:r>
+    </w:p>
+    <w:p>
+      <w:pPr>
         <w:rPr>
           <w:rFonts w:ascii="Times New Roman" w:hAnsi="Times New Roman" w:cs="Times New Roman"/>
           <w:sz w:val="28"/>
           <w:szCs w:val="28"/>
           <w:lang w:val="hu-HU"/>
         </w:rPr>
-        <w:t>Genetikus algoritmus</w:t>
-      </w:r>
-    </w:p>
-    <w:p>
-      <w:pPr>
-        <w:rPr>
-          <w:rFonts w:ascii="Times New Roman" w:hAnsi="Times New Roman" w:cs="Times New Roman"/>
-          <w:lang w:val="hu-HU"/>
-        </w:rPr>
-      </w:pPr>
-    </w:p>
-    <w:p>
-      <w:pPr>
-        <w:pStyle w:val="Heading2"/>
+      </w:pPr>
+    </w:p>
+    <w:p>
+      <w:pPr>
         <w:rPr>
           <w:rFonts w:ascii="Times New Roman" w:hAnsi="Times New Roman" w:cs="Times New Roman"/>
           <w:sz w:val="28"/>
@@ -3049,25 +2742,524 @@
           <w:lang w:val="hu-HU"/>
         </w:rPr>
       </w:pPr>
-      <w:proofErr w:type="spellStart"/>
-      <w:r>
+    </w:p>
+    <w:p>
+      <w:pPr>
         <w:rPr>
           <w:rFonts w:ascii="Times New Roman" w:hAnsi="Times New Roman" w:cs="Times New Roman"/>
           <w:sz w:val="28"/>
           <w:szCs w:val="28"/>
           <w:lang w:val="hu-HU"/>
         </w:rPr>
-        <w:t>Tesztkeretrendszer</w:t>
-      </w:r>
-      <w:proofErr w:type="spellEnd"/>
-      <w:r>
+      </w:pPr>
+    </w:p>
+    <w:p>
+      <w:pPr>
         <w:rPr>
           <w:rFonts w:ascii="Times New Roman" w:hAnsi="Times New Roman" w:cs="Times New Roman"/>
           <w:sz w:val="28"/>
           <w:szCs w:val="28"/>
           <w:lang w:val="hu-HU"/>
         </w:rPr>
+      </w:pPr>
+    </w:p>
+    <w:p>
+      <w:pPr>
+        <w:rPr>
+          <w:rFonts w:ascii="Times New Roman" w:hAnsi="Times New Roman" w:cs="Times New Roman"/>
+          <w:sz w:val="28"/>
+          <w:szCs w:val="28"/>
+          <w:lang w:val="hu-HU"/>
+        </w:rPr>
+      </w:pPr>
+    </w:p>
+    <w:p>
+      <w:pPr>
+        <w:rPr>
+          <w:rFonts w:ascii="Times New Roman" w:hAnsi="Times New Roman" w:cs="Times New Roman"/>
+          <w:sz w:val="28"/>
+          <w:szCs w:val="28"/>
+          <w:lang w:val="hu-HU"/>
+        </w:rPr>
+      </w:pPr>
+    </w:p>
+    <w:p>
+      <w:pPr>
+        <w:pStyle w:val="Heading3"/>
+        <w:rPr>
+          <w:rFonts w:ascii="Times New Roman" w:hAnsi="Times New Roman" w:cs="Times New Roman"/>
+          <w:sz w:val="28"/>
+          <w:szCs w:val="28"/>
+          <w:lang w:val="hu-HU"/>
+        </w:rPr>
+      </w:pPr>
+      <w:r>
+        <w:rPr>
+          <w:rFonts w:ascii="Times New Roman" w:hAnsi="Times New Roman" w:cs="Times New Roman"/>
+          <w:sz w:val="28"/>
+          <w:szCs w:val="28"/>
+          <w:lang w:val="hu-HU"/>
+        </w:rPr>
+        <w:lastRenderedPageBreak/>
+        <w:t>Genetikus algoritmus</w:t>
+      </w:r>
+    </w:p>
+    <w:p>
+      <w:pPr>
+        <w:rPr>
+          <w:rFonts w:ascii="Times New Roman" w:hAnsi="Times New Roman" w:cs="Times New Roman"/>
+          <w:lang w:val="hu-HU"/>
+        </w:rPr>
+      </w:pPr>
+    </w:p>
+    <w:p>
+      <w:pPr>
+        <w:jc w:val="both"/>
+        <w:rPr>
+          <w:rFonts w:ascii="Times New Roman" w:hAnsi="Times New Roman" w:cs="Times New Roman"/>
+          <w:sz w:val="24"/>
+          <w:szCs w:val="24"/>
+          <w:lang w:val="hu-HU"/>
+        </w:rPr>
+      </w:pPr>
+      <w:r>
+        <w:rPr>
+          <w:rFonts w:ascii="Times New Roman" w:hAnsi="Times New Roman" w:cs="Times New Roman"/>
+          <w:sz w:val="24"/>
+          <w:szCs w:val="24"/>
+          <w:lang w:val="hu-HU"/>
+        </w:rPr>
+        <w:t>Genetikus algoritmusok alatt olyan keresési technikák egy osztályát értjük, melyekkel optimumot vagy egy adott tulajdonságú elemet lehet keresni</w:t>
+      </w:r>
+      <w:r>
+        <w:rPr>
+          <w:rFonts w:ascii="Times New Roman" w:hAnsi="Times New Roman" w:cs="Times New Roman"/>
+          <w:sz w:val="24"/>
+          <w:szCs w:val="24"/>
+          <w:lang w:val="hu-HU"/>
+        </w:rPr>
+        <w:t>, megközelíteni</w:t>
+      </w:r>
+      <w:r>
+        <w:rPr>
+          <w:rFonts w:ascii="Times New Roman" w:hAnsi="Times New Roman" w:cs="Times New Roman"/>
+          <w:sz w:val="24"/>
+          <w:szCs w:val="24"/>
+          <w:lang w:val="hu-HU"/>
+        </w:rPr>
+        <w:t xml:space="preserve">. A genetikus algoritmusok speciális evolúciós algoritmusok, </w:t>
+      </w:r>
+      <w:r>
+        <w:rPr>
+          <w:rFonts w:ascii="Times New Roman" w:hAnsi="Times New Roman" w:cs="Times New Roman"/>
+          <w:sz w:val="24"/>
+          <w:szCs w:val="24"/>
+          <w:lang w:val="hu-HU"/>
+        </w:rPr>
+        <w:t>technikáikat a való élet evolúcióbiológiájából kölcsönözték.</w:t>
+      </w:r>
+    </w:p>
+    <w:p>
+      <w:pPr>
+        <w:jc w:val="both"/>
+        <w:rPr>
+          <w:rFonts w:ascii="Times New Roman" w:hAnsi="Times New Roman" w:cs="Times New Roman"/>
+          <w:sz w:val="24"/>
+          <w:szCs w:val="24"/>
+          <w:lang w:val="hu-HU"/>
+        </w:rPr>
+      </w:pPr>
+      <w:r>
+        <w:rPr>
+          <w:rFonts w:ascii="Times New Roman" w:hAnsi="Times New Roman" w:cs="Times New Roman"/>
+          <w:sz w:val="24"/>
+          <w:szCs w:val="24"/>
+          <w:lang w:val="hu-HU"/>
+        </w:rPr>
+        <w:t>Egy genetikus algoritmus során egy populáció fejlődését követhetjük végig ahogy egymással kombinálva és mutálva fejlesztik magukat egy adott cél elérése érdekében, ami jelen esetben természetesen a teljes gráf  megadott ágenssel  való legrövidebb idő alatti bejárása, úgy, hogy minden csúcsot csak egyszer érintünk. A genetikus algoritmus természetesen ugyancsak egy approximációs módszer, nem az optimális megoldást adja (bár erre is van lehetőség).</w:t>
+      </w:r>
+    </w:p>
+    <w:p>
+      <w:pPr>
+        <w:jc w:val="both"/>
+        <w:rPr>
+          <w:rFonts w:ascii="Times New Roman" w:hAnsi="Times New Roman" w:cs="Times New Roman"/>
+          <w:sz w:val="24"/>
+          <w:szCs w:val="24"/>
+          <w:lang w:val="hu-HU"/>
+        </w:rPr>
+      </w:pPr>
+      <w:r>
+        <w:rPr>
+          <w:rFonts w:ascii="Times New Roman" w:hAnsi="Times New Roman" w:cs="Times New Roman"/>
+          <w:sz w:val="24"/>
+          <w:szCs w:val="24"/>
+          <w:lang w:val="hu-HU"/>
+        </w:rPr>
+        <w:t>A genetikus algoritmusok során be kell vezetni néhány alapfogalmat, amit a további leírásban és az algoritmusban is használni fogunk.</w:t>
+      </w:r>
+    </w:p>
+    <w:p>
+      <w:pPr>
+        <w:pStyle w:val="ListParagraph"/>
+        <w:numPr>
+          <w:ilvl w:val="0"/>
+          <w:numId w:val="3"/>
+        </w:numPr>
+        <w:jc w:val="both"/>
+        <w:rPr>
+          <w:rFonts w:ascii="Times New Roman" w:hAnsi="Times New Roman" w:cs="Times New Roman"/>
+          <w:sz w:val="24"/>
+          <w:szCs w:val="24"/>
+          <w:lang w:val="hu-HU"/>
+        </w:rPr>
+      </w:pPr>
+      <w:r>
+        <w:rPr>
+          <w:rFonts w:ascii="Times New Roman" w:hAnsi="Times New Roman" w:cs="Times New Roman"/>
+          <w:sz w:val="24"/>
+          <w:szCs w:val="24"/>
+          <w:lang w:val="hu-HU"/>
+        </w:rPr>
+        <w:t>Kromoszóma: A feladat egy megoldása. Jelen esetben az ügynökök által bejárt csúcssorozatot értjük.</w:t>
+      </w:r>
+    </w:p>
+    <w:p>
+      <w:pPr>
+        <w:pStyle w:val="ListParagraph"/>
+        <w:numPr>
+          <w:ilvl w:val="0"/>
+          <w:numId w:val="3"/>
+        </w:numPr>
+        <w:jc w:val="both"/>
+        <w:rPr>
+          <w:rFonts w:ascii="Times New Roman" w:hAnsi="Times New Roman" w:cs="Times New Roman"/>
+          <w:sz w:val="24"/>
+          <w:szCs w:val="24"/>
+          <w:lang w:val="hu-HU"/>
+        </w:rPr>
+      </w:pPr>
+      <w:r>
+        <w:rPr>
+          <w:rFonts w:ascii="Times New Roman" w:hAnsi="Times New Roman" w:cs="Times New Roman"/>
+          <w:sz w:val="24"/>
+          <w:szCs w:val="24"/>
+          <w:lang w:val="hu-HU"/>
+        </w:rPr>
+        <w:t>Allél: Kromoszómán belül egy rész egység, például a csúcsbejárás során egy-egy csúcs.</w:t>
+      </w:r>
+    </w:p>
+    <w:p>
+      <w:pPr>
+        <w:pStyle w:val="ListParagraph"/>
+        <w:numPr>
+          <w:ilvl w:val="0"/>
+          <w:numId w:val="3"/>
+        </w:numPr>
+        <w:jc w:val="both"/>
+        <w:rPr>
+          <w:rFonts w:ascii="Times New Roman" w:hAnsi="Times New Roman" w:cs="Times New Roman"/>
+          <w:sz w:val="24"/>
+          <w:szCs w:val="24"/>
+          <w:lang w:val="hu-HU"/>
+        </w:rPr>
+      </w:pPr>
+      <w:r>
+        <w:rPr>
+          <w:rFonts w:ascii="Times New Roman" w:hAnsi="Times New Roman" w:cs="Times New Roman"/>
+          <w:sz w:val="24"/>
+          <w:szCs w:val="24"/>
+          <w:lang w:val="hu-HU"/>
+        </w:rPr>
+        <w:t>Populáció: Kromoszómák, megoldások halmaza. Ennek száma fix, és természetesen számon kell tartani a populáción belüli legjobb megoldásokat.</w:t>
+      </w:r>
+    </w:p>
+    <w:p>
+      <w:pPr>
+        <w:pStyle w:val="ListParagraph"/>
+        <w:numPr>
+          <w:ilvl w:val="0"/>
+          <w:numId w:val="3"/>
+        </w:numPr>
+        <w:jc w:val="both"/>
+        <w:rPr>
+          <w:rFonts w:ascii="Times New Roman" w:hAnsi="Times New Roman" w:cs="Times New Roman"/>
+          <w:sz w:val="24"/>
+          <w:szCs w:val="24"/>
+          <w:lang w:val="hu-HU"/>
+        </w:rPr>
+      </w:pPr>
+      <w:r>
+        <w:rPr>
+          <w:rFonts w:ascii="Times New Roman" w:hAnsi="Times New Roman" w:cs="Times New Roman"/>
+          <w:sz w:val="24"/>
+          <w:szCs w:val="24"/>
+          <w:lang w:val="hu-HU"/>
+        </w:rPr>
+        <w:t>Fitness: Egy adott megoldáshoz csatolt mérőszám, hogy az adott megoldás mennyire jó a feladatban. Jelen esetben a minimális befutási időt keressük az euklideszi többágenses utazó ügynök problémában.</w:t>
+      </w:r>
+    </w:p>
+    <w:p>
+      <w:pPr>
+        <w:pStyle w:val="ListParagraph"/>
+        <w:numPr>
+          <w:ilvl w:val="0"/>
+          <w:numId w:val="3"/>
+        </w:numPr>
+        <w:jc w:val="both"/>
+        <w:rPr>
+          <w:rFonts w:ascii="Times New Roman" w:hAnsi="Times New Roman" w:cs="Times New Roman"/>
+          <w:sz w:val="24"/>
+          <w:szCs w:val="24"/>
+          <w:lang w:val="hu-HU"/>
+        </w:rPr>
+      </w:pPr>
+      <w:r>
+        <w:rPr>
+          <w:rFonts w:ascii="Times New Roman" w:hAnsi="Times New Roman" w:cs="Times New Roman"/>
+          <w:sz w:val="24"/>
+          <w:szCs w:val="24"/>
+          <w:lang w:val="hu-HU"/>
+        </w:rPr>
+        <w:t>Generáció: Egy generáció a populáció egyedeiből áll. Új generációról beszélünk, ha megtörténik a szaporodás.</w:t>
+      </w:r>
+    </w:p>
+    <w:p>
+      <w:pPr>
+        <w:jc w:val="both"/>
+        <w:rPr>
+          <w:rFonts w:ascii="Times New Roman" w:hAnsi="Times New Roman" w:cs="Times New Roman"/>
+          <w:sz w:val="24"/>
+          <w:szCs w:val="24"/>
+          <w:lang w:val="hu-HU"/>
+        </w:rPr>
+      </w:pPr>
+      <w:r>
+        <w:rPr>
+          <w:rFonts w:ascii="Times New Roman" w:hAnsi="Times New Roman" w:cs="Times New Roman"/>
+          <w:sz w:val="24"/>
+          <w:szCs w:val="24"/>
+          <w:lang w:val="hu-HU"/>
+        </w:rPr>
+        <w:t>Egy általános genetikus algoritmus lépései a kezdéstől fogva a következőek:</w:t>
+      </w:r>
+    </w:p>
+    <w:p>
+      <w:pPr>
+        <w:pStyle w:val="ListParagraph"/>
+        <w:numPr>
+          <w:ilvl w:val="0"/>
+          <w:numId w:val="4"/>
+        </w:numPr>
+        <w:jc w:val="both"/>
+        <w:rPr>
+          <w:rFonts w:ascii="Times New Roman" w:hAnsi="Times New Roman" w:cs="Times New Roman"/>
+          <w:sz w:val="24"/>
+          <w:szCs w:val="24"/>
+          <w:lang w:val="hu-HU"/>
+        </w:rPr>
+      </w:pPr>
+      <w:r>
+        <w:rPr>
+          <w:rFonts w:ascii="Times New Roman" w:hAnsi="Times New Roman" w:cs="Times New Roman"/>
+          <w:sz w:val="24"/>
+          <w:szCs w:val="24"/>
+          <w:lang w:val="hu-HU"/>
+        </w:rPr>
+        <w:t>Inicializáció: Létre kell hoznunk egy kezdeti populációt, ahonnan az egész folyamat elindulhat. Természetesen minél nagyobb a populáció vagy már eleve optimálishoz közeli  kromoszómákat adunk meg, annál effektívebb lesz az algoritmus.</w:t>
+      </w:r>
+    </w:p>
+    <w:p>
+      <w:pPr>
+        <w:pStyle w:val="ListParagraph"/>
+        <w:numPr>
+          <w:ilvl w:val="0"/>
+          <w:numId w:val="4"/>
+        </w:numPr>
+        <w:jc w:val="both"/>
+        <w:rPr>
+          <w:rFonts w:ascii="Times New Roman" w:hAnsi="Times New Roman" w:cs="Times New Roman"/>
+          <w:sz w:val="24"/>
+          <w:szCs w:val="24"/>
+          <w:lang w:val="hu-HU"/>
+        </w:rPr>
+      </w:pPr>
+      <w:r>
+        <w:rPr>
+          <w:rFonts w:ascii="Times New Roman" w:hAnsi="Times New Roman" w:cs="Times New Roman"/>
+          <w:sz w:val="24"/>
+          <w:szCs w:val="24"/>
+          <w:lang w:val="hu-HU"/>
+        </w:rPr>
+        <w:t xml:space="preserve">Szelekció: Minden </w:t>
+      </w:r>
+      <w:r>
+        <w:rPr>
+          <w:rFonts w:ascii="Times New Roman" w:hAnsi="Times New Roman" w:cs="Times New Roman"/>
+          <w:sz w:val="24"/>
+          <w:szCs w:val="24"/>
+          <w:lang w:val="hu-HU"/>
+        </w:rPr>
+        <w:t>populációbeli egyednek megvizsgáljuk a fitness értékét és kiválasztjuk a legjobb, legéletrevalóbb kromoszómákat. Ezeket fogjuk pároztatni. Algoritmus függően a gyengébb egyedek eldobásra is kerülhetnek.</w:t>
+      </w:r>
+    </w:p>
+    <w:p>
+      <w:pPr>
+        <w:pStyle w:val="ListParagraph"/>
+        <w:numPr>
+          <w:ilvl w:val="0"/>
+          <w:numId w:val="4"/>
+        </w:numPr>
+        <w:jc w:val="both"/>
+        <w:rPr>
+          <w:rFonts w:ascii="Times New Roman" w:hAnsi="Times New Roman" w:cs="Times New Roman"/>
+          <w:sz w:val="24"/>
+          <w:szCs w:val="24"/>
+          <w:lang w:val="hu-HU"/>
+        </w:rPr>
+      </w:pPr>
+      <w:r>
+        <w:rPr>
+          <w:rFonts w:ascii="Times New Roman" w:hAnsi="Times New Roman" w:cs="Times New Roman"/>
+          <w:sz w:val="24"/>
+          <w:szCs w:val="24"/>
+          <w:lang w:val="hu-HU"/>
+        </w:rPr>
+        <w:t xml:space="preserve">Keresztezés: Véletlenszerűen, vagy algoritmikusan kiválasztott két szülőből újabb két egyed képződik adott kombinációs eljárás alapján. A kiválasztott egyedek mindegyike rész vesz egyszer egy keresztezésben. Az új </w:t>
+      </w:r>
+      <w:r>
+        <w:rPr>
+          <w:rFonts w:ascii="Times New Roman" w:hAnsi="Times New Roman" w:cs="Times New Roman"/>
+          <w:sz w:val="24"/>
+          <w:szCs w:val="24"/>
+          <w:lang w:val="hu-HU"/>
+        </w:rPr>
+        <w:t xml:space="preserve">gyerek </w:t>
+      </w:r>
+      <w:r>
+        <w:rPr>
+          <w:rFonts w:ascii="Times New Roman" w:hAnsi="Times New Roman" w:cs="Times New Roman"/>
+          <w:sz w:val="24"/>
+          <w:szCs w:val="24"/>
+          <w:lang w:val="hu-HU"/>
+        </w:rPr>
+        <w:t>kromo</w:t>
+      </w:r>
+      <w:r>
+        <w:rPr>
+          <w:rFonts w:ascii="Times New Roman" w:hAnsi="Times New Roman" w:cs="Times New Roman"/>
+          <w:sz w:val="24"/>
+          <w:szCs w:val="24"/>
+          <w:lang w:val="hu-HU"/>
+        </w:rPr>
+        <w:t>szómák bekerülnek a populációba.</w:t>
+      </w:r>
+    </w:p>
+    <w:p>
+      <w:pPr>
+        <w:pStyle w:val="ListParagraph"/>
+        <w:numPr>
+          <w:ilvl w:val="0"/>
+          <w:numId w:val="4"/>
+        </w:numPr>
+        <w:jc w:val="both"/>
+        <w:rPr>
+          <w:rFonts w:ascii="Times New Roman" w:hAnsi="Times New Roman" w:cs="Times New Roman"/>
+          <w:sz w:val="24"/>
+          <w:szCs w:val="24"/>
+          <w:lang w:val="hu-HU"/>
+        </w:rPr>
+      </w:pPr>
+      <w:r>
+        <w:rPr>
+          <w:rFonts w:ascii="Times New Roman" w:hAnsi="Times New Roman" w:cs="Times New Roman"/>
+          <w:sz w:val="24"/>
+          <w:szCs w:val="24"/>
+          <w:lang w:val="hu-HU"/>
+        </w:rPr>
+        <w:t>Mutáció: Véletlenszerűen a gyerek kromoszóma mutálódhat, elváltozhat és valami a szülőktől merőben mássá alakulhat. Ez hivatott kezelni a lokális minimumból való bennragadást. Elképzelhető, hogy egy kiugró egyeddel újabb, olyan egyedeket tudunk generálni, amik nem ragadnak be és még jobb értékeket adnak. Ha elvégeztük a mutálást és beillesztettük az új kromoszómákat a populációba, készen van az új generáció, amelyet kiértékelhetünk.</w:t>
+      </w:r>
+    </w:p>
+    <w:p>
+      <w:pPr>
+        <w:jc w:val="both"/>
+        <w:rPr>
+          <w:rFonts w:ascii="Times New Roman" w:hAnsi="Times New Roman" w:cs="Times New Roman"/>
+          <w:sz w:val="24"/>
+          <w:szCs w:val="24"/>
+          <w:lang w:val="hu-HU"/>
+        </w:rPr>
+      </w:pPr>
+    </w:p>
+    <w:p>
+      <w:pPr>
+        <w:jc w:val="both"/>
+        <w:rPr>
+          <w:rFonts w:ascii="Times New Roman" w:hAnsi="Times New Roman" w:cs="Times New Roman"/>
+          <w:sz w:val="24"/>
+          <w:szCs w:val="24"/>
+          <w:lang w:val="hu-HU"/>
+        </w:rPr>
+      </w:pPr>
+      <w:r>
+        <w:rPr>
+          <w:rFonts w:ascii="Times New Roman" w:hAnsi="Times New Roman" w:cs="Times New Roman"/>
+          <w:sz w:val="24"/>
+          <w:szCs w:val="24"/>
+          <w:lang w:val="hu-HU"/>
+        </w:rPr>
+        <w:lastRenderedPageBreak/>
+        <w:t>Genetikus algoritmus paraméterei, optimalizációja</w:t>
+      </w:r>
+      <w:r>
+        <w:rPr>
+          <w:rFonts w:ascii="Times New Roman" w:hAnsi="Times New Roman" w:cs="Times New Roman"/>
+          <w:sz w:val="24"/>
+          <w:szCs w:val="24"/>
+          <w:lang w:val="hu-HU"/>
+        </w:rPr>
         <w:t>:</w:t>
+      </w:r>
+    </w:p>
+    <w:p>
+      <w:pPr>
+        <w:jc w:val="both"/>
+        <w:rPr>
+          <w:rFonts w:ascii="Times New Roman" w:hAnsi="Times New Roman" w:cs="Times New Roman"/>
+          <w:sz w:val="24"/>
+          <w:szCs w:val="24"/>
+          <w:lang w:val="hu-HU"/>
+        </w:rPr>
+      </w:pPr>
+      <w:bookmarkStart w:id="0" w:name="_GoBack"/>
+      <w:bookmarkEnd w:id="0"/>
+    </w:p>
+    <w:p>
+      <w:pPr>
+        <w:rPr>
+          <w:rFonts w:ascii="Times New Roman" w:hAnsi="Times New Roman" w:cs="Times New Roman"/>
+          <w:lang w:val="hu-HU"/>
+        </w:rPr>
+      </w:pPr>
+    </w:p>
+    <w:p>
+      <w:pPr>
+        <w:pStyle w:val="Heading2"/>
+        <w:rPr>
+          <w:rFonts w:ascii="Times New Roman" w:hAnsi="Times New Roman" w:cs="Times New Roman"/>
+          <w:sz w:val="28"/>
+          <w:szCs w:val="28"/>
+          <w:lang w:val="hu-HU"/>
+        </w:rPr>
+      </w:pPr>
+      <w:r>
+        <w:rPr>
+          <w:rFonts w:ascii="Times New Roman" w:hAnsi="Times New Roman" w:cs="Times New Roman"/>
+          <w:sz w:val="28"/>
+          <w:szCs w:val="28"/>
+          <w:lang w:val="hu-HU"/>
+        </w:rPr>
+        <w:t>Tesztkeretrendszer:</w:t>
       </w:r>
     </w:p>
     <w:p>
@@ -3325,11 +3517,243 @@
       </w:rPr>
     </w:lvl>
   </w:abstractNum>
+  <w:abstractNum w:abstractNumId="2" w15:restartNumberingAfterBreak="0">
+    <w:nsid w:val="678C2FA7"/>
+    <w:multiLevelType w:val="hybridMultilevel"/>
+    <w:tmpl w:val="ACB0527C"/>
+    <w:lvl w:ilvl="0" w:tplc="040E0001">
+      <w:start w:val="1"/>
+      <w:numFmt w:val="bullet"/>
+      <w:lvlText w:val=""/>
+      <w:lvlJc w:val="left"/>
+      <w:pPr>
+        <w:ind w:left="720" w:hanging="360"/>
+      </w:pPr>
+      <w:rPr>
+        <w:rFonts w:ascii="Symbol" w:hAnsi="Symbol" w:hint="default"/>
+      </w:rPr>
+    </w:lvl>
+    <w:lvl w:ilvl="1" w:tplc="040E0003" w:tentative="1">
+      <w:start w:val="1"/>
+      <w:numFmt w:val="bullet"/>
+      <w:lvlText w:val="o"/>
+      <w:lvlJc w:val="left"/>
+      <w:pPr>
+        <w:ind w:left="1440" w:hanging="360"/>
+      </w:pPr>
+      <w:rPr>
+        <w:rFonts w:ascii="Courier New" w:hAnsi="Courier New" w:cs="Courier New" w:hint="default"/>
+      </w:rPr>
+    </w:lvl>
+    <w:lvl w:ilvl="2" w:tplc="040E0005" w:tentative="1">
+      <w:start w:val="1"/>
+      <w:numFmt w:val="bullet"/>
+      <w:lvlText w:val=""/>
+      <w:lvlJc w:val="left"/>
+      <w:pPr>
+        <w:ind w:left="2160" w:hanging="360"/>
+      </w:pPr>
+      <w:rPr>
+        <w:rFonts w:ascii="Wingdings" w:hAnsi="Wingdings" w:hint="default"/>
+      </w:rPr>
+    </w:lvl>
+    <w:lvl w:ilvl="3" w:tplc="040E0001" w:tentative="1">
+      <w:start w:val="1"/>
+      <w:numFmt w:val="bullet"/>
+      <w:lvlText w:val=""/>
+      <w:lvlJc w:val="left"/>
+      <w:pPr>
+        <w:ind w:left="2880" w:hanging="360"/>
+      </w:pPr>
+      <w:rPr>
+        <w:rFonts w:ascii="Symbol" w:hAnsi="Symbol" w:hint="default"/>
+      </w:rPr>
+    </w:lvl>
+    <w:lvl w:ilvl="4" w:tplc="040E0003" w:tentative="1">
+      <w:start w:val="1"/>
+      <w:numFmt w:val="bullet"/>
+      <w:lvlText w:val="o"/>
+      <w:lvlJc w:val="left"/>
+      <w:pPr>
+        <w:ind w:left="3600" w:hanging="360"/>
+      </w:pPr>
+      <w:rPr>
+        <w:rFonts w:ascii="Courier New" w:hAnsi="Courier New" w:cs="Courier New" w:hint="default"/>
+      </w:rPr>
+    </w:lvl>
+    <w:lvl w:ilvl="5" w:tplc="040E0005" w:tentative="1">
+      <w:start w:val="1"/>
+      <w:numFmt w:val="bullet"/>
+      <w:lvlText w:val=""/>
+      <w:lvlJc w:val="left"/>
+      <w:pPr>
+        <w:ind w:left="4320" w:hanging="360"/>
+      </w:pPr>
+      <w:rPr>
+        <w:rFonts w:ascii="Wingdings" w:hAnsi="Wingdings" w:hint="default"/>
+      </w:rPr>
+    </w:lvl>
+    <w:lvl w:ilvl="6" w:tplc="040E0001" w:tentative="1">
+      <w:start w:val="1"/>
+      <w:numFmt w:val="bullet"/>
+      <w:lvlText w:val=""/>
+      <w:lvlJc w:val="left"/>
+      <w:pPr>
+        <w:ind w:left="5040" w:hanging="360"/>
+      </w:pPr>
+      <w:rPr>
+        <w:rFonts w:ascii="Symbol" w:hAnsi="Symbol" w:hint="default"/>
+      </w:rPr>
+    </w:lvl>
+    <w:lvl w:ilvl="7" w:tplc="040E0003" w:tentative="1">
+      <w:start w:val="1"/>
+      <w:numFmt w:val="bullet"/>
+      <w:lvlText w:val="o"/>
+      <w:lvlJc w:val="left"/>
+      <w:pPr>
+        <w:ind w:left="5760" w:hanging="360"/>
+      </w:pPr>
+      <w:rPr>
+        <w:rFonts w:ascii="Courier New" w:hAnsi="Courier New" w:cs="Courier New" w:hint="default"/>
+      </w:rPr>
+    </w:lvl>
+    <w:lvl w:ilvl="8" w:tplc="040E0005" w:tentative="1">
+      <w:start w:val="1"/>
+      <w:numFmt w:val="bullet"/>
+      <w:lvlText w:val=""/>
+      <w:lvlJc w:val="left"/>
+      <w:pPr>
+        <w:ind w:left="6480" w:hanging="360"/>
+      </w:pPr>
+      <w:rPr>
+        <w:rFonts w:ascii="Wingdings" w:hAnsi="Wingdings" w:hint="default"/>
+      </w:rPr>
+    </w:lvl>
+  </w:abstractNum>
+  <w:abstractNum w:abstractNumId="3" w15:restartNumberingAfterBreak="0">
+    <w:nsid w:val="6CA42999"/>
+    <w:multiLevelType w:val="hybridMultilevel"/>
+    <w:tmpl w:val="1886415E"/>
+    <w:lvl w:ilvl="0" w:tplc="040E0001">
+      <w:start w:val="1"/>
+      <w:numFmt w:val="bullet"/>
+      <w:lvlText w:val=""/>
+      <w:lvlJc w:val="left"/>
+      <w:pPr>
+        <w:ind w:left="720" w:hanging="360"/>
+      </w:pPr>
+      <w:rPr>
+        <w:rFonts w:ascii="Symbol" w:hAnsi="Symbol" w:hint="default"/>
+      </w:rPr>
+    </w:lvl>
+    <w:lvl w:ilvl="1" w:tplc="040E0003" w:tentative="1">
+      <w:start w:val="1"/>
+      <w:numFmt w:val="bullet"/>
+      <w:lvlText w:val="o"/>
+      <w:lvlJc w:val="left"/>
+      <w:pPr>
+        <w:ind w:left="1440" w:hanging="360"/>
+      </w:pPr>
+      <w:rPr>
+        <w:rFonts w:ascii="Courier New" w:hAnsi="Courier New" w:cs="Courier New" w:hint="default"/>
+      </w:rPr>
+    </w:lvl>
+    <w:lvl w:ilvl="2" w:tplc="040E0005" w:tentative="1">
+      <w:start w:val="1"/>
+      <w:numFmt w:val="bullet"/>
+      <w:lvlText w:val=""/>
+      <w:lvlJc w:val="left"/>
+      <w:pPr>
+        <w:ind w:left="2160" w:hanging="360"/>
+      </w:pPr>
+      <w:rPr>
+        <w:rFonts w:ascii="Wingdings" w:hAnsi="Wingdings" w:hint="default"/>
+      </w:rPr>
+    </w:lvl>
+    <w:lvl w:ilvl="3" w:tplc="040E0001" w:tentative="1">
+      <w:start w:val="1"/>
+      <w:numFmt w:val="bullet"/>
+      <w:lvlText w:val=""/>
+      <w:lvlJc w:val="left"/>
+      <w:pPr>
+        <w:ind w:left="2880" w:hanging="360"/>
+      </w:pPr>
+      <w:rPr>
+        <w:rFonts w:ascii="Symbol" w:hAnsi="Symbol" w:hint="default"/>
+      </w:rPr>
+    </w:lvl>
+    <w:lvl w:ilvl="4" w:tplc="040E0003" w:tentative="1">
+      <w:start w:val="1"/>
+      <w:numFmt w:val="bullet"/>
+      <w:lvlText w:val="o"/>
+      <w:lvlJc w:val="left"/>
+      <w:pPr>
+        <w:ind w:left="3600" w:hanging="360"/>
+      </w:pPr>
+      <w:rPr>
+        <w:rFonts w:ascii="Courier New" w:hAnsi="Courier New" w:cs="Courier New" w:hint="default"/>
+      </w:rPr>
+    </w:lvl>
+    <w:lvl w:ilvl="5" w:tplc="040E0005" w:tentative="1">
+      <w:start w:val="1"/>
+      <w:numFmt w:val="bullet"/>
+      <w:lvlText w:val=""/>
+      <w:lvlJc w:val="left"/>
+      <w:pPr>
+        <w:ind w:left="4320" w:hanging="360"/>
+      </w:pPr>
+      <w:rPr>
+        <w:rFonts w:ascii="Wingdings" w:hAnsi="Wingdings" w:hint="default"/>
+      </w:rPr>
+    </w:lvl>
+    <w:lvl w:ilvl="6" w:tplc="040E0001" w:tentative="1">
+      <w:start w:val="1"/>
+      <w:numFmt w:val="bullet"/>
+      <w:lvlText w:val=""/>
+      <w:lvlJc w:val="left"/>
+      <w:pPr>
+        <w:ind w:left="5040" w:hanging="360"/>
+      </w:pPr>
+      <w:rPr>
+        <w:rFonts w:ascii="Symbol" w:hAnsi="Symbol" w:hint="default"/>
+      </w:rPr>
+    </w:lvl>
+    <w:lvl w:ilvl="7" w:tplc="040E0003" w:tentative="1">
+      <w:start w:val="1"/>
+      <w:numFmt w:val="bullet"/>
+      <w:lvlText w:val="o"/>
+      <w:lvlJc w:val="left"/>
+      <w:pPr>
+        <w:ind w:left="5760" w:hanging="360"/>
+      </w:pPr>
+      <w:rPr>
+        <w:rFonts w:ascii="Courier New" w:hAnsi="Courier New" w:cs="Courier New" w:hint="default"/>
+      </w:rPr>
+    </w:lvl>
+    <w:lvl w:ilvl="8" w:tplc="040E0005" w:tentative="1">
+      <w:start w:val="1"/>
+      <w:numFmt w:val="bullet"/>
+      <w:lvlText w:val=""/>
+      <w:lvlJc w:val="left"/>
+      <w:pPr>
+        <w:ind w:left="6480" w:hanging="360"/>
+      </w:pPr>
+      <w:rPr>
+        <w:rFonts w:ascii="Wingdings" w:hAnsi="Wingdings" w:hint="default"/>
+      </w:rPr>
+    </w:lvl>
+  </w:abstractNum>
   <w:num w:numId="1">
     <w:abstractNumId w:val="1"/>
   </w:num>
   <w:num w:numId="2">
     <w:abstractNumId w:val="0"/>
+  </w:num>
+  <w:num w:numId="3">
+    <w:abstractNumId w:val="3"/>
+  </w:num>
+  <w:num w:numId="4">
+    <w:abstractNumId w:val="2"/>
   </w:num>
 </w:numbering>
 </file>

</xml_diff>

<commit_message>
Christofides bevezetése, és lépéseinek vázlatos felírása
</commit_message>
<xml_diff>
--- a/doc/Utazó Ügynök.docx
+++ b/doc/Utazó Ügynök.docx
@@ -1,6 +1,6 @@
 
 <file path=word/document.xml><?xml version="1.0" encoding="utf-8"?>
-<w:document xmlns:wpc="http://schemas.microsoft.com/office/word/2010/wordprocessingCanvas" xmlns:mc="http://schemas.openxmlformats.org/markup-compatibility/2006" xmlns:o="urn:schemas-microsoft-com:office:office" xmlns:r="http://schemas.openxmlformats.org/officeDocument/2006/relationships" xmlns:m="http://schemas.openxmlformats.org/officeDocument/2006/math" xmlns:v="urn:schemas-microsoft-com:vml" xmlns:wp14="http://schemas.microsoft.com/office/word/2010/wordprocessingDrawing" xmlns:wp="http://schemas.openxmlformats.org/drawingml/2006/wordprocessingDrawing" xmlns:w10="urn:schemas-microsoft-com:office:word" xmlns:w="http://schemas.openxmlformats.org/wordprocessingml/2006/main" xmlns:w14="http://schemas.microsoft.com/office/word/2010/wordml" xmlns:w15="http://schemas.microsoft.com/office/word/2012/wordml" xmlns:wpg="http://schemas.microsoft.com/office/word/2010/wordprocessingGroup" xmlns:wpi="http://schemas.microsoft.com/office/word/2010/wordprocessingInk" xmlns:wne="http://schemas.microsoft.com/office/word/2006/wordml" xmlns:wps="http://schemas.microsoft.com/office/word/2010/wordprocessingShape" mc:Ignorable="w14 w15 wp14">
+<w:document xmlns:wpc="http://schemas.microsoft.com/office/word/2010/wordprocessingCanvas" xmlns:cx="http://schemas.microsoft.com/office/drawing/2014/chartex" xmlns:mc="http://schemas.openxmlformats.org/markup-compatibility/2006" xmlns:o="urn:schemas-microsoft-com:office:office" xmlns:r="http://schemas.openxmlformats.org/officeDocument/2006/relationships" xmlns:m="http://schemas.openxmlformats.org/officeDocument/2006/math" xmlns:v="urn:schemas-microsoft-com:vml" xmlns:wp14="http://schemas.microsoft.com/office/word/2010/wordprocessingDrawing" xmlns:wp="http://schemas.openxmlformats.org/drawingml/2006/wordprocessingDrawing" xmlns:w10="urn:schemas-microsoft-com:office:word" xmlns:w="http://schemas.openxmlformats.org/wordprocessingml/2006/main" xmlns:w14="http://schemas.microsoft.com/office/word/2010/wordml" xmlns:w15="http://schemas.microsoft.com/office/word/2012/wordml" xmlns:w16se="http://schemas.microsoft.com/office/word/2015/wordml/symex" xmlns:wpg="http://schemas.microsoft.com/office/word/2010/wordprocessingGroup" xmlns:wpi="http://schemas.microsoft.com/office/word/2010/wordprocessingInk" xmlns:wne="http://schemas.microsoft.com/office/word/2006/wordml" xmlns:wps="http://schemas.microsoft.com/office/word/2010/wordprocessingShape" mc:Ignorable="w14 w15 w16se wp14">
   <w:body>
     <w:p>
       <w:pPr>
@@ -1566,6 +1566,341 @@
     </w:p>
     <w:p>
       <w:pPr>
+        <w:jc w:val="both"/>
+        <w:rPr>
+          <w:rFonts w:ascii="Times New Roman" w:hAnsi="Times New Roman" w:cs="Times New Roman"/>
+          <w:sz w:val="24"/>
+          <w:szCs w:val="24"/>
+          <w:lang w:val="hu-HU"/>
+        </w:rPr>
+      </w:pPr>
+      <w:r>
+        <w:rPr>
+          <w:rFonts w:ascii="Times New Roman" w:hAnsi="Times New Roman" w:cs="Times New Roman"/>
+          <w:sz w:val="24"/>
+          <w:szCs w:val="24"/>
+          <w:lang w:val="hu-HU"/>
+        </w:rPr>
+        <w:t>A Cristofides algoritmus volt az első algoritmus, amellyel foglalkoztunk a projekt folyamán. Ugyan még csak az egy ügynök problémára jelentett megoldást, de mivel az egy ügynök problémának a több ügynök probléma speciális esete, jelentősen hozzá járult a probléma feltérképezésében, megértésében, és a csapat összehangolódásában. Fontos szerepet játszott abban is, hogy elkészüljön a keresztrendszer, amiben a további algoritmusokat futtattuk, és teszteltük.</w:t>
+      </w:r>
+    </w:p>
+    <w:p>
+      <w:pPr>
+        <w:jc w:val="both"/>
+        <w:rPr>
+          <w:rFonts w:ascii="Times New Roman" w:hAnsi="Times New Roman" w:cs="Times New Roman"/>
+          <w:sz w:val="24"/>
+          <w:szCs w:val="24"/>
+          <w:lang w:val="hu-HU"/>
+        </w:rPr>
+      </w:pPr>
+      <w:r>
+        <w:rPr>
+          <w:rFonts w:ascii="Times New Roman" w:hAnsi="Times New Roman" w:cs="Times New Roman"/>
+          <w:sz w:val="24"/>
+          <w:szCs w:val="24"/>
+          <w:lang w:val="hu-HU"/>
+        </w:rPr>
+        <w:t>A Christofides ugyan csak egy közelítő módszer, de jól megírva rendkívül gyorsan ad páratlanul jó közelítéseket az egy ügynök problémára. Az alap ötlete az, hogy ha veszünk egy minimális súlyú feszítő fát, és azt a lehető legkisebb súlyú élekkel eulerkörré alakítjuk, akkor egy olyan élhalmazt kapunk, ami a legnagyobb éleket nem tartalmazza, és amelyet könnyű olyan hemiltonúttá alakítani, melynek élei a legrövidebbek közül valóak. Ez a hemiltonút jelentette a teljes gráfban az egy ügynök probléma megoldását.</w:t>
+      </w:r>
+    </w:p>
+    <w:p>
+      <w:pPr>
+        <w:jc w:val="both"/>
+        <w:rPr>
+          <w:rFonts w:ascii="Times New Roman" w:hAnsi="Times New Roman" w:cs="Times New Roman"/>
+          <w:sz w:val="24"/>
+          <w:szCs w:val="24"/>
+          <w:lang w:val="hu-HU"/>
+        </w:rPr>
+      </w:pPr>
+      <w:r>
+        <w:rPr>
+          <w:rFonts w:ascii="Times New Roman" w:hAnsi="Times New Roman" w:cs="Times New Roman"/>
+          <w:sz w:val="24"/>
+          <w:szCs w:val="24"/>
+          <w:lang w:val="hu-HU"/>
+        </w:rPr>
+        <w:t>Az algoritmus által specifikált lépések összefoglaló jelleggel:</w:t>
+      </w:r>
+    </w:p>
+    <w:p>
+      <w:pPr>
+        <w:pStyle w:val="ListParagraph"/>
+        <w:numPr>
+          <w:ilvl w:val="0"/>
+          <w:numId w:val="5"/>
+        </w:numPr>
+        <w:spacing w:line="256" w:lineRule="auto"/>
+        <w:jc w:val="both"/>
+        <w:rPr>
+          <w:rFonts w:ascii="Times New Roman" w:hAnsi="Times New Roman" w:cs="Times New Roman"/>
+          <w:sz w:val="24"/>
+          <w:szCs w:val="24"/>
+          <w:lang w:val="hu-HU"/>
+        </w:rPr>
+      </w:pPr>
+      <w:r>
+        <w:rPr>
+          <w:rFonts w:ascii="Times New Roman" w:hAnsi="Times New Roman" w:cs="Times New Roman"/>
+          <w:sz w:val="24"/>
+          <w:szCs w:val="24"/>
+          <w:lang w:val="hu-HU"/>
+        </w:rPr>
+        <w:t>Először keressünk egy minimális összsúlyú feszítő fát a térképet reprezentáló teljes gráfban</w:t>
+      </w:r>
+    </w:p>
+    <w:p>
+      <w:pPr>
+        <w:pStyle w:val="ListParagraph"/>
+        <w:numPr>
+          <w:ilvl w:val="0"/>
+          <w:numId w:val="5"/>
+        </w:numPr>
+        <w:spacing w:line="256" w:lineRule="auto"/>
+        <w:jc w:val="both"/>
+        <w:rPr>
+          <w:rFonts w:ascii="Times New Roman" w:hAnsi="Times New Roman" w:cs="Times New Roman"/>
+          <w:sz w:val="24"/>
+          <w:szCs w:val="24"/>
+          <w:lang w:val="hu-HU"/>
+        </w:rPr>
+      </w:pPr>
+      <w:r>
+        <w:rPr>
+          <w:rFonts w:ascii="Times New Roman" w:hAnsi="Times New Roman" w:cs="Times New Roman"/>
+          <w:sz w:val="24"/>
+          <w:szCs w:val="24"/>
+          <w:lang w:val="hu-HU"/>
+        </w:rPr>
+        <w:t>Keressük ki a fa páratlan fokszámú éleit, és készítsünk egy teljes részgráfot belőlük és a köztük futó élekből.</w:t>
+      </w:r>
+    </w:p>
+    <w:p>
+      <w:pPr>
+        <w:pStyle w:val="ListParagraph"/>
+        <w:numPr>
+          <w:ilvl w:val="0"/>
+          <w:numId w:val="5"/>
+        </w:numPr>
+        <w:spacing w:line="256" w:lineRule="auto"/>
+        <w:jc w:val="both"/>
+        <w:rPr>
+          <w:rFonts w:ascii="Times New Roman" w:hAnsi="Times New Roman" w:cs="Times New Roman"/>
+          <w:sz w:val="24"/>
+          <w:szCs w:val="24"/>
+          <w:lang w:val="hu-HU"/>
+        </w:rPr>
+      </w:pPr>
+      <w:r>
+        <w:rPr>
+          <w:rFonts w:ascii="Times New Roman" w:hAnsi="Times New Roman" w:cs="Times New Roman"/>
+          <w:sz w:val="24"/>
+          <w:szCs w:val="24"/>
+          <w:lang w:val="hu-HU"/>
+        </w:rPr>
+        <w:t>A részteljes gráfban keressünk minden csúcsot lefedő, minimális összsúlyú független élhalmazt.</w:t>
+      </w:r>
+    </w:p>
+    <w:p>
+      <w:pPr>
+        <w:pStyle w:val="ListParagraph"/>
+        <w:numPr>
+          <w:ilvl w:val="0"/>
+          <w:numId w:val="5"/>
+        </w:numPr>
+        <w:spacing w:line="256" w:lineRule="auto"/>
+        <w:jc w:val="both"/>
+        <w:rPr>
+          <w:rFonts w:ascii="Times New Roman" w:hAnsi="Times New Roman" w:cs="Times New Roman"/>
+          <w:sz w:val="24"/>
+          <w:szCs w:val="24"/>
+          <w:lang w:val="hu-HU"/>
+        </w:rPr>
+      </w:pPr>
+      <w:r>
+        <w:rPr>
+          <w:rFonts w:ascii="Times New Roman" w:hAnsi="Times New Roman" w:cs="Times New Roman"/>
+          <w:sz w:val="24"/>
+          <w:szCs w:val="24"/>
+          <w:lang w:val="hu-HU"/>
+        </w:rPr>
+        <w:t>A független élhalmaz csúcsait a fában a megfelelő csúcsokkal megfeleltetve fésüljük össze a két gráfot. (A mindkettőben szereplő éleket itt duplikálni kell)</w:t>
+      </w:r>
+    </w:p>
+    <w:p>
+      <w:pPr>
+        <w:pStyle w:val="ListParagraph"/>
+        <w:numPr>
+          <w:ilvl w:val="0"/>
+          <w:numId w:val="5"/>
+        </w:numPr>
+        <w:spacing w:line="256" w:lineRule="auto"/>
+        <w:jc w:val="both"/>
+        <w:rPr>
+          <w:rFonts w:ascii="Times New Roman" w:hAnsi="Times New Roman" w:cs="Times New Roman"/>
+          <w:sz w:val="24"/>
+          <w:szCs w:val="24"/>
+          <w:lang w:val="hu-HU"/>
+        </w:rPr>
+      </w:pPr>
+      <w:r>
+        <w:rPr>
+          <w:rFonts w:ascii="Times New Roman" w:hAnsi="Times New Roman" w:cs="Times New Roman"/>
+          <w:sz w:val="24"/>
+          <w:szCs w:val="24"/>
+          <w:lang w:val="hu-HU"/>
+        </w:rPr>
+        <w:lastRenderedPageBreak/>
+        <w:t>Ekkor egy ol</w:t>
+      </w:r>
+      <w:bookmarkStart w:id="0" w:name="_GoBack"/>
+      <w:r>
+        <w:rPr>
+          <w:rFonts w:ascii="Times New Roman" w:hAnsi="Times New Roman" w:cs="Times New Roman"/>
+          <w:sz w:val="24"/>
+          <w:szCs w:val="24"/>
+          <w:lang w:val="hu-HU"/>
+        </w:rPr>
+        <w:t>yan gráfot kaptunk, aminek van Euler köre, mivel minden csúcsának páros a fokszáma. Ennek az az oka, hogy a független élhalmaz élei a fa páratlan fokszámú csúcsainak fokszámát eggyel növelték, a párosoknak pedig egyetlen nem üres részhalmazát se fedik. Keressük meg ezt az Euler kört!</w:t>
+      </w:r>
+    </w:p>
+    <w:p>
+      <w:pPr>
+        <w:pStyle w:val="ListParagraph"/>
+        <w:numPr>
+          <w:ilvl w:val="0"/>
+          <w:numId w:val="5"/>
+        </w:numPr>
+        <w:spacing w:line="256" w:lineRule="auto"/>
+        <w:jc w:val="both"/>
+        <w:rPr>
+          <w:rFonts w:ascii="Times New Roman" w:hAnsi="Times New Roman" w:cs="Times New Roman"/>
+          <w:sz w:val="24"/>
+          <w:szCs w:val="24"/>
+          <w:lang w:val="hu-HU"/>
+        </w:rPr>
+      </w:pPr>
+      <w:r>
+        <w:rPr>
+          <w:rFonts w:ascii="Times New Roman" w:hAnsi="Times New Roman" w:cs="Times New Roman"/>
+          <w:sz w:val="24"/>
+          <w:szCs w:val="24"/>
+          <w:lang w:val="hu-HU"/>
+        </w:rPr>
+        <w:t>Az Euler körből hagyjuk el az ismétlődő csúcsokat úgy hogy minden csúcs pontosan egyszer szerepeljen végül. Ekkor egy hemilton kört kapunk, amiből ha elhagyjuk az egyik az ügynök központra illeszkedő élet, akkor meg is k</w:t>
+      </w:r>
+      <w:r>
+        <w:rPr>
+          <w:rFonts w:ascii="Times New Roman" w:hAnsi="Times New Roman" w:cs="Times New Roman"/>
+          <w:sz w:val="24"/>
+          <w:szCs w:val="24"/>
+          <w:lang w:val="hu-HU"/>
+        </w:rPr>
+        <w:t>apjuk a keresett hemilton utat.</w:t>
+      </w:r>
+    </w:p>
+    <w:p>
+      <w:pPr>
+        <w:spacing w:line="256" w:lineRule="auto"/>
+        <w:ind w:left="360"/>
+        <w:jc w:val="both"/>
+        <w:rPr>
+          <w:rFonts w:ascii="Times New Roman" w:hAnsi="Times New Roman" w:cs="Times New Roman"/>
+          <w:sz w:val="24"/>
+          <w:szCs w:val="24"/>
+          <w:lang w:val="hu-HU"/>
+        </w:rPr>
+      </w:pPr>
+      <w:r>
+        <w:rPr>
+          <w:rFonts w:ascii="Times New Roman" w:hAnsi="Times New Roman" w:cs="Times New Roman"/>
+          <w:sz w:val="24"/>
+          <w:szCs w:val="24"/>
+          <w:lang w:val="hu-HU"/>
+        </w:rPr>
+        <w:t>A feladat megoldásának pontossága leginkább ebben a</w:t>
+      </w:r>
+      <w:r>
+        <w:rPr>
+          <w:rFonts w:ascii="Times New Roman" w:hAnsi="Times New Roman" w:cs="Times New Roman"/>
+          <w:sz w:val="24"/>
+          <w:szCs w:val="24"/>
+          <w:lang w:val="hu-HU"/>
+        </w:rPr>
+        <w:t>z utolső</w:t>
+      </w:r>
+      <w:r>
+        <w:rPr>
+          <w:rFonts w:ascii="Times New Roman" w:hAnsi="Times New Roman" w:cs="Times New Roman"/>
+          <w:sz w:val="24"/>
+          <w:szCs w:val="24"/>
+          <w:lang w:val="hu-HU"/>
+        </w:rPr>
+        <w:t xml:space="preserve"> lépésben dől el</w:t>
+      </w:r>
+      <w:r>
+        <w:rPr>
+          <w:rFonts w:ascii="Times New Roman" w:hAnsi="Times New Roman" w:cs="Times New Roman"/>
+          <w:sz w:val="24"/>
+          <w:szCs w:val="24"/>
+          <w:lang w:val="hu-HU"/>
+        </w:rPr>
+        <w:t>, mivel a többi lépésben többnyire jól ismert algoritmusokat kellett alkalmazni, melyeknek közel egyértelmű az eredménye. Ennek a lépésnek viszont s</w:t>
+      </w:r>
+      <w:r>
+        <w:rPr>
+          <w:rFonts w:ascii="Times New Roman" w:hAnsi="Times New Roman" w:cs="Times New Roman"/>
+          <w:sz w:val="24"/>
+          <w:szCs w:val="24"/>
+          <w:lang w:val="hu-HU"/>
+        </w:rPr>
+        <w:t xml:space="preserve">zámos megoldása van. Érdekesség képp azt is megemlítem, hogy bizonyítható, hogy a helyes megoldás is kihozható még ekkor; a probléma csak az, hogy exponenciális </w:t>
+      </w:r>
+      <w:r>
+        <w:rPr>
+          <w:rFonts w:ascii="Times New Roman" w:hAnsi="Times New Roman" w:cs="Times New Roman"/>
+          <w:sz w:val="24"/>
+          <w:szCs w:val="24"/>
+          <w:lang w:val="hu-HU"/>
+        </w:rPr>
+        <w:t xml:space="preserve">futási </w:t>
+      </w:r>
+      <w:r>
+        <w:rPr>
+          <w:rFonts w:ascii="Times New Roman" w:hAnsi="Times New Roman" w:cs="Times New Roman"/>
+          <w:sz w:val="24"/>
+          <w:szCs w:val="24"/>
+          <w:lang w:val="hu-HU"/>
+        </w:rPr>
+        <w:t>idővel. Mi ezt a lépést nem optimalizáltuk le teljesítményre, hogy időt nyerjünk a valódi feladatunk megvalósításához.</w:t>
+      </w:r>
+    </w:p>
+    <w:p>
+      <w:pPr>
+        <w:spacing w:line="256" w:lineRule="auto"/>
+        <w:ind w:left="360"/>
+        <w:jc w:val="both"/>
+        <w:rPr>
+          <w:rFonts w:ascii="Times New Roman" w:hAnsi="Times New Roman" w:cs="Times New Roman"/>
+          <w:sz w:val="24"/>
+          <w:szCs w:val="24"/>
+          <w:lang w:val="hu-HU"/>
+        </w:rPr>
+      </w:pPr>
+      <w:r>
+        <w:rPr>
+          <w:rFonts w:ascii="Times New Roman" w:hAnsi="Times New Roman" w:cs="Times New Roman"/>
+          <w:sz w:val="24"/>
+          <w:szCs w:val="24"/>
+          <w:lang w:val="hu-HU"/>
+        </w:rPr>
+        <w:t>A lépések és az azokra alkalmazott algoritmusok részletes kifejtése:</w:t>
+      </w:r>
+    </w:p>
+    <w:bookmarkEnd w:id="0"/>
+    <w:p>
+      <w:pPr>
         <w:rPr>
           <w:rFonts w:ascii="Times New Roman" w:hAnsi="Times New Roman" w:cs="Times New Roman"/>
           <w:sz w:val="28"/>
@@ -1576,6 +1911,7 @@
     </w:p>
     <w:p>
       <w:pPr>
+        <w:pStyle w:val="Heading3"/>
         <w:rPr>
           <w:rFonts w:ascii="Times New Roman" w:hAnsi="Times New Roman" w:cs="Times New Roman"/>
           <w:sz w:val="28"/>
@@ -1583,125 +1919,13 @@
           <w:lang w:val="hu-HU"/>
         </w:rPr>
       </w:pPr>
-    </w:p>
-    <w:p>
-      <w:pPr>
+      <w:r>
         <w:rPr>
           <w:rFonts w:ascii="Times New Roman" w:hAnsi="Times New Roman" w:cs="Times New Roman"/>
           <w:sz w:val="28"/>
           <w:szCs w:val="28"/>
           <w:lang w:val="hu-HU"/>
         </w:rPr>
-      </w:pPr>
-    </w:p>
-    <w:p>
-      <w:pPr>
-        <w:rPr>
-          <w:rFonts w:ascii="Times New Roman" w:hAnsi="Times New Roman" w:cs="Times New Roman"/>
-          <w:sz w:val="28"/>
-          <w:szCs w:val="28"/>
-          <w:lang w:val="hu-HU"/>
-        </w:rPr>
-      </w:pPr>
-    </w:p>
-    <w:p>
-      <w:pPr>
-        <w:rPr>
-          <w:rFonts w:ascii="Times New Roman" w:hAnsi="Times New Roman" w:cs="Times New Roman"/>
-          <w:sz w:val="28"/>
-          <w:szCs w:val="28"/>
-          <w:lang w:val="hu-HU"/>
-        </w:rPr>
-      </w:pPr>
-    </w:p>
-    <w:p>
-      <w:pPr>
-        <w:rPr>
-          <w:rFonts w:ascii="Times New Roman" w:hAnsi="Times New Roman" w:cs="Times New Roman"/>
-          <w:sz w:val="28"/>
-          <w:szCs w:val="28"/>
-          <w:lang w:val="hu-HU"/>
-        </w:rPr>
-      </w:pPr>
-    </w:p>
-    <w:p>
-      <w:pPr>
-        <w:rPr>
-          <w:rFonts w:ascii="Times New Roman" w:hAnsi="Times New Roman" w:cs="Times New Roman"/>
-          <w:sz w:val="28"/>
-          <w:szCs w:val="28"/>
-          <w:lang w:val="hu-HU"/>
-        </w:rPr>
-      </w:pPr>
-    </w:p>
-    <w:p>
-      <w:pPr>
-        <w:rPr>
-          <w:rFonts w:ascii="Times New Roman" w:hAnsi="Times New Roman" w:cs="Times New Roman"/>
-          <w:sz w:val="28"/>
-          <w:szCs w:val="28"/>
-          <w:lang w:val="hu-HU"/>
-        </w:rPr>
-      </w:pPr>
-    </w:p>
-    <w:p>
-      <w:pPr>
-        <w:rPr>
-          <w:rFonts w:ascii="Times New Roman" w:hAnsi="Times New Roman" w:cs="Times New Roman"/>
-          <w:sz w:val="28"/>
-          <w:szCs w:val="28"/>
-          <w:lang w:val="hu-HU"/>
-        </w:rPr>
-      </w:pPr>
-    </w:p>
-    <w:p>
-      <w:pPr>
-        <w:rPr>
-          <w:rFonts w:ascii="Times New Roman" w:hAnsi="Times New Roman" w:cs="Times New Roman"/>
-          <w:sz w:val="28"/>
-          <w:szCs w:val="28"/>
-          <w:lang w:val="hu-HU"/>
-        </w:rPr>
-      </w:pPr>
-    </w:p>
-    <w:p>
-      <w:pPr>
-        <w:rPr>
-          <w:rFonts w:ascii="Times New Roman" w:hAnsi="Times New Roman" w:cs="Times New Roman"/>
-          <w:sz w:val="28"/>
-          <w:szCs w:val="28"/>
-          <w:lang w:val="hu-HU"/>
-        </w:rPr>
-      </w:pPr>
-    </w:p>
-    <w:p>
-      <w:pPr>
-        <w:rPr>
-          <w:rFonts w:ascii="Times New Roman" w:hAnsi="Times New Roman" w:cs="Times New Roman"/>
-          <w:sz w:val="28"/>
-          <w:szCs w:val="28"/>
-          <w:lang w:val="hu-HU"/>
-        </w:rPr>
-      </w:pPr>
-    </w:p>
-    <w:p>
-      <w:pPr>
-        <w:pStyle w:val="Heading3"/>
-        <w:rPr>
-          <w:rFonts w:ascii="Times New Roman" w:hAnsi="Times New Roman" w:cs="Times New Roman"/>
-          <w:sz w:val="28"/>
-          <w:szCs w:val="28"/>
-          <w:lang w:val="hu-HU"/>
-        </w:rPr>
-      </w:pPr>
-      <w:r>
-        <w:rPr>
-          <w:rFonts w:ascii="Times New Roman" w:hAnsi="Times New Roman" w:cs="Times New Roman"/>
-          <w:sz w:val="28"/>
-          <w:szCs w:val="28"/>
-          <w:lang w:val="hu-HU"/>
-        </w:rPr>
-        <w:lastRenderedPageBreak/>
         <w:t>Mohó algoritmus</w:t>
       </w:r>
     </w:p>
@@ -1936,6 +2160,7 @@
           <w:szCs w:val="24"/>
           <w:lang w:val="hu-HU"/>
         </w:rPr>
+        <w:lastRenderedPageBreak/>
         <w:t>MAX_ROUTE_LENGTH_PER_AGENT: Egy adott ágens maximálisan befutható csúcsait korlátozza. Ezen paraméter megválasztásakor ügyelni kell, hogy a feladat megoldható maradjon!</w:t>
       </w:r>
     </w:p>
@@ -2038,7 +2263,6 @@
           <w:szCs w:val="24"/>
           <w:lang w:val="hu-HU"/>
         </w:rPr>
-        <w:lastRenderedPageBreak/>
         <w:t>Szomszéd generálási lehetőségek:</w:t>
       </w:r>
     </w:p>
@@ -2680,6 +2904,7 @@
           <w:szCs w:val="24"/>
           <w:lang w:val="hu-HU"/>
         </w:rPr>
+        <w:lastRenderedPageBreak/>
         <w:t>A generációk számát a fent említett NUMBER_OF_RUNS szabályozza.</w:t>
       </w:r>
     </w:p>
@@ -2800,7 +3025,6 @@
           <w:szCs w:val="28"/>
           <w:lang w:val="hu-HU"/>
         </w:rPr>
-        <w:lastRenderedPageBreak/>
         <w:t>Genetikus algoritmus</w:t>
       </w:r>
     </w:p>
@@ -3021,6 +3245,7 @@
           <w:szCs w:val="24"/>
           <w:lang w:val="hu-HU"/>
         </w:rPr>
+        <w:lastRenderedPageBreak/>
         <w:t>Generáció: Egy generáció a populáció egyedeiből áll. Új generációról beszélünk, ha megtörténik a szaporodás.</w:t>
       </w:r>
     </w:p>
@@ -3208,7 +3433,6 @@
           <w:szCs w:val="24"/>
           <w:lang w:val="hu-HU"/>
         </w:rPr>
-        <w:lastRenderedPageBreak/>
         <w:t>Genetikus algoritmus paraméterei, optimalizációja</w:t>
       </w:r>
       <w:r>
@@ -3231,8 +3455,6 @@
           <w:lang w:val="hu-HU"/>
         </w:rPr>
       </w:pPr>
-      <w:bookmarkStart w:id="0" w:name="_GoBack"/>
-      <w:bookmarkEnd w:id="0"/>
     </w:p>
     <w:p>
       <w:pPr>
@@ -3290,7 +3512,7 @@
 </file>
 
 <file path=word/numbering.xml><?xml version="1.0" encoding="utf-8"?>
-<w:numbering xmlns:wpc="http://schemas.microsoft.com/office/word/2010/wordprocessingCanvas" xmlns:mc="http://schemas.openxmlformats.org/markup-compatibility/2006" xmlns:o="urn:schemas-microsoft-com:office:office" xmlns:r="http://schemas.openxmlformats.org/officeDocument/2006/relationships" xmlns:m="http://schemas.openxmlformats.org/officeDocument/2006/math" xmlns:v="urn:schemas-microsoft-com:vml" xmlns:wp14="http://schemas.microsoft.com/office/word/2010/wordprocessingDrawing" xmlns:wp="http://schemas.openxmlformats.org/drawingml/2006/wordprocessingDrawing" xmlns:w10="urn:schemas-microsoft-com:office:word" xmlns:w="http://schemas.openxmlformats.org/wordprocessingml/2006/main" xmlns:w14="http://schemas.microsoft.com/office/word/2010/wordml" xmlns:w15="http://schemas.microsoft.com/office/word/2012/wordml" xmlns:wpg="http://schemas.microsoft.com/office/word/2010/wordprocessingGroup" xmlns:wpi="http://schemas.microsoft.com/office/word/2010/wordprocessingInk" xmlns:wne="http://schemas.microsoft.com/office/word/2006/wordml" xmlns:wps="http://schemas.microsoft.com/office/word/2010/wordprocessingShape" mc:Ignorable="w14 w15 wp14">
+<w:numbering xmlns:wpc="http://schemas.microsoft.com/office/word/2010/wordprocessingCanvas" xmlns:cx="http://schemas.microsoft.com/office/drawing/2014/chartex" xmlns:mc="http://schemas.openxmlformats.org/markup-compatibility/2006" xmlns:o="urn:schemas-microsoft-com:office:office" xmlns:r="http://schemas.openxmlformats.org/officeDocument/2006/relationships" xmlns:m="http://schemas.openxmlformats.org/officeDocument/2006/math" xmlns:v="urn:schemas-microsoft-com:vml" xmlns:wp14="http://schemas.microsoft.com/office/word/2010/wordprocessingDrawing" xmlns:wp="http://schemas.openxmlformats.org/drawingml/2006/wordprocessingDrawing" xmlns:w10="urn:schemas-microsoft-com:office:word" xmlns:w="http://schemas.openxmlformats.org/wordprocessingml/2006/main" xmlns:w14="http://schemas.microsoft.com/office/word/2010/wordml" xmlns:w15="http://schemas.microsoft.com/office/word/2012/wordml" xmlns:w16se="http://schemas.microsoft.com/office/word/2015/wordml/symex" xmlns:wpg="http://schemas.microsoft.com/office/word/2010/wordprocessingGroup" xmlns:wpi="http://schemas.microsoft.com/office/word/2010/wordprocessingInk" xmlns:wne="http://schemas.microsoft.com/office/word/2006/wordml" xmlns:wps="http://schemas.microsoft.com/office/word/2010/wordprocessingShape" mc:Ignorable="w14 w15 w16se wp14">
   <w:abstractNum w:abstractNumId="0" w15:restartNumberingAfterBreak="0">
     <w:nsid w:val="04FF536F"/>
     <w:multiLevelType w:val="hybridMultilevel"/>
@@ -3405,6 +3627,92 @@
     </w:lvl>
   </w:abstractNum>
   <w:abstractNum w:abstractNumId="1" w15:restartNumberingAfterBreak="0">
+    <w:nsid w:val="1A2A7F4A"/>
+    <w:multiLevelType w:val="hybridMultilevel"/>
+    <w:tmpl w:val="2BFE3A04"/>
+    <w:lvl w:ilvl="0" w:tplc="040E000F">
+      <w:start w:val="1"/>
+      <w:numFmt w:val="decimal"/>
+      <w:lvlText w:val="%1."/>
+      <w:lvlJc w:val="left"/>
+      <w:pPr>
+        <w:ind w:left="720" w:hanging="360"/>
+      </w:pPr>
+    </w:lvl>
+    <w:lvl w:ilvl="1" w:tplc="040E0019">
+      <w:start w:val="1"/>
+      <w:numFmt w:val="lowerLetter"/>
+      <w:lvlText w:val="%2."/>
+      <w:lvlJc w:val="left"/>
+      <w:pPr>
+        <w:ind w:left="1440" w:hanging="360"/>
+      </w:pPr>
+    </w:lvl>
+    <w:lvl w:ilvl="2" w:tplc="040E001B">
+      <w:start w:val="1"/>
+      <w:numFmt w:val="lowerRoman"/>
+      <w:lvlText w:val="%3."/>
+      <w:lvlJc w:val="right"/>
+      <w:pPr>
+        <w:ind w:left="2160" w:hanging="180"/>
+      </w:pPr>
+    </w:lvl>
+    <w:lvl w:ilvl="3" w:tplc="040E000F">
+      <w:start w:val="1"/>
+      <w:numFmt w:val="decimal"/>
+      <w:lvlText w:val="%4."/>
+      <w:lvlJc w:val="left"/>
+      <w:pPr>
+        <w:ind w:left="2880" w:hanging="360"/>
+      </w:pPr>
+    </w:lvl>
+    <w:lvl w:ilvl="4" w:tplc="040E0019">
+      <w:start w:val="1"/>
+      <w:numFmt w:val="lowerLetter"/>
+      <w:lvlText w:val="%5."/>
+      <w:lvlJc w:val="left"/>
+      <w:pPr>
+        <w:ind w:left="3600" w:hanging="360"/>
+      </w:pPr>
+    </w:lvl>
+    <w:lvl w:ilvl="5" w:tplc="040E001B">
+      <w:start w:val="1"/>
+      <w:numFmt w:val="lowerRoman"/>
+      <w:lvlText w:val="%6."/>
+      <w:lvlJc w:val="right"/>
+      <w:pPr>
+        <w:ind w:left="4320" w:hanging="180"/>
+      </w:pPr>
+    </w:lvl>
+    <w:lvl w:ilvl="6" w:tplc="040E000F">
+      <w:start w:val="1"/>
+      <w:numFmt w:val="decimal"/>
+      <w:lvlText w:val="%7."/>
+      <w:lvlJc w:val="left"/>
+      <w:pPr>
+        <w:ind w:left="5040" w:hanging="360"/>
+      </w:pPr>
+    </w:lvl>
+    <w:lvl w:ilvl="7" w:tplc="040E0019">
+      <w:start w:val="1"/>
+      <w:numFmt w:val="lowerLetter"/>
+      <w:lvlText w:val="%8."/>
+      <w:lvlJc w:val="left"/>
+      <w:pPr>
+        <w:ind w:left="5760" w:hanging="360"/>
+      </w:pPr>
+    </w:lvl>
+    <w:lvl w:ilvl="8" w:tplc="040E001B">
+      <w:start w:val="1"/>
+      <w:numFmt w:val="lowerRoman"/>
+      <w:lvlText w:val="%9."/>
+      <w:lvlJc w:val="right"/>
+      <w:pPr>
+        <w:ind w:left="6480" w:hanging="180"/>
+      </w:pPr>
+    </w:lvl>
+  </w:abstractNum>
+  <w:abstractNum w:abstractNumId="2" w15:restartNumberingAfterBreak="0">
     <w:nsid w:val="626473F1"/>
     <w:multiLevelType w:val="hybridMultilevel"/>
     <w:tmpl w:val="6E5AF79A"/>
@@ -3517,7 +3825,7 @@
       </w:rPr>
     </w:lvl>
   </w:abstractNum>
-  <w:abstractNum w:abstractNumId="2" w15:restartNumberingAfterBreak="0">
+  <w:abstractNum w:abstractNumId="3" w15:restartNumberingAfterBreak="0">
     <w:nsid w:val="678C2FA7"/>
     <w:multiLevelType w:val="hybridMultilevel"/>
     <w:tmpl w:val="ACB0527C"/>
@@ -3630,7 +3938,7 @@
       </w:rPr>
     </w:lvl>
   </w:abstractNum>
-  <w:abstractNum w:abstractNumId="3" w15:restartNumberingAfterBreak="0">
+  <w:abstractNum w:abstractNumId="4" w15:restartNumberingAfterBreak="0">
     <w:nsid w:val="6CA42999"/>
     <w:multiLevelType w:val="hybridMultilevel"/>
     <w:tmpl w:val="1886415E"/>
@@ -3744,22 +4052,52 @@
     </w:lvl>
   </w:abstractNum>
   <w:num w:numId="1">
-    <w:abstractNumId w:val="1"/>
+    <w:abstractNumId w:val="2"/>
   </w:num>
   <w:num w:numId="2">
     <w:abstractNumId w:val="0"/>
   </w:num>
   <w:num w:numId="3">
+    <w:abstractNumId w:val="4"/>
+  </w:num>
+  <w:num w:numId="4">
     <w:abstractNumId w:val="3"/>
   </w:num>
-  <w:num w:numId="4">
-    <w:abstractNumId w:val="2"/>
+  <w:num w:numId="5">
+    <w:abstractNumId w:val="1"/>
+    <w:lvlOverride w:ilvl="0">
+      <w:startOverride w:val="1"/>
+    </w:lvlOverride>
+    <w:lvlOverride w:ilvl="1">
+      <w:startOverride w:val="1"/>
+    </w:lvlOverride>
+    <w:lvlOverride w:ilvl="2">
+      <w:startOverride w:val="1"/>
+    </w:lvlOverride>
+    <w:lvlOverride w:ilvl="3">
+      <w:startOverride w:val="1"/>
+    </w:lvlOverride>
+    <w:lvlOverride w:ilvl="4">
+      <w:startOverride w:val="1"/>
+    </w:lvlOverride>
+    <w:lvlOverride w:ilvl="5">
+      <w:startOverride w:val="1"/>
+    </w:lvlOverride>
+    <w:lvlOverride w:ilvl="6">
+      <w:startOverride w:val="1"/>
+    </w:lvlOverride>
+    <w:lvlOverride w:ilvl="7">
+      <w:startOverride w:val="1"/>
+    </w:lvlOverride>
+    <w:lvlOverride w:ilvl="8">
+      <w:startOverride w:val="1"/>
+    </w:lvlOverride>
   </w:num>
 </w:numbering>
 </file>
 
 <file path=word/styles.xml><?xml version="1.0" encoding="utf-8"?>
-<w:styles xmlns:mc="http://schemas.openxmlformats.org/markup-compatibility/2006" xmlns:r="http://schemas.openxmlformats.org/officeDocument/2006/relationships" xmlns:w="http://schemas.openxmlformats.org/wordprocessingml/2006/main" xmlns:w14="http://schemas.microsoft.com/office/word/2010/wordml" xmlns:w15="http://schemas.microsoft.com/office/word/2012/wordml" mc:Ignorable="w14 w15">
+<w:styles xmlns:mc="http://schemas.openxmlformats.org/markup-compatibility/2006" xmlns:r="http://schemas.openxmlformats.org/officeDocument/2006/relationships" xmlns:w="http://schemas.openxmlformats.org/wordprocessingml/2006/main" xmlns:w14="http://schemas.microsoft.com/office/word/2010/wordml" xmlns:w15="http://schemas.microsoft.com/office/word/2012/wordml" xmlns:w16se="http://schemas.microsoft.com/office/word/2015/wordml/symex" mc:Ignorable="w14 w15 w16se">
   <w:docDefaults>
     <w:rPrDefault>
       <w:rPr>

</xml_diff>

<commit_message>
Updated my project with optimized GenAlgo
</commit_message>
<xml_diff>
--- a/doc/Utazó Ügynök.docx
+++ b/doc/Utazó Ügynök.docx
@@ -1,6 +1,6 @@
 
 <file path=word/document.xml><?xml version="1.0" encoding="utf-8"?>
-<w:document xmlns:wpc="http://schemas.microsoft.com/office/word/2010/wordprocessingCanvas" xmlns:cx="http://schemas.microsoft.com/office/drawing/2014/chartex" xmlns:mc="http://schemas.openxmlformats.org/markup-compatibility/2006" xmlns:o="urn:schemas-microsoft-com:office:office" xmlns:r="http://schemas.openxmlformats.org/officeDocument/2006/relationships" xmlns:m="http://schemas.openxmlformats.org/officeDocument/2006/math" xmlns:v="urn:schemas-microsoft-com:vml" xmlns:wp14="http://schemas.microsoft.com/office/word/2010/wordprocessingDrawing" xmlns:wp="http://schemas.openxmlformats.org/drawingml/2006/wordprocessingDrawing" xmlns:w10="urn:schemas-microsoft-com:office:word" xmlns:w="http://schemas.openxmlformats.org/wordprocessingml/2006/main" xmlns:w14="http://schemas.microsoft.com/office/word/2010/wordml" xmlns:w15="http://schemas.microsoft.com/office/word/2012/wordml" xmlns:w16se="http://schemas.microsoft.com/office/word/2015/wordml/symex" xmlns:wpg="http://schemas.microsoft.com/office/word/2010/wordprocessingGroup" xmlns:wpi="http://schemas.microsoft.com/office/word/2010/wordprocessingInk" xmlns:wne="http://schemas.microsoft.com/office/word/2006/wordml" xmlns:wps="http://schemas.microsoft.com/office/word/2010/wordprocessingShape" mc:Ignorable="w14 w15 w16se wp14">
+<w:document xmlns:wpc="http://schemas.microsoft.com/office/word/2010/wordprocessingCanvas" xmlns:mc="http://schemas.openxmlformats.org/markup-compatibility/2006" xmlns:o="urn:schemas-microsoft-com:office:office" xmlns:r="http://schemas.openxmlformats.org/officeDocument/2006/relationships" xmlns:m="http://schemas.openxmlformats.org/officeDocument/2006/math" xmlns:v="urn:schemas-microsoft-com:vml" xmlns:wp14="http://schemas.microsoft.com/office/word/2010/wordprocessingDrawing" xmlns:wp="http://schemas.openxmlformats.org/drawingml/2006/wordprocessingDrawing" xmlns:w10="urn:schemas-microsoft-com:office:word" xmlns:w="http://schemas.openxmlformats.org/wordprocessingml/2006/main" xmlns:w14="http://schemas.microsoft.com/office/word/2010/wordml" xmlns:w15="http://schemas.microsoft.com/office/word/2012/wordml" xmlns:wpg="http://schemas.microsoft.com/office/word/2010/wordprocessingGroup" xmlns:wpi="http://schemas.microsoft.com/office/word/2010/wordprocessingInk" xmlns:wne="http://schemas.microsoft.com/office/word/2006/wordml" xmlns:wps="http://schemas.microsoft.com/office/word/2010/wordprocessingShape" mc:Ignorable="w14 w15 wp14">
   <w:body>
     <w:p>
       <w:pPr>
@@ -1554,6 +1554,7 @@
           <w:lang w:val="hu-HU"/>
         </w:rPr>
       </w:pPr>
+      <w:proofErr w:type="spellStart"/>
       <w:r>
         <w:rPr>
           <w:rFonts w:ascii="Times New Roman" w:hAnsi="Times New Roman" w:cs="Times New Roman"/>
@@ -1563,6 +1564,16 @@
         </w:rPr>
         <w:t>Christofides</w:t>
       </w:r>
+      <w:proofErr w:type="spellEnd"/>
+    </w:p>
+    <w:p>
+      <w:pPr>
+        <w:rPr>
+          <w:lang w:val="hu-HU"/>
+        </w:rPr>
+      </w:pPr>
+      <w:bookmarkStart w:id="0" w:name="_GoBack"/>
+      <w:bookmarkEnd w:id="0"/>
     </w:p>
     <w:p>
       <w:pPr>
@@ -1725,6 +1736,7 @@
           <w:szCs w:val="24"/>
           <w:lang w:val="hu-HU"/>
         </w:rPr>
+        <w:lastRenderedPageBreak/>
         <w:t>A független élhalmaz csúcsait a fában a megfelelő csúcsokkal megfeleltetve fésüljük össze a két gráfot. (A mindkettőben szereplő éleket itt duplikálni kell)</w:t>
       </w:r>
     </w:p>
@@ -1751,18 +1763,7 @@
           <w:szCs w:val="24"/>
           <w:lang w:val="hu-HU"/>
         </w:rPr>
-        <w:lastRenderedPageBreak/>
-        <w:t>Ekkor egy ol</w:t>
-      </w:r>
-      <w:bookmarkStart w:id="0" w:name="_GoBack"/>
-      <w:r>
-        <w:rPr>
-          <w:rFonts w:ascii="Times New Roman" w:hAnsi="Times New Roman" w:cs="Times New Roman"/>
-          <w:sz w:val="24"/>
-          <w:szCs w:val="24"/>
-          <w:lang w:val="hu-HU"/>
-        </w:rPr>
-        <w:t>yan gráfot kaptunk, aminek van Euler köre, mivel minden csúcsának páros a fokszáma. Ennek az az oka, hogy a független élhalmaz élei a fa páratlan fokszámú csúcsainak fokszámát eggyel növelték, a párosoknak pedig egyetlen nem üres részhalmazát se fedik. Keressük meg ezt az Euler kört!</w:t>
+        <w:t>Ekkor egy olyan gráfot kaptunk, aminek van Euler köre, mivel minden csúcsának páros a fokszáma. Ennek az az oka, hogy a független élhalmaz élei a fa páratlan fokszámú csúcsainak fokszámát eggyel növelték, a párosoknak pedig egyetlen nem üres részhalmazát se fedik. Keressük meg ezt az Euler kört!</w:t>
       </w:r>
     </w:p>
     <w:p>
@@ -1788,16 +1789,7 @@
           <w:szCs w:val="24"/>
           <w:lang w:val="hu-HU"/>
         </w:rPr>
-        <w:t>Az Euler körből hagyjuk el az ismétlődő csúcsokat úgy hogy minden csúcs pontosan egyszer szerepeljen végül. Ekkor egy hemilton kört kapunk, amiből ha elhagyjuk az egyik az ügynök központra illeszkedő élet, akkor meg is k</w:t>
-      </w:r>
-      <w:r>
-        <w:rPr>
-          <w:rFonts w:ascii="Times New Roman" w:hAnsi="Times New Roman" w:cs="Times New Roman"/>
-          <w:sz w:val="24"/>
-          <w:szCs w:val="24"/>
-          <w:lang w:val="hu-HU"/>
-        </w:rPr>
-        <w:t>apjuk a keresett hemilton utat.</w:t>
+        <w:t>Az Euler körből hagyjuk el az ismétlődő csúcsokat úgy hogy minden csúcs pontosan egyszer szerepeljen végül. Ekkor egy hemilton kört kapunk, amiből ha elhagyjuk az egyik az ügynök központra illeszkedő élet, akkor meg is kapjuk a keresett hemilton utat.</w:t>
       </w:r>
     </w:p>
     <w:p>
@@ -1898,7 +1890,6 @@
         <w:t>A lépések és az azokra alkalmazott algoritmusok részletes kifejtése:</w:t>
       </w:r>
     </w:p>
-    <w:bookmarkEnd w:id="0"/>
     <w:p>
       <w:pPr>
         <w:rPr>
@@ -2514,7 +2505,7 @@
               </wp:anchor>
             </w:drawing>
           </mc:Choice>
-          <mc:Fallback>
+          <mc:Fallback xmlns:w16se="http://schemas.microsoft.com/office/word/2015/wordml/symex" xmlns:cx="http://schemas.microsoft.com/office/drawing/2014/chartex">
             <w:pict>
               <v:shapetype w14:anchorId="327EE087" id="_x0000_t32" coordsize="21600,21600" o:spt="32" o:oned="t" path="m,l21600,21600e" filled="f">
                 <v:path arrowok="t" fillok="f" o:connecttype="none"/>
@@ -3512,7 +3503,7 @@
 </file>
 
 <file path=word/numbering.xml><?xml version="1.0" encoding="utf-8"?>
-<w:numbering xmlns:wpc="http://schemas.microsoft.com/office/word/2010/wordprocessingCanvas" xmlns:cx="http://schemas.microsoft.com/office/drawing/2014/chartex" xmlns:mc="http://schemas.openxmlformats.org/markup-compatibility/2006" xmlns:o="urn:schemas-microsoft-com:office:office" xmlns:r="http://schemas.openxmlformats.org/officeDocument/2006/relationships" xmlns:m="http://schemas.openxmlformats.org/officeDocument/2006/math" xmlns:v="urn:schemas-microsoft-com:vml" xmlns:wp14="http://schemas.microsoft.com/office/word/2010/wordprocessingDrawing" xmlns:wp="http://schemas.openxmlformats.org/drawingml/2006/wordprocessingDrawing" xmlns:w10="urn:schemas-microsoft-com:office:word" xmlns:w="http://schemas.openxmlformats.org/wordprocessingml/2006/main" xmlns:w14="http://schemas.microsoft.com/office/word/2010/wordml" xmlns:w15="http://schemas.microsoft.com/office/word/2012/wordml" xmlns:w16se="http://schemas.microsoft.com/office/word/2015/wordml/symex" xmlns:wpg="http://schemas.microsoft.com/office/word/2010/wordprocessingGroup" xmlns:wpi="http://schemas.microsoft.com/office/word/2010/wordprocessingInk" xmlns:wne="http://schemas.microsoft.com/office/word/2006/wordml" xmlns:wps="http://schemas.microsoft.com/office/word/2010/wordprocessingShape" mc:Ignorable="w14 w15 w16se wp14">
+<w:numbering xmlns:wpc="http://schemas.microsoft.com/office/word/2010/wordprocessingCanvas" xmlns:mc="http://schemas.openxmlformats.org/markup-compatibility/2006" xmlns:o="urn:schemas-microsoft-com:office:office" xmlns:r="http://schemas.openxmlformats.org/officeDocument/2006/relationships" xmlns:m="http://schemas.openxmlformats.org/officeDocument/2006/math" xmlns:v="urn:schemas-microsoft-com:vml" xmlns:wp14="http://schemas.microsoft.com/office/word/2010/wordprocessingDrawing" xmlns:wp="http://schemas.openxmlformats.org/drawingml/2006/wordprocessingDrawing" xmlns:w10="urn:schemas-microsoft-com:office:word" xmlns:w="http://schemas.openxmlformats.org/wordprocessingml/2006/main" xmlns:w14="http://schemas.microsoft.com/office/word/2010/wordml" xmlns:w15="http://schemas.microsoft.com/office/word/2012/wordml" xmlns:wpg="http://schemas.microsoft.com/office/word/2010/wordprocessingGroup" xmlns:wpi="http://schemas.microsoft.com/office/word/2010/wordprocessingInk" xmlns:wne="http://schemas.microsoft.com/office/word/2006/wordml" xmlns:wps="http://schemas.microsoft.com/office/word/2010/wordprocessingShape" mc:Ignorable="w14 w15 wp14">
   <w:abstractNum w:abstractNumId="0" w15:restartNumberingAfterBreak="0">
     <w:nsid w:val="04FF536F"/>
     <w:multiLevelType w:val="hybridMultilevel"/>
@@ -4097,7 +4088,7 @@
 </file>
 
 <file path=word/styles.xml><?xml version="1.0" encoding="utf-8"?>
-<w:styles xmlns:mc="http://schemas.openxmlformats.org/markup-compatibility/2006" xmlns:r="http://schemas.openxmlformats.org/officeDocument/2006/relationships" xmlns:w="http://schemas.openxmlformats.org/wordprocessingml/2006/main" xmlns:w14="http://schemas.microsoft.com/office/word/2010/wordml" xmlns:w15="http://schemas.microsoft.com/office/word/2012/wordml" xmlns:w16se="http://schemas.microsoft.com/office/word/2015/wordml/symex" mc:Ignorable="w14 w15 w16se">
+<w:styles xmlns:mc="http://schemas.openxmlformats.org/markup-compatibility/2006" xmlns:r="http://schemas.openxmlformats.org/officeDocument/2006/relationships" xmlns:w="http://schemas.openxmlformats.org/wordprocessingml/2006/main" xmlns:w14="http://schemas.microsoft.com/office/word/2010/wordml" xmlns:w15="http://schemas.microsoft.com/office/word/2012/wordml" mc:Ignorable="w14 w15">
   <w:docDefaults>
     <w:rPrDefault>
       <w:rPr>

</xml_diff>

<commit_message>
Genetic algorithms specification is reworked
</commit_message>
<xml_diff>
--- a/doc/Utazó Ügynök.docx
+++ b/doc/Utazó Ügynök.docx
@@ -1,10 +1,10 @@
 
 <file path=word/document.xml><?xml version="1.0" encoding="utf-8"?>
-<w:document xmlns:wpc="http://schemas.microsoft.com/office/word/2010/wordprocessingCanvas" xmlns:mc="http://schemas.openxmlformats.org/markup-compatibility/2006" xmlns:o="urn:schemas-microsoft-com:office:office" xmlns:r="http://schemas.openxmlformats.org/officeDocument/2006/relationships" xmlns:m="http://schemas.openxmlformats.org/officeDocument/2006/math" xmlns:v="urn:schemas-microsoft-com:vml" xmlns:wp14="http://schemas.microsoft.com/office/word/2010/wordprocessingDrawing" xmlns:wp="http://schemas.openxmlformats.org/drawingml/2006/wordprocessingDrawing" xmlns:w10="urn:schemas-microsoft-com:office:word" xmlns:w="http://schemas.openxmlformats.org/wordprocessingml/2006/main" xmlns:w14="http://schemas.microsoft.com/office/word/2010/wordml" xmlns:wpg="http://schemas.microsoft.com/office/word/2010/wordprocessingGroup" xmlns:wpi="http://schemas.microsoft.com/office/word/2010/wordprocessingInk" xmlns:wne="http://schemas.microsoft.com/office/word/2006/wordml" xmlns:wps="http://schemas.microsoft.com/office/word/2010/wordprocessingShape" mc:Ignorable="w14 wp14">
+<w:document xmlns:wpc="http://schemas.microsoft.com/office/word/2010/wordprocessingCanvas" xmlns:cx="http://schemas.microsoft.com/office/drawing/2014/chartex" xmlns:mc="http://schemas.openxmlformats.org/markup-compatibility/2006" xmlns:o="urn:schemas-microsoft-com:office:office" xmlns:r="http://schemas.openxmlformats.org/officeDocument/2006/relationships" xmlns:m="http://schemas.openxmlformats.org/officeDocument/2006/math" xmlns:v="urn:schemas-microsoft-com:vml" xmlns:wp14="http://schemas.microsoft.com/office/word/2010/wordprocessingDrawing" xmlns:wp="http://schemas.openxmlformats.org/drawingml/2006/wordprocessingDrawing" xmlns:w10="urn:schemas-microsoft-com:office:word" xmlns:w="http://schemas.openxmlformats.org/wordprocessingml/2006/main" xmlns:w14="http://schemas.microsoft.com/office/word/2010/wordml" xmlns:w15="http://schemas.microsoft.com/office/word/2012/wordml" xmlns:w16se="http://schemas.microsoft.com/office/word/2015/wordml/symex" xmlns:wpg="http://schemas.microsoft.com/office/word/2010/wordprocessingGroup" xmlns:wpi="http://schemas.microsoft.com/office/word/2010/wordprocessingInk" xmlns:wne="http://schemas.microsoft.com/office/word/2006/wordml" xmlns:wps="http://schemas.microsoft.com/office/word/2010/wordprocessingShape" mc:Ignorable="w14 w15 w16se wp14">
   <w:body>
     <w:p>
       <w:pPr>
-        <w:pStyle w:val="Cmsor1"/>
+        <w:pStyle w:val="Heading1"/>
         <w:jc w:val="center"/>
         <w:rPr>
           <w:rFonts w:ascii="Times New Roman" w:hAnsi="Times New Roman" w:cs="Times New Roman"/>
@@ -21,7 +21,7 @@
     </w:p>
     <w:p>
       <w:pPr>
-        <w:pStyle w:val="Cmsor1"/>
+        <w:pStyle w:val="Heading1"/>
         <w:jc w:val="center"/>
         <w:rPr>
           <w:rFonts w:ascii="Times New Roman" w:hAnsi="Times New Roman" w:cs="Times New Roman"/>
@@ -46,7 +46,7 @@
     </w:p>
     <w:p>
       <w:pPr>
-        <w:pStyle w:val="Cmsor3"/>
+        <w:pStyle w:val="Heading3"/>
         <w:jc w:val="center"/>
         <w:rPr>
           <w:rFonts w:ascii="Times New Roman" w:hAnsi="Times New Roman" w:cs="Times New Roman"/>
@@ -63,7 +63,7 @@
     </w:p>
     <w:p>
       <w:pPr>
-        <w:pStyle w:val="Cmsor3"/>
+        <w:pStyle w:val="Heading3"/>
         <w:jc w:val="center"/>
         <w:rPr>
           <w:rFonts w:ascii="Times New Roman" w:hAnsi="Times New Roman" w:cs="Times New Roman"/>
@@ -80,7 +80,7 @@
     </w:p>
     <w:p>
       <w:pPr>
-        <w:pStyle w:val="Cmsor3"/>
+        <w:pStyle w:val="Heading3"/>
         <w:jc w:val="center"/>
         <w:rPr>
           <w:rFonts w:ascii="Times New Roman" w:hAnsi="Times New Roman" w:cs="Times New Roman"/>
@@ -97,7 +97,7 @@
     </w:p>
     <w:p>
       <w:pPr>
-        <w:pStyle w:val="Cmsor3"/>
+        <w:pStyle w:val="Heading3"/>
         <w:jc w:val="center"/>
         <w:rPr>
           <w:rFonts w:ascii="Times New Roman" w:hAnsi="Times New Roman" w:cs="Times New Roman"/>
@@ -114,7 +114,7 @@
     </w:p>
     <w:p>
       <w:pPr>
-        <w:pStyle w:val="Cmsor3"/>
+        <w:pStyle w:val="Heading3"/>
         <w:jc w:val="center"/>
         <w:rPr>
           <w:rFonts w:ascii="Times New Roman" w:hAnsi="Times New Roman" w:cs="Times New Roman"/>
@@ -139,7 +139,7 @@
     </w:p>
     <w:p>
       <w:pPr>
-        <w:pStyle w:val="Cmsor2"/>
+        <w:pStyle w:val="Heading2"/>
         <w:rPr>
           <w:rFonts w:ascii="Times New Roman" w:hAnsi="Times New Roman" w:cs="Times New Roman"/>
           <w:sz w:val="28"/>
@@ -256,27 +256,7 @@
           <w:szCs w:val="24"/>
           <w:lang w:val="hu-HU"/>
         </w:rPr>
-        <w:t xml:space="preserve">Az utazó ügynök problémában a bemenetünk egy teljes gráf és a várt eredmény pedig egy lehető </w:t>
-      </w:r>
-      <w:proofErr w:type="gramStart"/>
-      <w:r>
-        <w:rPr>
-          <w:rFonts w:ascii="Times New Roman" w:hAnsi="Times New Roman" w:cs="Times New Roman"/>
-          <w:sz w:val="24"/>
-          <w:szCs w:val="24"/>
-          <w:lang w:val="hu-HU"/>
-        </w:rPr>
-        <w:t>legminimálisabb</w:t>
-      </w:r>
-      <w:proofErr w:type="gramEnd"/>
-      <w:r>
-        <w:rPr>
-          <w:rFonts w:ascii="Times New Roman" w:hAnsi="Times New Roman" w:cs="Times New Roman"/>
-          <w:sz w:val="24"/>
-          <w:szCs w:val="24"/>
-          <w:lang w:val="hu-HU"/>
-        </w:rPr>
-        <w:t xml:space="preserve"> össz</w:t>
+        <w:t>Az utazó ügynök problémában a bemenetünk egy teljes gráf és a várt eredmény pedig egy lehető legminimálisabb össz</w:t>
       </w:r>
       <w:r>
         <w:rPr>
@@ -330,27 +310,7 @@
           <w:szCs w:val="24"/>
           <w:lang w:val="hu-HU"/>
         </w:rPr>
-        <w:t xml:space="preserve">beli problémánál nehezebb) egy polinom idejű optimális algoritmust találna valaki, az megoltaná a P=NP? </w:t>
-      </w:r>
-      <w:proofErr w:type="gramStart"/>
-      <w:r>
-        <w:rPr>
-          <w:rFonts w:ascii="Times New Roman" w:hAnsi="Times New Roman" w:cs="Times New Roman"/>
-          <w:sz w:val="24"/>
-          <w:szCs w:val="24"/>
-          <w:lang w:val="hu-HU"/>
-        </w:rPr>
-        <w:t>híres</w:t>
-      </w:r>
-      <w:proofErr w:type="gramEnd"/>
-      <w:r>
-        <w:rPr>
-          <w:rFonts w:ascii="Times New Roman" w:hAnsi="Times New Roman" w:cs="Times New Roman"/>
-          <w:sz w:val="24"/>
-          <w:szCs w:val="24"/>
-          <w:lang w:val="hu-HU"/>
-        </w:rPr>
-        <w:t xml:space="preserve"> matematikai kérdést és teljesen megváltoztatná a matematikai hozzáállást jó néhány témakörből.</w:t>
+        <w:t>beli problémánál nehezebb) egy polinom idejű optimális algoritmust találna valaki, az megoltaná a P=NP? híres matematikai kérdést és teljesen megváltoztatná a matematikai hozzáállást jó néhány témakörből.</w:t>
       </w:r>
     </w:p>
     <w:p>
@@ -492,7 +452,7 @@
     </w:p>
     <w:p>
       <w:pPr>
-        <w:pStyle w:val="Cmsor2"/>
+        <w:pStyle w:val="Heading2"/>
         <w:rPr>
           <w:rFonts w:ascii="Times New Roman" w:hAnsi="Times New Roman" w:cs="Times New Roman"/>
           <w:sz w:val="28"/>
@@ -560,7 +520,7 @@
     </w:p>
     <w:p>
       <w:pPr>
-        <w:pStyle w:val="Cmsor3"/>
+        <w:pStyle w:val="Heading3"/>
         <w:rPr>
           <w:rFonts w:ascii="Times New Roman" w:hAnsi="Times New Roman" w:cs="Times New Roman"/>
           <w:sz w:val="28"/>
@@ -612,27 +572,7 @@
           <w:szCs w:val="24"/>
           <w:lang w:val="hu-HU"/>
         </w:rPr>
-        <w:t xml:space="preserve">. A gráf koordinátáit adhatjuk meg az alkalmazás megjelenítő egységének </w:t>
-      </w:r>
-      <w:proofErr w:type="gramStart"/>
-      <w:r>
-        <w:rPr>
-          <w:rFonts w:ascii="Times New Roman" w:hAnsi="Times New Roman" w:cs="Times New Roman"/>
-          <w:sz w:val="24"/>
-          <w:szCs w:val="24"/>
-          <w:lang w:val="hu-HU"/>
-        </w:rPr>
-        <w:t>két dimenziós</w:t>
-      </w:r>
-      <w:proofErr w:type="gramEnd"/>
-      <w:r>
-        <w:rPr>
-          <w:rFonts w:ascii="Times New Roman" w:hAnsi="Times New Roman" w:cs="Times New Roman"/>
-          <w:sz w:val="24"/>
-          <w:szCs w:val="24"/>
-          <w:lang w:val="hu-HU"/>
-        </w:rPr>
-        <w:t xml:space="preserve"> koordinátarendszerében megjelenítve, illetve az ágensek kezdőpozícióját, hogy melyik ügynök mely indexű csúcsból indul. A legtöbb algoritmus egyelőre úgy lett megírva, hogy az első ágens kezdőpozíciójától indul a bejárás minden ágensnek, így a többi kezdő index elhanyagolható.</w:t>
+        <w:t>. A gráf koordinátáit adhatjuk meg az alkalmazás megjelenítő egységének két dimenziós koordinátarendszerében megjelenítve, illetve az ágensek kezdőpozícióját, hogy melyik ügynök mely indexű csúcsból indul. A legtöbb algoritmus egyelőre úgy lett megírva, hogy az első ágens kezdőpozíciójától indul a bejárás minden ágensnek, így a többi kezdő index elhanyagolható.</w:t>
       </w:r>
     </w:p>
     <w:p>
@@ -719,67 +659,27 @@
           <w:szCs w:val="24"/>
           <w:lang w:val="hu-HU"/>
         </w:rPr>
-        <w:t xml:space="preserve"> Az </w:t>
-      </w:r>
-      <w:proofErr w:type="gramStart"/>
-      <w:r>
-        <w:rPr>
-          <w:rFonts w:ascii="Times New Roman" w:hAnsi="Times New Roman" w:cs="Times New Roman"/>
-          <w:sz w:val="24"/>
-          <w:szCs w:val="24"/>
-          <w:lang w:val="hu-HU"/>
-        </w:rPr>
-        <w:t>algoritmus tetszés</w:t>
-      </w:r>
-      <w:proofErr w:type="gramEnd"/>
-      <w:r>
-        <w:rPr>
-          <w:rFonts w:ascii="Times New Roman" w:hAnsi="Times New Roman" w:cs="Times New Roman"/>
-          <w:sz w:val="24"/>
-          <w:szCs w:val="24"/>
-          <w:lang w:val="hu-HU"/>
-        </w:rPr>
-        <w:t xml:space="preserve"> szerint újraindítható, illetve bármikor válthatunk az algoritmusok között.</w:t>
-      </w:r>
-    </w:p>
-    <w:p>
-      <w:pPr>
-        <w:jc w:val="both"/>
-        <w:rPr>
-          <w:rFonts w:ascii="Times New Roman" w:hAnsi="Times New Roman" w:cs="Times New Roman"/>
-          <w:sz w:val="24"/>
-          <w:szCs w:val="24"/>
-          <w:lang w:val="hu-HU"/>
-        </w:rPr>
-      </w:pPr>
-      <w:r>
-        <w:rPr>
-          <w:rFonts w:ascii="Times New Roman" w:hAnsi="Times New Roman" w:cs="Times New Roman"/>
-          <w:sz w:val="24"/>
-          <w:szCs w:val="24"/>
-          <w:lang w:val="hu-HU"/>
-        </w:rPr>
-        <w:t xml:space="preserve">Az 1. ábrán látható a felhasználói felület a fentebb felsorolt funkcionalitásoknak megfelelően. A bal felső </w:t>
-      </w:r>
-      <w:proofErr w:type="gramStart"/>
-      <w:r>
-        <w:rPr>
-          <w:rFonts w:ascii="Times New Roman" w:hAnsi="Times New Roman" w:cs="Times New Roman"/>
-          <w:sz w:val="24"/>
-          <w:szCs w:val="24"/>
-          <w:lang w:val="hu-HU"/>
-        </w:rPr>
-        <w:t>csoport felelős</w:t>
-      </w:r>
-      <w:proofErr w:type="gramEnd"/>
-      <w:r>
-        <w:rPr>
-          <w:rFonts w:ascii="Times New Roman" w:hAnsi="Times New Roman" w:cs="Times New Roman"/>
-          <w:sz w:val="24"/>
-          <w:szCs w:val="24"/>
-          <w:lang w:val="hu-HU"/>
-        </w:rPr>
-        <w:t xml:space="preserve"> a gráf információk és ágensinformációk fájlból való betöltéséért és konfigurációként való elmentéséért. Az alatta lévő csoport keretein belül választhatjuk ki a kívánt konfigurációt és a rajta futtatni kívánt algoritmust. </w:t>
+        <w:t xml:space="preserve"> Az algoritmus tetszés szerint újraindítható, illetve bármikor válthatunk az algoritmusok között.</w:t>
+      </w:r>
+    </w:p>
+    <w:p>
+      <w:pPr>
+        <w:jc w:val="both"/>
+        <w:rPr>
+          <w:rFonts w:ascii="Times New Roman" w:hAnsi="Times New Roman" w:cs="Times New Roman"/>
+          <w:sz w:val="24"/>
+          <w:szCs w:val="24"/>
+          <w:lang w:val="hu-HU"/>
+        </w:rPr>
+      </w:pPr>
+      <w:r>
+        <w:rPr>
+          <w:rFonts w:ascii="Times New Roman" w:hAnsi="Times New Roman" w:cs="Times New Roman"/>
+          <w:sz w:val="24"/>
+          <w:szCs w:val="24"/>
+          <w:lang w:val="hu-HU"/>
+        </w:rPr>
+        <w:t xml:space="preserve">Az 1. ábrán látható a felhasználói felület a fentebb felsorolt funkcionalitásoknak megfelelően. A bal felső csoport felelős a gráf információk és ágensinformációk fájlból való betöltéséért és konfigurációként való elmentéséért. Az alatta lévő csoport keretein belül választhatjuk ki a kívánt konfigurációt és a rajta futtatni kívánt algoritmust. </w:t>
       </w:r>
       <w:r>
         <w:rPr>
@@ -910,7 +810,7 @@
                     <pic:cNvPicPr/>
                   </pic:nvPicPr>
                   <pic:blipFill>
-                    <a:blip r:embed="rId6"/>
+                    <a:blip r:embed="rId5"/>
                     <a:stretch>
                       <a:fillRect/>
                     </a:stretch>
@@ -953,7 +853,7 @@
     </w:p>
     <w:p>
       <w:pPr>
-        <w:pStyle w:val="Cmsor3"/>
+        <w:pStyle w:val="Heading3"/>
         <w:rPr>
           <w:rFonts w:ascii="Times New Roman" w:hAnsi="Times New Roman" w:cs="Times New Roman"/>
           <w:sz w:val="28"/>
@@ -1538,27 +1438,7 @@
           <w:szCs w:val="24"/>
           <w:lang w:val="hu-HU"/>
         </w:rPr>
-        <w:t xml:space="preserve">A </w:t>
-      </w:r>
-      <w:proofErr w:type="gramStart"/>
-      <w:r>
-        <w:rPr>
-          <w:rFonts w:ascii="Times New Roman" w:hAnsi="Times New Roman" w:cs="Times New Roman"/>
-          <w:sz w:val="24"/>
-          <w:szCs w:val="24"/>
-          <w:lang w:val="hu-HU"/>
-        </w:rPr>
-        <w:t>fájl kezeléssel</w:t>
-      </w:r>
-      <w:proofErr w:type="gramEnd"/>
-      <w:r>
-        <w:rPr>
-          <w:rFonts w:ascii="Times New Roman" w:hAnsi="Times New Roman" w:cs="Times New Roman"/>
-          <w:sz w:val="24"/>
-          <w:szCs w:val="24"/>
-          <w:lang w:val="hu-HU"/>
-        </w:rPr>
-        <w:t xml:space="preserve"> kapcsolatos műveleteket a </w:t>
+        <w:t xml:space="preserve">A fájl kezeléssel kapcsolatos műveleteket a </w:t>
       </w:r>
       <w:r>
         <w:rPr>
@@ -1608,7 +1488,7 @@
     </w:p>
     <w:p>
       <w:pPr>
-        <w:pStyle w:val="Cmsor2"/>
+        <w:pStyle w:val="Heading2"/>
         <w:rPr>
           <w:rFonts w:ascii="Times New Roman" w:hAnsi="Times New Roman" w:cs="Times New Roman"/>
           <w:sz w:val="28"/>
@@ -1636,7 +1516,7 @@
     </w:p>
     <w:p>
       <w:pPr>
-        <w:pStyle w:val="Cmsor3"/>
+        <w:pStyle w:val="Heading3"/>
         <w:rPr>
           <w:rFonts w:ascii="Times New Roman" w:hAnsi="Times New Roman" w:cs="Times New Roman"/>
           <w:sz w:val="28"/>
@@ -1644,7 +1524,6 @@
           <w:lang w:val="hu-HU"/>
         </w:rPr>
       </w:pPr>
-      <w:proofErr w:type="spellStart"/>
       <w:r>
         <w:rPr>
           <w:rFonts w:ascii="Times New Roman" w:hAnsi="Times New Roman" w:cs="Times New Roman"/>
@@ -1652,19 +1531,332 @@
           <w:szCs w:val="28"/>
           <w:lang w:val="hu-HU"/>
         </w:rPr>
-        <w:t>Brute</w:t>
-      </w:r>
-      <w:proofErr w:type="spellEnd"/>
-      <w:r>
+        <w:t>Brute Force</w:t>
+      </w:r>
+    </w:p>
+    <w:p>
+      <w:pPr>
+        <w:rPr>
+          <w:lang w:val="hu-HU"/>
+        </w:rPr>
+      </w:pPr>
+    </w:p>
+    <w:p>
+      <w:pPr>
+        <w:jc w:val="both"/>
+        <w:rPr>
+          <w:rFonts w:ascii="Times New Roman" w:hAnsi="Times New Roman" w:cs="Times New Roman"/>
+          <w:sz w:val="24"/>
+          <w:szCs w:val="24"/>
+          <w:lang w:val="hu-HU"/>
+        </w:rPr>
+      </w:pPr>
+      <w:r>
+        <w:rPr>
+          <w:rFonts w:ascii="Times New Roman" w:hAnsi="Times New Roman" w:cs="Times New Roman"/>
+          <w:sz w:val="24"/>
+          <w:szCs w:val="24"/>
+          <w:lang w:val="hu-HU"/>
+        </w:rPr>
+        <w:t>A Brute Force (nyers erő) algoritmus a legegyszerűbb algoritmusok közé tartozik, hiszen a legtriviálisabba</w:t>
+      </w:r>
+      <w:r>
+        <w:rPr>
+          <w:rFonts w:ascii="Times New Roman" w:hAnsi="Times New Roman" w:cs="Times New Roman"/>
+          <w:sz w:val="24"/>
+          <w:szCs w:val="24"/>
+          <w:lang w:val="hu-HU"/>
+        </w:rPr>
+        <w:t>n oldja meg az ügynök problémát, amit azt jelenti, hogy az összes lehetséges útvonalat kiszámítja és közülük a legrövidebbet visszaadja egy adott gráfban, azaz számunkra az optimális útvonalat. Esetünkben teljes gráfokat vizsgálunk, ami azt biztosítja, hogy bármely két tetszőleges csúcs között biztosan fut egy él. Ezt kihasználva, ha a gráf csúcsait egymás után rakjuk valamilyen sorrendben, akkor azon végig menve egy Hamilton utat/kőrt kapunk, attól függőben, hogy vissza szeretnénk-e térni az indulási pozícióba. Ezt a gondolatmenetet folytatva, ha egy gráf csúcsait permutáljuk, akkor az összes lehetséges bejárási sorrendet megkapjuk, amelyekre igaz, hogy minden csúcsot pontosan egyszer érintettünk. Egy n csúcsú gráf esetén az n! darab permutációt jelent. A brute force algorit</w:t>
+      </w:r>
+      <w:r>
+        <w:rPr>
+          <w:rFonts w:ascii="Times New Roman" w:hAnsi="Times New Roman" w:cs="Times New Roman"/>
+          <w:sz w:val="24"/>
+          <w:szCs w:val="24"/>
+          <w:lang w:val="hu-HU"/>
+        </w:rPr>
+        <w:t>mus egyik nagy problémája, hogy mivel az összes lehetséges esetet megvizsgálja, így nagyobb gráfok esetén ez a megoldás szinte kivitelezhetetlen a hosszú futási idő miatt. Azt is tudjuk, hogy egy teljes gráfban (n-1)!/2 darab különböző Hamilton-kőr van. Ebből jól látszik, hogy az algoritmus ugyan azt a kőrt többször is megtalálja és kiszámolja rá az út értékét, tehát nem csak lassú, de rengeteg ismétlést végez feleslegesen. Ezek után jogosan merül fel a kérdés: Miért implementáltuk a brute fore algoritmust?</w:t>
+      </w:r>
+      <w:r>
+        <w:rPr>
+          <w:rFonts w:ascii="Times New Roman" w:hAnsi="Times New Roman" w:cs="Times New Roman"/>
+          <w:sz w:val="24"/>
+          <w:szCs w:val="24"/>
+          <w:lang w:val="hu-HU"/>
+        </w:rPr>
+        <w:br/>
+        <w:t>Annak érdekében, hogy a többi implementált algoritmust (lásd lentebb) által adott eredmén</w:t>
+      </w:r>
+      <w:r>
+        <w:rPr>
+          <w:rFonts w:ascii="Times New Roman" w:hAnsi="Times New Roman" w:cs="Times New Roman"/>
+          <w:sz w:val="24"/>
+          <w:szCs w:val="24"/>
+          <w:lang w:val="hu-HU"/>
+        </w:rPr>
+        <w:t>yek jóságát tudjuk mihez mérni</w:t>
+      </w:r>
+      <w:r>
+        <w:rPr>
+          <w:rFonts w:ascii="Times New Roman" w:hAnsi="Times New Roman" w:cs="Times New Roman"/>
+          <w:sz w:val="24"/>
+          <w:szCs w:val="24"/>
+          <w:lang w:val="hu-HU"/>
+        </w:rPr>
+        <w:t xml:space="preserve">, szükségünk van az optimális megoldásra is. </w:t>
+      </w:r>
+      <w:r>
+        <w:rPr>
+          <w:rFonts w:ascii="Times New Roman" w:hAnsi="Times New Roman" w:cs="Times New Roman"/>
+          <w:sz w:val="24"/>
+          <w:szCs w:val="24"/>
+          <w:lang w:val="hu-HU"/>
+        </w:rPr>
+        <w:t>Ez a későbbiekben jó viszonyítási alapot, támpontot ad ahhoz, hogy össze tudjuk hasonlítani a többi algoritmus által adott eredményekkel (pl futási idő, megoldás pontossága).</w:t>
+      </w:r>
+    </w:p>
+    <w:p>
+      <w:pPr>
+        <w:jc w:val="both"/>
+        <w:rPr>
+          <w:rFonts w:ascii="Times New Roman" w:hAnsi="Times New Roman" w:cs="Times New Roman"/>
+          <w:sz w:val="24"/>
+          <w:szCs w:val="24"/>
+          <w:lang w:val="hu-HU"/>
+        </w:rPr>
+      </w:pPr>
+      <w:r>
+        <w:rPr>
+          <w:rFonts w:ascii="Times New Roman" w:hAnsi="Times New Roman" w:cs="Times New Roman"/>
+          <w:sz w:val="24"/>
+          <w:szCs w:val="24"/>
+          <w:lang w:val="hu-HU"/>
+        </w:rPr>
+        <w:lastRenderedPageBreak/>
+        <w:t xml:space="preserve">Az eddigi leírt megoldás egyelőre csak egy ágens létével foglalkozik. Annak érdekében, hogy egyszerre több ágenst is be tudjunk vetni, a fenti megvalósítás némi módosítást igényel. Ebben az esetben meg kell határozni, hogy melyik ágens melyik csúcsokat fogja bejárni és milyen sorrendben. Ennek szemléltetését az alábbi példa mutatja. </w:t>
+      </w:r>
+    </w:p>
+    <w:p>
+      <w:pPr>
+        <w:jc w:val="both"/>
+        <w:rPr>
+          <w:rFonts w:ascii="Times New Roman" w:hAnsi="Times New Roman" w:cs="Times New Roman"/>
+          <w:sz w:val="24"/>
+          <w:szCs w:val="24"/>
+          <w:lang w:val="hu-HU"/>
+        </w:rPr>
+      </w:pPr>
+      <w:r>
+        <w:rPr>
+          <w:rFonts w:ascii="Times New Roman" w:hAnsi="Times New Roman" w:cs="Times New Roman"/>
+          <w:sz w:val="24"/>
+          <w:szCs w:val="24"/>
+          <w:lang w:val="hu-HU"/>
+        </w:rPr>
+        <w:t>Csúcsok száma: 8.</w:t>
+      </w:r>
+    </w:p>
+    <w:p>
+      <w:pPr>
+        <w:jc w:val="both"/>
+        <w:rPr>
+          <w:rFonts w:ascii="Times New Roman" w:hAnsi="Times New Roman" w:cs="Times New Roman"/>
+          <w:sz w:val="24"/>
+          <w:szCs w:val="24"/>
+          <w:lang w:val="hu-HU"/>
+        </w:rPr>
+      </w:pPr>
+      <w:r>
+        <w:rPr>
+          <w:rFonts w:ascii="Times New Roman" w:hAnsi="Times New Roman" w:cs="Times New Roman"/>
+          <w:sz w:val="24"/>
+          <w:szCs w:val="24"/>
+          <w:lang w:val="hu-HU"/>
+        </w:rPr>
+        <w:t>Ágensek száma: 2.</w:t>
+      </w:r>
+    </w:p>
+    <w:p>
+      <w:pPr>
+        <w:jc w:val="both"/>
+        <w:rPr>
+          <w:rFonts w:ascii="Times New Roman" w:hAnsi="Times New Roman" w:cs="Times New Roman"/>
+          <w:sz w:val="24"/>
+          <w:szCs w:val="24"/>
+          <w:lang w:val="hu-HU"/>
+        </w:rPr>
+      </w:pPr>
+      <w:r>
+        <w:rPr>
+          <w:rFonts w:ascii="Times New Roman" w:hAnsi="Times New Roman" w:cs="Times New Roman"/>
+          <w:sz w:val="24"/>
+          <w:szCs w:val="24"/>
+          <w:lang w:val="hu-HU"/>
+        </w:rPr>
+        <w:t>A csúcsokat számokkal különböztetjük meg: 1 2 3 4 5 6 7 8</w:t>
+      </w:r>
+    </w:p>
+    <w:p>
+      <w:pPr>
+        <w:jc w:val="both"/>
+        <w:rPr>
+          <w:rFonts w:ascii="Times New Roman" w:hAnsi="Times New Roman" w:cs="Times New Roman"/>
+          <w:sz w:val="24"/>
+          <w:szCs w:val="24"/>
+          <w:lang w:val="hu-HU"/>
+        </w:rPr>
+      </w:pPr>
+      <w:r>
+        <w:rPr>
+          <w:rFonts w:ascii="Times New Roman" w:hAnsi="Times New Roman" w:cs="Times New Roman"/>
+          <w:sz w:val="24"/>
+          <w:szCs w:val="24"/>
+          <w:lang w:val="hu-HU"/>
+        </w:rPr>
+        <w:t>Az ágenseket az egyszerűség kedvévért betűvel különböztetjük meg: a és b.</w:t>
+      </w:r>
+    </w:p>
+    <w:p>
+      <w:pPr>
+        <w:jc w:val="both"/>
+        <w:rPr>
+          <w:rFonts w:ascii="Times New Roman" w:hAnsi="Times New Roman" w:cs="Times New Roman"/>
+          <w:sz w:val="24"/>
+          <w:szCs w:val="24"/>
+          <w:lang w:val="hu-HU"/>
+        </w:rPr>
+      </w:pPr>
+      <w:r>
+        <w:rPr>
+          <w:rFonts w:ascii="Times New Roman" w:hAnsi="Times New Roman" w:cs="Times New Roman"/>
+          <w:sz w:val="24"/>
+          <w:szCs w:val="24"/>
+          <w:lang w:val="hu-HU"/>
+        </w:rPr>
+        <w:t xml:space="preserve">Egy lehetséges csúcs sorrend bejárás: </w:t>
+      </w:r>
+      <w:r>
+        <w:rPr>
+          <w:rFonts w:ascii="Times New Roman" w:hAnsi="Times New Roman" w:cs="Times New Roman"/>
+          <w:sz w:val="24"/>
+          <w:szCs w:val="24"/>
+          <w:lang w:val="hu-HU"/>
+        </w:rPr>
+        <w:tab/>
+        <w:t>1 3 4 2 6 5 8 7.</w:t>
+      </w:r>
+    </w:p>
+    <w:p>
+      <w:pPr>
+        <w:jc w:val="both"/>
+        <w:rPr>
+          <w:rFonts w:ascii="Times New Roman" w:hAnsi="Times New Roman" w:cs="Times New Roman"/>
+          <w:sz w:val="24"/>
+          <w:szCs w:val="24"/>
+          <w:lang w:val="hu-HU"/>
+        </w:rPr>
+      </w:pPr>
+      <w:r>
+        <w:rPr>
+          <w:rFonts w:ascii="Times New Roman" w:hAnsi="Times New Roman" w:cs="Times New Roman"/>
+          <w:sz w:val="24"/>
+          <w:szCs w:val="24"/>
+          <w:lang w:val="hu-HU"/>
+        </w:rPr>
+        <w:t>Az ágensek egy lehetséges hozzárendelése:   a a b b a a b a.</w:t>
+      </w:r>
+    </w:p>
+    <w:p>
+      <w:pPr>
+        <w:jc w:val="both"/>
+        <w:rPr>
+          <w:rFonts w:ascii="Times New Roman" w:hAnsi="Times New Roman" w:cs="Times New Roman"/>
+          <w:sz w:val="24"/>
+          <w:szCs w:val="24"/>
+          <w:lang w:val="hu-HU"/>
+        </w:rPr>
+      </w:pPr>
+      <w:r>
+        <w:rPr>
+          <w:rFonts w:ascii="Times New Roman" w:hAnsi="Times New Roman" w:cs="Times New Roman"/>
+          <w:sz w:val="24"/>
+          <w:szCs w:val="24"/>
+          <w:lang w:val="hu-HU"/>
+        </w:rPr>
+        <w:t>Összegezve:</w:t>
+      </w:r>
+    </w:p>
+    <w:p>
+      <w:pPr>
+        <w:jc w:val="both"/>
+        <w:rPr>
+          <w:rFonts w:ascii="Times New Roman" w:hAnsi="Times New Roman" w:cs="Times New Roman"/>
+          <w:sz w:val="24"/>
+          <w:szCs w:val="24"/>
+          <w:lang w:val="hu-HU"/>
+        </w:rPr>
+      </w:pPr>
+      <w:r>
+        <w:rPr>
+          <w:rFonts w:ascii="Times New Roman" w:hAnsi="Times New Roman" w:cs="Times New Roman"/>
+          <w:sz w:val="24"/>
+          <w:szCs w:val="24"/>
+          <w:lang w:val="hu-HU"/>
+        </w:rPr>
+        <w:t>a ágens által bejárt csúcsok: 1 3 6 5 7.</w:t>
+      </w:r>
+    </w:p>
+    <w:p>
+      <w:pPr>
+        <w:jc w:val="both"/>
+        <w:rPr>
+          <w:rFonts w:ascii="Times New Roman" w:hAnsi="Times New Roman" w:cs="Times New Roman"/>
+          <w:sz w:val="24"/>
+          <w:szCs w:val="24"/>
+          <w:lang w:val="hu-HU"/>
+        </w:rPr>
+      </w:pPr>
+      <w:r>
+        <w:rPr>
+          <w:rFonts w:ascii="Times New Roman" w:hAnsi="Times New Roman" w:cs="Times New Roman"/>
+          <w:sz w:val="24"/>
+          <w:szCs w:val="24"/>
+          <w:lang w:val="hu-HU"/>
+        </w:rPr>
+        <w:t>b ágens által bejárt csúcsok: 4 2 8.</w:t>
+      </w:r>
+    </w:p>
+    <w:p>
+      <w:pPr>
+        <w:jc w:val="both"/>
+        <w:rPr>
+          <w:rFonts w:ascii="Times New Roman" w:hAnsi="Times New Roman" w:cs="Times New Roman"/>
+          <w:sz w:val="24"/>
+          <w:szCs w:val="24"/>
+          <w:lang w:val="hu-HU"/>
+        </w:rPr>
+      </w:pPr>
+      <w:r>
+        <w:rPr>
+          <w:rFonts w:ascii="Times New Roman" w:hAnsi="Times New Roman" w:cs="Times New Roman"/>
+          <w:sz w:val="24"/>
+          <w:szCs w:val="24"/>
+          <w:lang w:val="hu-HU"/>
+        </w:rPr>
+        <w:t>Az összes ágens-csúcs kisosztást úgy kapjuk meg, ha vesszük az ágensek ismétléses permutációját a gráf csúcsszámának függvényében. Ez 2^n darab megoldás, ahol n a csúcsok számát jelöli. A brute force algoritmus több ágens esetén tehát egy permutációból és egy ismétléses permutáció egymásba ágyazásából áll. Fontos még megjegyezni, hogy több ágens esetén  Hamilton utakat keresünk, vagyis nem kötelező a kezdőpontba való visszatérés, továbbá az ágensek kezdőpozíciója megegyezik, így más-más pontokból indítva őket más-más eredményt fogunk kapni, míg egy ágenses esetben, ahol Hamilton kört keresünk, a kezdőpozíció megváltoztatása nem ad más eredményt.</w:t>
+      </w:r>
+    </w:p>
+    <w:p>
+      <w:pPr>
+        <w:pStyle w:val="Heading3"/>
         <w:rPr>
           <w:rFonts w:ascii="Times New Roman" w:hAnsi="Times New Roman" w:cs="Times New Roman"/>
           <w:sz w:val="28"/>
           <w:szCs w:val="28"/>
           <w:lang w:val="hu-HU"/>
         </w:rPr>
-        <w:t xml:space="preserve"> </w:t>
-      </w:r>
-      <w:proofErr w:type="spellStart"/>
+      </w:pPr>
       <w:r>
         <w:rPr>
           <w:rFonts w:ascii="Times New Roman" w:hAnsi="Times New Roman" w:cs="Times New Roman"/>
@@ -1672,697 +1864,8 @@
           <w:szCs w:val="28"/>
           <w:lang w:val="hu-HU"/>
         </w:rPr>
-        <w:t>Force</w:t>
-      </w:r>
-      <w:proofErr w:type="spellEnd"/>
-    </w:p>
-    <w:p>
-      <w:pPr>
-        <w:rPr>
-          <w:lang w:val="hu-HU"/>
-        </w:rPr>
-      </w:pPr>
-    </w:p>
-    <w:p>
-      <w:pPr>
-        <w:jc w:val="both"/>
-        <w:rPr>
-          <w:rFonts w:ascii="Times New Roman" w:hAnsi="Times New Roman" w:cs="Times New Roman"/>
-          <w:sz w:val="24"/>
-          <w:szCs w:val="24"/>
-          <w:lang w:val="hu-HU"/>
-        </w:rPr>
-      </w:pPr>
-      <w:r>
-        <w:rPr>
-          <w:rFonts w:ascii="Times New Roman" w:hAnsi="Times New Roman" w:cs="Times New Roman"/>
-          <w:sz w:val="24"/>
-          <w:szCs w:val="24"/>
-          <w:lang w:val="hu-HU"/>
-        </w:rPr>
-        <w:t xml:space="preserve">A </w:t>
-      </w:r>
-      <w:proofErr w:type="spellStart"/>
-      <w:r>
-        <w:rPr>
-          <w:rFonts w:ascii="Times New Roman" w:hAnsi="Times New Roman" w:cs="Times New Roman"/>
-          <w:sz w:val="24"/>
-          <w:szCs w:val="24"/>
-          <w:lang w:val="hu-HU"/>
-        </w:rPr>
-        <w:t>Brute</w:t>
-      </w:r>
-      <w:proofErr w:type="spellEnd"/>
-      <w:r>
-        <w:rPr>
-          <w:rFonts w:ascii="Times New Roman" w:hAnsi="Times New Roman" w:cs="Times New Roman"/>
-          <w:sz w:val="24"/>
-          <w:szCs w:val="24"/>
-          <w:lang w:val="hu-HU"/>
-        </w:rPr>
-        <w:t xml:space="preserve"> </w:t>
-      </w:r>
-      <w:proofErr w:type="spellStart"/>
-      <w:r>
-        <w:rPr>
-          <w:rFonts w:ascii="Times New Roman" w:hAnsi="Times New Roman" w:cs="Times New Roman"/>
-          <w:sz w:val="24"/>
-          <w:szCs w:val="24"/>
-          <w:lang w:val="hu-HU"/>
-        </w:rPr>
-        <w:t>Force</w:t>
-      </w:r>
-      <w:proofErr w:type="spellEnd"/>
-      <w:r>
-        <w:rPr>
-          <w:rFonts w:ascii="Times New Roman" w:hAnsi="Times New Roman" w:cs="Times New Roman"/>
-          <w:sz w:val="24"/>
-          <w:szCs w:val="24"/>
-          <w:lang w:val="hu-HU"/>
-        </w:rPr>
-        <w:t xml:space="preserve"> (nyers erő) algoritmus a legegyszerűbb algoritmusok közé tartozik, hiszen a legtriviálisabba</w:t>
-      </w:r>
-      <w:r>
-        <w:rPr>
-          <w:rFonts w:ascii="Times New Roman" w:hAnsi="Times New Roman" w:cs="Times New Roman"/>
-          <w:sz w:val="24"/>
-          <w:szCs w:val="24"/>
-          <w:lang w:val="hu-HU"/>
-        </w:rPr>
-        <w:t xml:space="preserve">n oldja meg az ügynök problémát, amit azt jelenti, hogy az összes lehetséges útvonalat kiszámítja és közülük a legrövidebbet visszaadja egy adott gráfban, azaz számunkra az optimális útvonalat. Esetünkben teljes gráfokat vizsgálunk, ami azt biztosítja, hogy bármely két tetszőleges csúcs között biztosan fut egy él. Ezt kihasználva, ha a gráf csúcsait egymás után rakjuk valamilyen sorrendben, akkor azon végig menve egy Hamilton utat/kőrt kapunk, attól függőben, hogy vissza szeretnénk-e térni az indulási pozícióba. Ezt a gondolatmenetet folytatva, ha egy gráf csúcsait permutáljuk, akkor az összes lehetséges bejárási sorrendet megkapjuk, amelyekre igaz, hogy minden csúcsot pontosan egyszer érintettünk. Egy n csúcsú gráf esetén az n! </w:t>
-      </w:r>
-      <w:proofErr w:type="gramStart"/>
-      <w:r>
-        <w:rPr>
-          <w:rFonts w:ascii="Times New Roman" w:hAnsi="Times New Roman" w:cs="Times New Roman"/>
-          <w:sz w:val="24"/>
-          <w:szCs w:val="24"/>
-          <w:lang w:val="hu-HU"/>
-        </w:rPr>
-        <w:t>darab</w:t>
-      </w:r>
-      <w:proofErr w:type="gramEnd"/>
-      <w:r>
-        <w:rPr>
-          <w:rFonts w:ascii="Times New Roman" w:hAnsi="Times New Roman" w:cs="Times New Roman"/>
-          <w:sz w:val="24"/>
-          <w:szCs w:val="24"/>
-          <w:lang w:val="hu-HU"/>
-        </w:rPr>
-        <w:t xml:space="preserve"> permutációt jelent. A </w:t>
-      </w:r>
-      <w:proofErr w:type="spellStart"/>
-      <w:r>
-        <w:rPr>
-          <w:rFonts w:ascii="Times New Roman" w:hAnsi="Times New Roman" w:cs="Times New Roman"/>
-          <w:sz w:val="24"/>
-          <w:szCs w:val="24"/>
-          <w:lang w:val="hu-HU"/>
-        </w:rPr>
-        <w:t>brute</w:t>
-      </w:r>
-      <w:proofErr w:type="spellEnd"/>
-      <w:r>
-        <w:rPr>
-          <w:rFonts w:ascii="Times New Roman" w:hAnsi="Times New Roman" w:cs="Times New Roman"/>
-          <w:sz w:val="24"/>
-          <w:szCs w:val="24"/>
-          <w:lang w:val="hu-HU"/>
-        </w:rPr>
-        <w:t xml:space="preserve"> </w:t>
-      </w:r>
-      <w:proofErr w:type="spellStart"/>
-      <w:r>
-        <w:rPr>
-          <w:rFonts w:ascii="Times New Roman" w:hAnsi="Times New Roman" w:cs="Times New Roman"/>
-          <w:sz w:val="24"/>
-          <w:szCs w:val="24"/>
-          <w:lang w:val="hu-HU"/>
-        </w:rPr>
-        <w:t>force</w:t>
-      </w:r>
-      <w:proofErr w:type="spellEnd"/>
-      <w:r>
-        <w:rPr>
-          <w:rFonts w:ascii="Times New Roman" w:hAnsi="Times New Roman" w:cs="Times New Roman"/>
-          <w:sz w:val="24"/>
-          <w:szCs w:val="24"/>
-          <w:lang w:val="hu-HU"/>
-        </w:rPr>
-        <w:t xml:space="preserve"> algorit</w:t>
-      </w:r>
-      <w:r>
-        <w:rPr>
-          <w:rFonts w:ascii="Times New Roman" w:hAnsi="Times New Roman" w:cs="Times New Roman"/>
-          <w:sz w:val="24"/>
-          <w:szCs w:val="24"/>
-          <w:lang w:val="hu-HU"/>
-        </w:rPr>
-        <w:t xml:space="preserve">mus egyik nagy problémája, hogy mivel az összes lehetséges esetet megvizsgálja, így nagyobb gráfok esetén ez a megoldás szinte kivitelezhetetlen a hosszú futási idő miatt. Azt is tudjuk, hogy egy teljes gráfban (n-1)!/2 </w:t>
-      </w:r>
-      <w:proofErr w:type="gramStart"/>
-      <w:r>
-        <w:rPr>
-          <w:rFonts w:ascii="Times New Roman" w:hAnsi="Times New Roman" w:cs="Times New Roman"/>
-          <w:sz w:val="24"/>
-          <w:szCs w:val="24"/>
-          <w:lang w:val="hu-HU"/>
-        </w:rPr>
-        <w:t>darab különböző</w:t>
-      </w:r>
-      <w:proofErr w:type="gramEnd"/>
-      <w:r>
-        <w:rPr>
-          <w:rFonts w:ascii="Times New Roman" w:hAnsi="Times New Roman" w:cs="Times New Roman"/>
-          <w:sz w:val="24"/>
-          <w:szCs w:val="24"/>
-          <w:lang w:val="hu-HU"/>
-        </w:rPr>
-        <w:t xml:space="preserve"> Hamilton-kőr van. Ebből jól látszik, hogy az algoritmus ugyan azt a kőrt többször is megtalálja és kiszámolja rá az út értékét, tehát nem csak lassú, de rengeteg ismétlést végez feleslegesen. Ezek után jogosan merül fel a kérdés: Miért implementáltuk a </w:t>
-      </w:r>
-      <w:proofErr w:type="spellStart"/>
-      <w:r>
-        <w:rPr>
-          <w:rFonts w:ascii="Times New Roman" w:hAnsi="Times New Roman" w:cs="Times New Roman"/>
-          <w:sz w:val="24"/>
-          <w:szCs w:val="24"/>
-          <w:lang w:val="hu-HU"/>
-        </w:rPr>
-        <w:t>brute</w:t>
-      </w:r>
-      <w:proofErr w:type="spellEnd"/>
-      <w:r>
-        <w:rPr>
-          <w:rFonts w:ascii="Times New Roman" w:hAnsi="Times New Roman" w:cs="Times New Roman"/>
-          <w:sz w:val="24"/>
-          <w:szCs w:val="24"/>
-          <w:lang w:val="hu-HU"/>
-        </w:rPr>
-        <w:t xml:space="preserve"> </w:t>
-      </w:r>
-      <w:proofErr w:type="spellStart"/>
-      <w:r>
-        <w:rPr>
-          <w:rFonts w:ascii="Times New Roman" w:hAnsi="Times New Roman" w:cs="Times New Roman"/>
-          <w:sz w:val="24"/>
-          <w:szCs w:val="24"/>
-          <w:lang w:val="hu-HU"/>
-        </w:rPr>
-        <w:t>fore</w:t>
-      </w:r>
-      <w:proofErr w:type="spellEnd"/>
-      <w:r>
-        <w:rPr>
-          <w:rFonts w:ascii="Times New Roman" w:hAnsi="Times New Roman" w:cs="Times New Roman"/>
-          <w:sz w:val="24"/>
-          <w:szCs w:val="24"/>
-          <w:lang w:val="hu-HU"/>
-        </w:rPr>
-        <w:t xml:space="preserve"> algoritmust?</w:t>
-      </w:r>
-      <w:r>
-        <w:rPr>
-          <w:rFonts w:ascii="Times New Roman" w:hAnsi="Times New Roman" w:cs="Times New Roman"/>
-          <w:sz w:val="24"/>
-          <w:szCs w:val="24"/>
-          <w:lang w:val="hu-HU"/>
-        </w:rPr>
-        <w:br/>
-        <w:t>Annak érdekében, hogy a többi implementált algoritmust (lásd lentebb) által adott eredmén</w:t>
-      </w:r>
-      <w:r>
-        <w:rPr>
-          <w:rFonts w:ascii="Times New Roman" w:hAnsi="Times New Roman" w:cs="Times New Roman"/>
-          <w:sz w:val="24"/>
-          <w:szCs w:val="24"/>
-          <w:lang w:val="hu-HU"/>
-        </w:rPr>
-        <w:t>yek jóságát tudjuk mihez mérni</w:t>
-      </w:r>
-      <w:r>
-        <w:rPr>
-          <w:rFonts w:ascii="Times New Roman" w:hAnsi="Times New Roman" w:cs="Times New Roman"/>
-          <w:sz w:val="24"/>
-          <w:szCs w:val="24"/>
-          <w:lang w:val="hu-HU"/>
-        </w:rPr>
-        <w:t xml:space="preserve">, szükségünk van az optimális megoldásra is. </w:t>
-      </w:r>
-      <w:r>
-        <w:rPr>
-          <w:rFonts w:ascii="Times New Roman" w:hAnsi="Times New Roman" w:cs="Times New Roman"/>
-          <w:sz w:val="24"/>
-          <w:szCs w:val="24"/>
-          <w:lang w:val="hu-HU"/>
-        </w:rPr>
-        <w:t>Ez a későbbiekben jó viszonyítási alapot, támpontot ad ahhoz, hogy össze tudjuk hasonlítani a többi algoritmus által adott eredményekkel (</w:t>
-      </w:r>
-      <w:proofErr w:type="spellStart"/>
-      <w:r>
-        <w:rPr>
-          <w:rFonts w:ascii="Times New Roman" w:hAnsi="Times New Roman" w:cs="Times New Roman"/>
-          <w:sz w:val="24"/>
-          <w:szCs w:val="24"/>
-          <w:lang w:val="hu-HU"/>
-        </w:rPr>
-        <w:t>pl</w:t>
-      </w:r>
-      <w:proofErr w:type="spellEnd"/>
-      <w:r>
-        <w:rPr>
-          <w:rFonts w:ascii="Times New Roman" w:hAnsi="Times New Roman" w:cs="Times New Roman"/>
-          <w:sz w:val="24"/>
-          <w:szCs w:val="24"/>
-          <w:lang w:val="hu-HU"/>
-        </w:rPr>
-        <w:t xml:space="preserve"> futási idő, megoldás pontossága).</w:t>
-      </w:r>
-    </w:p>
-    <w:p>
-      <w:pPr>
-        <w:jc w:val="both"/>
-        <w:rPr>
-          <w:rFonts w:ascii="Times New Roman" w:hAnsi="Times New Roman" w:cs="Times New Roman"/>
-          <w:sz w:val="24"/>
-          <w:szCs w:val="24"/>
-          <w:lang w:val="hu-HU"/>
-        </w:rPr>
-      </w:pPr>
-      <w:r>
-        <w:rPr>
-          <w:rFonts w:ascii="Times New Roman" w:hAnsi="Times New Roman" w:cs="Times New Roman"/>
-          <w:sz w:val="24"/>
-          <w:szCs w:val="24"/>
-          <w:lang w:val="hu-HU"/>
-        </w:rPr>
-        <w:lastRenderedPageBreak/>
-        <w:t xml:space="preserve">Az eddigi leírt megoldás egyelőre csak egy ágens létével foglalkozik. Annak érdekében, hogy egyszerre több ágenst is be tudjunk vetni, a fenti megvalósítás némi módosítást igényel. Ebben az esetben meg kell határozni, hogy melyik ágens melyik csúcsokat fogja bejárni és milyen sorrendben. Ennek szemléltetését az alábbi példa mutatja. </w:t>
-      </w:r>
-    </w:p>
-    <w:p>
-      <w:pPr>
-        <w:jc w:val="both"/>
-        <w:rPr>
-          <w:rFonts w:ascii="Times New Roman" w:hAnsi="Times New Roman" w:cs="Times New Roman"/>
-          <w:sz w:val="24"/>
-          <w:szCs w:val="24"/>
-          <w:lang w:val="hu-HU"/>
-        </w:rPr>
-      </w:pPr>
-      <w:r>
-        <w:rPr>
-          <w:rFonts w:ascii="Times New Roman" w:hAnsi="Times New Roman" w:cs="Times New Roman"/>
-          <w:sz w:val="24"/>
-          <w:szCs w:val="24"/>
-          <w:lang w:val="hu-HU"/>
-        </w:rPr>
-        <w:t>Csúcsok száma: 8.</w:t>
-      </w:r>
-    </w:p>
-    <w:p>
-      <w:pPr>
-        <w:jc w:val="both"/>
-        <w:rPr>
-          <w:rFonts w:ascii="Times New Roman" w:hAnsi="Times New Roman" w:cs="Times New Roman"/>
-          <w:sz w:val="24"/>
-          <w:szCs w:val="24"/>
-          <w:lang w:val="hu-HU"/>
-        </w:rPr>
-      </w:pPr>
-      <w:r>
-        <w:rPr>
-          <w:rFonts w:ascii="Times New Roman" w:hAnsi="Times New Roman" w:cs="Times New Roman"/>
-          <w:sz w:val="24"/>
-          <w:szCs w:val="24"/>
-          <w:lang w:val="hu-HU"/>
-        </w:rPr>
-        <w:t>Ágensek száma: 2.</w:t>
-      </w:r>
-    </w:p>
-    <w:p>
-      <w:pPr>
-        <w:jc w:val="both"/>
-        <w:rPr>
-          <w:rFonts w:ascii="Times New Roman" w:hAnsi="Times New Roman" w:cs="Times New Roman"/>
-          <w:sz w:val="24"/>
-          <w:szCs w:val="24"/>
-          <w:lang w:val="hu-HU"/>
-        </w:rPr>
-      </w:pPr>
-      <w:r>
-        <w:rPr>
-          <w:rFonts w:ascii="Times New Roman" w:hAnsi="Times New Roman" w:cs="Times New Roman"/>
-          <w:sz w:val="24"/>
-          <w:szCs w:val="24"/>
-          <w:lang w:val="hu-HU"/>
-        </w:rPr>
-        <w:t>A csúcsokat számokkal különböztetjük meg: 1 2 3 4 5 6 7 8</w:t>
-      </w:r>
-    </w:p>
-    <w:p>
-      <w:pPr>
-        <w:jc w:val="both"/>
-        <w:rPr>
-          <w:rFonts w:ascii="Times New Roman" w:hAnsi="Times New Roman" w:cs="Times New Roman"/>
-          <w:sz w:val="24"/>
-          <w:szCs w:val="24"/>
-          <w:lang w:val="hu-HU"/>
-        </w:rPr>
-      </w:pPr>
-      <w:r>
-        <w:rPr>
-          <w:rFonts w:ascii="Times New Roman" w:hAnsi="Times New Roman" w:cs="Times New Roman"/>
-          <w:sz w:val="24"/>
-          <w:szCs w:val="24"/>
-          <w:lang w:val="hu-HU"/>
-        </w:rPr>
-        <w:t xml:space="preserve">Az ágenseket az egyszerűség kedvévért betűvel különböztetjük meg: </w:t>
-      </w:r>
-      <w:proofErr w:type="gramStart"/>
-      <w:r>
-        <w:rPr>
-          <w:rFonts w:ascii="Times New Roman" w:hAnsi="Times New Roman" w:cs="Times New Roman"/>
-          <w:sz w:val="24"/>
-          <w:szCs w:val="24"/>
-          <w:lang w:val="hu-HU"/>
-        </w:rPr>
-        <w:t>a</w:t>
-      </w:r>
-      <w:proofErr w:type="gramEnd"/>
-      <w:r>
-        <w:rPr>
-          <w:rFonts w:ascii="Times New Roman" w:hAnsi="Times New Roman" w:cs="Times New Roman"/>
-          <w:sz w:val="24"/>
-          <w:szCs w:val="24"/>
-          <w:lang w:val="hu-HU"/>
-        </w:rPr>
-        <w:t xml:space="preserve"> és b.</w:t>
-      </w:r>
-    </w:p>
-    <w:p>
-      <w:pPr>
-        <w:jc w:val="both"/>
-        <w:rPr>
-          <w:rFonts w:ascii="Times New Roman" w:hAnsi="Times New Roman" w:cs="Times New Roman"/>
-          <w:sz w:val="24"/>
-          <w:szCs w:val="24"/>
-          <w:lang w:val="hu-HU"/>
-        </w:rPr>
-      </w:pPr>
-      <w:r>
-        <w:rPr>
-          <w:rFonts w:ascii="Times New Roman" w:hAnsi="Times New Roman" w:cs="Times New Roman"/>
-          <w:sz w:val="24"/>
-          <w:szCs w:val="24"/>
-          <w:lang w:val="hu-HU"/>
-        </w:rPr>
-        <w:t xml:space="preserve">Egy lehetséges csúcs sorrend bejárás: </w:t>
-      </w:r>
-      <w:r>
-        <w:rPr>
-          <w:rFonts w:ascii="Times New Roman" w:hAnsi="Times New Roman" w:cs="Times New Roman"/>
-          <w:sz w:val="24"/>
-          <w:szCs w:val="24"/>
-          <w:lang w:val="hu-HU"/>
-        </w:rPr>
-        <w:tab/>
-        <w:t>1 3 4 2 6 5 8 7.</w:t>
-      </w:r>
-    </w:p>
-    <w:p>
-      <w:pPr>
-        <w:jc w:val="both"/>
-        <w:rPr>
-          <w:rFonts w:ascii="Times New Roman" w:hAnsi="Times New Roman" w:cs="Times New Roman"/>
-          <w:sz w:val="24"/>
-          <w:szCs w:val="24"/>
-          <w:lang w:val="hu-HU"/>
-        </w:rPr>
-      </w:pPr>
-      <w:r>
-        <w:rPr>
-          <w:rFonts w:ascii="Times New Roman" w:hAnsi="Times New Roman" w:cs="Times New Roman"/>
-          <w:sz w:val="24"/>
-          <w:szCs w:val="24"/>
-          <w:lang w:val="hu-HU"/>
-        </w:rPr>
-        <w:t xml:space="preserve">Az ágensek egy lehetséges hozzárendelése:   </w:t>
-      </w:r>
-      <w:proofErr w:type="gramStart"/>
-      <w:r>
-        <w:rPr>
-          <w:rFonts w:ascii="Times New Roman" w:hAnsi="Times New Roman" w:cs="Times New Roman"/>
-          <w:sz w:val="24"/>
-          <w:szCs w:val="24"/>
-          <w:lang w:val="hu-HU"/>
-        </w:rPr>
-        <w:t>a</w:t>
-      </w:r>
-      <w:proofErr w:type="gramEnd"/>
-      <w:r>
-        <w:rPr>
-          <w:rFonts w:ascii="Times New Roman" w:hAnsi="Times New Roman" w:cs="Times New Roman"/>
-          <w:sz w:val="24"/>
-          <w:szCs w:val="24"/>
-          <w:lang w:val="hu-HU"/>
-        </w:rPr>
-        <w:t xml:space="preserve"> </w:t>
-      </w:r>
-      <w:proofErr w:type="spellStart"/>
-      <w:r>
-        <w:rPr>
-          <w:rFonts w:ascii="Times New Roman" w:hAnsi="Times New Roman" w:cs="Times New Roman"/>
-          <w:sz w:val="24"/>
-          <w:szCs w:val="24"/>
-          <w:lang w:val="hu-HU"/>
-        </w:rPr>
-        <w:t>a</w:t>
-      </w:r>
-      <w:proofErr w:type="spellEnd"/>
-      <w:r>
-        <w:rPr>
-          <w:rFonts w:ascii="Times New Roman" w:hAnsi="Times New Roman" w:cs="Times New Roman"/>
-          <w:sz w:val="24"/>
-          <w:szCs w:val="24"/>
-          <w:lang w:val="hu-HU"/>
-        </w:rPr>
-        <w:t xml:space="preserve"> b </w:t>
-      </w:r>
-      <w:proofErr w:type="spellStart"/>
-      <w:r>
-        <w:rPr>
-          <w:rFonts w:ascii="Times New Roman" w:hAnsi="Times New Roman" w:cs="Times New Roman"/>
-          <w:sz w:val="24"/>
-          <w:szCs w:val="24"/>
-          <w:lang w:val="hu-HU"/>
-        </w:rPr>
-        <w:t>b</w:t>
-      </w:r>
-      <w:proofErr w:type="spellEnd"/>
-      <w:r>
-        <w:rPr>
-          <w:rFonts w:ascii="Times New Roman" w:hAnsi="Times New Roman" w:cs="Times New Roman"/>
-          <w:sz w:val="24"/>
-          <w:szCs w:val="24"/>
-          <w:lang w:val="hu-HU"/>
-        </w:rPr>
-        <w:t xml:space="preserve"> a </w:t>
-      </w:r>
-      <w:proofErr w:type="spellStart"/>
-      <w:r>
-        <w:rPr>
-          <w:rFonts w:ascii="Times New Roman" w:hAnsi="Times New Roman" w:cs="Times New Roman"/>
-          <w:sz w:val="24"/>
-          <w:szCs w:val="24"/>
-          <w:lang w:val="hu-HU"/>
-        </w:rPr>
-        <w:t>a</w:t>
-      </w:r>
-      <w:proofErr w:type="spellEnd"/>
-      <w:r>
-        <w:rPr>
-          <w:rFonts w:ascii="Times New Roman" w:hAnsi="Times New Roman" w:cs="Times New Roman"/>
-          <w:sz w:val="24"/>
-          <w:szCs w:val="24"/>
-          <w:lang w:val="hu-HU"/>
-        </w:rPr>
-        <w:t xml:space="preserve"> b a.</w:t>
-      </w:r>
-    </w:p>
-    <w:p>
-      <w:pPr>
-        <w:jc w:val="both"/>
-        <w:rPr>
-          <w:rFonts w:ascii="Times New Roman" w:hAnsi="Times New Roman" w:cs="Times New Roman"/>
-          <w:sz w:val="24"/>
-          <w:szCs w:val="24"/>
-          <w:lang w:val="hu-HU"/>
-        </w:rPr>
-      </w:pPr>
-      <w:r>
-        <w:rPr>
-          <w:rFonts w:ascii="Times New Roman" w:hAnsi="Times New Roman" w:cs="Times New Roman"/>
-          <w:sz w:val="24"/>
-          <w:szCs w:val="24"/>
-          <w:lang w:val="hu-HU"/>
-        </w:rPr>
-        <w:t>Összegezve:</w:t>
-      </w:r>
-    </w:p>
-    <w:p>
-      <w:pPr>
-        <w:jc w:val="both"/>
-        <w:rPr>
-          <w:rFonts w:ascii="Times New Roman" w:hAnsi="Times New Roman" w:cs="Times New Roman"/>
-          <w:sz w:val="24"/>
-          <w:szCs w:val="24"/>
-          <w:lang w:val="hu-HU"/>
-        </w:rPr>
-      </w:pPr>
-      <w:proofErr w:type="gramStart"/>
-      <w:r>
-        <w:rPr>
-          <w:rFonts w:ascii="Times New Roman" w:hAnsi="Times New Roman" w:cs="Times New Roman"/>
-          <w:sz w:val="24"/>
-          <w:szCs w:val="24"/>
-          <w:lang w:val="hu-HU"/>
-        </w:rPr>
-        <w:t>a</w:t>
-      </w:r>
-      <w:proofErr w:type="gramEnd"/>
-      <w:r>
-        <w:rPr>
-          <w:rFonts w:ascii="Times New Roman" w:hAnsi="Times New Roman" w:cs="Times New Roman"/>
-          <w:sz w:val="24"/>
-          <w:szCs w:val="24"/>
-          <w:lang w:val="hu-HU"/>
-        </w:rPr>
-        <w:t xml:space="preserve"> ágens által bejárt csúcsok: 1 3 6 5 7.</w:t>
-      </w:r>
-    </w:p>
-    <w:p>
-      <w:pPr>
-        <w:jc w:val="both"/>
-        <w:rPr>
-          <w:rFonts w:ascii="Times New Roman" w:hAnsi="Times New Roman" w:cs="Times New Roman"/>
-          <w:sz w:val="24"/>
-          <w:szCs w:val="24"/>
-          <w:lang w:val="hu-HU"/>
-        </w:rPr>
-      </w:pPr>
-      <w:r>
-        <w:rPr>
-          <w:rFonts w:ascii="Times New Roman" w:hAnsi="Times New Roman" w:cs="Times New Roman"/>
-          <w:sz w:val="24"/>
-          <w:szCs w:val="24"/>
-          <w:lang w:val="hu-HU"/>
-        </w:rPr>
-        <w:t>b ágens által bejárt csúcsok: 4 2 8.</w:t>
-      </w:r>
-    </w:p>
-    <w:p>
-      <w:pPr>
-        <w:jc w:val="both"/>
-        <w:rPr>
-          <w:rFonts w:ascii="Times New Roman" w:hAnsi="Times New Roman" w:cs="Times New Roman"/>
-          <w:sz w:val="24"/>
-          <w:szCs w:val="24"/>
-          <w:lang w:val="hu-HU"/>
-        </w:rPr>
-      </w:pPr>
-      <w:r>
-        <w:rPr>
-          <w:rFonts w:ascii="Times New Roman" w:hAnsi="Times New Roman" w:cs="Times New Roman"/>
-          <w:sz w:val="24"/>
-          <w:szCs w:val="24"/>
-          <w:lang w:val="hu-HU"/>
-        </w:rPr>
-        <w:t xml:space="preserve">Az összes ágens-csúcs kisosztást úgy kapjuk meg, ha vesszük az ágensek ismétléses permutációját a gráf csúcsszámának függvényében. Ez 2^n darab megoldás, ahol n a csúcsok számát jelöli. A </w:t>
-      </w:r>
-      <w:proofErr w:type="spellStart"/>
-      <w:r>
-        <w:rPr>
-          <w:rFonts w:ascii="Times New Roman" w:hAnsi="Times New Roman" w:cs="Times New Roman"/>
-          <w:sz w:val="24"/>
-          <w:szCs w:val="24"/>
-          <w:lang w:val="hu-HU"/>
-        </w:rPr>
-        <w:t>brute</w:t>
-      </w:r>
-      <w:proofErr w:type="spellEnd"/>
-      <w:r>
-        <w:rPr>
-          <w:rFonts w:ascii="Times New Roman" w:hAnsi="Times New Roman" w:cs="Times New Roman"/>
-          <w:sz w:val="24"/>
-          <w:szCs w:val="24"/>
-          <w:lang w:val="hu-HU"/>
-        </w:rPr>
-        <w:t xml:space="preserve"> </w:t>
-      </w:r>
-      <w:proofErr w:type="spellStart"/>
-      <w:r>
-        <w:rPr>
-          <w:rFonts w:ascii="Times New Roman" w:hAnsi="Times New Roman" w:cs="Times New Roman"/>
-          <w:sz w:val="24"/>
-          <w:szCs w:val="24"/>
-          <w:lang w:val="hu-HU"/>
-        </w:rPr>
-        <w:t>force</w:t>
-      </w:r>
-      <w:proofErr w:type="spellEnd"/>
-      <w:r>
-        <w:rPr>
-          <w:rFonts w:ascii="Times New Roman" w:hAnsi="Times New Roman" w:cs="Times New Roman"/>
-          <w:sz w:val="24"/>
-          <w:szCs w:val="24"/>
-          <w:lang w:val="hu-HU"/>
-        </w:rPr>
-        <w:t xml:space="preserve"> algoritmus több ágens esetén tehát egy permutációból és egy ismétléses permutáció egymásba ágyazásából áll. Fontos még megjegyezni, hogy több ágens </w:t>
-      </w:r>
-      <w:proofErr w:type="gramStart"/>
-      <w:r>
-        <w:rPr>
-          <w:rFonts w:ascii="Times New Roman" w:hAnsi="Times New Roman" w:cs="Times New Roman"/>
-          <w:sz w:val="24"/>
-          <w:szCs w:val="24"/>
-          <w:lang w:val="hu-HU"/>
-        </w:rPr>
-        <w:t>esetén  Hamilton</w:t>
-      </w:r>
-      <w:proofErr w:type="gramEnd"/>
-      <w:r>
-        <w:rPr>
-          <w:rFonts w:ascii="Times New Roman" w:hAnsi="Times New Roman" w:cs="Times New Roman"/>
-          <w:sz w:val="24"/>
-          <w:szCs w:val="24"/>
-          <w:lang w:val="hu-HU"/>
-        </w:rPr>
-        <w:t xml:space="preserve"> utakat keresünk, vagyis nem kötelező a kezdőpontba való visszatérés, továbbá az ágensek kezdőpozíciója megegyezik, így más-más pontokból indítva őket más-más eredményt fogunk kapni, míg egy ágenses esetben, ahol Hamilton kört keresünk, a kezdőpozíció megváltoztatása nem ad más eredményt.</w:t>
-      </w:r>
-      <w:bookmarkStart w:id="0" w:name="_GoBack"/>
-      <w:bookmarkEnd w:id="0"/>
-    </w:p>
-    <w:p>
-      <w:pPr>
-        <w:pStyle w:val="Cmsor3"/>
-        <w:rPr>
-          <w:rFonts w:ascii="Times New Roman" w:hAnsi="Times New Roman" w:cs="Times New Roman"/>
-          <w:sz w:val="28"/>
-          <w:szCs w:val="28"/>
-          <w:lang w:val="hu-HU"/>
-        </w:rPr>
-      </w:pPr>
-      <w:proofErr w:type="spellStart"/>
-      <w:r>
-        <w:rPr>
-          <w:rFonts w:ascii="Times New Roman" w:hAnsi="Times New Roman" w:cs="Times New Roman"/>
-          <w:sz w:val="28"/>
-          <w:szCs w:val="28"/>
-          <w:lang w:val="hu-HU"/>
-        </w:rPr>
         <w:t>Christofides</w:t>
       </w:r>
-      <w:proofErr w:type="spellEnd"/>
     </w:p>
     <w:p>
       <w:pPr>
@@ -2434,7 +1937,7 @@
     </w:p>
     <w:p>
       <w:pPr>
-        <w:pStyle w:val="Listaszerbekezds"/>
+        <w:pStyle w:val="ListParagraph"/>
         <w:numPr>
           <w:ilvl w:val="0"/>
           <w:numId w:val="5"/>
@@ -2460,7 +1963,7 @@
     </w:p>
     <w:p>
       <w:pPr>
-        <w:pStyle w:val="Listaszerbekezds"/>
+        <w:pStyle w:val="ListParagraph"/>
         <w:numPr>
           <w:ilvl w:val="0"/>
           <w:numId w:val="5"/>
@@ -2486,7 +1989,7 @@
     </w:p>
     <w:p>
       <w:pPr>
-        <w:pStyle w:val="Listaszerbekezds"/>
+        <w:pStyle w:val="ListParagraph"/>
         <w:numPr>
           <w:ilvl w:val="0"/>
           <w:numId w:val="5"/>
@@ -2512,7 +2015,7 @@
     </w:p>
     <w:p>
       <w:pPr>
-        <w:pStyle w:val="Listaszerbekezds"/>
+        <w:pStyle w:val="ListParagraph"/>
         <w:numPr>
           <w:ilvl w:val="0"/>
           <w:numId w:val="5"/>
@@ -2538,7 +2041,7 @@
     </w:p>
     <w:p>
       <w:pPr>
-        <w:pStyle w:val="Listaszerbekezds"/>
+        <w:pStyle w:val="ListParagraph"/>
         <w:numPr>
           <w:ilvl w:val="0"/>
           <w:numId w:val="5"/>
@@ -2564,7 +2067,7 @@
     </w:p>
     <w:p>
       <w:pPr>
-        <w:pStyle w:val="Listaszerbekezds"/>
+        <w:pStyle w:val="ListParagraph"/>
         <w:numPr>
           <w:ilvl w:val="0"/>
           <w:numId w:val="5"/>
@@ -2585,27 +2088,7 @@
           <w:szCs w:val="24"/>
           <w:lang w:val="hu-HU"/>
         </w:rPr>
-        <w:t xml:space="preserve">Az Euler körből hagyjuk el az ismétlődő csúcsokat </w:t>
-      </w:r>
-      <w:proofErr w:type="gramStart"/>
-      <w:r>
-        <w:rPr>
-          <w:rFonts w:ascii="Times New Roman" w:hAnsi="Times New Roman" w:cs="Times New Roman"/>
-          <w:sz w:val="24"/>
-          <w:szCs w:val="24"/>
-          <w:lang w:val="hu-HU"/>
-        </w:rPr>
-        <w:t>úgy</w:t>
-      </w:r>
-      <w:proofErr w:type="gramEnd"/>
-      <w:r>
-        <w:rPr>
-          <w:rFonts w:ascii="Times New Roman" w:hAnsi="Times New Roman" w:cs="Times New Roman"/>
-          <w:sz w:val="24"/>
-          <w:szCs w:val="24"/>
-          <w:lang w:val="hu-HU"/>
-        </w:rPr>
-        <w:t xml:space="preserve"> hogy minden csúcs pontosan egyszer szerepeljen végül. Ekkor egy hemilton kört kapunk, amiből ha elhagyjuk az egyik az ügynök központra illeszkedő élet, akkor meg is kapjuk a keresett hemilton utat.</w:t>
+        <w:t>Az Euler körből hagyjuk el az ismétlődő csúcsokat úgy hogy minden csúcs pontosan egyszer szerepeljen végül. Ekkor egy hemilton kört kapunk, amiből ha elhagyjuk az egyik az ügynök központra illeszkedő élet, akkor meg is kapjuk a keresett hemilton utat.</w:t>
       </w:r>
     </w:p>
     <w:p>
@@ -2663,36 +2146,16 @@
           <w:szCs w:val="24"/>
           <w:lang w:val="hu-HU"/>
         </w:rPr>
-        <w:t xml:space="preserve">zámos megoldása van. Érdekesség képp azt is megemlítem, hogy bizonyítható, hogy a helyes megoldás is kihozható még ekkor; a probléma csak az, hogy </w:t>
-      </w:r>
-      <w:proofErr w:type="gramStart"/>
-      <w:r>
-        <w:rPr>
-          <w:rFonts w:ascii="Times New Roman" w:hAnsi="Times New Roman" w:cs="Times New Roman"/>
-          <w:sz w:val="24"/>
-          <w:szCs w:val="24"/>
-          <w:lang w:val="hu-HU"/>
-        </w:rPr>
-        <w:t xml:space="preserve">exponenciális </w:t>
-      </w:r>
-      <w:r>
-        <w:rPr>
-          <w:rFonts w:ascii="Times New Roman" w:hAnsi="Times New Roman" w:cs="Times New Roman"/>
-          <w:sz w:val="24"/>
-          <w:szCs w:val="24"/>
-          <w:lang w:val="hu-HU"/>
-        </w:rPr>
-        <w:t>futási</w:t>
-      </w:r>
-      <w:proofErr w:type="gramEnd"/>
-      <w:r>
-        <w:rPr>
-          <w:rFonts w:ascii="Times New Roman" w:hAnsi="Times New Roman" w:cs="Times New Roman"/>
-          <w:sz w:val="24"/>
-          <w:szCs w:val="24"/>
-          <w:lang w:val="hu-HU"/>
-        </w:rPr>
-        <w:t xml:space="preserve"> </w:t>
+        <w:t xml:space="preserve">zámos megoldása van. Érdekesség képp azt is megemlítem, hogy bizonyítható, hogy a helyes megoldás is kihozható még ekkor; a probléma csak az, hogy exponenciális </w:t>
+      </w:r>
+      <w:r>
+        <w:rPr>
+          <w:rFonts w:ascii="Times New Roman" w:hAnsi="Times New Roman" w:cs="Times New Roman"/>
+          <w:sz w:val="24"/>
+          <w:szCs w:val="24"/>
+          <w:lang w:val="hu-HU"/>
+        </w:rPr>
+        <w:t xml:space="preserve">futási </w:t>
       </w:r>
       <w:r>
         <w:rPr>
@@ -2738,7 +2201,7 @@
     </w:p>
     <w:p>
       <w:pPr>
-        <w:pStyle w:val="Cmsor3"/>
+        <w:pStyle w:val="Heading3"/>
         <w:rPr>
           <w:rFonts w:ascii="Times New Roman" w:hAnsi="Times New Roman" w:cs="Times New Roman"/>
           <w:sz w:val="28"/>
@@ -2806,7 +2269,7 @@
     </w:p>
     <w:p>
       <w:pPr>
-        <w:pStyle w:val="Listaszerbekezds"/>
+        <w:pStyle w:val="ListParagraph"/>
         <w:numPr>
           <w:ilvl w:val="0"/>
           <w:numId w:val="1"/>
@@ -2858,7 +2321,7 @@
     </w:p>
     <w:p>
       <w:pPr>
-        <w:pStyle w:val="Listaszerbekezds"/>
+        <w:pStyle w:val="ListParagraph"/>
         <w:numPr>
           <w:ilvl w:val="0"/>
           <w:numId w:val="1"/>
@@ -2883,7 +2346,7 @@
     </w:p>
     <w:p>
       <w:pPr>
-        <w:pStyle w:val="Listaszerbekezds"/>
+        <w:pStyle w:val="ListParagraph"/>
         <w:numPr>
           <w:ilvl w:val="0"/>
           <w:numId w:val="1"/>
@@ -2909,7 +2372,7 @@
     </w:p>
     <w:p>
       <w:pPr>
-        <w:pStyle w:val="Listaszerbekezds"/>
+        <w:pStyle w:val="ListParagraph"/>
         <w:numPr>
           <w:ilvl w:val="0"/>
           <w:numId w:val="1"/>
@@ -2934,7 +2397,7 @@
     </w:p>
     <w:p>
       <w:pPr>
-        <w:pStyle w:val="Listaszerbekezds"/>
+        <w:pStyle w:val="ListParagraph"/>
         <w:numPr>
           <w:ilvl w:val="0"/>
           <w:numId w:val="1"/>
@@ -2968,7 +2431,7 @@
     </w:p>
     <w:p>
       <w:pPr>
-        <w:pStyle w:val="Listaszerbekezds"/>
+        <w:pStyle w:val="ListParagraph"/>
         <w:numPr>
           <w:ilvl w:val="0"/>
           <w:numId w:val="1"/>
@@ -3095,7 +2558,7 @@
     </w:p>
     <w:p>
       <w:pPr>
-        <w:pStyle w:val="Listaszerbekezds"/>
+        <w:pStyle w:val="ListParagraph"/>
         <w:numPr>
           <w:ilvl w:val="0"/>
           <w:numId w:val="2"/>
@@ -3176,7 +2639,7 @@
     </w:p>
     <w:p>
       <w:pPr>
-        <w:pStyle w:val="Listaszerbekezds"/>
+        <w:pStyle w:val="ListParagraph"/>
         <w:numPr>
           <w:ilvl w:val="0"/>
           <w:numId w:val="2"/>
@@ -3259,7 +2722,7 @@
     </w:p>
     <w:p>
       <w:pPr>
-        <w:pStyle w:val="Listaszerbekezds"/>
+        <w:pStyle w:val="ListParagraph"/>
         <w:numPr>
           <w:ilvl w:val="0"/>
           <w:numId w:val="2"/>
@@ -3341,9 +2804,9 @@
               </wp:anchor>
             </w:drawing>
           </mc:Choice>
-          <mc:Fallback xmlns:cx="http://schemas.microsoft.com/office/drawing/2014/chartex" xmlns:w16se="http://schemas.microsoft.com/office/word/2015/wordml/symex" xmlns:w15="http://schemas.microsoft.com/office/word/2012/wordml">
+          <mc:Fallback>
             <w:pict>
-              <v:shapetype w14:anchorId="327EE087" id="_x0000_t32" coordsize="21600,21600" o:spt="32" o:oned="t" path="m,l21600,21600e" filled="f">
+              <v:shapetype w14:anchorId="2F10DAE4" id="_x0000_t32" coordsize="21600,21600" o:spt="32" o:oned="t" path="m,l21600,21600e" filled="f">
                 <v:path arrowok="t" fillok="f" o:connecttype="none"/>
                 <o:lock v:ext="edit" shapetype="t"/>
               </v:shapetype>
@@ -3424,7 +2887,7 @@
     </w:p>
     <w:p>
       <w:pPr>
-        <w:pStyle w:val="Listaszerbekezds"/>
+        <w:pStyle w:val="ListParagraph"/>
         <w:numPr>
           <w:ilvl w:val="0"/>
           <w:numId w:val="2"/>
@@ -3546,7 +3009,7 @@
     </w:p>
     <w:p>
       <w:pPr>
-        <w:pStyle w:val="Listaszerbekezds"/>
+        <w:pStyle w:val="ListParagraph"/>
         <w:numPr>
           <w:ilvl w:val="0"/>
           <w:numId w:val="2"/>
@@ -3692,27 +3155,7 @@
           <w:lang w:val="hu-HU"/>
         </w:rPr>
         <w:lastRenderedPageBreak/>
-        <w:t xml:space="preserve">Az adott szomszéd generálása után megnézzük, hogy a kijött megoldás jobb-e mint a lokális legjobb, ha igen akkor a lokális megoldást </w:t>
-      </w:r>
-      <w:proofErr w:type="gramStart"/>
-      <w:r>
-        <w:rPr>
-          <w:rFonts w:ascii="Times New Roman" w:hAnsi="Times New Roman" w:cs="Times New Roman"/>
-          <w:sz w:val="24"/>
-          <w:szCs w:val="24"/>
-          <w:lang w:val="hu-HU"/>
-        </w:rPr>
-        <w:t>felül írjuk</w:t>
-      </w:r>
-      <w:proofErr w:type="gramEnd"/>
-      <w:r>
-        <w:rPr>
-          <w:rFonts w:ascii="Times New Roman" w:hAnsi="Times New Roman" w:cs="Times New Roman"/>
-          <w:sz w:val="24"/>
-          <w:szCs w:val="24"/>
-          <w:lang w:val="hu-HU"/>
-        </w:rPr>
-        <w:t xml:space="preserve"> vele. Ha az eddigi legjobb globális megoldásnál is jobb azzal is ugyanezt tesszük. Ezek után a szomszédgenerálás újra indul.</w:t>
+        <w:t>Az adott szomszéd generálása után megnézzük, hogy a kijött megoldás jobb-e mint a lokális legjobb, ha igen akkor a lokális megoldást felül írjuk vele. Ha az eddigi legjobb globális megoldásnál is jobb azzal is ugyanezt tesszük. Ezek után a szomszédgenerálás újra indul.</w:t>
       </w:r>
     </w:p>
     <w:p>
@@ -3857,7 +3300,7 @@
     </w:p>
     <w:p>
       <w:pPr>
-        <w:pStyle w:val="Cmsor3"/>
+        <w:pStyle w:val="Heading3"/>
         <w:rPr>
           <w:rFonts w:ascii="Times New Roman" w:hAnsi="Times New Roman" w:cs="Times New Roman"/>
           <w:sz w:val="28"/>
@@ -3900,74 +3343,7 @@
           <w:szCs w:val="24"/>
           <w:lang w:val="hu-HU"/>
         </w:rPr>
-        <w:t>Genetikus algoritmusok alatt olyan keresési technikák egy osztályát értjük, melyekkel optimumot vagy egy adott tulajdonságú elemet lehet keresni</w:t>
-      </w:r>
-      <w:r>
-        <w:rPr>
-          <w:rFonts w:ascii="Times New Roman" w:hAnsi="Times New Roman" w:cs="Times New Roman"/>
-          <w:sz w:val="24"/>
-          <w:szCs w:val="24"/>
-          <w:lang w:val="hu-HU"/>
-        </w:rPr>
-        <w:t>, megközelíteni</w:t>
-      </w:r>
-      <w:r>
-        <w:rPr>
-          <w:rFonts w:ascii="Times New Roman" w:hAnsi="Times New Roman" w:cs="Times New Roman"/>
-          <w:sz w:val="24"/>
-          <w:szCs w:val="24"/>
-          <w:lang w:val="hu-HU"/>
-        </w:rPr>
-        <w:t xml:space="preserve">. A genetikus algoritmusok speciális evolúciós algoritmusok, </w:t>
-      </w:r>
-      <w:r>
-        <w:rPr>
-          <w:rFonts w:ascii="Times New Roman" w:hAnsi="Times New Roman" w:cs="Times New Roman"/>
-          <w:sz w:val="24"/>
-          <w:szCs w:val="24"/>
-          <w:lang w:val="hu-HU"/>
-        </w:rPr>
-        <w:t>technikáikat a való élet evolúcióbiológiájából kölcsönözték.</w:t>
-      </w:r>
-    </w:p>
-    <w:p>
-      <w:pPr>
-        <w:jc w:val="both"/>
-        <w:rPr>
-          <w:rFonts w:ascii="Times New Roman" w:hAnsi="Times New Roman" w:cs="Times New Roman"/>
-          <w:sz w:val="24"/>
-          <w:szCs w:val="24"/>
-          <w:lang w:val="hu-HU"/>
-        </w:rPr>
-      </w:pPr>
-      <w:r>
-        <w:rPr>
-          <w:rFonts w:ascii="Times New Roman" w:hAnsi="Times New Roman" w:cs="Times New Roman"/>
-          <w:sz w:val="24"/>
-          <w:szCs w:val="24"/>
-          <w:lang w:val="hu-HU"/>
-        </w:rPr>
-        <w:t xml:space="preserve">Egy genetikus algoritmus során egy populáció fejlődését követhetjük </w:t>
-      </w:r>
-      <w:proofErr w:type="gramStart"/>
-      <w:r>
-        <w:rPr>
-          <w:rFonts w:ascii="Times New Roman" w:hAnsi="Times New Roman" w:cs="Times New Roman"/>
-          <w:sz w:val="24"/>
-          <w:szCs w:val="24"/>
-          <w:lang w:val="hu-HU"/>
-        </w:rPr>
-        <w:t>végig</w:t>
-      </w:r>
-      <w:proofErr w:type="gramEnd"/>
-      <w:r>
-        <w:rPr>
-          <w:rFonts w:ascii="Times New Roman" w:hAnsi="Times New Roman" w:cs="Times New Roman"/>
-          <w:sz w:val="24"/>
-          <w:szCs w:val="24"/>
-          <w:lang w:val="hu-HU"/>
-        </w:rPr>
-        <w:t xml:space="preserve"> ahogy egymással kombinálva és mutálva fejlesztik magukat egy adott cél elérése érdekében, ami jelen esetben természetesen a teljes gráf  megadott ágenssel  való legrövidebb idő alatti bejárása, úgy, hogy minden csúcsot csak egyszer érintünk. A genetikus algoritmus természetesen ugyancsak egy approximációs módszer, nem az optimális megoldást adja (bár erre is van lehetőség).</w:t>
+        <w:t xml:space="preserve">A genetikus algoritmus nem egy konkrétan egy feladatra alkotott algoritmus mint a Christofides, hanem egy általános módszertan problémák közelítéses megoldására. Előszeretettel használják np teljes problémák esetén, mivel rendkívül kedvező futási idővel ad nagyon jó közelítést, és nem is tartozik a legbonyolultabbak közé(, még ha jobb teljesítményt hozó variánsairól és más algoritmusokkal alkotott hibridjeiről ez nem is mondható el feltétlen). Nevét azért kapta, mert az evolúció modeljének mintájára alkották meg, felfogható egy fajta nemesítés ként is. Itt a fajunk nem más mint a konkrét feladat kellő mértékű általánosításának(enyhítésének) megoldáhalmazának részhalmaza. A cél pedig hogy a megoldáshoz legközelebb állók életben maradjanak, és nagyobb valószínüséggel szaporodjanak, mint rosszabbul teljesítő táraik. </w:t>
       </w:r>
     </w:p>
     <w:p>
@@ -3992,11 +3368,38 @@
     </w:p>
     <w:p>
       <w:pPr>
-        <w:pStyle w:val="Listaszerbekezds"/>
+        <w:pStyle w:val="ListParagraph"/>
         <w:numPr>
           <w:ilvl w:val="0"/>
-          <w:numId w:val="3"/>
+          <w:numId w:val="6"/>
         </w:numPr>
+        <w:spacing w:line="256" w:lineRule="auto"/>
+        <w:jc w:val="both"/>
+        <w:rPr>
+          <w:rFonts w:ascii="Times New Roman" w:hAnsi="Times New Roman" w:cs="Times New Roman"/>
+          <w:sz w:val="24"/>
+          <w:szCs w:val="24"/>
+          <w:lang w:val="hu-HU"/>
+        </w:rPr>
+      </w:pPr>
+      <w:r>
+        <w:rPr>
+          <w:rFonts w:ascii="Times New Roman" w:hAnsi="Times New Roman" w:cs="Times New Roman"/>
+          <w:sz w:val="24"/>
+          <w:szCs w:val="24"/>
+          <w:lang w:val="hu-HU"/>
+        </w:rPr>
+        <w:t>Kromoszóma: A feladat enyhítésének egy megoldása. Jelen esetünkben ez az enyhített feladat a következő:</w:t>
+      </w:r>
+    </w:p>
+    <w:p>
+      <w:pPr>
+        <w:pStyle w:val="ListParagraph"/>
+        <w:numPr>
+          <w:ilvl w:val="1"/>
+          <w:numId w:val="6"/>
+        </w:numPr>
+        <w:spacing w:line="256" w:lineRule="auto"/>
         <w:jc w:val="both"/>
         <w:rPr>
           <w:rFonts w:ascii="Times New Roman" w:hAnsi="Times New Roman" w:cs="Times New Roman"/>
@@ -4013,107 +3416,163 @@
           <w:lang w:val="hu-HU"/>
         </w:rPr>
         <w:lastRenderedPageBreak/>
-        <w:t>Kromoszóma: A feladat egy megoldása. Jelen esetben az ügynökök által bejárt csúcssorozatot értjük.</w:t>
-      </w:r>
-    </w:p>
-    <w:p>
-      <w:pPr>
-        <w:pStyle w:val="Listaszerbekezds"/>
+        <w:t>az ügynökök mindegyike járjon be egy csúcsot legalább</w:t>
+      </w:r>
+    </w:p>
+    <w:p>
+      <w:pPr>
+        <w:pStyle w:val="ListParagraph"/>
+        <w:numPr>
+          <w:ilvl w:val="1"/>
+          <w:numId w:val="6"/>
+        </w:numPr>
+        <w:spacing w:line="256" w:lineRule="auto"/>
+        <w:jc w:val="both"/>
+        <w:rPr>
+          <w:rFonts w:ascii="Times New Roman" w:hAnsi="Times New Roman" w:cs="Times New Roman"/>
+          <w:sz w:val="24"/>
+          <w:szCs w:val="24"/>
+          <w:lang w:val="hu-HU"/>
+        </w:rPr>
+      </w:pPr>
+      <w:r>
+        <w:rPr>
+          <w:rFonts w:ascii="Times New Roman" w:hAnsi="Times New Roman" w:cs="Times New Roman"/>
+          <w:sz w:val="24"/>
+          <w:szCs w:val="24"/>
+          <w:lang w:val="hu-HU"/>
+        </w:rPr>
+        <w:t>minden csúcsot csak egy ügynök érintsen</w:t>
+      </w:r>
+    </w:p>
+    <w:p>
+      <w:pPr>
+        <w:pStyle w:val="ListParagraph"/>
+        <w:numPr>
+          <w:ilvl w:val="1"/>
+          <w:numId w:val="6"/>
+        </w:numPr>
+        <w:spacing w:line="256" w:lineRule="auto"/>
+        <w:jc w:val="both"/>
+        <w:rPr>
+          <w:rFonts w:ascii="Times New Roman" w:hAnsi="Times New Roman" w:cs="Times New Roman"/>
+          <w:sz w:val="24"/>
+          <w:szCs w:val="24"/>
+          <w:lang w:val="hu-HU"/>
+        </w:rPr>
+      </w:pPr>
+      <w:r>
+        <w:rPr>
+          <w:rFonts w:ascii="Times New Roman" w:hAnsi="Times New Roman" w:cs="Times New Roman"/>
+          <w:sz w:val="24"/>
+          <w:szCs w:val="24"/>
+          <w:lang w:val="hu-HU"/>
+        </w:rPr>
+        <w:t xml:space="preserve">minden csúcsot érintsenek az ügynökök együtt véve. </w:t>
+      </w:r>
+    </w:p>
+    <w:p>
+      <w:pPr>
+        <w:pStyle w:val="ListParagraph"/>
         <w:numPr>
           <w:ilvl w:val="0"/>
-          <w:numId w:val="3"/>
+          <w:numId w:val="6"/>
         </w:numPr>
-        <w:jc w:val="both"/>
-        <w:rPr>
-          <w:rFonts w:ascii="Times New Roman" w:hAnsi="Times New Roman" w:cs="Times New Roman"/>
-          <w:sz w:val="24"/>
-          <w:szCs w:val="24"/>
-          <w:lang w:val="hu-HU"/>
-        </w:rPr>
-      </w:pPr>
-      <w:r>
-        <w:rPr>
-          <w:rFonts w:ascii="Times New Roman" w:hAnsi="Times New Roman" w:cs="Times New Roman"/>
-          <w:sz w:val="24"/>
-          <w:szCs w:val="24"/>
-          <w:lang w:val="hu-HU"/>
-        </w:rPr>
-        <w:t>Allél: Kromoszómán belül egy rész egység, például a csúcsbejárás során egy-egy csúcs.</w:t>
-      </w:r>
-    </w:p>
-    <w:p>
-      <w:pPr>
-        <w:pStyle w:val="Listaszerbekezds"/>
+        <w:spacing w:line="256" w:lineRule="auto"/>
+        <w:jc w:val="both"/>
+        <w:rPr>
+          <w:rFonts w:ascii="Times New Roman" w:hAnsi="Times New Roman" w:cs="Times New Roman"/>
+          <w:sz w:val="24"/>
+          <w:szCs w:val="24"/>
+          <w:lang w:val="hu-HU"/>
+        </w:rPr>
+      </w:pPr>
+      <w:r>
+        <w:rPr>
+          <w:rFonts w:ascii="Times New Roman" w:hAnsi="Times New Roman" w:cs="Times New Roman"/>
+          <w:sz w:val="24"/>
+          <w:szCs w:val="24"/>
+          <w:lang w:val="hu-HU"/>
+        </w:rPr>
+        <w:t>Allél: A kromoszomáinkat megkülönböztető elemi attribútumok. Jelen esetben ez az hogy melyik ügynökök, melyik csúcsokat, milyen sorrendben járják be.</w:t>
+      </w:r>
+    </w:p>
+    <w:p>
+      <w:pPr>
+        <w:pStyle w:val="ListParagraph"/>
         <w:numPr>
           <w:ilvl w:val="0"/>
-          <w:numId w:val="3"/>
+          <w:numId w:val="6"/>
         </w:numPr>
-        <w:jc w:val="both"/>
-        <w:rPr>
-          <w:rFonts w:ascii="Times New Roman" w:hAnsi="Times New Roman" w:cs="Times New Roman"/>
-          <w:sz w:val="24"/>
-          <w:szCs w:val="24"/>
-          <w:lang w:val="hu-HU"/>
-        </w:rPr>
-      </w:pPr>
-      <w:r>
-        <w:rPr>
-          <w:rFonts w:ascii="Times New Roman" w:hAnsi="Times New Roman" w:cs="Times New Roman"/>
-          <w:sz w:val="24"/>
-          <w:szCs w:val="24"/>
-          <w:lang w:val="hu-HU"/>
-        </w:rPr>
-        <w:t>Populáció: Kromoszómák, megoldások halmaza. Ennek száma fix, és természetesen számon kell tartani a populáción belüli legjobb megoldásokat.</w:t>
-      </w:r>
-    </w:p>
-    <w:p>
-      <w:pPr>
-        <w:pStyle w:val="Listaszerbekezds"/>
+        <w:spacing w:line="256" w:lineRule="auto"/>
+        <w:jc w:val="both"/>
+        <w:rPr>
+          <w:rFonts w:ascii="Times New Roman" w:hAnsi="Times New Roman" w:cs="Times New Roman"/>
+          <w:sz w:val="24"/>
+          <w:szCs w:val="24"/>
+          <w:lang w:val="hu-HU"/>
+        </w:rPr>
+      </w:pPr>
+      <w:r>
+        <w:rPr>
+          <w:rFonts w:ascii="Times New Roman" w:hAnsi="Times New Roman" w:cs="Times New Roman"/>
+          <w:sz w:val="24"/>
+          <w:szCs w:val="24"/>
+          <w:lang w:val="hu-HU"/>
+        </w:rPr>
+        <w:t>Populáció: Kromoszómáinknak halmaza. Ők azok, akik a nemesítésben részt vesznek. Létszámukat érdemeskonstans értéken tárolni a konstans memóriaigény biztosításának érdekében</w:t>
+      </w:r>
+    </w:p>
+    <w:p>
+      <w:pPr>
+        <w:pStyle w:val="ListParagraph"/>
         <w:numPr>
           <w:ilvl w:val="0"/>
-          <w:numId w:val="3"/>
+          <w:numId w:val="6"/>
         </w:numPr>
-        <w:jc w:val="both"/>
-        <w:rPr>
-          <w:rFonts w:ascii="Times New Roman" w:hAnsi="Times New Roman" w:cs="Times New Roman"/>
-          <w:sz w:val="24"/>
-          <w:szCs w:val="24"/>
-          <w:lang w:val="hu-HU"/>
-        </w:rPr>
-      </w:pPr>
-      <w:r>
-        <w:rPr>
-          <w:rFonts w:ascii="Times New Roman" w:hAnsi="Times New Roman" w:cs="Times New Roman"/>
-          <w:sz w:val="24"/>
-          <w:szCs w:val="24"/>
-          <w:lang w:val="hu-HU"/>
-        </w:rPr>
-        <w:t>Fitness: Egy adott megoldáshoz csatolt mérőszám, hogy az adott megoldás mennyire jó a feladatban. Jelen esetben a minimális befutási időt keressük az euklideszi többágenses utazó ügynök problémában.</w:t>
-      </w:r>
-    </w:p>
-    <w:p>
-      <w:pPr>
-        <w:pStyle w:val="Listaszerbekezds"/>
+        <w:spacing w:line="256" w:lineRule="auto"/>
+        <w:jc w:val="both"/>
+        <w:rPr>
+          <w:rFonts w:ascii="Times New Roman" w:hAnsi="Times New Roman" w:cs="Times New Roman"/>
+          <w:sz w:val="24"/>
+          <w:szCs w:val="24"/>
+          <w:lang w:val="hu-HU"/>
+        </w:rPr>
+      </w:pPr>
+      <w:r>
+        <w:rPr>
+          <w:rFonts w:ascii="Times New Roman" w:hAnsi="Times New Roman" w:cs="Times New Roman"/>
+          <w:sz w:val="24"/>
+          <w:szCs w:val="24"/>
+          <w:lang w:val="hu-HU"/>
+        </w:rPr>
+        <w:t>Fitness: Annak mértéke, hogy egy adott kromoszóma milyen közel áll az eredeti probléma megoldásához. Ez alapján válogatjuk őket. Jelen esetben ez a leghosszabb út, amit egy ügynök megtesz, hszen az MTSP-ben ennek kell a lehető legrövidebbnek lennie, mást nem is általánosítottunk.</w:t>
+      </w:r>
+    </w:p>
+    <w:p>
+      <w:pPr>
+        <w:pStyle w:val="ListParagraph"/>
         <w:numPr>
           <w:ilvl w:val="0"/>
-          <w:numId w:val="3"/>
+          <w:numId w:val="6"/>
         </w:numPr>
-        <w:jc w:val="both"/>
-        <w:rPr>
-          <w:rFonts w:ascii="Times New Roman" w:hAnsi="Times New Roman" w:cs="Times New Roman"/>
-          <w:sz w:val="24"/>
-          <w:szCs w:val="24"/>
-          <w:lang w:val="hu-HU"/>
-        </w:rPr>
-      </w:pPr>
-      <w:r>
-        <w:rPr>
-          <w:rFonts w:ascii="Times New Roman" w:hAnsi="Times New Roman" w:cs="Times New Roman"/>
-          <w:sz w:val="24"/>
-          <w:szCs w:val="24"/>
-          <w:lang w:val="hu-HU"/>
-        </w:rPr>
-        <w:t>Generáció: Egy generáció a populáció egyedeiből áll. Új generációról beszélünk, ha megtörténik a szaporodás.</w:t>
+        <w:spacing w:line="256" w:lineRule="auto"/>
+        <w:jc w:val="both"/>
+        <w:rPr>
+          <w:rFonts w:ascii="Times New Roman" w:hAnsi="Times New Roman" w:cs="Times New Roman"/>
+          <w:sz w:val="24"/>
+          <w:szCs w:val="24"/>
+          <w:lang w:val="hu-HU"/>
+        </w:rPr>
+      </w:pPr>
+      <w:r>
+        <w:rPr>
+          <w:rFonts w:ascii="Times New Roman" w:hAnsi="Times New Roman" w:cs="Times New Roman"/>
+          <w:sz w:val="24"/>
+          <w:szCs w:val="24"/>
+          <w:lang w:val="hu-HU"/>
+        </w:rPr>
+        <w:t>Generáció: A nemesítés több iteráción keresztül tart. Az egy iteráció végére megmaradt populációt szokták az iteráció sorszámával is jellemezni, és rajtuk keresztül a genetikus algoritmus hatékonyságát.</w:t>
       </w:r>
     </w:p>
     <w:p>
@@ -4138,142 +3597,90 @@
     </w:p>
     <w:p>
       <w:pPr>
-        <w:pStyle w:val="Listaszerbekezds"/>
+        <w:pStyle w:val="ListParagraph"/>
         <w:numPr>
           <w:ilvl w:val="0"/>
-          <w:numId w:val="4"/>
+          <w:numId w:val="7"/>
         </w:numPr>
-        <w:jc w:val="both"/>
-        <w:rPr>
-          <w:rFonts w:ascii="Times New Roman" w:hAnsi="Times New Roman" w:cs="Times New Roman"/>
-          <w:sz w:val="24"/>
-          <w:szCs w:val="24"/>
-          <w:lang w:val="hu-HU"/>
-        </w:rPr>
-      </w:pPr>
-      <w:r>
-        <w:rPr>
-          <w:rFonts w:ascii="Times New Roman" w:hAnsi="Times New Roman" w:cs="Times New Roman"/>
-          <w:sz w:val="24"/>
-          <w:szCs w:val="24"/>
-          <w:lang w:val="hu-HU"/>
-        </w:rPr>
-        <w:t xml:space="preserve">Inicializáció: Létre kell hoznunk egy kezdeti populációt, ahonnan az egész folyamat elindulhat. Természetesen minél nagyobb a populáció vagy már eleve optimálishoz </w:t>
-      </w:r>
-      <w:proofErr w:type="gramStart"/>
-      <w:r>
-        <w:rPr>
-          <w:rFonts w:ascii="Times New Roman" w:hAnsi="Times New Roman" w:cs="Times New Roman"/>
-          <w:sz w:val="24"/>
-          <w:szCs w:val="24"/>
-          <w:lang w:val="hu-HU"/>
-        </w:rPr>
-        <w:t>közeli  kromoszómákat</w:t>
-      </w:r>
-      <w:proofErr w:type="gramEnd"/>
-      <w:r>
-        <w:rPr>
-          <w:rFonts w:ascii="Times New Roman" w:hAnsi="Times New Roman" w:cs="Times New Roman"/>
-          <w:sz w:val="24"/>
-          <w:szCs w:val="24"/>
-          <w:lang w:val="hu-HU"/>
-        </w:rPr>
-        <w:t xml:space="preserve"> adunk meg, annál effektívebb lesz az algoritmus.</w:t>
-      </w:r>
-    </w:p>
-    <w:p>
-      <w:pPr>
-        <w:pStyle w:val="Listaszerbekezds"/>
+        <w:spacing w:line="256" w:lineRule="auto"/>
+        <w:jc w:val="both"/>
+        <w:rPr>
+          <w:rFonts w:ascii="Times New Roman" w:hAnsi="Times New Roman" w:cs="Times New Roman"/>
+          <w:sz w:val="24"/>
+          <w:szCs w:val="24"/>
+          <w:lang w:val="hu-HU"/>
+        </w:rPr>
+      </w:pPr>
+      <w:r>
+        <w:rPr>
+          <w:rFonts w:ascii="Times New Roman" w:hAnsi="Times New Roman" w:cs="Times New Roman"/>
+          <w:sz w:val="24"/>
+          <w:szCs w:val="24"/>
+          <w:lang w:val="hu-HU"/>
+        </w:rPr>
+        <w:t>Inicializáció: Létre kell hoznunk egy kezdeti populációt, ahonnan az egész folyamat elindulhat. Természetesen minél nagyobb a populáció vagy már eleve optimálishoz közeli  kromoszómákat adunk meg, annál effektívebb lesz az algoritmus.</w:t>
+      </w:r>
+    </w:p>
+    <w:p>
+      <w:pPr>
+        <w:pStyle w:val="ListParagraph"/>
         <w:numPr>
           <w:ilvl w:val="0"/>
-          <w:numId w:val="4"/>
+          <w:numId w:val="7"/>
         </w:numPr>
-        <w:jc w:val="both"/>
-        <w:rPr>
-          <w:rFonts w:ascii="Times New Roman" w:hAnsi="Times New Roman" w:cs="Times New Roman"/>
-          <w:sz w:val="24"/>
-          <w:szCs w:val="24"/>
-          <w:lang w:val="hu-HU"/>
-        </w:rPr>
-      </w:pPr>
-      <w:r>
-        <w:rPr>
-          <w:rFonts w:ascii="Times New Roman" w:hAnsi="Times New Roman" w:cs="Times New Roman"/>
-          <w:sz w:val="24"/>
-          <w:szCs w:val="24"/>
-          <w:lang w:val="hu-HU"/>
-        </w:rPr>
-        <w:t xml:space="preserve">Szelekció: Minden </w:t>
-      </w:r>
-      <w:r>
-        <w:rPr>
-          <w:rFonts w:ascii="Times New Roman" w:hAnsi="Times New Roman" w:cs="Times New Roman"/>
-          <w:sz w:val="24"/>
-          <w:szCs w:val="24"/>
-          <w:lang w:val="hu-HU"/>
-        </w:rPr>
-        <w:t>populációbeli egyednek megvizsgáljuk a fitness értékét és kiválasztjuk a legjobb, legéletrevalóbb kromoszómákat. Ezeket fogjuk pároztatni. Algoritmus függően a gyengébb egyedek eldobásra is kerülhetnek.</w:t>
-      </w:r>
-    </w:p>
-    <w:p>
-      <w:pPr>
-        <w:pStyle w:val="Listaszerbekezds"/>
+        <w:spacing w:line="256" w:lineRule="auto"/>
+        <w:jc w:val="both"/>
+        <w:rPr>
+          <w:rFonts w:ascii="Times New Roman" w:hAnsi="Times New Roman" w:cs="Times New Roman"/>
+          <w:sz w:val="24"/>
+          <w:szCs w:val="24"/>
+          <w:lang w:val="hu-HU"/>
+        </w:rPr>
+      </w:pPr>
+      <w:r>
+        <w:rPr>
+          <w:rFonts w:ascii="Times New Roman" w:hAnsi="Times New Roman" w:cs="Times New Roman"/>
+          <w:sz w:val="24"/>
+          <w:szCs w:val="24"/>
+          <w:lang w:val="hu-HU"/>
+        </w:rPr>
+        <w:t>Szelekció: Minden populációbeli egyednek megvizsgáljuk a fitness értékét és kiválasztjuk a legjobb, legéletrevalóbb kromoszómákat. Ezeket fogjuk pároztatni. Algoritmus függően a gyengébb egyedek eldobásra is kerülhetnek.</w:t>
+      </w:r>
+    </w:p>
+    <w:p>
+      <w:pPr>
+        <w:pStyle w:val="ListParagraph"/>
         <w:numPr>
           <w:ilvl w:val="0"/>
-          <w:numId w:val="4"/>
+          <w:numId w:val="7"/>
         </w:numPr>
-        <w:jc w:val="both"/>
-        <w:rPr>
-          <w:rFonts w:ascii="Times New Roman" w:hAnsi="Times New Roman" w:cs="Times New Roman"/>
-          <w:sz w:val="24"/>
-          <w:szCs w:val="24"/>
-          <w:lang w:val="hu-HU"/>
-        </w:rPr>
-      </w:pPr>
-      <w:r>
-        <w:rPr>
-          <w:rFonts w:ascii="Times New Roman" w:hAnsi="Times New Roman" w:cs="Times New Roman"/>
-          <w:sz w:val="24"/>
-          <w:szCs w:val="24"/>
-          <w:lang w:val="hu-HU"/>
-        </w:rPr>
-        <w:t xml:space="preserve">Keresztezés: Véletlenszerűen, vagy algoritmikusan kiválasztott két szülőből újabb két egyed képződik adott kombinációs eljárás alapján. A kiválasztott egyedek mindegyike rész vesz egyszer egy keresztezésben. Az új </w:t>
-      </w:r>
-      <w:r>
-        <w:rPr>
-          <w:rFonts w:ascii="Times New Roman" w:hAnsi="Times New Roman" w:cs="Times New Roman"/>
-          <w:sz w:val="24"/>
-          <w:szCs w:val="24"/>
-          <w:lang w:val="hu-HU"/>
-        </w:rPr>
-        <w:t xml:space="preserve">gyerek </w:t>
-      </w:r>
-      <w:r>
-        <w:rPr>
-          <w:rFonts w:ascii="Times New Roman" w:hAnsi="Times New Roman" w:cs="Times New Roman"/>
-          <w:sz w:val="24"/>
-          <w:szCs w:val="24"/>
-          <w:lang w:val="hu-HU"/>
-        </w:rPr>
-        <w:t>kromo</w:t>
-      </w:r>
-      <w:r>
-        <w:rPr>
-          <w:rFonts w:ascii="Times New Roman" w:hAnsi="Times New Roman" w:cs="Times New Roman"/>
-          <w:sz w:val="24"/>
-          <w:szCs w:val="24"/>
-          <w:lang w:val="hu-HU"/>
-        </w:rPr>
-        <w:t>szómák bekerülnek a populációba.</w:t>
-      </w:r>
-    </w:p>
-    <w:p>
-      <w:pPr>
-        <w:pStyle w:val="Listaszerbekezds"/>
+        <w:spacing w:line="256" w:lineRule="auto"/>
+        <w:jc w:val="both"/>
+        <w:rPr>
+          <w:rFonts w:ascii="Times New Roman" w:hAnsi="Times New Roman" w:cs="Times New Roman"/>
+          <w:sz w:val="24"/>
+          <w:szCs w:val="24"/>
+          <w:lang w:val="hu-HU"/>
+        </w:rPr>
+      </w:pPr>
+      <w:r>
+        <w:rPr>
+          <w:rFonts w:ascii="Times New Roman" w:hAnsi="Times New Roman" w:cs="Times New Roman"/>
+          <w:sz w:val="24"/>
+          <w:szCs w:val="24"/>
+          <w:lang w:val="hu-HU"/>
+        </w:rPr>
+        <w:t>Keresztezés: Véletlenszerűen, vagy algoritmikusan kiválasztott két szülőből újabb két egyed képződik adott kombinációs eljárás alapján. A kiválasztott egyedek mindegyike rész vesz egyszer egy keresztezésben. Az új gyerek kromoszómák bekerülnek a populációba.</w:t>
+      </w:r>
+    </w:p>
+    <w:p>
+      <w:pPr>
+        <w:pStyle w:val="ListParagraph"/>
         <w:numPr>
           <w:ilvl w:val="0"/>
-          <w:numId w:val="4"/>
+          <w:numId w:val="7"/>
         </w:numPr>
+        <w:spacing w:line="256" w:lineRule="auto"/>
         <w:jc w:val="both"/>
         <w:rPr>
           <w:rFonts w:ascii="Times New Roman" w:hAnsi="Times New Roman" w:cs="Times New Roman"/>
@@ -4320,40 +3727,23 @@
           <w:szCs w:val="24"/>
           <w:lang w:val="hu-HU"/>
         </w:rPr>
-        <w:t>Genetikus algoritmus paraméterei, optimalizációja</w:t>
-      </w:r>
-      <w:r>
-        <w:rPr>
-          <w:rFonts w:ascii="Times New Roman" w:hAnsi="Times New Roman" w:cs="Times New Roman"/>
-          <w:sz w:val="24"/>
-          <w:szCs w:val="24"/>
-          <w:lang w:val="hu-HU"/>
-        </w:rPr>
-        <w:t>:</w:t>
-      </w:r>
-    </w:p>
-    <w:p>
-      <w:pPr>
-        <w:jc w:val="both"/>
-        <w:rPr>
-          <w:rFonts w:ascii="Times New Roman" w:hAnsi="Times New Roman" w:cs="Times New Roman"/>
-          <w:sz w:val="24"/>
-          <w:szCs w:val="24"/>
-          <w:lang w:val="hu-HU"/>
-        </w:rPr>
-      </w:pPr>
-    </w:p>
-    <w:p>
-      <w:pPr>
-        <w:rPr>
-          <w:rFonts w:ascii="Times New Roman" w:hAnsi="Times New Roman" w:cs="Times New Roman"/>
-          <w:lang w:val="hu-HU"/>
-        </w:rPr>
-      </w:pPr>
-    </w:p>
-    <w:p>
-      <w:pPr>
-        <w:pStyle w:val="Cmsor2"/>
+        <w:t>Genetikus algoritmus paraméterei, optimalizációja:</w:t>
+      </w:r>
+    </w:p>
+    <w:p>
+      <w:pPr>
+        <w:jc w:val="both"/>
+        <w:rPr>
+          <w:rFonts w:ascii="Times New Roman" w:hAnsi="Times New Roman" w:cs="Times New Roman"/>
+          <w:lang w:val="hu-HU"/>
+        </w:rPr>
+      </w:pPr>
+      <w:bookmarkStart w:id="0" w:name="_GoBack"/>
+      <w:bookmarkEnd w:id="0"/>
+    </w:p>
+    <w:p>
+      <w:pPr>
+        <w:pStyle w:val="Heading2"/>
         <w:rPr>
           <w:rFonts w:ascii="Times New Roman" w:hAnsi="Times New Roman" w:cs="Times New Roman"/>
           <w:sz w:val="28"/>
@@ -4399,8 +3789,8 @@
 </file>
 
 <file path=word/numbering.xml><?xml version="1.0" encoding="utf-8"?>
-<w:numbering xmlns:wpc="http://schemas.microsoft.com/office/word/2010/wordprocessingCanvas" xmlns:mc="http://schemas.openxmlformats.org/markup-compatibility/2006" xmlns:o="urn:schemas-microsoft-com:office:office" xmlns:r="http://schemas.openxmlformats.org/officeDocument/2006/relationships" xmlns:m="http://schemas.openxmlformats.org/officeDocument/2006/math" xmlns:v="urn:schemas-microsoft-com:vml" xmlns:wp14="http://schemas.microsoft.com/office/word/2010/wordprocessingDrawing" xmlns:wp="http://schemas.openxmlformats.org/drawingml/2006/wordprocessingDrawing" xmlns:w10="urn:schemas-microsoft-com:office:word" xmlns:w="http://schemas.openxmlformats.org/wordprocessingml/2006/main" xmlns:w14="http://schemas.microsoft.com/office/word/2010/wordml" xmlns:wpg="http://schemas.microsoft.com/office/word/2010/wordprocessingGroup" xmlns:wpi="http://schemas.microsoft.com/office/word/2010/wordprocessingInk" xmlns:wne="http://schemas.microsoft.com/office/word/2006/wordml" xmlns:wps="http://schemas.microsoft.com/office/word/2010/wordprocessingShape" mc:Ignorable="w14 wp14">
-  <w:abstractNum w:abstractNumId="0">
+<w:numbering xmlns:wpc="http://schemas.microsoft.com/office/word/2010/wordprocessingCanvas" xmlns:cx="http://schemas.microsoft.com/office/drawing/2014/chartex" xmlns:mc="http://schemas.openxmlformats.org/markup-compatibility/2006" xmlns:o="urn:schemas-microsoft-com:office:office" xmlns:r="http://schemas.openxmlformats.org/officeDocument/2006/relationships" xmlns:m="http://schemas.openxmlformats.org/officeDocument/2006/math" xmlns:v="urn:schemas-microsoft-com:vml" xmlns:wp14="http://schemas.microsoft.com/office/word/2010/wordprocessingDrawing" xmlns:wp="http://schemas.openxmlformats.org/drawingml/2006/wordprocessingDrawing" xmlns:w10="urn:schemas-microsoft-com:office:word" xmlns:w="http://schemas.openxmlformats.org/wordprocessingml/2006/main" xmlns:w14="http://schemas.microsoft.com/office/word/2010/wordml" xmlns:w15="http://schemas.microsoft.com/office/word/2012/wordml" xmlns:w16se="http://schemas.microsoft.com/office/word/2015/wordml/symex" xmlns:wpg="http://schemas.microsoft.com/office/word/2010/wordprocessingGroup" xmlns:wpi="http://schemas.microsoft.com/office/word/2010/wordprocessingInk" xmlns:wne="http://schemas.microsoft.com/office/word/2006/wordml" xmlns:wps="http://schemas.microsoft.com/office/word/2010/wordprocessingShape" mc:Ignorable="w14 w15 w16se wp14">
+  <w:abstractNum w:abstractNumId="0" w15:restartNumberingAfterBreak="0">
     <w:nsid w:val="04FF536F"/>
     <w:multiLevelType w:val="hybridMultilevel"/>
     <w:tmpl w:val="1E260A74"/>
@@ -4513,7 +3903,7 @@
       </w:rPr>
     </w:lvl>
   </w:abstractNum>
-  <w:abstractNum w:abstractNumId="1">
+  <w:abstractNum w:abstractNumId="1" w15:restartNumberingAfterBreak="0">
     <w:nsid w:val="1A2A7F4A"/>
     <w:multiLevelType w:val="hybridMultilevel"/>
     <w:tmpl w:val="2BFE3A04"/>
@@ -4599,7 +3989,7 @@
       </w:pPr>
     </w:lvl>
   </w:abstractNum>
-  <w:abstractNum w:abstractNumId="2">
+  <w:abstractNum w:abstractNumId="2" w15:restartNumberingAfterBreak="0">
     <w:nsid w:val="626473F1"/>
     <w:multiLevelType w:val="hybridMultilevel"/>
     <w:tmpl w:val="6E5AF79A"/>
@@ -4712,7 +4102,7 @@
       </w:rPr>
     </w:lvl>
   </w:abstractNum>
-  <w:abstractNum w:abstractNumId="3">
+  <w:abstractNum w:abstractNumId="3" w15:restartNumberingAfterBreak="0">
     <w:nsid w:val="678C2FA7"/>
     <w:multiLevelType w:val="hybridMultilevel"/>
     <w:tmpl w:val="ACB0527C"/>
@@ -4825,7 +4215,7 @@
       </w:rPr>
     </w:lvl>
   </w:abstractNum>
-  <w:abstractNum w:abstractNumId="4">
+  <w:abstractNum w:abstractNumId="4" w15:restartNumberingAfterBreak="0">
     <w:nsid w:val="6CA42999"/>
     <w:multiLevelType w:val="hybridMultilevel"/>
     <w:tmpl w:val="1886415E"/>
@@ -4841,7 +4231,7 @@
         <w:rFonts w:ascii="Symbol" w:hAnsi="Symbol" w:hint="default"/>
       </w:rPr>
     </w:lvl>
-    <w:lvl w:ilvl="1" w:tplc="040E0003" w:tentative="1">
+    <w:lvl w:ilvl="1" w:tplc="040E0003">
       <w:start w:val="1"/>
       <w:numFmt w:val="bullet"/>
       <w:lvlText w:val="o"/>
@@ -4980,11 +4370,35 @@
       <w:startOverride w:val="1"/>
     </w:lvlOverride>
   </w:num>
+  <w:num w:numId="6">
+    <w:abstractNumId w:val="4"/>
+    <w:lvlOverride w:ilvl="0"/>
+    <w:lvlOverride w:ilvl="1"/>
+    <w:lvlOverride w:ilvl="2"/>
+    <w:lvlOverride w:ilvl="3"/>
+    <w:lvlOverride w:ilvl="4"/>
+    <w:lvlOverride w:ilvl="5"/>
+    <w:lvlOverride w:ilvl="6"/>
+    <w:lvlOverride w:ilvl="7"/>
+    <w:lvlOverride w:ilvl="8"/>
+  </w:num>
+  <w:num w:numId="7">
+    <w:abstractNumId w:val="3"/>
+    <w:lvlOverride w:ilvl="0"/>
+    <w:lvlOverride w:ilvl="1"/>
+    <w:lvlOverride w:ilvl="2"/>
+    <w:lvlOverride w:ilvl="3"/>
+    <w:lvlOverride w:ilvl="4"/>
+    <w:lvlOverride w:ilvl="5"/>
+    <w:lvlOverride w:ilvl="6"/>
+    <w:lvlOverride w:ilvl="7"/>
+    <w:lvlOverride w:ilvl="8"/>
+  </w:num>
 </w:numbering>
 </file>
 
 <file path=word/styles.xml><?xml version="1.0" encoding="utf-8"?>
-<w:styles xmlns:mc="http://schemas.openxmlformats.org/markup-compatibility/2006" xmlns:r="http://schemas.openxmlformats.org/officeDocument/2006/relationships" xmlns:w="http://schemas.openxmlformats.org/wordprocessingml/2006/main" xmlns:w14="http://schemas.microsoft.com/office/word/2010/wordml" mc:Ignorable="w14">
+<w:styles xmlns:mc="http://schemas.openxmlformats.org/markup-compatibility/2006" xmlns:r="http://schemas.openxmlformats.org/officeDocument/2006/relationships" xmlns:w="http://schemas.openxmlformats.org/wordprocessingml/2006/main" xmlns:w14="http://schemas.microsoft.com/office/word/2010/wordml" xmlns:w15="http://schemas.microsoft.com/office/word/2012/wordml" xmlns:w16se="http://schemas.microsoft.com/office/word/2015/wordml/symex" mc:Ignorable="w14 w15 w16se">
   <w:docDefaults>
     <w:rPrDefault>
       <w:rPr>
@@ -5000,154 +4414,388 @@
       </w:pPr>
     </w:pPrDefault>
   </w:docDefaults>
-  <w:latentStyles w:defLockedState="0" w:defUIPriority="99" w:defSemiHidden="1" w:defUnhideWhenUsed="1" w:defQFormat="0" w:count="267">
-    <w:lsdException w:name="Normal" w:semiHidden="0" w:uiPriority="0" w:unhideWhenUsed="0" w:qFormat="1"/>
-    <w:lsdException w:name="heading 1" w:semiHidden="0" w:uiPriority="9" w:unhideWhenUsed="0" w:qFormat="1"/>
-    <w:lsdException w:name="heading 2" w:uiPriority="9" w:qFormat="1"/>
-    <w:lsdException w:name="heading 3" w:uiPriority="9" w:qFormat="1"/>
-    <w:lsdException w:name="heading 4" w:uiPriority="9" w:qFormat="1"/>
-    <w:lsdException w:name="heading 5" w:uiPriority="9" w:qFormat="1"/>
-    <w:lsdException w:name="heading 6" w:uiPriority="9" w:qFormat="1"/>
-    <w:lsdException w:name="heading 7" w:uiPriority="9" w:qFormat="1"/>
-    <w:lsdException w:name="heading 8" w:uiPriority="9" w:qFormat="1"/>
-    <w:lsdException w:name="heading 9" w:uiPriority="9" w:qFormat="1"/>
-    <w:lsdException w:name="toc 1" w:uiPriority="39"/>
-    <w:lsdException w:name="toc 2" w:uiPriority="39"/>
-    <w:lsdException w:name="toc 3" w:uiPriority="39"/>
-    <w:lsdException w:name="toc 4" w:uiPriority="39"/>
-    <w:lsdException w:name="toc 5" w:uiPriority="39"/>
-    <w:lsdException w:name="toc 6" w:uiPriority="39"/>
-    <w:lsdException w:name="toc 7" w:uiPriority="39"/>
-    <w:lsdException w:name="toc 8" w:uiPriority="39"/>
-    <w:lsdException w:name="toc 9" w:uiPriority="39"/>
-    <w:lsdException w:name="caption" w:uiPriority="35" w:qFormat="1"/>
-    <w:lsdException w:name="Title" w:semiHidden="0" w:uiPriority="10" w:unhideWhenUsed="0" w:qFormat="1"/>
-    <w:lsdException w:name="Default Paragraph Font" w:uiPriority="1"/>
-    <w:lsdException w:name="Subtitle" w:semiHidden="0" w:uiPriority="11" w:unhideWhenUsed="0" w:qFormat="1"/>
-    <w:lsdException w:name="Strong" w:semiHidden="0" w:uiPriority="22" w:unhideWhenUsed="0" w:qFormat="1"/>
-    <w:lsdException w:name="Emphasis" w:semiHidden="0" w:uiPriority="20" w:unhideWhenUsed="0" w:qFormat="1"/>
-    <w:lsdException w:name="Table Grid" w:semiHidden="0" w:uiPriority="39" w:unhideWhenUsed="0"/>
-    <w:lsdException w:name="Placeholder Text" w:unhideWhenUsed="0"/>
-    <w:lsdException w:name="No Spacing" w:semiHidden="0" w:uiPriority="1" w:unhideWhenUsed="0" w:qFormat="1"/>
-    <w:lsdException w:name="Light Shading" w:semiHidden="0" w:uiPriority="60" w:unhideWhenUsed="0"/>
-    <w:lsdException w:name="Light List" w:semiHidden="0" w:uiPriority="61" w:unhideWhenUsed="0"/>
-    <w:lsdException w:name="Light Grid" w:semiHidden="0" w:uiPriority="62" w:unhideWhenUsed="0"/>
-    <w:lsdException w:name="Medium Shading 1" w:semiHidden="0" w:uiPriority="63" w:unhideWhenUsed="0"/>
-    <w:lsdException w:name="Medium Shading 2" w:semiHidden="0" w:uiPriority="64" w:unhideWhenUsed="0"/>
-    <w:lsdException w:name="Medium List 1" w:semiHidden="0" w:uiPriority="65" w:unhideWhenUsed="0"/>
-    <w:lsdException w:name="Medium List 2" w:semiHidden="0" w:uiPriority="66" w:unhideWhenUsed="0"/>
-    <w:lsdException w:name="Medium Grid 1" w:semiHidden="0" w:uiPriority="67" w:unhideWhenUsed="0"/>
-    <w:lsdException w:name="Medium Grid 2" w:semiHidden="0" w:uiPriority="68" w:unhideWhenUsed="0"/>
-    <w:lsdException w:name="Medium Grid 3" w:semiHidden="0" w:uiPriority="69" w:unhideWhenUsed="0"/>
-    <w:lsdException w:name="Dark List" w:semiHidden="0" w:uiPriority="70" w:unhideWhenUsed="0"/>
-    <w:lsdException w:name="Colorful Shading" w:semiHidden="0" w:uiPriority="71" w:unhideWhenUsed="0"/>
-    <w:lsdException w:name="Colorful List" w:semiHidden="0" w:uiPriority="72" w:unhideWhenUsed="0"/>
-    <w:lsdException w:name="Colorful Grid" w:semiHidden="0" w:uiPriority="73" w:unhideWhenUsed="0"/>
-    <w:lsdException w:name="Light Shading Accent 1" w:semiHidden="0" w:uiPriority="60" w:unhideWhenUsed="0"/>
-    <w:lsdException w:name="Light List Accent 1" w:semiHidden="0" w:uiPriority="61" w:unhideWhenUsed="0"/>
-    <w:lsdException w:name="Light Grid Accent 1" w:semiHidden="0" w:uiPriority="62" w:unhideWhenUsed="0"/>
-    <w:lsdException w:name="Medium Shading 1 Accent 1" w:semiHidden="0" w:uiPriority="63" w:unhideWhenUsed="0"/>
-    <w:lsdException w:name="Medium Shading 2 Accent 1" w:semiHidden="0" w:uiPriority="64" w:unhideWhenUsed="0"/>
-    <w:lsdException w:name="Medium List 1 Accent 1" w:semiHidden="0" w:uiPriority="65" w:unhideWhenUsed="0"/>
-    <w:lsdException w:name="Revision" w:unhideWhenUsed="0"/>
-    <w:lsdException w:name="List Paragraph" w:semiHidden="0" w:uiPriority="34" w:unhideWhenUsed="0" w:qFormat="1"/>
-    <w:lsdException w:name="Quote" w:semiHidden="0" w:uiPriority="29" w:unhideWhenUsed="0" w:qFormat="1"/>
-    <w:lsdException w:name="Intense Quote" w:semiHidden="0" w:uiPriority="30" w:unhideWhenUsed="0" w:qFormat="1"/>
-    <w:lsdException w:name="Medium List 2 Accent 1" w:semiHidden="0" w:uiPriority="66" w:unhideWhenUsed="0"/>
-    <w:lsdException w:name="Medium Grid 1 Accent 1" w:semiHidden="0" w:uiPriority="67" w:unhideWhenUsed="0"/>
-    <w:lsdException w:name="Medium Grid 2 Accent 1" w:semiHidden="0" w:uiPriority="68" w:unhideWhenUsed="0"/>
-    <w:lsdException w:name="Medium Grid 3 Accent 1" w:semiHidden="0" w:uiPriority="69" w:unhideWhenUsed="0"/>
-    <w:lsdException w:name="Dark List Accent 1" w:semiHidden="0" w:uiPriority="70" w:unhideWhenUsed="0"/>
-    <w:lsdException w:name="Colorful Shading Accent 1" w:semiHidden="0" w:uiPriority="71" w:unhideWhenUsed="0"/>
-    <w:lsdException w:name="Colorful List Accent 1" w:semiHidden="0" w:uiPriority="72" w:unhideWhenUsed="0"/>
-    <w:lsdException w:name="Colorful Grid Accent 1" w:semiHidden="0" w:uiPriority="73" w:unhideWhenUsed="0"/>
-    <w:lsdException w:name="Light Shading Accent 2" w:semiHidden="0" w:uiPriority="60" w:unhideWhenUsed="0"/>
-    <w:lsdException w:name="Light List Accent 2" w:semiHidden="0" w:uiPriority="61" w:unhideWhenUsed="0"/>
-    <w:lsdException w:name="Light Grid Accent 2" w:semiHidden="0" w:uiPriority="62" w:unhideWhenUsed="0"/>
-    <w:lsdException w:name="Medium Shading 1 Accent 2" w:semiHidden="0" w:uiPriority="63" w:unhideWhenUsed="0"/>
-    <w:lsdException w:name="Medium Shading 2 Accent 2" w:semiHidden="0" w:uiPriority="64" w:unhideWhenUsed="0"/>
-    <w:lsdException w:name="Medium List 1 Accent 2" w:semiHidden="0" w:uiPriority="65" w:unhideWhenUsed="0"/>
-    <w:lsdException w:name="Medium List 2 Accent 2" w:semiHidden="0" w:uiPriority="66" w:unhideWhenUsed="0"/>
-    <w:lsdException w:name="Medium Grid 1 Accent 2" w:semiHidden="0" w:uiPriority="67" w:unhideWhenUsed="0"/>
-    <w:lsdException w:name="Medium Grid 2 Accent 2" w:semiHidden="0" w:uiPriority="68" w:unhideWhenUsed="0"/>
-    <w:lsdException w:name="Medium Grid 3 Accent 2" w:semiHidden="0" w:uiPriority="69" w:unhideWhenUsed="0"/>
-    <w:lsdException w:name="Dark List Accent 2" w:semiHidden="0" w:uiPriority="70" w:unhideWhenUsed="0"/>
-    <w:lsdException w:name="Colorful Shading Accent 2" w:semiHidden="0" w:uiPriority="71" w:unhideWhenUsed="0"/>
-    <w:lsdException w:name="Colorful List Accent 2" w:semiHidden="0" w:uiPriority="72" w:unhideWhenUsed="0"/>
-    <w:lsdException w:name="Colorful Grid Accent 2" w:semiHidden="0" w:uiPriority="73" w:unhideWhenUsed="0"/>
-    <w:lsdException w:name="Light Shading Accent 3" w:semiHidden="0" w:uiPriority="60" w:unhideWhenUsed="0"/>
-    <w:lsdException w:name="Light List Accent 3" w:semiHidden="0" w:uiPriority="61" w:unhideWhenUsed="0"/>
-    <w:lsdException w:name="Light Grid Accent 3" w:semiHidden="0" w:uiPriority="62" w:unhideWhenUsed="0"/>
-    <w:lsdException w:name="Medium Shading 1 Accent 3" w:semiHidden="0" w:uiPriority="63" w:unhideWhenUsed="0"/>
-    <w:lsdException w:name="Medium Shading 2 Accent 3" w:semiHidden="0" w:uiPriority="64" w:unhideWhenUsed="0"/>
-    <w:lsdException w:name="Medium List 1 Accent 3" w:semiHidden="0" w:uiPriority="65" w:unhideWhenUsed="0"/>
-    <w:lsdException w:name="Medium List 2 Accent 3" w:semiHidden="0" w:uiPriority="66" w:unhideWhenUsed="0"/>
-    <w:lsdException w:name="Medium Grid 1 Accent 3" w:semiHidden="0" w:uiPriority="67" w:unhideWhenUsed="0"/>
-    <w:lsdException w:name="Medium Grid 2 Accent 3" w:semiHidden="0" w:uiPriority="68" w:unhideWhenUsed="0"/>
-    <w:lsdException w:name="Medium Grid 3 Accent 3" w:semiHidden="0" w:uiPriority="69" w:unhideWhenUsed="0"/>
-    <w:lsdException w:name="Dark List Accent 3" w:semiHidden="0" w:uiPriority="70" w:unhideWhenUsed="0"/>
-    <w:lsdException w:name="Colorful Shading Accent 3" w:semiHidden="0" w:uiPriority="71" w:unhideWhenUsed="0"/>
-    <w:lsdException w:name="Colorful List Accent 3" w:semiHidden="0" w:uiPriority="72" w:unhideWhenUsed="0"/>
-    <w:lsdException w:name="Colorful Grid Accent 3" w:semiHidden="0" w:uiPriority="73" w:unhideWhenUsed="0"/>
-    <w:lsdException w:name="Light Shading Accent 4" w:semiHidden="0" w:uiPriority="60" w:unhideWhenUsed="0"/>
-    <w:lsdException w:name="Light List Accent 4" w:semiHidden="0" w:uiPriority="61" w:unhideWhenUsed="0"/>
-    <w:lsdException w:name="Light Grid Accent 4" w:semiHidden="0" w:uiPriority="62" w:unhideWhenUsed="0"/>
-    <w:lsdException w:name="Medium Shading 1 Accent 4" w:semiHidden="0" w:uiPriority="63" w:unhideWhenUsed="0"/>
-    <w:lsdException w:name="Medium Shading 2 Accent 4" w:semiHidden="0" w:uiPriority="64" w:unhideWhenUsed="0"/>
-    <w:lsdException w:name="Medium List 1 Accent 4" w:semiHidden="0" w:uiPriority="65" w:unhideWhenUsed="0"/>
-    <w:lsdException w:name="Medium List 2 Accent 4" w:semiHidden="0" w:uiPriority="66" w:unhideWhenUsed="0"/>
-    <w:lsdException w:name="Medium Grid 1 Accent 4" w:semiHidden="0" w:uiPriority="67" w:unhideWhenUsed="0"/>
-    <w:lsdException w:name="Medium Grid 2 Accent 4" w:semiHidden="0" w:uiPriority="68" w:unhideWhenUsed="0"/>
-    <w:lsdException w:name="Medium Grid 3 Accent 4" w:semiHidden="0" w:uiPriority="69" w:unhideWhenUsed="0"/>
-    <w:lsdException w:name="Dark List Accent 4" w:semiHidden="0" w:uiPriority="70" w:unhideWhenUsed="0"/>
-    <w:lsdException w:name="Colorful Shading Accent 4" w:semiHidden="0" w:uiPriority="71" w:unhideWhenUsed="0"/>
-    <w:lsdException w:name="Colorful List Accent 4" w:semiHidden="0" w:uiPriority="72" w:unhideWhenUsed="0"/>
-    <w:lsdException w:name="Colorful Grid Accent 4" w:semiHidden="0" w:uiPriority="73" w:unhideWhenUsed="0"/>
-    <w:lsdException w:name="Light Shading Accent 5" w:semiHidden="0" w:uiPriority="60" w:unhideWhenUsed="0"/>
-    <w:lsdException w:name="Light List Accent 5" w:semiHidden="0" w:uiPriority="61" w:unhideWhenUsed="0"/>
-    <w:lsdException w:name="Light Grid Accent 5" w:semiHidden="0" w:uiPriority="62" w:unhideWhenUsed="0"/>
-    <w:lsdException w:name="Medium Shading 1 Accent 5" w:semiHidden="0" w:uiPriority="63" w:unhideWhenUsed="0"/>
-    <w:lsdException w:name="Medium Shading 2 Accent 5" w:semiHidden="0" w:uiPriority="64" w:unhideWhenUsed="0"/>
-    <w:lsdException w:name="Medium List 1 Accent 5" w:semiHidden="0" w:uiPriority="65" w:unhideWhenUsed="0"/>
-    <w:lsdException w:name="Medium List 2 Accent 5" w:semiHidden="0" w:uiPriority="66" w:unhideWhenUsed="0"/>
-    <w:lsdException w:name="Medium Grid 1 Accent 5" w:semiHidden="0" w:uiPriority="67" w:unhideWhenUsed="0"/>
-    <w:lsdException w:name="Medium Grid 2 Accent 5" w:semiHidden="0" w:uiPriority="68" w:unhideWhenUsed="0"/>
-    <w:lsdException w:name="Medium Grid 3 Accent 5" w:semiHidden="0" w:uiPriority="69" w:unhideWhenUsed="0"/>
-    <w:lsdException w:name="Dark List Accent 5" w:semiHidden="0" w:uiPriority="70" w:unhideWhenUsed="0"/>
-    <w:lsdException w:name="Colorful Shading Accent 5" w:semiHidden="0" w:uiPriority="71" w:unhideWhenUsed="0"/>
-    <w:lsdException w:name="Colorful List Accent 5" w:semiHidden="0" w:uiPriority="72" w:unhideWhenUsed="0"/>
-    <w:lsdException w:name="Colorful Grid Accent 5" w:semiHidden="0" w:uiPriority="73" w:unhideWhenUsed="0"/>
-    <w:lsdException w:name="Light Shading Accent 6" w:semiHidden="0" w:uiPriority="60" w:unhideWhenUsed="0"/>
-    <w:lsdException w:name="Light List Accent 6" w:semiHidden="0" w:uiPriority="61" w:unhideWhenUsed="0"/>
-    <w:lsdException w:name="Light Grid Accent 6" w:semiHidden="0" w:uiPriority="62" w:unhideWhenUsed="0"/>
-    <w:lsdException w:name="Medium Shading 1 Accent 6" w:semiHidden="0" w:uiPriority="63" w:unhideWhenUsed="0"/>
-    <w:lsdException w:name="Medium Shading 2 Accent 6" w:semiHidden="0" w:uiPriority="64" w:unhideWhenUsed="0"/>
-    <w:lsdException w:name="Medium List 1 Accent 6" w:semiHidden="0" w:uiPriority="65" w:unhideWhenUsed="0"/>
-    <w:lsdException w:name="Medium List 2 Accent 6" w:semiHidden="0" w:uiPriority="66" w:unhideWhenUsed="0"/>
-    <w:lsdException w:name="Medium Grid 1 Accent 6" w:semiHidden="0" w:uiPriority="67" w:unhideWhenUsed="0"/>
-    <w:lsdException w:name="Medium Grid 2 Accent 6" w:semiHidden="0" w:uiPriority="68" w:unhideWhenUsed="0"/>
-    <w:lsdException w:name="Medium Grid 3 Accent 6" w:semiHidden="0" w:uiPriority="69" w:unhideWhenUsed="0"/>
-    <w:lsdException w:name="Dark List Accent 6" w:semiHidden="0" w:uiPriority="70" w:unhideWhenUsed="0"/>
-    <w:lsdException w:name="Colorful Shading Accent 6" w:semiHidden="0" w:uiPriority="71" w:unhideWhenUsed="0"/>
-    <w:lsdException w:name="Colorful List Accent 6" w:semiHidden="0" w:uiPriority="72" w:unhideWhenUsed="0"/>
-    <w:lsdException w:name="Colorful Grid Accent 6" w:semiHidden="0" w:uiPriority="73" w:unhideWhenUsed="0"/>
-    <w:lsdException w:name="Subtle Emphasis" w:semiHidden="0" w:uiPriority="19" w:unhideWhenUsed="0" w:qFormat="1"/>
-    <w:lsdException w:name="Intense Emphasis" w:semiHidden="0" w:uiPriority="21" w:unhideWhenUsed="0" w:qFormat="1"/>
-    <w:lsdException w:name="Subtle Reference" w:semiHidden="0" w:uiPriority="31" w:unhideWhenUsed="0" w:qFormat="1"/>
-    <w:lsdException w:name="Intense Reference" w:semiHidden="0" w:uiPriority="32" w:unhideWhenUsed="0" w:qFormat="1"/>
-    <w:lsdException w:name="Book Title" w:semiHidden="0" w:uiPriority="33" w:unhideWhenUsed="0" w:qFormat="1"/>
-    <w:lsdException w:name="Bibliography" w:uiPriority="37"/>
-    <w:lsdException w:name="TOC Heading" w:uiPriority="39" w:qFormat="1"/>
+  <w:latentStyles w:defLockedState="0" w:defUIPriority="99" w:defSemiHidden="0" w:defUnhideWhenUsed="0" w:defQFormat="0" w:count="371">
+    <w:lsdException w:name="Normal" w:uiPriority="0" w:qFormat="1"/>
+    <w:lsdException w:name="heading 1" w:uiPriority="9" w:qFormat="1"/>
+    <w:lsdException w:name="heading 2" w:semiHidden="1" w:uiPriority="9" w:unhideWhenUsed="1" w:qFormat="1"/>
+    <w:lsdException w:name="heading 3" w:semiHidden="1" w:uiPriority="9" w:unhideWhenUsed="1" w:qFormat="1"/>
+    <w:lsdException w:name="heading 4" w:semiHidden="1" w:uiPriority="9" w:unhideWhenUsed="1" w:qFormat="1"/>
+    <w:lsdException w:name="heading 5" w:semiHidden="1" w:uiPriority="9" w:unhideWhenUsed="1" w:qFormat="1"/>
+    <w:lsdException w:name="heading 6" w:semiHidden="1" w:uiPriority="9" w:unhideWhenUsed="1" w:qFormat="1"/>
+    <w:lsdException w:name="heading 7" w:semiHidden="1" w:uiPriority="9" w:unhideWhenUsed="1" w:qFormat="1"/>
+    <w:lsdException w:name="heading 8" w:semiHidden="1" w:uiPriority="9" w:unhideWhenUsed="1" w:qFormat="1"/>
+    <w:lsdException w:name="heading 9" w:semiHidden="1" w:uiPriority="9" w:unhideWhenUsed="1" w:qFormat="1"/>
+    <w:lsdException w:name="index 1" w:semiHidden="1" w:unhideWhenUsed="1"/>
+    <w:lsdException w:name="index 2" w:semiHidden="1" w:unhideWhenUsed="1"/>
+    <w:lsdException w:name="index 3" w:semiHidden="1" w:unhideWhenUsed="1"/>
+    <w:lsdException w:name="index 4" w:semiHidden="1" w:unhideWhenUsed="1"/>
+    <w:lsdException w:name="index 5" w:semiHidden="1" w:unhideWhenUsed="1"/>
+    <w:lsdException w:name="index 6" w:semiHidden="1" w:unhideWhenUsed="1"/>
+    <w:lsdException w:name="index 7" w:semiHidden="1" w:unhideWhenUsed="1"/>
+    <w:lsdException w:name="index 8" w:semiHidden="1" w:unhideWhenUsed="1"/>
+    <w:lsdException w:name="index 9" w:semiHidden="1" w:unhideWhenUsed="1"/>
+    <w:lsdException w:name="toc 1" w:semiHidden="1" w:uiPriority="39" w:unhideWhenUsed="1"/>
+    <w:lsdException w:name="toc 2" w:semiHidden="1" w:uiPriority="39" w:unhideWhenUsed="1"/>
+    <w:lsdException w:name="toc 3" w:semiHidden="1" w:uiPriority="39" w:unhideWhenUsed="1"/>
+    <w:lsdException w:name="toc 4" w:semiHidden="1" w:uiPriority="39" w:unhideWhenUsed="1"/>
+    <w:lsdException w:name="toc 5" w:semiHidden="1" w:uiPriority="39" w:unhideWhenUsed="1"/>
+    <w:lsdException w:name="toc 6" w:semiHidden="1" w:uiPriority="39" w:unhideWhenUsed="1"/>
+    <w:lsdException w:name="toc 7" w:semiHidden="1" w:uiPriority="39" w:unhideWhenUsed="1"/>
+    <w:lsdException w:name="toc 8" w:semiHidden="1" w:uiPriority="39" w:unhideWhenUsed="1"/>
+    <w:lsdException w:name="toc 9" w:semiHidden="1" w:uiPriority="39" w:unhideWhenUsed="1"/>
+    <w:lsdException w:name="Normal Indent" w:semiHidden="1" w:unhideWhenUsed="1"/>
+    <w:lsdException w:name="footnote text" w:semiHidden="1" w:unhideWhenUsed="1"/>
+    <w:lsdException w:name="annotation text" w:semiHidden="1" w:unhideWhenUsed="1"/>
+    <w:lsdException w:name="header" w:semiHidden="1" w:unhideWhenUsed="1"/>
+    <w:lsdException w:name="footer" w:semiHidden="1" w:unhideWhenUsed="1"/>
+    <w:lsdException w:name="index heading" w:semiHidden="1" w:unhideWhenUsed="1"/>
+    <w:lsdException w:name="caption" w:semiHidden="1" w:uiPriority="35" w:unhideWhenUsed="1" w:qFormat="1"/>
+    <w:lsdException w:name="table of figures" w:semiHidden="1" w:unhideWhenUsed="1"/>
+    <w:lsdException w:name="envelope address" w:semiHidden="1" w:unhideWhenUsed="1"/>
+    <w:lsdException w:name="envelope return" w:semiHidden="1" w:unhideWhenUsed="1"/>
+    <w:lsdException w:name="footnote reference" w:semiHidden="1" w:unhideWhenUsed="1"/>
+    <w:lsdException w:name="annotation reference" w:semiHidden="1" w:unhideWhenUsed="1"/>
+    <w:lsdException w:name="line number" w:semiHidden="1" w:unhideWhenUsed="1"/>
+    <w:lsdException w:name="page number" w:semiHidden="1" w:unhideWhenUsed="1"/>
+    <w:lsdException w:name="endnote reference" w:semiHidden="1" w:unhideWhenUsed="1"/>
+    <w:lsdException w:name="endnote text" w:semiHidden="1" w:unhideWhenUsed="1"/>
+    <w:lsdException w:name="table of authorities" w:semiHidden="1" w:unhideWhenUsed="1"/>
+    <w:lsdException w:name="macro" w:semiHidden="1" w:unhideWhenUsed="1"/>
+    <w:lsdException w:name="toa heading" w:semiHidden="1" w:unhideWhenUsed="1"/>
+    <w:lsdException w:name="List" w:semiHidden="1" w:unhideWhenUsed="1"/>
+    <w:lsdException w:name="List Bullet" w:semiHidden="1" w:unhideWhenUsed="1"/>
+    <w:lsdException w:name="List Number" w:semiHidden="1" w:unhideWhenUsed="1"/>
+    <w:lsdException w:name="List 2" w:semiHidden="1" w:unhideWhenUsed="1"/>
+    <w:lsdException w:name="List 3" w:semiHidden="1" w:unhideWhenUsed="1"/>
+    <w:lsdException w:name="List 4" w:semiHidden="1" w:unhideWhenUsed="1"/>
+    <w:lsdException w:name="List 5" w:semiHidden="1" w:unhideWhenUsed="1"/>
+    <w:lsdException w:name="List Bullet 2" w:semiHidden="1" w:unhideWhenUsed="1"/>
+    <w:lsdException w:name="List Bullet 3" w:semiHidden="1" w:unhideWhenUsed="1"/>
+    <w:lsdException w:name="List Bullet 4" w:semiHidden="1" w:unhideWhenUsed="1"/>
+    <w:lsdException w:name="List Bullet 5" w:semiHidden="1" w:unhideWhenUsed="1"/>
+    <w:lsdException w:name="List Number 2" w:semiHidden="1" w:unhideWhenUsed="1"/>
+    <w:lsdException w:name="List Number 3" w:semiHidden="1" w:unhideWhenUsed="1"/>
+    <w:lsdException w:name="List Number 4" w:semiHidden="1" w:unhideWhenUsed="1"/>
+    <w:lsdException w:name="List Number 5" w:semiHidden="1" w:unhideWhenUsed="1"/>
+    <w:lsdException w:name="Title" w:uiPriority="10" w:qFormat="1"/>
+    <w:lsdException w:name="Closing" w:semiHidden="1" w:unhideWhenUsed="1"/>
+    <w:lsdException w:name="Signature" w:semiHidden="1" w:unhideWhenUsed="1"/>
+    <w:lsdException w:name="Default Paragraph Font" w:semiHidden="1" w:uiPriority="1" w:unhideWhenUsed="1"/>
+    <w:lsdException w:name="Body Text" w:semiHidden="1" w:unhideWhenUsed="1"/>
+    <w:lsdException w:name="Body Text Indent" w:semiHidden="1" w:unhideWhenUsed="1"/>
+    <w:lsdException w:name="List Continue" w:semiHidden="1" w:unhideWhenUsed="1"/>
+    <w:lsdException w:name="List Continue 2" w:semiHidden="1" w:unhideWhenUsed="1"/>
+    <w:lsdException w:name="List Continue 3" w:semiHidden="1" w:unhideWhenUsed="1"/>
+    <w:lsdException w:name="List Continue 4" w:semiHidden="1" w:unhideWhenUsed="1"/>
+    <w:lsdException w:name="List Continue 5" w:semiHidden="1" w:unhideWhenUsed="1"/>
+    <w:lsdException w:name="Message Header" w:semiHidden="1" w:unhideWhenUsed="1"/>
+    <w:lsdException w:name="Subtitle" w:uiPriority="11" w:qFormat="1"/>
+    <w:lsdException w:name="Salutation" w:semiHidden="1" w:unhideWhenUsed="1"/>
+    <w:lsdException w:name="Date" w:semiHidden="1" w:unhideWhenUsed="1"/>
+    <w:lsdException w:name="Body Text First Indent" w:semiHidden="1" w:unhideWhenUsed="1"/>
+    <w:lsdException w:name="Body Text First Indent 2" w:semiHidden="1" w:unhideWhenUsed="1"/>
+    <w:lsdException w:name="Note Heading" w:semiHidden="1" w:unhideWhenUsed="1"/>
+    <w:lsdException w:name="Body Text 2" w:semiHidden="1" w:unhideWhenUsed="1"/>
+    <w:lsdException w:name="Body Text 3" w:semiHidden="1" w:unhideWhenUsed="1"/>
+    <w:lsdException w:name="Body Text Indent 2" w:semiHidden="1" w:unhideWhenUsed="1"/>
+    <w:lsdException w:name="Body Text Indent 3" w:semiHidden="1" w:unhideWhenUsed="1"/>
+    <w:lsdException w:name="Block Text" w:semiHidden="1" w:unhideWhenUsed="1"/>
+    <w:lsdException w:name="Hyperlink" w:semiHidden="1" w:unhideWhenUsed="1"/>
+    <w:lsdException w:name="FollowedHyperlink" w:semiHidden="1" w:unhideWhenUsed="1"/>
+    <w:lsdException w:name="Strong" w:uiPriority="22" w:qFormat="1"/>
+    <w:lsdException w:name="Emphasis" w:uiPriority="20" w:qFormat="1"/>
+    <w:lsdException w:name="Document Map" w:semiHidden="1" w:unhideWhenUsed="1"/>
+    <w:lsdException w:name="Plain Text" w:semiHidden="1" w:unhideWhenUsed="1"/>
+    <w:lsdException w:name="E-mail Signature" w:semiHidden="1" w:unhideWhenUsed="1"/>
+    <w:lsdException w:name="HTML Top of Form" w:semiHidden="1" w:unhideWhenUsed="1"/>
+    <w:lsdException w:name="HTML Bottom of Form" w:semiHidden="1" w:unhideWhenUsed="1"/>
+    <w:lsdException w:name="Normal (Web)" w:semiHidden="1" w:unhideWhenUsed="1"/>
+    <w:lsdException w:name="HTML Acronym" w:semiHidden="1" w:unhideWhenUsed="1"/>
+    <w:lsdException w:name="HTML Address" w:semiHidden="1" w:unhideWhenUsed="1"/>
+    <w:lsdException w:name="HTML Cite" w:semiHidden="1" w:unhideWhenUsed="1"/>
+    <w:lsdException w:name="HTML Code" w:semiHidden="1" w:unhideWhenUsed="1"/>
+    <w:lsdException w:name="HTML Definition" w:semiHidden="1" w:unhideWhenUsed="1"/>
+    <w:lsdException w:name="HTML Keyboard" w:semiHidden="1" w:unhideWhenUsed="1"/>
+    <w:lsdException w:name="HTML Preformatted" w:semiHidden="1" w:unhideWhenUsed="1"/>
+    <w:lsdException w:name="HTML Sample" w:semiHidden="1" w:unhideWhenUsed="1"/>
+    <w:lsdException w:name="HTML Typewriter" w:semiHidden="1" w:unhideWhenUsed="1"/>
+    <w:lsdException w:name="HTML Variable" w:semiHidden="1" w:unhideWhenUsed="1"/>
+    <w:lsdException w:name="Normal Table" w:semiHidden="1" w:unhideWhenUsed="1"/>
+    <w:lsdException w:name="annotation subject" w:semiHidden="1" w:unhideWhenUsed="1"/>
+    <w:lsdException w:name="No List" w:semiHidden="1" w:unhideWhenUsed="1"/>
+    <w:lsdException w:name="Outline List 1" w:semiHidden="1" w:unhideWhenUsed="1"/>
+    <w:lsdException w:name="Outline List 2" w:semiHidden="1" w:unhideWhenUsed="1"/>
+    <w:lsdException w:name="Outline List 3" w:semiHidden="1" w:unhideWhenUsed="1"/>
+    <w:lsdException w:name="Table Simple 1" w:semiHidden="1" w:unhideWhenUsed="1"/>
+    <w:lsdException w:name="Table Simple 2" w:semiHidden="1" w:unhideWhenUsed="1"/>
+    <w:lsdException w:name="Table Simple 3" w:semiHidden="1" w:unhideWhenUsed="1"/>
+    <w:lsdException w:name="Table Classic 1" w:semiHidden="1" w:unhideWhenUsed="1"/>
+    <w:lsdException w:name="Table Classic 2" w:semiHidden="1" w:unhideWhenUsed="1"/>
+    <w:lsdException w:name="Table Classic 3" w:semiHidden="1" w:unhideWhenUsed="1"/>
+    <w:lsdException w:name="Table Classic 4" w:semiHidden="1" w:unhideWhenUsed="1"/>
+    <w:lsdException w:name="Table Colorful 1" w:semiHidden="1" w:unhideWhenUsed="1"/>
+    <w:lsdException w:name="Table Colorful 2" w:semiHidden="1" w:unhideWhenUsed="1"/>
+    <w:lsdException w:name="Table Colorful 3" w:semiHidden="1" w:unhideWhenUsed="1"/>
+    <w:lsdException w:name="Table Columns 1" w:semiHidden="1" w:unhideWhenUsed="1"/>
+    <w:lsdException w:name="Table Columns 2" w:semiHidden="1" w:unhideWhenUsed="1"/>
+    <w:lsdException w:name="Table Columns 3" w:semiHidden="1" w:unhideWhenUsed="1"/>
+    <w:lsdException w:name="Table Columns 4" w:semiHidden="1" w:unhideWhenUsed="1"/>
+    <w:lsdException w:name="Table Columns 5" w:semiHidden="1" w:unhideWhenUsed="1"/>
+    <w:lsdException w:name="Table Grid 1" w:semiHidden="1" w:unhideWhenUsed="1"/>
+    <w:lsdException w:name="Table Grid 2" w:semiHidden="1" w:unhideWhenUsed="1"/>
+    <w:lsdException w:name="Table Grid 3" w:semiHidden="1" w:unhideWhenUsed="1"/>
+    <w:lsdException w:name="Table Grid 4" w:semiHidden="1" w:unhideWhenUsed="1"/>
+    <w:lsdException w:name="Table Grid 5" w:semiHidden="1" w:unhideWhenUsed="1"/>
+    <w:lsdException w:name="Table Grid 6" w:semiHidden="1" w:unhideWhenUsed="1"/>
+    <w:lsdException w:name="Table Grid 7" w:semiHidden="1" w:unhideWhenUsed="1"/>
+    <w:lsdException w:name="Table Grid 8" w:semiHidden="1" w:unhideWhenUsed="1"/>
+    <w:lsdException w:name="Table List 1" w:semiHidden="1" w:unhideWhenUsed="1"/>
+    <w:lsdException w:name="Table List 2" w:semiHidden="1" w:unhideWhenUsed="1"/>
+    <w:lsdException w:name="Table List 3" w:semiHidden="1" w:unhideWhenUsed="1"/>
+    <w:lsdException w:name="Table List 4" w:semiHidden="1" w:unhideWhenUsed="1"/>
+    <w:lsdException w:name="Table List 5" w:semiHidden="1" w:unhideWhenUsed="1"/>
+    <w:lsdException w:name="Table List 6" w:semiHidden="1" w:unhideWhenUsed="1"/>
+    <w:lsdException w:name="Table List 7" w:semiHidden="1" w:unhideWhenUsed="1"/>
+    <w:lsdException w:name="Table List 8" w:semiHidden="1" w:unhideWhenUsed="1"/>
+    <w:lsdException w:name="Table 3D effects 1" w:semiHidden="1" w:unhideWhenUsed="1"/>
+    <w:lsdException w:name="Table 3D effects 2" w:semiHidden="1" w:unhideWhenUsed="1"/>
+    <w:lsdException w:name="Table 3D effects 3" w:semiHidden="1" w:unhideWhenUsed="1"/>
+    <w:lsdException w:name="Table Contemporary" w:semiHidden="1" w:unhideWhenUsed="1"/>
+    <w:lsdException w:name="Table Elegant" w:semiHidden="1" w:unhideWhenUsed="1"/>
+    <w:lsdException w:name="Table Professional" w:semiHidden="1" w:unhideWhenUsed="1"/>
+    <w:lsdException w:name="Table Subtle 1" w:semiHidden="1" w:unhideWhenUsed="1"/>
+    <w:lsdException w:name="Table Subtle 2" w:semiHidden="1" w:unhideWhenUsed="1"/>
+    <w:lsdException w:name="Table Web 1" w:semiHidden="1" w:unhideWhenUsed="1"/>
+    <w:lsdException w:name="Table Web 2" w:semiHidden="1" w:unhideWhenUsed="1"/>
+    <w:lsdException w:name="Table Web 3" w:semiHidden="1" w:unhideWhenUsed="1"/>
+    <w:lsdException w:name="Balloon Text" w:semiHidden="1" w:unhideWhenUsed="1"/>
+    <w:lsdException w:name="Table Grid" w:uiPriority="39"/>
+    <w:lsdException w:name="Table Theme" w:semiHidden="1" w:unhideWhenUsed="1"/>
+    <w:lsdException w:name="Placeholder Text" w:semiHidden="1"/>
+    <w:lsdException w:name="No Spacing" w:uiPriority="1" w:qFormat="1"/>
+    <w:lsdException w:name="Light Shading" w:uiPriority="60"/>
+    <w:lsdException w:name="Light List" w:uiPriority="61"/>
+    <w:lsdException w:name="Light Grid" w:uiPriority="62"/>
+    <w:lsdException w:name="Medium Shading 1" w:uiPriority="63"/>
+    <w:lsdException w:name="Medium Shading 2" w:uiPriority="64"/>
+    <w:lsdException w:name="Medium List 1" w:uiPriority="65"/>
+    <w:lsdException w:name="Medium List 2" w:uiPriority="66"/>
+    <w:lsdException w:name="Medium Grid 1" w:uiPriority="67"/>
+    <w:lsdException w:name="Medium Grid 2" w:uiPriority="68"/>
+    <w:lsdException w:name="Medium Grid 3" w:uiPriority="69"/>
+    <w:lsdException w:name="Dark List" w:uiPriority="70"/>
+    <w:lsdException w:name="Colorful Shading" w:uiPriority="71"/>
+    <w:lsdException w:name="Colorful List" w:uiPriority="72"/>
+    <w:lsdException w:name="Colorful Grid" w:uiPriority="73"/>
+    <w:lsdException w:name="Light Shading Accent 1" w:uiPriority="60"/>
+    <w:lsdException w:name="Light List Accent 1" w:uiPriority="61"/>
+    <w:lsdException w:name="Light Grid Accent 1" w:uiPriority="62"/>
+    <w:lsdException w:name="Medium Shading 1 Accent 1" w:uiPriority="63"/>
+    <w:lsdException w:name="Medium Shading 2 Accent 1" w:uiPriority="64"/>
+    <w:lsdException w:name="Medium List 1 Accent 1" w:uiPriority="65"/>
+    <w:lsdException w:name="Revision" w:semiHidden="1"/>
+    <w:lsdException w:name="List Paragraph" w:uiPriority="34" w:qFormat="1"/>
+    <w:lsdException w:name="Quote" w:uiPriority="29" w:qFormat="1"/>
+    <w:lsdException w:name="Intense Quote" w:uiPriority="30" w:qFormat="1"/>
+    <w:lsdException w:name="Medium List 2 Accent 1" w:uiPriority="66"/>
+    <w:lsdException w:name="Medium Grid 1 Accent 1" w:uiPriority="67"/>
+    <w:lsdException w:name="Medium Grid 2 Accent 1" w:uiPriority="68"/>
+    <w:lsdException w:name="Medium Grid 3 Accent 1" w:uiPriority="69"/>
+    <w:lsdException w:name="Dark List Accent 1" w:uiPriority="70"/>
+    <w:lsdException w:name="Colorful Shading Accent 1" w:uiPriority="71"/>
+    <w:lsdException w:name="Colorful List Accent 1" w:uiPriority="72"/>
+    <w:lsdException w:name="Colorful Grid Accent 1" w:uiPriority="73"/>
+    <w:lsdException w:name="Light Shading Accent 2" w:uiPriority="60"/>
+    <w:lsdException w:name="Light List Accent 2" w:uiPriority="61"/>
+    <w:lsdException w:name="Light Grid Accent 2" w:uiPriority="62"/>
+    <w:lsdException w:name="Medium Shading 1 Accent 2" w:uiPriority="63"/>
+    <w:lsdException w:name="Medium Shading 2 Accent 2" w:uiPriority="64"/>
+    <w:lsdException w:name="Medium List 1 Accent 2" w:uiPriority="65"/>
+    <w:lsdException w:name="Medium List 2 Accent 2" w:uiPriority="66"/>
+    <w:lsdException w:name="Medium Grid 1 Accent 2" w:uiPriority="67"/>
+    <w:lsdException w:name="Medium Grid 2 Accent 2" w:uiPriority="68"/>
+    <w:lsdException w:name="Medium Grid 3 Accent 2" w:uiPriority="69"/>
+    <w:lsdException w:name="Dark List Accent 2" w:uiPriority="70"/>
+    <w:lsdException w:name="Colorful Shading Accent 2" w:uiPriority="71"/>
+    <w:lsdException w:name="Colorful List Accent 2" w:uiPriority="72"/>
+    <w:lsdException w:name="Colorful Grid Accent 2" w:uiPriority="73"/>
+    <w:lsdException w:name="Light Shading Accent 3" w:uiPriority="60"/>
+    <w:lsdException w:name="Light List Accent 3" w:uiPriority="61"/>
+    <w:lsdException w:name="Light Grid Accent 3" w:uiPriority="62"/>
+    <w:lsdException w:name="Medium Shading 1 Accent 3" w:uiPriority="63"/>
+    <w:lsdException w:name="Medium Shading 2 Accent 3" w:uiPriority="64"/>
+    <w:lsdException w:name="Medium List 1 Accent 3" w:uiPriority="65"/>
+    <w:lsdException w:name="Medium List 2 Accent 3" w:uiPriority="66"/>
+    <w:lsdException w:name="Medium Grid 1 Accent 3" w:uiPriority="67"/>
+    <w:lsdException w:name="Medium Grid 2 Accent 3" w:uiPriority="68"/>
+    <w:lsdException w:name="Medium Grid 3 Accent 3" w:uiPriority="69"/>
+    <w:lsdException w:name="Dark List Accent 3" w:uiPriority="70"/>
+    <w:lsdException w:name="Colorful Shading Accent 3" w:uiPriority="71"/>
+    <w:lsdException w:name="Colorful List Accent 3" w:uiPriority="72"/>
+    <w:lsdException w:name="Colorful Grid Accent 3" w:uiPriority="73"/>
+    <w:lsdException w:name="Light Shading Accent 4" w:uiPriority="60"/>
+    <w:lsdException w:name="Light List Accent 4" w:uiPriority="61"/>
+    <w:lsdException w:name="Light Grid Accent 4" w:uiPriority="62"/>
+    <w:lsdException w:name="Medium Shading 1 Accent 4" w:uiPriority="63"/>
+    <w:lsdException w:name="Medium Shading 2 Accent 4" w:uiPriority="64"/>
+    <w:lsdException w:name="Medium List 1 Accent 4" w:uiPriority="65"/>
+    <w:lsdException w:name="Medium List 2 Accent 4" w:uiPriority="66"/>
+    <w:lsdException w:name="Medium Grid 1 Accent 4" w:uiPriority="67"/>
+    <w:lsdException w:name="Medium Grid 2 Accent 4" w:uiPriority="68"/>
+    <w:lsdException w:name="Medium Grid 3 Accent 4" w:uiPriority="69"/>
+    <w:lsdException w:name="Dark List Accent 4" w:uiPriority="70"/>
+    <w:lsdException w:name="Colorful Shading Accent 4" w:uiPriority="71"/>
+    <w:lsdException w:name="Colorful List Accent 4" w:uiPriority="72"/>
+    <w:lsdException w:name="Colorful Grid Accent 4" w:uiPriority="73"/>
+    <w:lsdException w:name="Light Shading Accent 5" w:uiPriority="60"/>
+    <w:lsdException w:name="Light List Accent 5" w:uiPriority="61"/>
+    <w:lsdException w:name="Light Grid Accent 5" w:uiPriority="62"/>
+    <w:lsdException w:name="Medium Shading 1 Accent 5" w:uiPriority="63"/>
+    <w:lsdException w:name="Medium Shading 2 Accent 5" w:uiPriority="64"/>
+    <w:lsdException w:name="Medium List 1 Accent 5" w:uiPriority="65"/>
+    <w:lsdException w:name="Medium List 2 Accent 5" w:uiPriority="66"/>
+    <w:lsdException w:name="Medium Grid 1 Accent 5" w:uiPriority="67"/>
+    <w:lsdException w:name="Medium Grid 2 Accent 5" w:uiPriority="68"/>
+    <w:lsdException w:name="Medium Grid 3 Accent 5" w:uiPriority="69"/>
+    <w:lsdException w:name="Dark List Accent 5" w:uiPriority="70"/>
+    <w:lsdException w:name="Colorful Shading Accent 5" w:uiPriority="71"/>
+    <w:lsdException w:name="Colorful List Accent 5" w:uiPriority="72"/>
+    <w:lsdException w:name="Colorful Grid Accent 5" w:uiPriority="73"/>
+    <w:lsdException w:name="Light Shading Accent 6" w:uiPriority="60"/>
+    <w:lsdException w:name="Light List Accent 6" w:uiPriority="61"/>
+    <w:lsdException w:name="Light Grid Accent 6" w:uiPriority="62"/>
+    <w:lsdException w:name="Medium Shading 1 Accent 6" w:uiPriority="63"/>
+    <w:lsdException w:name="Medium Shading 2 Accent 6" w:uiPriority="64"/>
+    <w:lsdException w:name="Medium List 1 Accent 6" w:uiPriority="65"/>
+    <w:lsdException w:name="Medium List 2 Accent 6" w:uiPriority="66"/>
+    <w:lsdException w:name="Medium Grid 1 Accent 6" w:uiPriority="67"/>
+    <w:lsdException w:name="Medium Grid 2 Accent 6" w:uiPriority="68"/>
+    <w:lsdException w:name="Medium Grid 3 Accent 6" w:uiPriority="69"/>
+    <w:lsdException w:name="Dark List Accent 6" w:uiPriority="70"/>
+    <w:lsdException w:name="Colorful Shading Accent 6" w:uiPriority="71"/>
+    <w:lsdException w:name="Colorful List Accent 6" w:uiPriority="72"/>
+    <w:lsdException w:name="Colorful Grid Accent 6" w:uiPriority="73"/>
+    <w:lsdException w:name="Subtle Emphasis" w:uiPriority="19" w:qFormat="1"/>
+    <w:lsdException w:name="Intense Emphasis" w:uiPriority="21" w:qFormat="1"/>
+    <w:lsdException w:name="Subtle Reference" w:uiPriority="31" w:qFormat="1"/>
+    <w:lsdException w:name="Intense Reference" w:uiPriority="32" w:qFormat="1"/>
+    <w:lsdException w:name="Book Title" w:uiPriority="33" w:qFormat="1"/>
+    <w:lsdException w:name="Bibliography" w:semiHidden="1" w:uiPriority="37" w:unhideWhenUsed="1"/>
+    <w:lsdException w:name="TOC Heading" w:semiHidden="1" w:uiPriority="39" w:unhideWhenUsed="1" w:qFormat="1"/>
+    <w:lsdException w:name="Plain Table 1" w:uiPriority="41"/>
+    <w:lsdException w:name="Plain Table 2" w:uiPriority="42"/>
+    <w:lsdException w:name="Plain Table 3" w:uiPriority="43"/>
+    <w:lsdException w:name="Plain Table 4" w:uiPriority="44"/>
+    <w:lsdException w:name="Plain Table 5" w:uiPriority="45"/>
+    <w:lsdException w:name="Grid Table Light" w:uiPriority="40"/>
+    <w:lsdException w:name="Grid Table 1 Light" w:uiPriority="46"/>
+    <w:lsdException w:name="Grid Table 2" w:uiPriority="47"/>
+    <w:lsdException w:name="Grid Table 3" w:uiPriority="48"/>
+    <w:lsdException w:name="Grid Table 4" w:uiPriority="49"/>
+    <w:lsdException w:name="Grid Table 5 Dark" w:uiPriority="50"/>
+    <w:lsdException w:name="Grid Table 6 Colorful" w:uiPriority="51"/>
+    <w:lsdException w:name="Grid Table 7 Colorful" w:uiPriority="52"/>
+    <w:lsdException w:name="Grid Table 1 Light Accent 1" w:uiPriority="46"/>
+    <w:lsdException w:name="Grid Table 2 Accent 1" w:uiPriority="47"/>
+    <w:lsdException w:name="Grid Table 3 Accent 1" w:uiPriority="48"/>
+    <w:lsdException w:name="Grid Table 4 Accent 1" w:uiPriority="49"/>
+    <w:lsdException w:name="Grid Table 5 Dark Accent 1" w:uiPriority="50"/>
+    <w:lsdException w:name="Grid Table 6 Colorful Accent 1" w:uiPriority="51"/>
+    <w:lsdException w:name="Grid Table 7 Colorful Accent 1" w:uiPriority="52"/>
+    <w:lsdException w:name="Grid Table 1 Light Accent 2" w:uiPriority="46"/>
+    <w:lsdException w:name="Grid Table 2 Accent 2" w:uiPriority="47"/>
+    <w:lsdException w:name="Grid Table 3 Accent 2" w:uiPriority="48"/>
+    <w:lsdException w:name="Grid Table 4 Accent 2" w:uiPriority="49"/>
+    <w:lsdException w:name="Grid Table 5 Dark Accent 2" w:uiPriority="50"/>
+    <w:lsdException w:name="Grid Table 6 Colorful Accent 2" w:uiPriority="51"/>
+    <w:lsdException w:name="Grid Table 7 Colorful Accent 2" w:uiPriority="52"/>
+    <w:lsdException w:name="Grid Table 1 Light Accent 3" w:uiPriority="46"/>
+    <w:lsdException w:name="Grid Table 2 Accent 3" w:uiPriority="47"/>
+    <w:lsdException w:name="Grid Table 3 Accent 3" w:uiPriority="48"/>
+    <w:lsdException w:name="Grid Table 4 Accent 3" w:uiPriority="49"/>
+    <w:lsdException w:name="Grid Table 5 Dark Accent 3" w:uiPriority="50"/>
+    <w:lsdException w:name="Grid Table 6 Colorful Accent 3" w:uiPriority="51"/>
+    <w:lsdException w:name="Grid Table 7 Colorful Accent 3" w:uiPriority="52"/>
+    <w:lsdException w:name="Grid Table 1 Light Accent 4" w:uiPriority="46"/>
+    <w:lsdException w:name="Grid Table 2 Accent 4" w:uiPriority="47"/>
+    <w:lsdException w:name="Grid Table 3 Accent 4" w:uiPriority="48"/>
+    <w:lsdException w:name="Grid Table 4 Accent 4" w:uiPriority="49"/>
+    <w:lsdException w:name="Grid Table 5 Dark Accent 4" w:uiPriority="50"/>
+    <w:lsdException w:name="Grid Table 6 Colorful Accent 4" w:uiPriority="51"/>
+    <w:lsdException w:name="Grid Table 7 Colorful Accent 4" w:uiPriority="52"/>
+    <w:lsdException w:name="Grid Table 1 Light Accent 5" w:uiPriority="46"/>
+    <w:lsdException w:name="Grid Table 2 Accent 5" w:uiPriority="47"/>
+    <w:lsdException w:name="Grid Table 3 Accent 5" w:uiPriority="48"/>
+    <w:lsdException w:name="Grid Table 4 Accent 5" w:uiPriority="49"/>
+    <w:lsdException w:name="Grid Table 5 Dark Accent 5" w:uiPriority="50"/>
+    <w:lsdException w:name="Grid Table 6 Colorful Accent 5" w:uiPriority="51"/>
+    <w:lsdException w:name="Grid Table 7 Colorful Accent 5" w:uiPriority="52"/>
+    <w:lsdException w:name="Grid Table 1 Light Accent 6" w:uiPriority="46"/>
+    <w:lsdException w:name="Grid Table 2 Accent 6" w:uiPriority="47"/>
+    <w:lsdException w:name="Grid Table 3 Accent 6" w:uiPriority="48"/>
+    <w:lsdException w:name="Grid Table 4 Accent 6" w:uiPriority="49"/>
+    <w:lsdException w:name="Grid Table 5 Dark Accent 6" w:uiPriority="50"/>
+    <w:lsdException w:name="Grid Table 6 Colorful Accent 6" w:uiPriority="51"/>
+    <w:lsdException w:name="Grid Table 7 Colorful Accent 6" w:uiPriority="52"/>
+    <w:lsdException w:name="List Table 1 Light" w:uiPriority="46"/>
+    <w:lsdException w:name="List Table 2" w:uiPriority="47"/>
+    <w:lsdException w:name="List Table 3" w:uiPriority="48"/>
+    <w:lsdException w:name="List Table 4" w:uiPriority="49"/>
+    <w:lsdException w:name="List Table 5 Dark" w:uiPriority="50"/>
+    <w:lsdException w:name="List Table 6 Colorful" w:uiPriority="51"/>
+    <w:lsdException w:name="List Table 7 Colorful" w:uiPriority="52"/>
+    <w:lsdException w:name="List Table 1 Light Accent 1" w:uiPriority="46"/>
+    <w:lsdException w:name="List Table 2 Accent 1" w:uiPriority="47"/>
+    <w:lsdException w:name="List Table 3 Accent 1" w:uiPriority="48"/>
+    <w:lsdException w:name="List Table 4 Accent 1" w:uiPriority="49"/>
+    <w:lsdException w:name="List Table 5 Dark Accent 1" w:uiPriority="50"/>
+    <w:lsdException w:name="List Table 6 Colorful Accent 1" w:uiPriority="51"/>
+    <w:lsdException w:name="List Table 7 Colorful Accent 1" w:uiPriority="52"/>
+    <w:lsdException w:name="List Table 1 Light Accent 2" w:uiPriority="46"/>
+    <w:lsdException w:name="List Table 2 Accent 2" w:uiPriority="47"/>
+    <w:lsdException w:name="List Table 3 Accent 2" w:uiPriority="48"/>
+    <w:lsdException w:name="List Table 4 Accent 2" w:uiPriority="49"/>
+    <w:lsdException w:name="List Table 5 Dark Accent 2" w:uiPriority="50"/>
+    <w:lsdException w:name="List Table 6 Colorful Accent 2" w:uiPriority="51"/>
+    <w:lsdException w:name="List Table 7 Colorful Accent 2" w:uiPriority="52"/>
+    <w:lsdException w:name="List Table 1 Light Accent 3" w:uiPriority="46"/>
+    <w:lsdException w:name="List Table 2 Accent 3" w:uiPriority="47"/>
+    <w:lsdException w:name="List Table 3 Accent 3" w:uiPriority="48"/>
+    <w:lsdException w:name="List Table 4 Accent 3" w:uiPriority="49"/>
+    <w:lsdException w:name="List Table 5 Dark Accent 3" w:uiPriority="50"/>
+    <w:lsdException w:name="List Table 6 Colorful Accent 3" w:uiPriority="51"/>
+    <w:lsdException w:name="List Table 7 Colorful Accent 3" w:uiPriority="52"/>
+    <w:lsdException w:name="List Table 1 Light Accent 4" w:uiPriority="46"/>
+    <w:lsdException w:name="List Table 2 Accent 4" w:uiPriority="47"/>
+    <w:lsdException w:name="List Table 3 Accent 4" w:uiPriority="48"/>
+    <w:lsdException w:name="List Table 4 Accent 4" w:uiPriority="49"/>
+    <w:lsdException w:name="List Table 5 Dark Accent 4" w:uiPriority="50"/>
+    <w:lsdException w:name="List Table 6 Colorful Accent 4" w:uiPriority="51"/>
+    <w:lsdException w:name="List Table 7 Colorful Accent 4" w:uiPriority="52"/>
+    <w:lsdException w:name="List Table 1 Light Accent 5" w:uiPriority="46"/>
+    <w:lsdException w:name="List Table 2 Accent 5" w:uiPriority="47"/>
+    <w:lsdException w:name="List Table 3 Accent 5" w:uiPriority="48"/>
+    <w:lsdException w:name="List Table 4 Accent 5" w:uiPriority="49"/>
+    <w:lsdException w:name="List Table 5 Dark Accent 5" w:uiPriority="50"/>
+    <w:lsdException w:name="List Table 6 Colorful Accent 5" w:uiPriority="51"/>
+    <w:lsdException w:name="List Table 7 Colorful Accent 5" w:uiPriority="52"/>
+    <w:lsdException w:name="List Table 1 Light Accent 6" w:uiPriority="46"/>
+    <w:lsdException w:name="List Table 2 Accent 6" w:uiPriority="47"/>
+    <w:lsdException w:name="List Table 3 Accent 6" w:uiPriority="48"/>
+    <w:lsdException w:name="List Table 4 Accent 6" w:uiPriority="49"/>
+    <w:lsdException w:name="List Table 5 Dark Accent 6" w:uiPriority="50"/>
+    <w:lsdException w:name="List Table 6 Colorful Accent 6" w:uiPriority="51"/>
+    <w:lsdException w:name="List Table 7 Colorful Accent 6" w:uiPriority="52"/>
   </w:latentStyles>
-  <w:style w:type="paragraph" w:default="1" w:styleId="Norml">
+  <w:style w:type="paragraph" w:default="1" w:styleId="Normal">
     <w:name w:val="Normal"/>
     <w:qFormat/>
   </w:style>
-  <w:style w:type="paragraph" w:styleId="Cmsor1">
+  <w:style w:type="paragraph" w:styleId="Heading1">
     <w:name w:val="heading 1"/>
-    <w:basedOn w:val="Norml"/>
-    <w:next w:val="Norml"/>
-    <w:link w:val="Cmsor1Char"/>
+    <w:basedOn w:val="Normal"/>
+    <w:next w:val="Normal"/>
+    <w:link w:val="Heading1Char"/>
     <w:uiPriority w:val="9"/>
     <w:qFormat/>
     <w:rsid w:val="00803BD2"/>
@@ -5164,11 +4812,11 @@
       <w:szCs w:val="32"/>
     </w:rPr>
   </w:style>
-  <w:style w:type="paragraph" w:styleId="Cmsor2">
+  <w:style w:type="paragraph" w:styleId="Heading2">
     <w:name w:val="heading 2"/>
-    <w:basedOn w:val="Norml"/>
-    <w:next w:val="Norml"/>
-    <w:link w:val="Cmsor2Char"/>
+    <w:basedOn w:val="Normal"/>
+    <w:next w:val="Normal"/>
+    <w:link w:val="Heading2Char"/>
     <w:uiPriority w:val="9"/>
     <w:unhideWhenUsed/>
     <w:qFormat/>
@@ -5186,11 +4834,11 @@
       <w:szCs w:val="26"/>
     </w:rPr>
   </w:style>
-  <w:style w:type="paragraph" w:styleId="Cmsor3">
+  <w:style w:type="paragraph" w:styleId="Heading3">
     <w:name w:val="heading 3"/>
-    <w:basedOn w:val="Norml"/>
-    <w:next w:val="Norml"/>
-    <w:link w:val="Cmsor3Char"/>
+    <w:basedOn w:val="Normal"/>
+    <w:next w:val="Normal"/>
+    <w:link w:val="Heading3Char"/>
     <w:uiPriority w:val="9"/>
     <w:unhideWhenUsed/>
     <w:qFormat/>
@@ -5208,13 +4856,13 @@
       <w:szCs w:val="24"/>
     </w:rPr>
   </w:style>
-  <w:style w:type="character" w:default="1" w:styleId="Bekezdsalapbettpusa">
+  <w:style w:type="character" w:default="1" w:styleId="DefaultParagraphFont">
     <w:name w:val="Default Paragraph Font"/>
     <w:uiPriority w:val="1"/>
     <w:semiHidden/>
     <w:unhideWhenUsed/>
   </w:style>
-  <w:style w:type="table" w:default="1" w:styleId="Normltblzat">
+  <w:style w:type="table" w:default="1" w:styleId="TableNormal">
     <w:name w:val="Normal Table"/>
     <w:uiPriority w:val="99"/>
     <w:semiHidden/>
@@ -5229,16 +4877,16 @@
       </w:tblCellMar>
     </w:tblPr>
   </w:style>
-  <w:style w:type="numbering" w:default="1" w:styleId="Nemlista">
+  <w:style w:type="numbering" w:default="1" w:styleId="NoList">
     <w:name w:val="No List"/>
     <w:uiPriority w:val="99"/>
     <w:semiHidden/>
     <w:unhideWhenUsed/>
   </w:style>
-  <w:style w:type="character" w:customStyle="1" w:styleId="Cmsor2Char">
-    <w:name w:val="Címsor 2 Char"/>
-    <w:basedOn w:val="Bekezdsalapbettpusa"/>
-    <w:link w:val="Cmsor2"/>
+  <w:style w:type="character" w:customStyle="1" w:styleId="Heading2Char">
+    <w:name w:val="Heading 2 Char"/>
+    <w:basedOn w:val="DefaultParagraphFont"/>
+    <w:link w:val="Heading2"/>
     <w:uiPriority w:val="9"/>
     <w:rsid w:val="00803BD2"/>
     <w:rPr>
@@ -5248,10 +4896,10 @@
       <w:szCs w:val="26"/>
     </w:rPr>
   </w:style>
-  <w:style w:type="character" w:customStyle="1" w:styleId="Cmsor3Char">
-    <w:name w:val="Címsor 3 Char"/>
-    <w:basedOn w:val="Bekezdsalapbettpusa"/>
-    <w:link w:val="Cmsor3"/>
+  <w:style w:type="character" w:customStyle="1" w:styleId="Heading3Char">
+    <w:name w:val="Heading 3 Char"/>
+    <w:basedOn w:val="DefaultParagraphFont"/>
+    <w:link w:val="Heading3"/>
     <w:uiPriority w:val="9"/>
     <w:rsid w:val="00803BD2"/>
     <w:rPr>
@@ -5261,10 +4909,10 @@
       <w:szCs w:val="24"/>
     </w:rPr>
   </w:style>
-  <w:style w:type="character" w:customStyle="1" w:styleId="Cmsor1Char">
-    <w:name w:val="Címsor 1 Char"/>
-    <w:basedOn w:val="Bekezdsalapbettpusa"/>
-    <w:link w:val="Cmsor1"/>
+  <w:style w:type="character" w:customStyle="1" w:styleId="Heading1Char">
+    <w:name w:val="Heading 1 Char"/>
+    <w:basedOn w:val="DefaultParagraphFont"/>
+    <w:link w:val="Heading1"/>
     <w:uiPriority w:val="9"/>
     <w:rsid w:val="00803BD2"/>
     <w:rPr>
@@ -5274,9 +4922,9 @@
       <w:szCs w:val="32"/>
     </w:rPr>
   </w:style>
-  <w:style w:type="paragraph" w:styleId="Listaszerbekezds">
+  <w:style w:type="paragraph" w:styleId="ListParagraph">
     <w:name w:val="List Paragraph"/>
-    <w:basedOn w:val="Norml"/>
+    <w:basedOn w:val="Normal"/>
     <w:uiPriority w:val="34"/>
     <w:qFormat/>
     <w:rsid w:val="00696374"/>
@@ -5285,10 +4933,10 @@
       <w:contextualSpacing/>
     </w:pPr>
   </w:style>
-  <w:style w:type="paragraph" w:styleId="Buborkszveg">
+  <w:style w:type="paragraph" w:styleId="BalloonText">
     <w:name w:val="Balloon Text"/>
-    <w:basedOn w:val="Norml"/>
-    <w:link w:val="BuborkszvegChar"/>
+    <w:basedOn w:val="Normal"/>
+    <w:link w:val="BalloonTextChar"/>
     <w:uiPriority w:val="99"/>
     <w:semiHidden/>
     <w:unhideWhenUsed/>
@@ -5302,345 +4950,10 @@
       <w:szCs w:val="16"/>
     </w:rPr>
   </w:style>
-  <w:style w:type="character" w:customStyle="1" w:styleId="BuborkszvegChar">
-    <w:name w:val="Buborékszöveg Char"/>
-    <w:basedOn w:val="Bekezdsalapbettpusa"/>
-    <w:link w:val="Buborkszveg"/>
-    <w:uiPriority w:val="99"/>
-    <w:semiHidden/>
-    <w:rsid w:val="009A4169"/>
-    <w:rPr>
-      <w:rFonts w:ascii="Tahoma" w:hAnsi="Tahoma" w:cs="Tahoma"/>
-      <w:sz w:val="16"/>
-      <w:szCs w:val="16"/>
-    </w:rPr>
-  </w:style>
-</w:styles>
-</file>
-
-<file path=word/stylesWithEffects.xml><?xml version="1.0" encoding="utf-8"?>
-<w:styles xmlns:wpc="http://schemas.microsoft.com/office/word/2010/wordprocessingCanvas" xmlns:mc="http://schemas.openxmlformats.org/markup-compatibility/2006" xmlns:o="urn:schemas-microsoft-com:office:office" xmlns:r="http://schemas.openxmlformats.org/officeDocument/2006/relationships" xmlns:m="http://schemas.openxmlformats.org/officeDocument/2006/math" xmlns:v="urn:schemas-microsoft-com:vml" xmlns:wp14="http://schemas.microsoft.com/office/word/2010/wordprocessingDrawing" xmlns:wp="http://schemas.openxmlformats.org/drawingml/2006/wordprocessingDrawing" xmlns:w10="urn:schemas-microsoft-com:office:word" xmlns:w="http://schemas.openxmlformats.org/wordprocessingml/2006/main" xmlns:w14="http://schemas.microsoft.com/office/word/2010/wordml" xmlns:wpg="http://schemas.microsoft.com/office/word/2010/wordprocessingGroup" xmlns:wpi="http://schemas.microsoft.com/office/word/2010/wordprocessingInk" xmlns:wne="http://schemas.microsoft.com/office/word/2006/wordml" xmlns:wps="http://schemas.microsoft.com/office/word/2010/wordprocessingShape" mc:Ignorable="w14 wp14">
-  <w:docDefaults>
-    <w:rPrDefault>
-      <w:rPr>
-        <w:rFonts w:asciiTheme="minorHAnsi" w:eastAsiaTheme="minorHAnsi" w:hAnsiTheme="minorHAnsi" w:cstheme="minorBidi"/>
-        <w:sz w:val="22"/>
-        <w:szCs w:val="22"/>
-        <w:lang w:val="en-US" w:eastAsia="en-US" w:bidi="ar-SA"/>
-      </w:rPr>
-    </w:rPrDefault>
-    <w:pPrDefault>
-      <w:pPr>
-        <w:spacing w:after="160" w:line="259" w:lineRule="auto"/>
-      </w:pPr>
-    </w:pPrDefault>
-  </w:docDefaults>
-  <w:latentStyles w:defLockedState="0" w:defUIPriority="99" w:defSemiHidden="1" w:defUnhideWhenUsed="1" w:defQFormat="0" w:count="267">
-    <w:lsdException w:name="Normal" w:semiHidden="0" w:uiPriority="0" w:unhideWhenUsed="0" w:qFormat="1"/>
-    <w:lsdException w:name="heading 1" w:semiHidden="0" w:uiPriority="9" w:unhideWhenUsed="0" w:qFormat="1"/>
-    <w:lsdException w:name="heading 2" w:uiPriority="9" w:qFormat="1"/>
-    <w:lsdException w:name="heading 3" w:uiPriority="9" w:qFormat="1"/>
-    <w:lsdException w:name="heading 4" w:uiPriority="9" w:qFormat="1"/>
-    <w:lsdException w:name="heading 5" w:uiPriority="9" w:qFormat="1"/>
-    <w:lsdException w:name="heading 6" w:uiPriority="9" w:qFormat="1"/>
-    <w:lsdException w:name="heading 7" w:uiPriority="9" w:qFormat="1"/>
-    <w:lsdException w:name="heading 8" w:uiPriority="9" w:qFormat="1"/>
-    <w:lsdException w:name="heading 9" w:uiPriority="9" w:qFormat="1"/>
-    <w:lsdException w:name="toc 1" w:uiPriority="39"/>
-    <w:lsdException w:name="toc 2" w:uiPriority="39"/>
-    <w:lsdException w:name="toc 3" w:uiPriority="39"/>
-    <w:lsdException w:name="toc 4" w:uiPriority="39"/>
-    <w:lsdException w:name="toc 5" w:uiPriority="39"/>
-    <w:lsdException w:name="toc 6" w:uiPriority="39"/>
-    <w:lsdException w:name="toc 7" w:uiPriority="39"/>
-    <w:lsdException w:name="toc 8" w:uiPriority="39"/>
-    <w:lsdException w:name="toc 9" w:uiPriority="39"/>
-    <w:lsdException w:name="caption" w:uiPriority="35" w:qFormat="1"/>
-    <w:lsdException w:name="Title" w:semiHidden="0" w:uiPriority="10" w:unhideWhenUsed="0" w:qFormat="1"/>
-    <w:lsdException w:name="Default Paragraph Font" w:uiPriority="1"/>
-    <w:lsdException w:name="Subtitle" w:semiHidden="0" w:uiPriority="11" w:unhideWhenUsed="0" w:qFormat="1"/>
-    <w:lsdException w:name="Strong" w:semiHidden="0" w:uiPriority="22" w:unhideWhenUsed="0" w:qFormat="1"/>
-    <w:lsdException w:name="Emphasis" w:semiHidden="0" w:uiPriority="20" w:unhideWhenUsed="0" w:qFormat="1"/>
-    <w:lsdException w:name="Table Grid" w:semiHidden="0" w:uiPriority="39" w:unhideWhenUsed="0"/>
-    <w:lsdException w:name="Placeholder Text" w:unhideWhenUsed="0"/>
-    <w:lsdException w:name="No Spacing" w:semiHidden="0" w:uiPriority="1" w:unhideWhenUsed="0" w:qFormat="1"/>
-    <w:lsdException w:name="Light Shading" w:semiHidden="0" w:uiPriority="60" w:unhideWhenUsed="0"/>
-    <w:lsdException w:name="Light List" w:semiHidden="0" w:uiPriority="61" w:unhideWhenUsed="0"/>
-    <w:lsdException w:name="Light Grid" w:semiHidden="0" w:uiPriority="62" w:unhideWhenUsed="0"/>
-    <w:lsdException w:name="Medium Shading 1" w:semiHidden="0" w:uiPriority="63" w:unhideWhenUsed="0"/>
-    <w:lsdException w:name="Medium Shading 2" w:semiHidden="0" w:uiPriority="64" w:unhideWhenUsed="0"/>
-    <w:lsdException w:name="Medium List 1" w:semiHidden="0" w:uiPriority="65" w:unhideWhenUsed="0"/>
-    <w:lsdException w:name="Medium List 2" w:semiHidden="0" w:uiPriority="66" w:unhideWhenUsed="0"/>
-    <w:lsdException w:name="Medium Grid 1" w:semiHidden="0" w:uiPriority="67" w:unhideWhenUsed="0"/>
-    <w:lsdException w:name="Medium Grid 2" w:semiHidden="0" w:uiPriority="68" w:unhideWhenUsed="0"/>
-    <w:lsdException w:name="Medium Grid 3" w:semiHidden="0" w:uiPriority="69" w:unhideWhenUsed="0"/>
-    <w:lsdException w:name="Dark List" w:semiHidden="0" w:uiPriority="70" w:unhideWhenUsed="0"/>
-    <w:lsdException w:name="Colorful Shading" w:semiHidden="0" w:uiPriority="71" w:unhideWhenUsed="0"/>
-    <w:lsdException w:name="Colorful List" w:semiHidden="0" w:uiPriority="72" w:unhideWhenUsed="0"/>
-    <w:lsdException w:name="Colorful Grid" w:semiHidden="0" w:uiPriority="73" w:unhideWhenUsed="0"/>
-    <w:lsdException w:name="Light Shading Accent 1" w:semiHidden="0" w:uiPriority="60" w:unhideWhenUsed="0"/>
-    <w:lsdException w:name="Light List Accent 1" w:semiHidden="0" w:uiPriority="61" w:unhideWhenUsed="0"/>
-    <w:lsdException w:name="Light Grid Accent 1" w:semiHidden="0" w:uiPriority="62" w:unhideWhenUsed="0"/>
-    <w:lsdException w:name="Medium Shading 1 Accent 1" w:semiHidden="0" w:uiPriority="63" w:unhideWhenUsed="0"/>
-    <w:lsdException w:name="Medium Shading 2 Accent 1" w:semiHidden="0" w:uiPriority="64" w:unhideWhenUsed="0"/>
-    <w:lsdException w:name="Medium List 1 Accent 1" w:semiHidden="0" w:uiPriority="65" w:unhideWhenUsed="0"/>
-    <w:lsdException w:name="Revision" w:unhideWhenUsed="0"/>
-    <w:lsdException w:name="List Paragraph" w:semiHidden="0" w:uiPriority="34" w:unhideWhenUsed="0" w:qFormat="1"/>
-    <w:lsdException w:name="Quote" w:semiHidden="0" w:uiPriority="29" w:unhideWhenUsed="0" w:qFormat="1"/>
-    <w:lsdException w:name="Intense Quote" w:semiHidden="0" w:uiPriority="30" w:unhideWhenUsed="0" w:qFormat="1"/>
-    <w:lsdException w:name="Medium List 2 Accent 1" w:semiHidden="0" w:uiPriority="66" w:unhideWhenUsed="0"/>
-    <w:lsdException w:name="Medium Grid 1 Accent 1" w:semiHidden="0" w:uiPriority="67" w:unhideWhenUsed="0"/>
-    <w:lsdException w:name="Medium Grid 2 Accent 1" w:semiHidden="0" w:uiPriority="68" w:unhideWhenUsed="0"/>
-    <w:lsdException w:name="Medium Grid 3 Accent 1" w:semiHidden="0" w:uiPriority="69" w:unhideWhenUsed="0"/>
-    <w:lsdException w:name="Dark List Accent 1" w:semiHidden="0" w:uiPriority="70" w:unhideWhenUsed="0"/>
-    <w:lsdException w:name="Colorful Shading Accent 1" w:semiHidden="0" w:uiPriority="71" w:unhideWhenUsed="0"/>
-    <w:lsdException w:name="Colorful List Accent 1" w:semiHidden="0" w:uiPriority="72" w:unhideWhenUsed="0"/>
-    <w:lsdException w:name="Colorful Grid Accent 1" w:semiHidden="0" w:uiPriority="73" w:unhideWhenUsed="0"/>
-    <w:lsdException w:name="Light Shading Accent 2" w:semiHidden="0" w:uiPriority="60" w:unhideWhenUsed="0"/>
-    <w:lsdException w:name="Light List Accent 2" w:semiHidden="0" w:uiPriority="61" w:unhideWhenUsed="0"/>
-    <w:lsdException w:name="Light Grid Accent 2" w:semiHidden="0" w:uiPriority="62" w:unhideWhenUsed="0"/>
-    <w:lsdException w:name="Medium Shading 1 Accent 2" w:semiHidden="0" w:uiPriority="63" w:unhideWhenUsed="0"/>
-    <w:lsdException w:name="Medium Shading 2 Accent 2" w:semiHidden="0" w:uiPriority="64" w:unhideWhenUsed="0"/>
-    <w:lsdException w:name="Medium List 1 Accent 2" w:semiHidden="0" w:uiPriority="65" w:unhideWhenUsed="0"/>
-    <w:lsdException w:name="Medium List 2 Accent 2" w:semiHidden="0" w:uiPriority="66" w:unhideWhenUsed="0"/>
-    <w:lsdException w:name="Medium Grid 1 Accent 2" w:semiHidden="0" w:uiPriority="67" w:unhideWhenUsed="0"/>
-    <w:lsdException w:name="Medium Grid 2 Accent 2" w:semiHidden="0" w:uiPriority="68" w:unhideWhenUsed="0"/>
-    <w:lsdException w:name="Medium Grid 3 Accent 2" w:semiHidden="0" w:uiPriority="69" w:unhideWhenUsed="0"/>
-    <w:lsdException w:name="Dark List Accent 2" w:semiHidden="0" w:uiPriority="70" w:unhideWhenUsed="0"/>
-    <w:lsdException w:name="Colorful Shading Accent 2" w:semiHidden="0" w:uiPriority="71" w:unhideWhenUsed="0"/>
-    <w:lsdException w:name="Colorful List Accent 2" w:semiHidden="0" w:uiPriority="72" w:unhideWhenUsed="0"/>
-    <w:lsdException w:name="Colorful Grid Accent 2" w:semiHidden="0" w:uiPriority="73" w:unhideWhenUsed="0"/>
-    <w:lsdException w:name="Light Shading Accent 3" w:semiHidden="0" w:uiPriority="60" w:unhideWhenUsed="0"/>
-    <w:lsdException w:name="Light List Accent 3" w:semiHidden="0" w:uiPriority="61" w:unhideWhenUsed="0"/>
-    <w:lsdException w:name="Light Grid Accent 3" w:semiHidden="0" w:uiPriority="62" w:unhideWhenUsed="0"/>
-    <w:lsdException w:name="Medium Shading 1 Accent 3" w:semiHidden="0" w:uiPriority="63" w:unhideWhenUsed="0"/>
-    <w:lsdException w:name="Medium Shading 2 Accent 3" w:semiHidden="0" w:uiPriority="64" w:unhideWhenUsed="0"/>
-    <w:lsdException w:name="Medium List 1 Accent 3" w:semiHidden="0" w:uiPriority="65" w:unhideWhenUsed="0"/>
-    <w:lsdException w:name="Medium List 2 Accent 3" w:semiHidden="0" w:uiPriority="66" w:unhideWhenUsed="0"/>
-    <w:lsdException w:name="Medium Grid 1 Accent 3" w:semiHidden="0" w:uiPriority="67" w:unhideWhenUsed="0"/>
-    <w:lsdException w:name="Medium Grid 2 Accent 3" w:semiHidden="0" w:uiPriority="68" w:unhideWhenUsed="0"/>
-    <w:lsdException w:name="Medium Grid 3 Accent 3" w:semiHidden="0" w:uiPriority="69" w:unhideWhenUsed="0"/>
-    <w:lsdException w:name="Dark List Accent 3" w:semiHidden="0" w:uiPriority="70" w:unhideWhenUsed="0"/>
-    <w:lsdException w:name="Colorful Shading Accent 3" w:semiHidden="0" w:uiPriority="71" w:unhideWhenUsed="0"/>
-    <w:lsdException w:name="Colorful List Accent 3" w:semiHidden="0" w:uiPriority="72" w:unhideWhenUsed="0"/>
-    <w:lsdException w:name="Colorful Grid Accent 3" w:semiHidden="0" w:uiPriority="73" w:unhideWhenUsed="0"/>
-    <w:lsdException w:name="Light Shading Accent 4" w:semiHidden="0" w:uiPriority="60" w:unhideWhenUsed="0"/>
-    <w:lsdException w:name="Light List Accent 4" w:semiHidden="0" w:uiPriority="61" w:unhideWhenUsed="0"/>
-    <w:lsdException w:name="Light Grid Accent 4" w:semiHidden="0" w:uiPriority="62" w:unhideWhenUsed="0"/>
-    <w:lsdException w:name="Medium Shading 1 Accent 4" w:semiHidden="0" w:uiPriority="63" w:unhideWhenUsed="0"/>
-    <w:lsdException w:name="Medium Shading 2 Accent 4" w:semiHidden="0" w:uiPriority="64" w:unhideWhenUsed="0"/>
-    <w:lsdException w:name="Medium List 1 Accent 4" w:semiHidden="0" w:uiPriority="65" w:unhideWhenUsed="0"/>
-    <w:lsdException w:name="Medium List 2 Accent 4" w:semiHidden="0" w:uiPriority="66" w:unhideWhenUsed="0"/>
-    <w:lsdException w:name="Medium Grid 1 Accent 4" w:semiHidden="0" w:uiPriority="67" w:unhideWhenUsed="0"/>
-    <w:lsdException w:name="Medium Grid 2 Accent 4" w:semiHidden="0" w:uiPriority="68" w:unhideWhenUsed="0"/>
-    <w:lsdException w:name="Medium Grid 3 Accent 4" w:semiHidden="0" w:uiPriority="69" w:unhideWhenUsed="0"/>
-    <w:lsdException w:name="Dark List Accent 4" w:semiHidden="0" w:uiPriority="70" w:unhideWhenUsed="0"/>
-    <w:lsdException w:name="Colorful Shading Accent 4" w:semiHidden="0" w:uiPriority="71" w:unhideWhenUsed="0"/>
-    <w:lsdException w:name="Colorful List Accent 4" w:semiHidden="0" w:uiPriority="72" w:unhideWhenUsed="0"/>
-    <w:lsdException w:name="Colorful Grid Accent 4" w:semiHidden="0" w:uiPriority="73" w:unhideWhenUsed="0"/>
-    <w:lsdException w:name="Light Shading Accent 5" w:semiHidden="0" w:uiPriority="60" w:unhideWhenUsed="0"/>
-    <w:lsdException w:name="Light List Accent 5" w:semiHidden="0" w:uiPriority="61" w:unhideWhenUsed="0"/>
-    <w:lsdException w:name="Light Grid Accent 5" w:semiHidden="0" w:uiPriority="62" w:unhideWhenUsed="0"/>
-    <w:lsdException w:name="Medium Shading 1 Accent 5" w:semiHidden="0" w:uiPriority="63" w:unhideWhenUsed="0"/>
-    <w:lsdException w:name="Medium Shading 2 Accent 5" w:semiHidden="0" w:uiPriority="64" w:unhideWhenUsed="0"/>
-    <w:lsdException w:name="Medium List 1 Accent 5" w:semiHidden="0" w:uiPriority="65" w:unhideWhenUsed="0"/>
-    <w:lsdException w:name="Medium List 2 Accent 5" w:semiHidden="0" w:uiPriority="66" w:unhideWhenUsed="0"/>
-    <w:lsdException w:name="Medium Grid 1 Accent 5" w:semiHidden="0" w:uiPriority="67" w:unhideWhenUsed="0"/>
-    <w:lsdException w:name="Medium Grid 2 Accent 5" w:semiHidden="0" w:uiPriority="68" w:unhideWhenUsed="0"/>
-    <w:lsdException w:name="Medium Grid 3 Accent 5" w:semiHidden="0" w:uiPriority="69" w:unhideWhenUsed="0"/>
-    <w:lsdException w:name="Dark List Accent 5" w:semiHidden="0" w:uiPriority="70" w:unhideWhenUsed="0"/>
-    <w:lsdException w:name="Colorful Shading Accent 5" w:semiHidden="0" w:uiPriority="71" w:unhideWhenUsed="0"/>
-    <w:lsdException w:name="Colorful List Accent 5" w:semiHidden="0" w:uiPriority="72" w:unhideWhenUsed="0"/>
-    <w:lsdException w:name="Colorful Grid Accent 5" w:semiHidden="0" w:uiPriority="73" w:unhideWhenUsed="0"/>
-    <w:lsdException w:name="Light Shading Accent 6" w:semiHidden="0" w:uiPriority="60" w:unhideWhenUsed="0"/>
-    <w:lsdException w:name="Light List Accent 6" w:semiHidden="0" w:uiPriority="61" w:unhideWhenUsed="0"/>
-    <w:lsdException w:name="Light Grid Accent 6" w:semiHidden="0" w:uiPriority="62" w:unhideWhenUsed="0"/>
-    <w:lsdException w:name="Medium Shading 1 Accent 6" w:semiHidden="0" w:uiPriority="63" w:unhideWhenUsed="0"/>
-    <w:lsdException w:name="Medium Shading 2 Accent 6" w:semiHidden="0" w:uiPriority="64" w:unhideWhenUsed="0"/>
-    <w:lsdException w:name="Medium List 1 Accent 6" w:semiHidden="0" w:uiPriority="65" w:unhideWhenUsed="0"/>
-    <w:lsdException w:name="Medium List 2 Accent 6" w:semiHidden="0" w:uiPriority="66" w:unhideWhenUsed="0"/>
-    <w:lsdException w:name="Medium Grid 1 Accent 6" w:semiHidden="0" w:uiPriority="67" w:unhideWhenUsed="0"/>
-    <w:lsdException w:name="Medium Grid 2 Accent 6" w:semiHidden="0" w:uiPriority="68" w:unhideWhenUsed="0"/>
-    <w:lsdException w:name="Medium Grid 3 Accent 6" w:semiHidden="0" w:uiPriority="69" w:unhideWhenUsed="0"/>
-    <w:lsdException w:name="Dark List Accent 6" w:semiHidden="0" w:uiPriority="70" w:unhideWhenUsed="0"/>
-    <w:lsdException w:name="Colorful Shading Accent 6" w:semiHidden="0" w:uiPriority="71" w:unhideWhenUsed="0"/>
-    <w:lsdException w:name="Colorful List Accent 6" w:semiHidden="0" w:uiPriority="72" w:unhideWhenUsed="0"/>
-    <w:lsdException w:name="Colorful Grid Accent 6" w:semiHidden="0" w:uiPriority="73" w:unhideWhenUsed="0"/>
-    <w:lsdException w:name="Subtle Emphasis" w:semiHidden="0" w:uiPriority="19" w:unhideWhenUsed="0" w:qFormat="1"/>
-    <w:lsdException w:name="Intense Emphasis" w:semiHidden="0" w:uiPriority="21" w:unhideWhenUsed="0" w:qFormat="1"/>
-    <w:lsdException w:name="Subtle Reference" w:semiHidden="0" w:uiPriority="31" w:unhideWhenUsed="0" w:qFormat="1"/>
-    <w:lsdException w:name="Intense Reference" w:semiHidden="0" w:uiPriority="32" w:unhideWhenUsed="0" w:qFormat="1"/>
-    <w:lsdException w:name="Book Title" w:semiHidden="0" w:uiPriority="33" w:unhideWhenUsed="0" w:qFormat="1"/>
-    <w:lsdException w:name="Bibliography" w:uiPriority="37"/>
-    <w:lsdException w:name="TOC Heading" w:uiPriority="39" w:qFormat="1"/>
-  </w:latentStyles>
-  <w:style w:type="paragraph" w:default="1" w:styleId="Norml">
-    <w:name w:val="Normal"/>
-    <w:qFormat/>
-  </w:style>
-  <w:style w:type="paragraph" w:styleId="Cmsor1">
-    <w:name w:val="heading 1"/>
-    <w:basedOn w:val="Norml"/>
-    <w:next w:val="Norml"/>
-    <w:link w:val="Cmsor1Char"/>
-    <w:uiPriority w:val="9"/>
-    <w:qFormat/>
-    <w:rsid w:val="00803BD2"/>
-    <w:pPr>
-      <w:keepNext/>
-      <w:keepLines/>
-      <w:spacing w:before="240" w:after="0"/>
-      <w:outlineLvl w:val="0"/>
-    </w:pPr>
-    <w:rPr>
-      <w:rFonts w:asciiTheme="majorHAnsi" w:eastAsiaTheme="majorEastAsia" w:hAnsiTheme="majorHAnsi" w:cstheme="majorBidi"/>
-      <w:color w:val="2E74B5" w:themeColor="accent1" w:themeShade="BF"/>
-      <w:sz w:val="32"/>
-      <w:szCs w:val="32"/>
-    </w:rPr>
-  </w:style>
-  <w:style w:type="paragraph" w:styleId="Cmsor2">
-    <w:name w:val="heading 2"/>
-    <w:basedOn w:val="Norml"/>
-    <w:next w:val="Norml"/>
-    <w:link w:val="Cmsor2Char"/>
-    <w:uiPriority w:val="9"/>
-    <w:unhideWhenUsed/>
-    <w:qFormat/>
-    <w:rsid w:val="00803BD2"/>
-    <w:pPr>
-      <w:keepNext/>
-      <w:keepLines/>
-      <w:spacing w:before="40" w:after="0"/>
-      <w:outlineLvl w:val="1"/>
-    </w:pPr>
-    <w:rPr>
-      <w:rFonts w:asciiTheme="majorHAnsi" w:eastAsiaTheme="majorEastAsia" w:hAnsiTheme="majorHAnsi" w:cstheme="majorBidi"/>
-      <w:color w:val="2E74B5" w:themeColor="accent1" w:themeShade="BF"/>
-      <w:sz w:val="26"/>
-      <w:szCs w:val="26"/>
-    </w:rPr>
-  </w:style>
-  <w:style w:type="paragraph" w:styleId="Cmsor3">
-    <w:name w:val="heading 3"/>
-    <w:basedOn w:val="Norml"/>
-    <w:next w:val="Norml"/>
-    <w:link w:val="Cmsor3Char"/>
-    <w:uiPriority w:val="9"/>
-    <w:unhideWhenUsed/>
-    <w:qFormat/>
-    <w:rsid w:val="00803BD2"/>
-    <w:pPr>
-      <w:keepNext/>
-      <w:keepLines/>
-      <w:spacing w:before="40" w:after="0"/>
-      <w:outlineLvl w:val="2"/>
-    </w:pPr>
-    <w:rPr>
-      <w:rFonts w:asciiTheme="majorHAnsi" w:eastAsiaTheme="majorEastAsia" w:hAnsiTheme="majorHAnsi" w:cstheme="majorBidi"/>
-      <w:color w:val="1F4D78" w:themeColor="accent1" w:themeShade="7F"/>
-      <w:sz w:val="24"/>
-      <w:szCs w:val="24"/>
-    </w:rPr>
-  </w:style>
-  <w:style w:type="character" w:default="1" w:styleId="Bekezdsalapbettpusa">
-    <w:name w:val="Default Paragraph Font"/>
-    <w:uiPriority w:val="1"/>
-    <w:semiHidden/>
-    <w:unhideWhenUsed/>
-  </w:style>
-  <w:style w:type="table" w:default="1" w:styleId="Normltblzat">
-    <w:name w:val="Normal Table"/>
-    <w:uiPriority w:val="99"/>
-    <w:semiHidden/>
-    <w:unhideWhenUsed/>
-    <w:tblPr>
-      <w:tblInd w:w="0" w:type="dxa"/>
-      <w:tblCellMar>
-        <w:top w:w="0" w:type="dxa"/>
-        <w:left w:w="108" w:type="dxa"/>
-        <w:bottom w:w="0" w:type="dxa"/>
-        <w:right w:w="108" w:type="dxa"/>
-      </w:tblCellMar>
-    </w:tblPr>
-  </w:style>
-  <w:style w:type="numbering" w:default="1" w:styleId="Nemlista">
-    <w:name w:val="No List"/>
-    <w:uiPriority w:val="99"/>
-    <w:semiHidden/>
-    <w:unhideWhenUsed/>
-  </w:style>
-  <w:style w:type="character" w:customStyle="1" w:styleId="Cmsor2Char">
-    <w:name w:val="Címsor 2 Char"/>
-    <w:basedOn w:val="Bekezdsalapbettpusa"/>
-    <w:link w:val="Cmsor2"/>
-    <w:uiPriority w:val="9"/>
-    <w:rsid w:val="00803BD2"/>
-    <w:rPr>
-      <w:rFonts w:asciiTheme="majorHAnsi" w:eastAsiaTheme="majorEastAsia" w:hAnsiTheme="majorHAnsi" w:cstheme="majorBidi"/>
-      <w:color w:val="2E74B5" w:themeColor="accent1" w:themeShade="BF"/>
-      <w:sz w:val="26"/>
-      <w:szCs w:val="26"/>
-    </w:rPr>
-  </w:style>
-  <w:style w:type="character" w:customStyle="1" w:styleId="Cmsor3Char">
-    <w:name w:val="Címsor 3 Char"/>
-    <w:basedOn w:val="Bekezdsalapbettpusa"/>
-    <w:link w:val="Cmsor3"/>
-    <w:uiPriority w:val="9"/>
-    <w:rsid w:val="00803BD2"/>
-    <w:rPr>
-      <w:rFonts w:asciiTheme="majorHAnsi" w:eastAsiaTheme="majorEastAsia" w:hAnsiTheme="majorHAnsi" w:cstheme="majorBidi"/>
-      <w:color w:val="1F4D78" w:themeColor="accent1" w:themeShade="7F"/>
-      <w:sz w:val="24"/>
-      <w:szCs w:val="24"/>
-    </w:rPr>
-  </w:style>
-  <w:style w:type="character" w:customStyle="1" w:styleId="Cmsor1Char">
-    <w:name w:val="Címsor 1 Char"/>
-    <w:basedOn w:val="Bekezdsalapbettpusa"/>
-    <w:link w:val="Cmsor1"/>
-    <w:uiPriority w:val="9"/>
-    <w:rsid w:val="00803BD2"/>
-    <w:rPr>
-      <w:rFonts w:asciiTheme="majorHAnsi" w:eastAsiaTheme="majorEastAsia" w:hAnsiTheme="majorHAnsi" w:cstheme="majorBidi"/>
-      <w:color w:val="2E74B5" w:themeColor="accent1" w:themeShade="BF"/>
-      <w:sz w:val="32"/>
-      <w:szCs w:val="32"/>
-    </w:rPr>
-  </w:style>
-  <w:style w:type="paragraph" w:styleId="Listaszerbekezds">
-    <w:name w:val="List Paragraph"/>
-    <w:basedOn w:val="Norml"/>
-    <w:uiPriority w:val="34"/>
-    <w:qFormat/>
-    <w:rsid w:val="00696374"/>
-    <w:pPr>
-      <w:ind w:left="720"/>
-      <w:contextualSpacing/>
-    </w:pPr>
-  </w:style>
-  <w:style w:type="paragraph" w:styleId="Buborkszveg">
-    <w:name w:val="Balloon Text"/>
-    <w:basedOn w:val="Norml"/>
-    <w:link w:val="BuborkszvegChar"/>
-    <w:uiPriority w:val="99"/>
-    <w:semiHidden/>
-    <w:unhideWhenUsed/>
-    <w:rsid w:val="009A4169"/>
-    <w:pPr>
-      <w:spacing w:after="0" w:line="240" w:lineRule="auto"/>
-    </w:pPr>
-    <w:rPr>
-      <w:rFonts w:ascii="Tahoma" w:hAnsi="Tahoma" w:cs="Tahoma"/>
-      <w:sz w:val="16"/>
-      <w:szCs w:val="16"/>
-    </w:rPr>
-  </w:style>
-  <w:style w:type="character" w:customStyle="1" w:styleId="BuborkszvegChar">
-    <w:name w:val="Buborékszöveg Char"/>
-    <w:basedOn w:val="Bekezdsalapbettpusa"/>
-    <w:link w:val="Buborkszveg"/>
+  <w:style w:type="character" w:customStyle="1" w:styleId="BalloonTextChar">
+    <w:name w:val="Balloon Text Char"/>
+    <w:basedOn w:val="DefaultParagraphFont"/>
+    <w:link w:val="BalloonText"/>
     <w:uiPriority w:val="99"/>
     <w:semiHidden/>
     <w:rsid w:val="009A4169"/>
@@ -5908,7 +5221,7 @@
   <a:extraClrSchemeLst/>
   <a:extLst>
     <a:ext uri="{05A4C25C-085E-4340-85A3-A5531E510DB2}">
-      <thm15:themeFamily xmlns:thm15="http://schemas.microsoft.com/office/thememl/2012/main" xmlns="" name="Office Theme" id="{62F939B6-93AF-4DB8-9C6B-D6C7DFDC589F}" vid="{4A3C46E8-61CC-4603-A589-7422A47A8E4A}"/>
+      <thm15:themeFamily xmlns:thm15="http://schemas.microsoft.com/office/thememl/2012/main" name="Office Theme" id="{62F939B6-93AF-4DB8-9C6B-D6C7DFDC589F}" vid="{4A3C46E8-61CC-4603-A589-7422A47A8E4A}"/>
     </a:ext>
   </a:extLst>
 </a:theme>

</xml_diff>

<commit_message>
Genetic algorithm fully specified
</commit_message>
<xml_diff>
--- a/doc/Utazó Ügynök.docx
+++ b/doc/Utazó Ügynök.docx
@@ -2806,7 +2806,7 @@
           </mc:Choice>
           <mc:Fallback>
             <w:pict>
-              <v:shapetype w14:anchorId="2F10DAE4" id="_x0000_t32" coordsize="21600,21600" o:spt="32" o:oned="t" path="m,l21600,21600e" filled="f">
+              <v:shapetype w14:anchorId="77B10CA3" id="_x0000_t32" coordsize="21600,21600" o:spt="32" o:oned="t" path="m,l21600,21600e" filled="f">
                 <v:path arrowok="t" fillok="f" o:connecttype="none"/>
                 <o:lock v:ext="edit" shapetype="t"/>
               </v:shapetype>
@@ -3520,7 +3520,25 @@
           <w:szCs w:val="24"/>
           <w:lang w:val="hu-HU"/>
         </w:rPr>
-        <w:t>Populáció: Kromoszómáinknak halmaza. Ők azok, akik a nemesítésben részt vesznek. Létszámukat érdemeskonstans értéken tárolni a konstans memóriaigény biztosításának érdekében</w:t>
+        <w:t>Populáció: Kromoszómáinknak halmaza. Ők azok, akik a nemesítésben részt vesznek. Létszámukat érdemes</w:t>
+      </w:r>
+      <w:r>
+        <w:rPr>
+          <w:rFonts w:ascii="Times New Roman" w:hAnsi="Times New Roman" w:cs="Times New Roman"/>
+          <w:sz w:val="24"/>
+          <w:szCs w:val="24"/>
+          <w:lang w:val="hu-HU"/>
+        </w:rPr>
+        <w:t xml:space="preserve"> </w:t>
+      </w:r>
+      <w:r>
+        <w:rPr>
+          <w:rFonts w:ascii="Times New Roman" w:hAnsi="Times New Roman" w:cs="Times New Roman"/>
+          <w:sz w:val="24"/>
+          <w:szCs w:val="24"/>
+          <w:lang w:val="hu-HU"/>
+        </w:rPr>
+        <w:t>konstans értéken tárolni a konstans memóriaigény biztosításának érdekében</w:t>
       </w:r>
     </w:p>
     <w:p>
@@ -3592,7 +3610,70 @@
           <w:szCs w:val="24"/>
           <w:lang w:val="hu-HU"/>
         </w:rPr>
-        <w:t>Egy általános genetikus algoritmus lépései a kezdéstől fogva a következőek:</w:t>
+        <w:t xml:space="preserve">Egy </w:t>
+      </w:r>
+      <w:r>
+        <w:rPr>
+          <w:rFonts w:ascii="Times New Roman" w:hAnsi="Times New Roman" w:cs="Times New Roman"/>
+          <w:sz w:val="24"/>
+          <w:szCs w:val="24"/>
+          <w:lang w:val="hu-HU"/>
+        </w:rPr>
+        <w:t xml:space="preserve">általános genetikus algoritmus </w:t>
+      </w:r>
+      <w:r>
+        <w:rPr>
+          <w:rFonts w:ascii="Times New Roman" w:hAnsi="Times New Roman" w:cs="Times New Roman"/>
+          <w:sz w:val="24"/>
+          <w:szCs w:val="24"/>
+          <w:lang w:val="hu-HU"/>
+        </w:rPr>
+        <w:t>három</w:t>
+      </w:r>
+      <w:r>
+        <w:rPr>
+          <w:rFonts w:ascii="Times New Roman" w:hAnsi="Times New Roman" w:cs="Times New Roman"/>
+          <w:sz w:val="24"/>
+          <w:szCs w:val="24"/>
+          <w:lang w:val="hu-HU"/>
+        </w:rPr>
+        <w:t xml:space="preserve"> főbb lépésből áll, melyek során generációról generációra</w:t>
+      </w:r>
+      <w:r>
+        <w:rPr>
+          <w:rFonts w:ascii="Times New Roman" w:hAnsi="Times New Roman" w:cs="Times New Roman"/>
+          <w:sz w:val="24"/>
+          <w:szCs w:val="24"/>
+          <w:lang w:val="hu-HU"/>
+        </w:rPr>
+        <w:t xml:space="preserve"> lépve újabb</w:t>
+      </w:r>
+      <w:r>
+        <w:rPr>
+          <w:rFonts w:ascii="Times New Roman" w:hAnsi="Times New Roman" w:cs="Times New Roman"/>
+          <w:sz w:val="24"/>
+          <w:szCs w:val="24"/>
+          <w:lang w:val="hu-HU"/>
+        </w:rPr>
+        <w:t xml:space="preserve"> populációt állít össze</w:t>
+      </w:r>
+      <w:r>
+        <w:rPr>
+          <w:rFonts w:ascii="Times New Roman" w:hAnsi="Times New Roman" w:cs="Times New Roman"/>
+          <w:sz w:val="24"/>
+          <w:szCs w:val="24"/>
+          <w:lang w:val="hu-HU"/>
+        </w:rPr>
+        <w:t>. Az Inicializáció csak az algoritmus előtt fut le. Azt követően a másik három lépést írtam le abban a sorrendben, ahogy az iterációban is követik egymást</w:t>
+      </w:r>
+      <w:r>
+        <w:rPr>
+          <w:rFonts w:ascii="Times New Roman" w:hAnsi="Times New Roman" w:cs="Times New Roman"/>
+          <w:sz w:val="24"/>
+          <w:szCs w:val="24"/>
+          <w:lang w:val="hu-HU"/>
+        </w:rPr>
+        <w:t>:</w:t>
       </w:r>
     </w:p>
     <w:p>
@@ -3618,7 +3699,79 @@
           <w:szCs w:val="24"/>
           <w:lang w:val="hu-HU"/>
         </w:rPr>
-        <w:t>Inicializáció: Létre kell hoznunk egy kezdeti populációt, ahonnan az egész folyamat elindulhat. Természetesen minél nagyobb a populáció vagy már eleve optimálishoz közeli  kromoszómákat adunk meg, annál effektívebb lesz az algoritmus.</w:t>
+        <w:t xml:space="preserve">Inicializáció: Létre kell hoznunk egy kezdeti populációt, </w:t>
+      </w:r>
+      <w:r>
+        <w:rPr>
+          <w:rFonts w:ascii="Times New Roman" w:hAnsi="Times New Roman" w:cs="Times New Roman"/>
+          <w:sz w:val="24"/>
+          <w:szCs w:val="24"/>
+          <w:lang w:val="hu-HU"/>
+        </w:rPr>
+        <w:t>ami a nemesítés kezdeti alanyául szolgál</w:t>
+      </w:r>
+      <w:r>
+        <w:rPr>
+          <w:rFonts w:ascii="Times New Roman" w:hAnsi="Times New Roman" w:cs="Times New Roman"/>
+          <w:sz w:val="24"/>
+          <w:szCs w:val="24"/>
+          <w:lang w:val="hu-HU"/>
+        </w:rPr>
+        <w:t xml:space="preserve">. </w:t>
+      </w:r>
+      <w:r>
+        <w:rPr>
+          <w:rFonts w:ascii="Times New Roman" w:hAnsi="Times New Roman" w:cs="Times New Roman"/>
+          <w:sz w:val="24"/>
+          <w:szCs w:val="24"/>
+          <w:lang w:val="hu-HU"/>
+        </w:rPr>
+        <w:t xml:space="preserve">Mivel nem ismerjük a megoldást, ekkor még nem tudjuk milyen </w:t>
+      </w:r>
+      <w:r>
+        <w:rPr>
+          <w:rFonts w:ascii="Times New Roman" w:hAnsi="Times New Roman" w:cs="Times New Roman"/>
+          <w:sz w:val="24"/>
+          <w:szCs w:val="24"/>
+          <w:lang w:val="hu-HU"/>
+        </w:rPr>
+        <w:t>allél</w:t>
+      </w:r>
+      <w:r>
+        <w:rPr>
+          <w:rFonts w:ascii="Times New Roman" w:hAnsi="Times New Roman" w:cs="Times New Roman"/>
+          <w:sz w:val="24"/>
+          <w:szCs w:val="24"/>
+          <w:lang w:val="hu-HU"/>
+        </w:rPr>
+        <w:t xml:space="preserve">ekből áll, de ahhoz hogy az algoritmus jól működjön, elengedhetetlen, hogy legtöbb </w:t>
+      </w:r>
+      <w:r>
+        <w:rPr>
+          <w:rFonts w:ascii="Times New Roman" w:hAnsi="Times New Roman" w:cs="Times New Roman"/>
+          <w:sz w:val="24"/>
+          <w:szCs w:val="24"/>
+          <w:lang w:val="hu-HU"/>
+        </w:rPr>
+        <w:t>allél</w:t>
+      </w:r>
+      <w:r>
+        <w:rPr>
+          <w:rFonts w:ascii="Times New Roman" w:hAnsi="Times New Roman" w:cs="Times New Roman"/>
+          <w:sz w:val="24"/>
+          <w:szCs w:val="24"/>
+          <w:lang w:val="hu-HU"/>
+        </w:rPr>
+        <w:t>je kellő mennyiségben jelen legyen a kezdetleges populációban. Ezt csak valószínűségi alapon tudjuk biztosítani azzal hogy nagyra vesszük a populáció méretét, é</w:t>
+      </w:r>
+      <w:r>
+        <w:rPr>
+          <w:rFonts w:ascii="Times New Roman" w:hAnsi="Times New Roman" w:cs="Times New Roman"/>
+          <w:sz w:val="24"/>
+          <w:szCs w:val="24"/>
+          <w:lang w:val="hu-HU"/>
+        </w:rPr>
+        <w:t>s biztosítjuk sokszínűségét.</w:t>
       </w:r>
     </w:p>
     <w:p>
@@ -3644,7 +3797,16 @@
           <w:szCs w:val="24"/>
           <w:lang w:val="hu-HU"/>
         </w:rPr>
-        <w:t>Szelekció: Minden populációbeli egyednek megvizsgáljuk a fitness értékét és kiválasztjuk a legjobb, legéletrevalóbb kromoszómákat. Ezeket fogjuk pároztatni. Algoritmus függően a gyengébb egyedek eldobásra is kerülhetnek.</w:t>
+        <w:t>Szelekció: Minden populációbeli egyednek megvizsgáljuk a fitness értékét és kiválasztjuk a legjobb, legéletrevalóbb kromoszó</w:t>
+      </w:r>
+      <w:r>
+        <w:rPr>
+          <w:rFonts w:ascii="Times New Roman" w:hAnsi="Times New Roman" w:cs="Times New Roman"/>
+          <w:sz w:val="24"/>
+          <w:szCs w:val="24"/>
+          <w:lang w:val="hu-HU"/>
+        </w:rPr>
+        <w:t xml:space="preserve">mákat. A kiválasztottakból származtatjuk alapjáraton az új generáció maradékát, de ekkor még fent áll annak az esélye, hogy benne ragadunk egy helyi minimumban. Ez alatt azt kell érteni, hogy ha egyik körben az egyik szükséges, de nem jelentőségteljes allél nem jelenik meg a legjobbaknál, akkor elveszhet, és ugyan nagyon közel kerülünk a célunkhoz, de nem tudjuk elérni. Ennek orvoslására a legjobbak közé még beválogatunk pár rosszabbat is véletlen szerűen, így adva több esélyt a szükséges allélok fent maradására. </w:t>
       </w:r>
     </w:p>
     <w:p>
@@ -3670,7 +3832,25 @@
           <w:szCs w:val="24"/>
           <w:lang w:val="hu-HU"/>
         </w:rPr>
-        <w:t>Keresztezés: Véletlenszerűen, vagy algoritmikusan kiválasztott két szülőből újabb két egyed képződik adott kombinációs eljárás alapján. A kiválasztott egyedek mindegyike rész vesz egyszer egy keresztezésben. Az új gyerek kromoszómák bekerülnek a populációba.</w:t>
+        <w:t xml:space="preserve">Keresztezés: </w:t>
+      </w:r>
+      <w:r>
+        <w:rPr>
+          <w:rFonts w:ascii="Times New Roman" w:hAnsi="Times New Roman" w:cs="Times New Roman"/>
+          <w:sz w:val="24"/>
+          <w:szCs w:val="24"/>
+          <w:lang w:val="hu-HU"/>
+        </w:rPr>
+        <w:t>A kiválasztott elemeket megtartva, és a többit elvetve megkaptuk azt a halmazt, amiből az új kromoszómákat származtatni szeretnénk. Ebben a szakaszban történik meg maga a származtatás</w:t>
+      </w:r>
+      <w:r>
+        <w:rPr>
+          <w:rFonts w:ascii="Times New Roman" w:hAnsi="Times New Roman" w:cs="Times New Roman"/>
+          <w:sz w:val="24"/>
+          <w:szCs w:val="24"/>
+          <w:lang w:val="hu-HU"/>
+        </w:rPr>
+        <w:t>. Valamilyen elv szerint összepárosítjuk a kiválasztott kromoszómákat, és páronként egy vagy több új kromoszómát származtatunk belőlük. Az újonnan keletkezett, és a megtartott kromoszómák fogják alkotni az új populációt.</w:t>
       </w:r>
     </w:p>
     <w:p>
@@ -3696,19 +3876,287 @@
           <w:szCs w:val="24"/>
           <w:lang w:val="hu-HU"/>
         </w:rPr>
-        <w:t>Mutáció: Véletlenszerűen a gyerek kromoszóma mutálódhat, elváltozhat és valami a szülőktől merőben mássá alakulhat. Ez hivatott kezelni a lokális minimumból való bennragadást. Elképzelhető, hogy egy kiugró egyeddel újabb, olyan egyedeket tudunk generálni, amik nem ragadnak be és még jobb értékeket adnak. Ha elvégeztük a mutálást és beillesztettük az új kromoszómákat a populációba, készen van az új generáció, amelyet kiértékelhetünk.</w:t>
-      </w:r>
-    </w:p>
-    <w:p>
-      <w:pPr>
-        <w:jc w:val="both"/>
-        <w:rPr>
-          <w:rFonts w:ascii="Times New Roman" w:hAnsi="Times New Roman" w:cs="Times New Roman"/>
-          <w:sz w:val="24"/>
-          <w:szCs w:val="24"/>
-          <w:lang w:val="hu-HU"/>
-        </w:rPr>
-      </w:pPr>
+        <w:t xml:space="preserve">Mutáció: </w:t>
+      </w:r>
+      <w:r>
+        <w:rPr>
+          <w:rFonts w:ascii="Times New Roman" w:hAnsi="Times New Roman" w:cs="Times New Roman"/>
+          <w:sz w:val="24"/>
+          <w:szCs w:val="24"/>
+          <w:lang w:val="hu-HU"/>
+        </w:rPr>
+        <w:t xml:space="preserve">Hogy növeljük az kromoszómák sokszínűségét, a keresztezéssel keletkezett kromoszómák egy részén még variálunk is. Például egy allélt átírunk, vagy két </w:t>
+      </w:r>
+      <w:r>
+        <w:rPr>
+          <w:rFonts w:ascii="Times New Roman" w:hAnsi="Times New Roman" w:cs="Times New Roman"/>
+          <w:sz w:val="24"/>
+          <w:szCs w:val="24"/>
+          <w:lang w:val="hu-HU"/>
+        </w:rPr>
+        <w:t xml:space="preserve">azonos típusú </w:t>
+      </w:r>
+      <w:r>
+        <w:rPr>
+          <w:rFonts w:ascii="Times New Roman" w:hAnsi="Times New Roman" w:cs="Times New Roman"/>
+          <w:sz w:val="24"/>
+          <w:szCs w:val="24"/>
+          <w:lang w:val="hu-HU"/>
+        </w:rPr>
+        <w:t xml:space="preserve">allélt felcserélünk úgy, hogy még mindig megoldása maradjon az általánosított feladatnak. Ha egy a megoldásban szereplő allél elveszik a szelekció miatt, vagy sose </w:t>
+      </w:r>
+      <w:r>
+        <w:rPr>
+          <w:rFonts w:ascii="Times New Roman" w:hAnsi="Times New Roman" w:cs="Times New Roman"/>
+          <w:sz w:val="24"/>
+          <w:szCs w:val="24"/>
+          <w:lang w:val="hu-HU"/>
+        </w:rPr>
+        <w:lastRenderedPageBreak/>
+        <w:t>létezett, akkor ez az egyetlen esélyünk arra, hogy újra</w:t>
+      </w:r>
+      <w:r>
+        <w:rPr>
+          <w:rFonts w:ascii="Times New Roman" w:hAnsi="Times New Roman" w:cs="Times New Roman"/>
+          <w:sz w:val="24"/>
+          <w:szCs w:val="24"/>
+          <w:lang w:val="hu-HU"/>
+        </w:rPr>
+        <w:t xml:space="preserve"> bekerüljön a populáció bármelyik kromoszómájába</w:t>
+      </w:r>
+      <w:r>
+        <w:rPr>
+          <w:rFonts w:ascii="Times New Roman" w:hAnsi="Times New Roman" w:cs="Times New Roman"/>
+          <w:sz w:val="24"/>
+          <w:szCs w:val="24"/>
+          <w:lang w:val="hu-HU"/>
+        </w:rPr>
+        <w:t>.</w:t>
+      </w:r>
+    </w:p>
+    <w:p>
+      <w:pPr>
+        <w:spacing w:line="256" w:lineRule="auto"/>
+        <w:jc w:val="both"/>
+        <w:rPr>
+          <w:rFonts w:ascii="Times New Roman" w:hAnsi="Times New Roman" w:cs="Times New Roman"/>
+          <w:sz w:val="24"/>
+          <w:szCs w:val="24"/>
+          <w:lang w:val="hu-HU"/>
+        </w:rPr>
+      </w:pPr>
+      <w:r>
+        <w:rPr>
+          <w:rFonts w:ascii="Times New Roman" w:hAnsi="Times New Roman" w:cs="Times New Roman"/>
+          <w:sz w:val="24"/>
+          <w:szCs w:val="24"/>
+          <w:lang w:val="hu-HU"/>
+        </w:rPr>
+        <w:t>A konkrét megvalósítás:</w:t>
+      </w:r>
+    </w:p>
+    <w:p>
+      <w:pPr>
+        <w:spacing w:line="256" w:lineRule="auto"/>
+        <w:jc w:val="both"/>
+        <w:rPr>
+          <w:rFonts w:ascii="Times New Roman" w:hAnsi="Times New Roman" w:cs="Times New Roman"/>
+          <w:sz w:val="24"/>
+          <w:szCs w:val="24"/>
+          <w:lang w:val="hu-HU"/>
+        </w:rPr>
+      </w:pPr>
+      <w:r>
+        <w:rPr>
+          <w:rFonts w:ascii="Times New Roman" w:hAnsi="Times New Roman" w:cs="Times New Roman"/>
+          <w:sz w:val="24"/>
+          <w:szCs w:val="24"/>
+          <w:lang w:val="hu-HU"/>
+        </w:rPr>
+        <w:t>Az első, amire ki kell térnünk az a kromoszóma adatszerkezete, mivel ezt is sok féle képpen meg lehet valósítani. Jele</w:t>
+      </w:r>
+      <w:r>
+        <w:rPr>
+          <w:rFonts w:ascii="Times New Roman" w:hAnsi="Times New Roman" w:cs="Times New Roman"/>
+          <w:sz w:val="24"/>
+          <w:szCs w:val="24"/>
+          <w:lang w:val="hu-HU"/>
+        </w:rPr>
+        <w:t xml:space="preserve">n esetben a teljes gráf csúcsait számokkal azonosítottuk, és az </w:t>
+      </w:r>
+      <w:r>
+        <w:rPr>
+          <w:rFonts w:ascii="Times New Roman" w:hAnsi="Times New Roman" w:cs="Times New Roman"/>
+          <w:sz w:val="24"/>
+          <w:szCs w:val="24"/>
+          <w:lang w:val="hu-HU"/>
+        </w:rPr>
+        <w:t>allél</w:t>
+      </w:r>
+      <w:r>
+        <w:rPr>
+          <w:rFonts w:ascii="Times New Roman" w:hAnsi="Times New Roman" w:cs="Times New Roman"/>
+          <w:sz w:val="24"/>
+          <w:szCs w:val="24"/>
+          <w:lang w:val="hu-HU"/>
+        </w:rPr>
+        <w:t>eket két tömbben tároltuk. Az első tömb a csúcsok egy permutációját tárolta</w:t>
+      </w:r>
+      <w:r>
+        <w:rPr>
+          <w:rFonts w:ascii="Times New Roman" w:hAnsi="Times New Roman" w:cs="Times New Roman"/>
+          <w:sz w:val="24"/>
+          <w:szCs w:val="24"/>
+          <w:lang w:val="hu-HU"/>
+        </w:rPr>
+        <w:t>, amiben nem szerepelt a központ</w:t>
+      </w:r>
+      <w:r>
+        <w:rPr>
+          <w:rFonts w:ascii="Times New Roman" w:hAnsi="Times New Roman" w:cs="Times New Roman"/>
+          <w:sz w:val="24"/>
+          <w:szCs w:val="24"/>
+          <w:lang w:val="hu-HU"/>
+        </w:rPr>
+        <w:t>, a második tömb pedig azt</w:t>
+      </w:r>
+      <w:r>
+        <w:rPr>
+          <w:rFonts w:ascii="Times New Roman" w:hAnsi="Times New Roman" w:cs="Times New Roman"/>
+          <w:sz w:val="24"/>
+          <w:szCs w:val="24"/>
+          <w:lang w:val="hu-HU"/>
+        </w:rPr>
+        <w:t xml:space="preserve"> hogy melyik ügynök mennyit jár be belőlök. Például ha a hat csúcsról van szó és a permutációnk a {1,4,2,0,3,5}, és két ügynökünk van, melyekre a tömb az {2,4}, akkor az első ügynök az 1,4 csúcsokat járja be ebben a sorrendben, a másik pedig a 2,0,3,5 csúcsokat. Az allél fittségét is maga a kromoszóma tárolta</w:t>
+      </w:r>
+    </w:p>
+    <w:p>
+      <w:pPr>
+        <w:spacing w:line="256" w:lineRule="auto"/>
+        <w:jc w:val="both"/>
+        <w:rPr>
+          <w:rFonts w:ascii="Times New Roman" w:hAnsi="Times New Roman" w:cs="Times New Roman"/>
+          <w:sz w:val="24"/>
+          <w:szCs w:val="24"/>
+          <w:lang w:val="hu-HU"/>
+        </w:rPr>
+      </w:pPr>
+      <w:r>
+        <w:rPr>
+          <w:rFonts w:ascii="Times New Roman" w:hAnsi="Times New Roman" w:cs="Times New Roman"/>
+          <w:sz w:val="24"/>
+          <w:szCs w:val="24"/>
+          <w:lang w:val="hu-HU"/>
+        </w:rPr>
+        <w:t xml:space="preserve">A populációt mi random generáltuk, mivel a szükséges méretű populációval egy közeli valószínűsége volt annak, hogy minden szükséges allél </w:t>
+      </w:r>
+      <w:r>
+        <w:rPr>
+          <w:rFonts w:ascii="Times New Roman" w:hAnsi="Times New Roman" w:cs="Times New Roman"/>
+          <w:sz w:val="24"/>
+          <w:szCs w:val="24"/>
+          <w:lang w:val="hu-HU"/>
+        </w:rPr>
+        <w:t xml:space="preserve">elégszer </w:t>
+      </w:r>
+      <w:r>
+        <w:rPr>
+          <w:rFonts w:ascii="Times New Roman" w:hAnsi="Times New Roman" w:cs="Times New Roman"/>
+          <w:sz w:val="24"/>
+          <w:szCs w:val="24"/>
+          <w:lang w:val="hu-HU"/>
+        </w:rPr>
+        <w:t>szerepel</w:t>
+      </w:r>
+      <w:r>
+        <w:rPr>
+          <w:rFonts w:ascii="Times New Roman" w:hAnsi="Times New Roman" w:cs="Times New Roman"/>
+          <w:sz w:val="24"/>
+          <w:szCs w:val="24"/>
+          <w:lang w:val="hu-HU"/>
+        </w:rPr>
+        <w:t>, és kellően gyorsan lefuttatható volt. Az allélek fittségét minden kromoszómára a legenerálás legvégén számítottuk ki. Ezt követően kiszelektáltuk az elemek felét. Ennek gyorsítása érdekében először fittség szerinti növekvő sorrendbe rendeztük a kromoszómákat. A kiválasztottakat teljesen véletlenszerűen szerveztük párba a keresztezéshez.(Itt látszik, hogy mivel a populáció felének elemei párbaállíthatóak, a populáció méretének oszthatónak kell lennie néggyel)</w:t>
+      </w:r>
+    </w:p>
+    <w:p>
+      <w:pPr>
+        <w:spacing w:line="256" w:lineRule="auto"/>
+        <w:jc w:val="both"/>
+        <w:rPr>
+          <w:rFonts w:ascii="Times New Roman" w:hAnsi="Times New Roman" w:cs="Times New Roman"/>
+          <w:sz w:val="24"/>
+          <w:szCs w:val="24"/>
+          <w:lang w:val="hu-HU"/>
+        </w:rPr>
+      </w:pPr>
+      <w:r>
+        <w:rPr>
+          <w:rFonts w:ascii="Times New Roman" w:hAnsi="Times New Roman" w:cs="Times New Roman"/>
+          <w:sz w:val="24"/>
+          <w:szCs w:val="24"/>
+          <w:lang w:val="hu-HU"/>
+        </w:rPr>
+        <w:t xml:space="preserve">A keresztezés talán az egész algoritmus legbonyolultabb és legfontosabb része. Ugyanis úgy kell </w:t>
+      </w:r>
+      <w:r>
+        <w:rPr>
+          <w:rFonts w:ascii="Times New Roman" w:hAnsi="Times New Roman" w:cs="Times New Roman"/>
+          <w:sz w:val="24"/>
+          <w:szCs w:val="24"/>
+          <w:lang w:val="hu-HU"/>
+        </w:rPr>
+        <w:t xml:space="preserve"> új elemet generálnunk kettő másikból, hogy az minél nagyobb valószínüséggel járhasson javítással, és ne veszítsék el az elemek pozitív tulajdonságaikat. A két keresztezendő elemet nevezzük apának és anyának. A módszerünk az, hogy megtartjuk az anya csócskiosztását az ügynökökre, és bizonyos elemeket rögzítünk a permutációjában, majd az instabil elemeket olyan sorrendbe rendezzük, ahogy az apában is vannak. Ekkor ha az anya elég jó megoldás, akkor kedvező megtartani az ügynökök csúcs kiosztását. Ahhoz hogy a permutáció pozitív tulajdonságaiból is megtartsunk érdemes biztosítani hogy szomszédos csúcsokat is rögzítsünk így esélyt adva olyan élek megtartására</w:t>
+      </w:r>
+      <w:r>
+        <w:rPr>
+          <w:rFonts w:ascii="Times New Roman" w:hAnsi="Times New Roman" w:cs="Times New Roman"/>
+          <w:sz w:val="24"/>
+          <w:szCs w:val="24"/>
+          <w:lang w:val="hu-HU"/>
+        </w:rPr>
+        <w:t>, ami a cél megoldásban is szerepel, vagy köze van hozzá. Ez után származtassunk a párosított két elemből egy kromoszómát fordított szerepkiosztással is.</w:t>
+      </w:r>
+    </w:p>
+    <w:p>
+      <w:pPr>
+        <w:spacing w:line="256" w:lineRule="auto"/>
+        <w:jc w:val="both"/>
+        <w:rPr>
+          <w:rFonts w:ascii="Times New Roman" w:hAnsi="Times New Roman" w:cs="Times New Roman"/>
+          <w:sz w:val="24"/>
+          <w:szCs w:val="24"/>
+          <w:lang w:val="hu-HU"/>
+        </w:rPr>
+      </w:pPr>
+      <w:r>
+        <w:rPr>
+          <w:rFonts w:ascii="Times New Roman" w:hAnsi="Times New Roman" w:cs="Times New Roman"/>
+          <w:sz w:val="24"/>
+          <w:szCs w:val="24"/>
+          <w:lang w:val="hu-HU"/>
+        </w:rPr>
+        <w:t>Jól látható ebből, hogy a keresztezés nem variálja az ügynökök csúcs kiosztását. Nagyon fontos hogy nem is lenne ez célszerű. Ugyanis keresztezésnél egy olyan kromoszómát akarunk kapni, ami a szüleitől nem esik túl messze, hogy egy hangolás lehessen rájuk nézve. Azért jó ez nekünk, mert mivel a szülők közelebb állnak a megoldáshoz mint az előző generáció átlaga, nagyobb valószínüséggel találunk javításra a közelükben A csúcs kiosztást viszont, ha variáljuk, akkor a szülőktől nagyon messze eső, tőlük teljesen idegen megoldást kapunk, ami nagyon kis valószínüséggel lesz náluk jobb.</w:t>
+      </w:r>
+    </w:p>
+    <w:p>
+      <w:pPr>
+        <w:jc w:val="both"/>
+        <w:rPr>
+          <w:rFonts w:ascii="Times New Roman" w:hAnsi="Times New Roman" w:cs="Times New Roman"/>
+          <w:sz w:val="24"/>
+          <w:szCs w:val="24"/>
+          <w:lang w:val="hu-HU"/>
+        </w:rPr>
+      </w:pPr>
+      <w:r>
+        <w:rPr>
+          <w:rFonts w:ascii="Times New Roman" w:hAnsi="Times New Roman" w:cs="Times New Roman"/>
+          <w:sz w:val="24"/>
+          <w:szCs w:val="24"/>
+          <w:lang w:val="hu-HU"/>
+        </w:rPr>
+        <w:t>A mutáció során két csúcsot cserélünk fel a permutációban, de itt sem célszerű a csúcsok kiosztásához nyúlni a feljebb említett indokkal.</w:t>
+      </w:r>
     </w:p>
     <w:p>
       <w:pPr>
@@ -3758,6 +4206,7 @@
           <w:szCs w:val="28"/>
           <w:lang w:val="hu-HU"/>
         </w:rPr>
+        <w:lastRenderedPageBreak/>
         <w:t>Tesztkeretrendszer:</w:t>
       </w:r>
     </w:p>
@@ -4372,27 +4821,9 @@
   </w:num>
   <w:num w:numId="6">
     <w:abstractNumId w:val="4"/>
-    <w:lvlOverride w:ilvl="0"/>
-    <w:lvlOverride w:ilvl="1"/>
-    <w:lvlOverride w:ilvl="2"/>
-    <w:lvlOverride w:ilvl="3"/>
-    <w:lvlOverride w:ilvl="4"/>
-    <w:lvlOverride w:ilvl="5"/>
-    <w:lvlOverride w:ilvl="6"/>
-    <w:lvlOverride w:ilvl="7"/>
-    <w:lvlOverride w:ilvl="8"/>
   </w:num>
   <w:num w:numId="7">
     <w:abstractNumId w:val="3"/>
-    <w:lvlOverride w:ilvl="0"/>
-    <w:lvlOverride w:ilvl="1"/>
-    <w:lvlOverride w:ilvl="2"/>
-    <w:lvlOverride w:ilvl="3"/>
-    <w:lvlOverride w:ilvl="4"/>
-    <w:lvlOverride w:ilvl="5"/>
-    <w:lvlOverride w:ilvl="6"/>
-    <w:lvlOverride w:ilvl="7"/>
-    <w:lvlOverride w:ilvl="8"/>
   </w:num>
 </w:numbering>
 </file>

</xml_diff>

<commit_message>
Christofides "minimális összsúlyú minden csúcsot lefedő független élhalmaz keresése" algoritmus leírása
</commit_message>
<xml_diff>
--- a/doc/Utazó Ügynök.docx
+++ b/doc/Utazó Ügynök.docx
@@ -2346,6 +2346,53 @@
           <w:lang w:val="hu-HU"/>
         </w:rPr>
       </w:pPr>
+      <w:r>
+        <w:rPr>
+          <w:rFonts w:ascii="Times New Roman" w:hAnsi="Times New Roman" w:cs="Times New Roman"/>
+          <w:sz w:val="24"/>
+          <w:szCs w:val="24"/>
+          <w:lang w:val="hu-HU"/>
+        </w:rPr>
+        <w:t>Először keressük ki azokat az éleket</w:t>
+      </w:r>
+      <w:r>
+        <w:rPr>
+          <w:rFonts w:ascii="Times New Roman" w:hAnsi="Times New Roman" w:cs="Times New Roman"/>
+          <w:sz w:val="24"/>
+          <w:szCs w:val="24"/>
+          <w:lang w:val="hu-HU"/>
+        </w:rPr>
+        <w:t xml:space="preserve"> a vizsgált teljes gráfból</w:t>
+      </w:r>
+      <w:r>
+        <w:rPr>
+          <w:rFonts w:ascii="Times New Roman" w:hAnsi="Times New Roman" w:cs="Times New Roman"/>
+          <w:sz w:val="24"/>
+          <w:szCs w:val="24"/>
+          <w:lang w:val="hu-HU"/>
+        </w:rPr>
+        <w:t>, melyeknek függetlenek minden náluk kisebb súlyú éltől. Minden ilyen élhez egy kiválasztási árat rendelünk, amit a következő képp számolunk ki: Vesszük az összes csúcsot az él két végpontja kivételével, és vesszük a még használható élek közül az arra illeszkedő leg kisebb súlyút, majd vesszük azok közül is a legkisebb súlyút, amelyek nem szomszédosak azzal az éllel, aminek az árát számítjuk. Vegyük minden csúcsban az először és a másodszor kiválasztott élek súlykülönbségének abszolút értékét. Ezek összege lesz az adott él ára. Vegyük azt az élet, aminek a leg</w:t>
+      </w:r>
+      <w:r>
+        <w:rPr>
+          <w:rFonts w:ascii="Times New Roman" w:hAnsi="Times New Roman" w:cs="Times New Roman"/>
+          <w:sz w:val="24"/>
+          <w:szCs w:val="24"/>
+          <w:lang w:val="hu-HU"/>
+        </w:rPr>
+        <w:t>kisebb az ára és keressük meg azt a két lehető legkisebb súlyösszegű élet, ami szomszédos vele, de egymással nem, illetve vegyük az adott él és a tőle független élek közül a legkisebb súlyú súlyösszegét. Ha az előbbi összeg kisebb mint az utóbbi, akkor a két vele szomszédos élet választjuk ki, ha nem, akkor meg az adott élet. A kiválasztott élet bele helyezzük az eredmény élhalmazba, és szomszédjaival és végpontjaival együtt eltávolítjuk a vizsgált teljesgráfból, ami ekkor is teljes maradt. Ezeket a műveleteket iteráltassuk, amíg végül hat vagy egy él marad. Ha egy maradt, akkor azt kiválasztjuk, ha hat, akkor pedig azt a kettőt, amelyeknek kisebb a súlyösszege. Az eredmény halmazba helyezve az utolsó kiválasztottakat, az</w:t>
+      </w:r>
+      <w:bookmarkStart w:id="0" w:name="_GoBack"/>
+      <w:bookmarkEnd w:id="0"/>
+      <w:r>
+        <w:rPr>
+          <w:rFonts w:ascii="Times New Roman" w:hAnsi="Times New Roman" w:cs="Times New Roman"/>
+          <w:sz w:val="24"/>
+          <w:szCs w:val="24"/>
+          <w:lang w:val="hu-HU"/>
+        </w:rPr>
+        <w:t xml:space="preserve"> elkészült.</w:t>
+      </w:r>
     </w:p>
     <w:p>
       <w:pPr>
@@ -2620,6 +2667,7 @@
           <w:szCs w:val="24"/>
           <w:lang w:val="hu-HU"/>
         </w:rPr>
+        <w:lastRenderedPageBreak/>
         <w:t>Ha a használatlan éllista üres, akkor vegyük ki a pálya lista utolsó elemét és adjuk a kör lista végére, addig, amíg el nem fogy a pálya lista. Ekkor készen vagyunk.</w:t>
       </w:r>
     </w:p>
@@ -2777,17 +2825,7 @@
           <w:szCs w:val="24"/>
           <w:lang w:val="hu-HU"/>
         </w:rPr>
-        <w:t xml:space="preserve">Az utolsó lépés a Hamilton kör kialakítása. Az fentebbi összefoglalóban már részleteztük és megmagyaráztunk azt, hogy itt miért használunk egyszerű lépést. Ebben a lépésben annyi a feladatunk, hogy végig megyünk a csúcslista sorozaton, és amelyik csúcs szerepelt már, azt egyszerűen kidobjuk. természetesen ügyelünk arra is, hogy az első csúcs kétszer szerepel, hiszen úgy kapunk az útból kört, ha az eleje és a vége ugyan az. Tehát ezt külön </w:t>
-      </w:r>
-      <w:r>
-        <w:rPr>
-          <w:rFonts w:ascii="Times New Roman" w:hAnsi="Times New Roman" w:cs="Times New Roman"/>
-          <w:sz w:val="24"/>
-          <w:szCs w:val="24"/>
-          <w:lang w:val="hu-HU"/>
-        </w:rPr>
-        <w:lastRenderedPageBreak/>
-        <w:t>lekezeljük. A csúcs elhagyása nekünk nem okoz semmilyen problémát, hiszen az eredeti gráfunk teljes gráf volt, így az elhagyott előtti és az elhagyott utáni csúcsok között is lesz él az eredeti gráfban. A kapott csúcslista egymás utáni bejárása (pl a lista harmadik csúcsától a negyedikbe megyünk, onnan az ötödikbe, stb.) a keresett Hamilton kört eredményezi.</w:t>
+        <w:t>Az utolsó lépés a Hamilton kör kialakítása. Az fentebbi összefoglalóban már részleteztük és megmagyaráztunk azt, hogy itt miért használunk egyszerű lépést. Ebben a lépésben annyi a feladatunk, hogy végig megyünk a csúcslista sorozaton, és amelyik csúcs szerepelt már, azt egyszerűen kidobjuk. természetesen ügyelünk arra is, hogy az első csúcs kétszer szerepel, hiszen úgy kapunk az útból kört, ha az eleje és a vége ugyan az. Tehát ezt külön lekezeljük. A csúcs elhagyása nekünk nem okoz semmilyen problémát, hiszen az eredeti gráfunk teljes gráf volt, így az elhagyott előtti és az elhagyott utáni csúcsok között is lesz él az eredeti gráfban. A kapott csúcslista egymás utáni bejárása (pl a lista harmadik csúcsától a negyedikbe megyünk, onnan az ötödikbe, stb.) a keresett Hamilton kört eredményezi.</w:t>
       </w:r>
     </w:p>
     <w:p>
@@ -3005,6 +3043,7 @@
           <w:szCs w:val="24"/>
           <w:lang w:val="hu-HU"/>
         </w:rPr>
+        <w:lastRenderedPageBreak/>
         <w:t>PATIENCE_PARAMETER: Ez a bemeneti paraméter mondja meg, hogy egy adott lokális minimumba való ragadás során hányszor próbálkozzon a rendszer az onnan való kilépésből.</w:t>
       </w:r>
     </w:p>
@@ -3104,7 +3143,6 @@
           <w:szCs w:val="24"/>
           <w:lang w:val="hu-HU"/>
         </w:rPr>
-        <w:lastRenderedPageBreak/>
         <w:t>Az algoritmus mindig számon tartja a globális legjobb megoldást és az adott generáció legjobb lokális megoldását. Miután az inicializálás megtörtént megkezdődik egy újabb generáció legyártása, ahol egy az eddigi legjobbnál jobb eredményt szeretnénk legenerálni.</w:t>
       </w:r>
     </w:p>
@@ -3420,7 +3458,7 @@
           </mc:Choice>
           <mc:Fallback>
             <w:pict>
-              <v:shapetype w14:anchorId="6516B084" id="_x0000_t32" coordsize="21600,21600" o:spt="32" o:oned="t" path="m,l21600,21600e" filled="f">
+              <v:shapetype w14:anchorId="21A10AA3" id="_x0000_t32" coordsize="21600,21600" o:spt="32" o:oned="t" path="m,l21600,21600e" filled="f">
                 <v:path arrowok="t" fillok="f" o:connecttype="none"/>
                 <o:lock v:ext="edit" shapetype="t"/>
               </v:shapetype>
@@ -3768,6 +3806,7 @@
           <w:szCs w:val="24"/>
           <w:lang w:val="hu-HU"/>
         </w:rPr>
+        <w:lastRenderedPageBreak/>
         <w:t>Az adott szomszéd generálása után megnézzük, hogy a kijött megoldás jobb-e mint a lokális legjobb, ha igen akkor a lokális megoldást felül írjuk vele. Ha az eddigi legjobb globális megoldásnál is jobb azzal is ugyanezt tesszük. Ezek után a szomszédgenerálás újra indul.</w:t>
       </w:r>
     </w:p>
@@ -4028,6 +4067,7 @@
           <w:szCs w:val="24"/>
           <w:lang w:val="hu-HU"/>
         </w:rPr>
+        <w:lastRenderedPageBreak/>
         <w:t>az ügynökök mindegyike járjon be egy csúcsot legalább</w:t>
       </w:r>
     </w:p>
@@ -4204,7 +4244,6 @@
           <w:szCs w:val="24"/>
           <w:lang w:val="hu-HU"/>
         </w:rPr>
-        <w:lastRenderedPageBreak/>
         <w:t>Egy általános genetikus algoritmus három főbb lépésből áll, melyek során generációról generációra lépve újabb populációt állít össze. Az Inicializáció csak az algoritmus előtt fut le. Azt követően a másik három lépést írtam le abban a sorrendben, ahogy az iterációban is követik egymást:</w:t>
       </w:r>
     </w:p>
@@ -4309,7 +4348,17 @@
           <w:szCs w:val="24"/>
           <w:lang w:val="hu-HU"/>
         </w:rPr>
-        <w:t>Mutáció: Hogy növeljük az kromoszómák sokszínűségét, a keresztezéssel keletkezett kromoszómák egy részén még variálunk is. Például egy allélt átírunk, vagy két azonos típusú allélt felcserélünk úgy, hogy még mindig megoldása maradjon az általánosított feladatnak. Ha egy a megoldásban szereplő allél elveszik a szelekció miatt, vagy sose létezett, akkor ez az egyetlen esélyünk arra, hogy újra bekerüljön a populáció bármelyik kromoszómájába.</w:t>
+        <w:t xml:space="preserve">Mutáció: Hogy növeljük az kromoszómák sokszínűségét, a keresztezéssel keletkezett kromoszómák egy részén még variálunk is. Például egy allélt átírunk, vagy két azonos típusú allélt felcserélünk úgy, hogy még mindig megoldása maradjon az általánosított feladatnak. Ha egy a megoldásban szereplő allél elveszik a szelekció miatt, vagy sose </w:t>
+      </w:r>
+      <w:r>
+        <w:rPr>
+          <w:rFonts w:ascii="Times New Roman" w:hAnsi="Times New Roman" w:cs="Times New Roman"/>
+          <w:sz w:val="24"/>
+          <w:szCs w:val="24"/>
+          <w:lang w:val="hu-HU"/>
+        </w:rPr>
+        <w:lastRenderedPageBreak/>
+        <w:t>létezett, akkor ez az egyetlen esélyünk arra, hogy újra bekerüljön a populáció bármelyik kromoszómájába.</w:t>
       </w:r>
     </w:p>
     <w:p>
@@ -4372,17 +4421,7 @@
           <w:szCs w:val="24"/>
           <w:lang w:val="hu-HU"/>
         </w:rPr>
-        <w:t xml:space="preserve">A populációt mi random generáltuk, mivel a szükséges méretű populációval egy közeli valószínűsége volt annak, hogy minden szükséges allél elégszer szerepel, és kellően gyorsan lefuttatható volt. Az allélek fittségét minden kromoszómára a legenerálás legvégén számítottuk ki. Ezt követően kiszelektáltuk az elemek felét. Ennek gyorsítása érdekében először fittség szerinti növekvő sorrendbe rendeztük a kromoszómákat. A kiválasztottakat teljesen </w:t>
-      </w:r>
-      <w:r>
-        <w:rPr>
-          <w:rFonts w:ascii="Times New Roman" w:hAnsi="Times New Roman" w:cs="Times New Roman"/>
-          <w:sz w:val="24"/>
-          <w:szCs w:val="24"/>
-          <w:lang w:val="hu-HU"/>
-        </w:rPr>
-        <w:lastRenderedPageBreak/>
-        <w:t>véletlenszerűen szerveztük párba a keresztezéshez.(Itt látszik, hogy mivel a populáció felének elemei párbaállíthatóak, a populáció méretének oszthatónak kell lennie néggyel)</w:t>
+        <w:t>A populációt mi random generáltuk, mivel a szükséges méretű populációval egy közeli valószínűsége volt annak, hogy minden szükséges allél elégszer szerepel, és kellően gyorsan lefuttatható volt. Az allélek fittségét minden kromoszómára a legenerálás legvégén számítottuk ki. Ezt követően kiszelektáltuk az elemek felét. Ennek gyorsítása érdekében először fittség szerinti növekvő sorrendbe rendeztük a kromoszómákat. A kiválasztottakat teljesen véletlenszerűen szerveztük párba a keresztezéshez.(Itt látszik, hogy mivel a populáció felének elemei párbaállíthatóak, a populáció méretének oszthatónak kell lennie néggyel)</w:t>
       </w:r>
     </w:p>
     <w:p>
@@ -4510,6 +4549,7 @@
           <w:szCs w:val="24"/>
           <w:lang w:val="hu-HU"/>
         </w:rPr>
+        <w:lastRenderedPageBreak/>
         <w:t>A csúcsok száma: Magától értetődően minél több csúcsunk van, annál több helyet foglal egy kromoszóma permutációja, és persze annál több permutáció lehetséges, így annál nagyobb populáció kell ahhoz, hogy a keresett megoldás allélei kellő valószínűséggel megjelenjenek és túléljenek.</w:t>
       </w:r>
     </w:p>
@@ -4562,17 +4602,7 @@
           <w:szCs w:val="24"/>
           <w:lang w:val="hu-HU"/>
         </w:rPr>
-        <w:t xml:space="preserve">A populáció mérete: A populáció mérete egy nagyon két oldalú dolog, hiszen minél nagyobb a populáció, annál kevesebb generáció alatt, és annál pontosabb eredményt </w:t>
-      </w:r>
-      <w:r>
-        <w:rPr>
-          <w:rFonts w:ascii="Times New Roman" w:hAnsi="Times New Roman" w:cs="Times New Roman"/>
-          <w:sz w:val="24"/>
-          <w:szCs w:val="24"/>
-          <w:lang w:val="hu-HU"/>
-        </w:rPr>
-        <w:lastRenderedPageBreak/>
-        <w:t>kapunk, de annál több helyet foglal, és jelentősen több időt emészt fel. Elvégre az elemeket mindig először rendezni kell fittség szerint, ami O(n*log(n)) művelet, és utána a kiszelektálás O(n),a keresztezés is O(n) az ügynökök számára, a mutáció is várhatóan O(n). Így hát végső soron n*log(n) arányos vele a számítási idő egy iterációra.</w:t>
+        <w:t>A populáció mérete: A populáció mérete egy nagyon két oldalú dolog, hiszen minél nagyobb a populáció, annál kevesebb generáció alatt, és annál pontosabb eredményt kapunk, de annál több helyet foglal, és jelentősen több időt emészt fel. Elvégre az elemeket mindig először rendezni kell fittség szerint, ami O(n*log(n)) művelet, és utána a kiszelektálás O(n),a keresztezés is O(n) az ügynökök számára, a mutáció is várhatóan O(n). Így hát végső soron n*log(n) arányos vele a számítási idő egy iterációra.</w:t>
       </w:r>
     </w:p>
     <w:p>
@@ -4737,6 +4767,7 @@
           <w:color w:val="000000"/>
           <w:lang w:val="hu-HU"/>
         </w:rPr>
+        <w:lastRenderedPageBreak/>
         <w:t>Dejong Settings (From [DeJong and Spears, 1990]):</w:t>
       </w:r>
     </w:p>
@@ -4891,7 +4922,6 @@
           <w:color w:val="000000"/>
           <w:lang w:val="hu-HU"/>
         </w:rPr>
-        <w:lastRenderedPageBreak/>
         <w:t>Grefenstette Settings (From [Grefenstette, 1986]):</w:t>
       </w:r>
     </w:p>
@@ -5249,6 +5279,7 @@
           <w:szCs w:val="24"/>
           <w:lang w:val="hu-HU"/>
         </w:rPr>
+        <w:lastRenderedPageBreak/>
         <w:t>Mik legyenek a mi paramétereink?:</w:t>
       </w:r>
     </w:p>
@@ -5289,7 +5320,6 @@
           <w:szCs w:val="24"/>
           <w:lang w:val="hu-HU"/>
         </w:rPr>
-        <w:lastRenderedPageBreak/>
         <w:tab/>
       </w:r>
       <w:r>
@@ -5387,27 +5417,7 @@
           <w:szCs w:val="24"/>
           <w:lang w:val="hu-HU"/>
         </w:rPr>
-        <w:t>A mutációról nagyon kevés irodalmat találtunk, de itt is megfogalmazódott egy logika, amit többen is kifejtettek. Nagyobb mutációs esélyre van szükség olyan példa esetén, ahol a fontos allélok könnyen elveszhetnek, és kisebbre ott ahol nagy valószínűséggel azért túl élnek. Mi esetünkben erre egy jó példa a csúcsok kiosztása az ügynökök között. Mi úgy generáltuk az első populációnál, hogy az első ügynöknek sorsoltunk valamennyit úgy hogy a többinek is juthasson legalább egy csúcshoz, majd a másodiknak is, és az az utáninak is. Ennek az a következménye hogy mivel nem biztosítottunk azonos valószínűséget az egyes megoldás osztályoknak, lesznek köztük valószínűbbek és kevésbébb valószínűek. Például hat csúcs és 3 ügynök esetén az {1,1,4}={1,4,1}={4,1,1} valószínűsége 1/4*1/4+1/4*1/4+1/4=0.375.., míg a {2,2,2}-nek 1/4*1/3=0,08333... és az {1,2,3}={1,3,2}={2,1,3}={2,3,1}={3,1,2}={3,2,1}-nek 1/4*1/4+1/4*1/4+1/4*1/3+1/4*1/3+1/4*1/2+1/4*1/2=0.541666 Ez azt jelenti hogy azok a kiosztások például, ahol az összes ügynökre ugyanannyi csúcs jut, nagyon ritkák lesznek az első populációban. Másik példa képp vegyünk 10 csúcsot négy ügynökre it az {1,1,8}={1,8,1}={8,1,1} valószínűsége 1/8*1/8+1/8*1/8+1/8=0.15625, míg a {3,3,4}={3,4,3}={4,3,3}-nek 1/8*1/6+1/8*1/6+1/8=0.166.... Ebből is látható hogy minél nagyobb a kiosztás értékeinek a szórása, annál kisebb lesz a valószínűsége. Ahhoz viszont hogy tudjuk a pontos valószínűséget már ismernünk kéne a megoldást. Közelíteni ugyan még tudnánk, például ha a  városok nagy része közel van a központtól, és alig pár darab van távolabb, de azok is más-más irányban, akkor várhatóan nagy lesz a végső megoldásban a csúcsok kiosztásának a szórása, de ez rend kívül bonyolult matematikai feladat. Ezért mi úgy döntöttünk, hogy a mutáció legyen egy általános közép érték, ami a legvalószínűbb esetekben működik a legjobban. Ez az érték a 30%/kromoszóma. Mi ezen kívül a standarddal ellentétben allél cserét használunk, mivel ez nagyjából a bit negálás megfelelője, de bit negálással túl könnyen kaphatnánk érvénytelen megoldást. Ezt mi a kereszteződésből születő egyik gyerekre használjuk 60%/kromoszóma esélyel.</w:t>
-      </w:r>
-    </w:p>
-    <w:p>
-      <w:pPr>
-        <w:jc w:val="both"/>
-        <w:rPr>
-          <w:rFonts w:ascii="Times New Roman" w:hAnsi="Times New Roman" w:cs="Times New Roman"/>
-          <w:sz w:val="24"/>
-          <w:szCs w:val="24"/>
-          <w:lang w:val="hu-HU"/>
-        </w:rPr>
-      </w:pPr>
-      <w:r>
-        <w:rPr>
-          <w:rFonts w:ascii="Times New Roman" w:hAnsi="Times New Roman" w:cs="Times New Roman"/>
-          <w:sz w:val="24"/>
-          <w:szCs w:val="24"/>
-          <w:lang w:val="hu-HU"/>
-        </w:rPr>
-        <w:t xml:space="preserve">A rosszabbul teljesítőek arányára sem terjed ki az általam talált szakirodalom, mivel nem egy régóta bevett dolog. Pár kimutatás van rá, de azok is csak statisztikai alapon dobálóznak értékekkel. Akkor jobb magasabban tartani, ha hemzseg a gráf a keresett megoldás közeli, de attól nagyon eltérő mrgoldásoktól. Mivel azonban jelentősen lassítja a helyes megoldáshoz való konvergálást, érdemes nagyon alacsonyan tartani. Ha x%-on van, akkor 50% az esélye annak, hogy (1-x)%-nál több elem lesz a legjobbak közül.. Ez azt jelenti hogy 100% esetén egyenesen végzetes, mert az adott legjobb megoldásra 50%, hogy megmarad az adott körben. 50-10% esetén is nagy zavart okoz, mivel a legjobbak alsó fele tartalmazhat olyan allélokat, amik </w:t>
+        <w:t xml:space="preserve">A mutációról nagyon kevés irodalmat találtunk, de itt is megfogalmazódott egy logika, amit többen is kifejtettek. Nagyobb mutációs esélyre van szükség olyan példa esetén, ahol a fontos allélok könnyen elveszhetnek, és kisebbre ott ahol nagy valószínűséggel azért túl élnek. Mi esetünkben erre egy jó példa a csúcsok kiosztása az ügynökök között. Mi úgy generáltuk az első populációnál, hogy az első ügynöknek sorsoltunk valamennyit úgy hogy a többinek is juthasson legalább egy csúcshoz, majd a másodiknak is, és az az utáninak is. Ennek az a következménye hogy mivel nem biztosítottunk azonos valószínűséget az egyes megoldás osztályoknak, lesznek köztük valószínűbbek és kevésbébb valószínűek. Például hat csúcs és 3 ügynök esetén az {1,1,4}={1,4,1}={4,1,1} valószínűsége 1/4*1/4+1/4*1/4+1/4=0.375.., míg a {2,2,2}-nek 1/4*1/3=0,08333... és az {1,2,3}={1,3,2}={2,1,3}={2,3,1}={3,1,2}={3,2,1}-nek 1/4*1/4+1/4*1/4+1/4*1/3+1/4*1/3+1/4*1/2+1/4*1/2=0.541666 Ez azt jelenti hogy azok a kiosztások például, ahol az összes ügynökre ugyanannyi csúcs jut, nagyon ritkák lesznek az első populációban. Másik példa képp vegyünk 10 csúcsot négy ügynökre it az {1,1,8}={1,8,1}={8,1,1} valószínűsége 1/8*1/8+1/8*1/8+1/8=0.15625, míg a {3,3,4}={3,4,3}={4,3,3}-nek 1/8*1/6+1/8*1/6+1/8=0.166.... Ebből is látható hogy minél nagyobb a kiosztás értékeinek a szórása, annál kisebb lesz a valószínűsége. Ahhoz viszont hogy tudjuk a pontos valószínűséget már ismernünk kéne a megoldást. Közelíteni ugyan még tudnánk, például ha a  városok nagy része közel van a központtól, és alig pár darab van távolabb, de azok is más-más irányban, akkor várhatóan nagy lesz a végső megoldásban a csúcsok kiosztásának a szórása, de ez rend kívül bonyolult matematikai feladat. Ezért mi úgy döntöttünk, hogy a mutáció legyen egy általános közép érték, ami a legvalószínűbb esetekben működik a legjobban. Ez az érték a 30%/kromoszóma. Mi ezen kívül a standarddal ellentétben allél cserét használunk, mivel ez nagyjából a bit negálás megfelelője, de bit negálással túl könnyen kaphatnánk </w:t>
       </w:r>
       <w:r>
         <w:rPr>
@@ -5417,7 +5427,27 @@
           <w:lang w:val="hu-HU"/>
         </w:rPr>
         <w:lastRenderedPageBreak/>
-        <w:t>kellenek a végső megoldáshoz, és így csökkenti az esélyt a fentmaradásukra. Így hát érdemes 10% alatt tartani.. 10%-ot érdemes használni a nagy szórású, és sok egyformát tartalmazó kiosztásokra, és 1%-ot kis szórású és kevés egyformát tartalmazóakra. Ezen belül pontosabb becslés nem mondható.</w:t>
+        <w:t>érvénytelen megoldást. Ezt mi a kereszteződésből születő egyik gyerekre használjuk 60%/kromoszóma esélyel.</w:t>
+      </w:r>
+    </w:p>
+    <w:p>
+      <w:pPr>
+        <w:jc w:val="both"/>
+        <w:rPr>
+          <w:rFonts w:ascii="Times New Roman" w:hAnsi="Times New Roman" w:cs="Times New Roman"/>
+          <w:sz w:val="24"/>
+          <w:szCs w:val="24"/>
+          <w:lang w:val="hu-HU"/>
+        </w:rPr>
+      </w:pPr>
+      <w:r>
+        <w:rPr>
+          <w:rFonts w:ascii="Times New Roman" w:hAnsi="Times New Roman" w:cs="Times New Roman"/>
+          <w:sz w:val="24"/>
+          <w:szCs w:val="24"/>
+          <w:lang w:val="hu-HU"/>
+        </w:rPr>
+        <w:t>A rosszabbul teljesítőek arányára sem terjed ki az általam talált szakirodalom, mivel nem egy régóta bevett dolog. Pár kimutatás van rá, de azok is csak statisztikai alapon dobálóznak értékekkel. Akkor jobb magasabban tartani, ha hemzseg a gráf a keresett megoldás közeli, de attól nagyon eltérő mrgoldásoktól. Mivel azonban jelentősen lassítja a helyes megoldáshoz való konvergálást, érdemes nagyon alacsonyan tartani. Ha x%-on van, akkor 50% az esélye annak, hogy (1-x)%-nál több elem lesz a legjobbak közül.. Ez azt jelenti hogy 100% esetén egyenesen végzetes, mert az adott legjobb megoldásra 50%, hogy megmarad az adott körben. 50-10% esetén is nagy zavart okoz, mivel a legjobbak alsó fele tartalmazhat olyan allélokat, amik kellenek a végső megoldáshoz, és így csökkenti az esélyt a fentmaradásukra. Így hát érdemes 10% alatt tartani.. 10%-ot érdemes használni a nagy szórású, és sok egyformát tartalmazó kiosztásokra, és 1%-ot kis szórású és kevés egyformát tartalmazóakra. Ezen belül pontosabb becslés nem mondható.</w:t>
       </w:r>
     </w:p>
     <w:p>
@@ -5463,8 +5493,6 @@
           <w:lang w:val="hu-HU"/>
         </w:rPr>
       </w:pPr>
-      <w:bookmarkStart w:id="0" w:name="_GoBack"/>
-      <w:bookmarkEnd w:id="0"/>
       <w:r>
         <w:rPr>
           <w:rFonts w:ascii="Times New Roman" w:hAnsi="Times New Roman" w:cs="Times New Roman"/>
@@ -7861,63 +7889,18 @@
   </w:num>
   <w:num w:numId="19">
     <w:abstractNumId w:val="9"/>
-    <w:lvlOverride w:ilvl="0"/>
-    <w:lvlOverride w:ilvl="1"/>
-    <w:lvlOverride w:ilvl="2"/>
-    <w:lvlOverride w:ilvl="3"/>
-    <w:lvlOverride w:ilvl="4"/>
-    <w:lvlOverride w:ilvl="5"/>
-    <w:lvlOverride w:ilvl="6"/>
-    <w:lvlOverride w:ilvl="7"/>
-    <w:lvlOverride w:ilvl="8"/>
   </w:num>
   <w:num w:numId="20">
     <w:abstractNumId w:val="8"/>
-    <w:lvlOverride w:ilvl="0"/>
-    <w:lvlOverride w:ilvl="1"/>
-    <w:lvlOverride w:ilvl="2"/>
-    <w:lvlOverride w:ilvl="3"/>
-    <w:lvlOverride w:ilvl="4"/>
-    <w:lvlOverride w:ilvl="5"/>
-    <w:lvlOverride w:ilvl="6"/>
-    <w:lvlOverride w:ilvl="7"/>
-    <w:lvlOverride w:ilvl="8"/>
   </w:num>
   <w:num w:numId="21">
     <w:abstractNumId w:val="4"/>
-    <w:lvlOverride w:ilvl="0"/>
-    <w:lvlOverride w:ilvl="1"/>
-    <w:lvlOverride w:ilvl="2"/>
-    <w:lvlOverride w:ilvl="3"/>
-    <w:lvlOverride w:ilvl="4"/>
-    <w:lvlOverride w:ilvl="5"/>
-    <w:lvlOverride w:ilvl="6"/>
-    <w:lvlOverride w:ilvl="7"/>
-    <w:lvlOverride w:ilvl="8"/>
   </w:num>
   <w:num w:numId="22">
     <w:abstractNumId w:val="11"/>
-    <w:lvlOverride w:ilvl="0"/>
-    <w:lvlOverride w:ilvl="1"/>
-    <w:lvlOverride w:ilvl="2"/>
-    <w:lvlOverride w:ilvl="3"/>
-    <w:lvlOverride w:ilvl="4"/>
-    <w:lvlOverride w:ilvl="5"/>
-    <w:lvlOverride w:ilvl="6"/>
-    <w:lvlOverride w:ilvl="7"/>
-    <w:lvlOverride w:ilvl="8"/>
   </w:num>
   <w:num w:numId="23">
     <w:abstractNumId w:val="5"/>
-    <w:lvlOverride w:ilvl="0"/>
-    <w:lvlOverride w:ilvl="1"/>
-    <w:lvlOverride w:ilvl="2"/>
-    <w:lvlOverride w:ilvl="3"/>
-    <w:lvlOverride w:ilvl="4"/>
-    <w:lvlOverride w:ilvl="5"/>
-    <w:lvlOverride w:ilvl="6"/>
-    <w:lvlOverride w:ilvl="7"/>
-    <w:lvlOverride w:ilvl="8"/>
   </w:num>
 </w:numbering>
 </file>

</xml_diff>

<commit_message>
Genetic algoritmus paraméterei leírásának finomhangolása
</commit_message>
<xml_diff>
--- a/doc/Utazó Ügynök.docx
+++ b/doc/Utazó Ügynök.docx
@@ -2380,18 +2380,7 @@
           <w:szCs w:val="24"/>
           <w:lang w:val="hu-HU"/>
         </w:rPr>
-        <w:t>kisebb az ára és keressük meg azt a két lehető legkisebb súlyösszegű élet, ami szomszédos vele, de egymással nem, illetve vegyük az adott él és a tőle független élek közül a legkisebb súlyú súlyösszegét. Ha az előbbi összeg kisebb mint az utóbbi, akkor a két vele szomszédos élet választjuk ki, ha nem, akkor meg az adott élet. A kiválasztott élet bele helyezzük az eredmény élhalmazba, és szomszédjaival és végpontjaival együtt eltávolítjuk a vizsgált teljesgráfból, ami ekkor is teljes maradt. Ezeket a műveleteket iteráltassuk, amíg végül hat vagy egy él marad. Ha egy maradt, akkor azt kiválasztjuk, ha hat, akkor pedig azt a kettőt, amelyeknek kisebb a súlyösszege. Az eredmény halmazba helyezve az utolsó kiválasztottakat, az</w:t>
-      </w:r>
-      <w:bookmarkStart w:id="0" w:name="_GoBack"/>
-      <w:bookmarkEnd w:id="0"/>
-      <w:r>
-        <w:rPr>
-          <w:rFonts w:ascii="Times New Roman" w:hAnsi="Times New Roman" w:cs="Times New Roman"/>
-          <w:sz w:val="24"/>
-          <w:szCs w:val="24"/>
-          <w:lang w:val="hu-HU"/>
-        </w:rPr>
-        <w:t xml:space="preserve"> elkészült.</w:t>
+        <w:t>kisebb az ára és keressük meg azt a két lehető legkisebb súlyösszegű élet, ami szomszédos vele, de egymással nem, illetve vegyük az adott él és a tőle független élek közül a legkisebb súlyú súlyösszegét. Ha az előbbi összeg kisebb mint az utóbbi, akkor a két vele szomszédos élet választjuk ki, ha nem, akkor meg az adott élet. A kiválasztott élet bele helyezzük az eredmény élhalmazba, és szomszédjaival és végpontjaival együtt eltávolítjuk a vizsgált teljesgráfból, ami ekkor is teljes maradt. Ezeket a műveleteket iteráltassuk, amíg végül hat vagy egy él marad. Ha egy maradt, akkor azt kiválasztjuk, ha hat, akkor pedig azt a kettőt, amelyeknek kisebb a súlyösszege. Az eredmény halmazba helyezve az utolsó kiválasztottakat, az elkészült.</w:t>
       </w:r>
     </w:p>
     <w:p>
@@ -3458,7 +3447,7 @@
           </mc:Choice>
           <mc:Fallback>
             <w:pict>
-              <v:shapetype w14:anchorId="21A10AA3" id="_x0000_t32" coordsize="21600,21600" o:spt="32" o:oned="t" path="m,l21600,21600e" filled="f">
+              <v:shapetype w14:anchorId="5D52140B" id="_x0000_t32" coordsize="21600,21600" o:spt="32" o:oned="t" path="m,l21600,21600e" filled="f">
                 <v:path arrowok="t" fillok="f" o:connecttype="none"/>
                 <o:lock v:ext="edit" shapetype="t"/>
               </v:shapetype>
@@ -4768,7 +4757,21 @@
           <w:lang w:val="hu-HU"/>
         </w:rPr>
         <w:lastRenderedPageBreak/>
-        <w:t>Dejong Settings (From [DeJong and Spears, 1990]):</w:t>
+        <w:t xml:space="preserve">Dejong </w:t>
+      </w:r>
+      <w:r>
+        <w:rPr>
+          <w:color w:val="000000"/>
+          <w:lang w:val="hu-HU"/>
+        </w:rPr>
+        <w:t>Beállítások</w:t>
+      </w:r>
+      <w:r>
+        <w:rPr>
+          <w:color w:val="000000"/>
+          <w:lang w:val="hu-HU"/>
+        </w:rPr>
+        <w:t xml:space="preserve"> (From [DeJong and Spears, 1990]):</w:t>
       </w:r>
     </w:p>
     <w:p>
@@ -4922,7 +4925,21 @@
           <w:color w:val="000000"/>
           <w:lang w:val="hu-HU"/>
         </w:rPr>
-        <w:t>Grefenstette Settings (From [Grefenstette, 1986]):</w:t>
+        <w:t xml:space="preserve">Grefenstette </w:t>
+      </w:r>
+      <w:r>
+        <w:rPr>
+          <w:color w:val="000000"/>
+          <w:lang w:val="hu-HU"/>
+        </w:rPr>
+        <w:t xml:space="preserve">Beállítások </w:t>
+      </w:r>
+      <w:r>
+        <w:rPr>
+          <w:color w:val="000000"/>
+          <w:lang w:val="hu-HU"/>
+        </w:rPr>
+        <w:t>(From [Grefenstette, 1986]):</w:t>
       </w:r>
     </w:p>
     <w:p>
@@ -5076,7 +5093,21 @@
           <w:color w:val="000000"/>
           <w:lang w:val="hu-HU"/>
         </w:rPr>
-        <w:t>MicroGA Settings From </w:t>
+        <w:t xml:space="preserve">MicroGA </w:t>
+      </w:r>
+      <w:r>
+        <w:rPr>
+          <w:color w:val="000000"/>
+          <w:lang w:val="hu-HU"/>
+        </w:rPr>
+        <w:t xml:space="preserve">Beállítások </w:t>
+      </w:r>
+      <w:r>
+        <w:rPr>
+          <w:color w:val="000000"/>
+          <w:lang w:val="hu-HU"/>
+        </w:rPr>
+        <w:t>From </w:t>
       </w:r>
       <w:hyperlink r:id="rId6" w:history="1">
         <w:r>
@@ -5300,7 +5331,81 @@
           <w:szCs w:val="24"/>
           <w:lang w:val="hu-HU"/>
         </w:rPr>
-        <w:t>Először is már a feljebb említett algoritmusoknál is megjelent az hogy a kromoszómák által tárolt adat bit értéke szerepet játszik a paraméterek kiszámításában. Hány bitben kifejezhető egy kromoszómánk információ tartalma? Először is a csúcs! permutáció lehetséges és (csúcs szám+ügynök szám-1)alatt az (ügynük szám) nál kevesebb súly kiosztás. Így elég jó felülbecslés az l=felfelekerekít(log(n!))+felfelekerekít(log((n-m+1)alatt az(m))), ahol n a csúcsok száma és m az ügynökök száma. Azonban az előbbi képlet nem felel meg nekünk túl nagy csúcsokra, mert 100!-t nem tudunk ábrázolni, így kénytelenek leszünk a következő durvább becsléssel élni: l=log(n)*(n+m). Mivel a mi állapotterünk túl nagy, nem lesz elég a standard populáció mérete, így használjuk a következő közelítést:</w:t>
+        <w:t xml:space="preserve">Először is már a feljebb említett algoritmusoknál is megjelent az hogy a kromoszómák által tárolt adat bit értéke szerepet játszik a paraméterek kiszámításában. Hány bitben kifejezhető egy kromoszómánk információ tartalma? </w:t>
+      </w:r>
+      <w:r>
+        <w:rPr>
+          <w:rFonts w:ascii="Times New Roman" w:hAnsi="Times New Roman" w:cs="Times New Roman"/>
+          <w:sz w:val="24"/>
+          <w:szCs w:val="24"/>
+          <w:lang w:val="hu-HU"/>
+        </w:rPr>
+        <w:t>(</w:t>
+      </w:r>
+      <w:r>
+        <w:rPr>
+          <w:rFonts w:ascii="Times New Roman" w:hAnsi="Times New Roman" w:cs="Times New Roman"/>
+          <w:sz w:val="24"/>
+          <w:szCs w:val="24"/>
+          <w:lang w:val="hu-HU"/>
+        </w:rPr>
+        <w:t>csúcs</w:t>
+      </w:r>
+      <w:r>
+        <w:rPr>
+          <w:rFonts w:ascii="Times New Roman" w:hAnsi="Times New Roman" w:cs="Times New Roman"/>
+          <w:sz w:val="24"/>
+          <w:szCs w:val="24"/>
+          <w:lang w:val="hu-HU"/>
+        </w:rPr>
+        <w:t xml:space="preserve"> szám)</w:t>
+      </w:r>
+      <w:r>
+        <w:rPr>
+          <w:rFonts w:ascii="Times New Roman" w:hAnsi="Times New Roman" w:cs="Times New Roman"/>
+          <w:sz w:val="24"/>
+          <w:szCs w:val="24"/>
+          <w:lang w:val="hu-HU"/>
+        </w:rPr>
+        <w:t xml:space="preserve">! </w:t>
+      </w:r>
+      <w:r>
+        <w:rPr>
+          <w:rFonts w:ascii="Times New Roman" w:hAnsi="Times New Roman" w:cs="Times New Roman"/>
+          <w:sz w:val="24"/>
+          <w:szCs w:val="24"/>
+          <w:lang w:val="hu-HU"/>
+        </w:rPr>
+        <w:t xml:space="preserve">darab </w:t>
+      </w:r>
+      <w:r>
+        <w:rPr>
+          <w:rFonts w:ascii="Times New Roman" w:hAnsi="Times New Roman" w:cs="Times New Roman"/>
+          <w:sz w:val="24"/>
+          <w:szCs w:val="24"/>
+          <w:lang w:val="hu-HU"/>
+        </w:rPr>
+        <w:t xml:space="preserve">permutáció lehetséges és (csúcs szám+ügynök szám-1)alatt az (ügynük szám) nál kevesebb súly kiosztás. Így elég jó felülbecslés az l=felfelekerekít(log(n!))+felfelekerekít(log((n-m+1)alatt az(m))), ahol n a csúcsok száma és m az ügynökök száma. Azonban az előbbi képlet nem felel meg nekünk túl nagy csúcsokra, mert 100!-t nem tudunk ábrázolni, így kénytelenek leszünk a következő durvább becsléssel élni: l=log(n)*(n+m). </w:t>
+      </w:r>
+    </w:p>
+    <w:p>
+      <w:pPr>
+        <w:jc w:val="both"/>
+        <w:rPr>
+          <w:rFonts w:ascii="Times New Roman" w:hAnsi="Times New Roman" w:cs="Times New Roman"/>
+          <w:sz w:val="24"/>
+          <w:szCs w:val="24"/>
+          <w:lang w:val="hu-HU"/>
+        </w:rPr>
+      </w:pPr>
+      <w:r>
+        <w:rPr>
+          <w:rFonts w:ascii="Times New Roman" w:hAnsi="Times New Roman" w:cs="Times New Roman"/>
+          <w:sz w:val="24"/>
+          <w:szCs w:val="24"/>
+          <w:lang w:val="hu-HU"/>
+        </w:rPr>
+        <w:t>Mivel a mi állapotterünk túl nagy, nem lesz elég a standard populáció mérete, így használjuk a következő közelítést:</w:t>
       </w:r>
     </w:p>
     <w:p>
@@ -5397,27 +5502,171 @@
           <w:szCs w:val="24"/>
           <w:lang w:val="hu-HU"/>
         </w:rPr>
-        <w:t>Ahol a Popsize a populáció mérete, a length az egy kromoszóma mérete bitekben, és a chromosomsize pedig félrevezetően egy tulajdonság átlagos mérete avagy (felfelekerekít(log(n!))+felfelekerekít((n-m+1)alatt az(m)))/(n+m), vagy számítható durvább becsléssel log(n).</w:t>
-      </w:r>
-    </w:p>
-    <w:p>
-      <w:pPr>
-        <w:jc w:val="both"/>
-        <w:rPr>
-          <w:rFonts w:ascii="Times New Roman" w:hAnsi="Times New Roman" w:cs="Times New Roman"/>
-          <w:sz w:val="24"/>
-          <w:szCs w:val="24"/>
-          <w:lang w:val="hu-HU"/>
-        </w:rPr>
-      </w:pPr>
-      <w:r>
-        <w:rPr>
-          <w:rFonts w:ascii="Times New Roman" w:hAnsi="Times New Roman" w:cs="Times New Roman"/>
-          <w:sz w:val="24"/>
-          <w:szCs w:val="24"/>
-          <w:lang w:val="hu-HU"/>
-        </w:rPr>
-        <w:t xml:space="preserve">A mutációról nagyon kevés irodalmat találtunk, de itt is megfogalmazódott egy logika, amit többen is kifejtettek. Nagyobb mutációs esélyre van szükség olyan példa esetén, ahol a fontos allélok könnyen elveszhetnek, és kisebbre ott ahol nagy valószínűséggel azért túl élnek. Mi esetünkben erre egy jó példa a csúcsok kiosztása az ügynökök között. Mi úgy generáltuk az első populációnál, hogy az első ügynöknek sorsoltunk valamennyit úgy hogy a többinek is juthasson legalább egy csúcshoz, majd a másodiknak is, és az az utáninak is. Ennek az a következménye hogy mivel nem biztosítottunk azonos valószínűséget az egyes megoldás osztályoknak, lesznek köztük valószínűbbek és kevésbébb valószínűek. Például hat csúcs és 3 ügynök esetén az {1,1,4}={1,4,1}={4,1,1} valószínűsége 1/4*1/4+1/4*1/4+1/4=0.375.., míg a {2,2,2}-nek 1/4*1/3=0,08333... és az {1,2,3}={1,3,2}={2,1,3}={2,3,1}={3,1,2}={3,2,1}-nek 1/4*1/4+1/4*1/4+1/4*1/3+1/4*1/3+1/4*1/2+1/4*1/2=0.541666 Ez azt jelenti hogy azok a kiosztások például, ahol az összes ügynökre ugyanannyi csúcs jut, nagyon ritkák lesznek az első populációban. Másik példa képp vegyünk 10 csúcsot négy ügynökre it az {1,1,8}={1,8,1}={8,1,1} valószínűsége 1/8*1/8+1/8*1/8+1/8=0.15625, míg a {3,3,4}={3,4,3}={4,3,3}-nek 1/8*1/6+1/8*1/6+1/8=0.166.... Ebből is látható hogy minél nagyobb a kiosztás értékeinek a szórása, annál kisebb lesz a valószínűsége. Ahhoz viszont hogy tudjuk a pontos valószínűséget már ismernünk kéne a megoldást. Közelíteni ugyan még tudnánk, például ha a  városok nagy része közel van a központtól, és alig pár darab van távolabb, de azok is más-más irányban, akkor várhatóan nagy lesz a végső megoldásban a csúcsok kiosztásának a szórása, de ez rend kívül bonyolult matematikai feladat. Ezért mi úgy döntöttünk, hogy a mutáció legyen egy általános közép érték, ami a legvalószínűbb esetekben működik a legjobban. Ez az érték a 30%/kromoszóma. Mi ezen kívül a standarddal ellentétben allél cserét használunk, mivel ez nagyjából a bit negálás megfelelője, de bit negálással túl könnyen kaphatnánk </w:t>
+        <w:t>Ahol a Popsize a populáció mérete, a length az egy kromoszóma mérete bitekben, és a chromosomsize pedig félrevezetően egy tulajdonság átlagos mérete avagy (felfelekerekít(log(n!))+</w:t>
+      </w:r>
+      <w:r>
+        <w:rPr>
+          <w:rFonts w:ascii="Times New Roman" w:hAnsi="Times New Roman" w:cs="Times New Roman"/>
+          <w:sz w:val="24"/>
+          <w:szCs w:val="24"/>
+          <w:lang w:val="hu-HU"/>
+        </w:rPr>
+        <w:t xml:space="preserve"> </w:t>
+      </w:r>
+      <w:r>
+        <w:rPr>
+          <w:rFonts w:ascii="Times New Roman" w:hAnsi="Times New Roman" w:cs="Times New Roman"/>
+          <w:sz w:val="24"/>
+          <w:szCs w:val="24"/>
+          <w:lang w:val="hu-HU"/>
+        </w:rPr>
+        <w:t>fel</w:t>
+      </w:r>
+      <w:r>
+        <w:rPr>
+          <w:rFonts w:ascii="Times New Roman" w:hAnsi="Times New Roman" w:cs="Times New Roman"/>
+          <w:sz w:val="24"/>
+          <w:szCs w:val="24"/>
+          <w:lang w:val="hu-HU"/>
+        </w:rPr>
+        <w:t>felekerekít(</w:t>
+      </w:r>
+      <w:r>
+        <w:rPr>
+          <w:rFonts w:ascii="Times New Roman" w:hAnsi="Times New Roman" w:cs="Times New Roman"/>
+          <w:sz w:val="24"/>
+          <w:szCs w:val="24"/>
+          <w:lang w:val="hu-HU"/>
+        </w:rPr>
+        <w:t>fel</w:t>
+      </w:r>
+      <w:r>
+        <w:rPr>
+          <w:rFonts w:ascii="Times New Roman" w:hAnsi="Times New Roman" w:cs="Times New Roman"/>
+          <w:sz w:val="24"/>
+          <w:szCs w:val="24"/>
+          <w:lang w:val="hu-HU"/>
+        </w:rPr>
+        <w:t>felekerekít((n-m+1)alatt az(m)))</w:t>
+      </w:r>
+      <w:r>
+        <w:rPr>
+          <w:rFonts w:ascii="Times New Roman" w:hAnsi="Times New Roman" w:cs="Times New Roman"/>
+          <w:sz w:val="24"/>
+          <w:szCs w:val="24"/>
+          <w:lang w:val="hu-HU"/>
+        </w:rPr>
+        <w:t>/(n+m)</w:t>
+      </w:r>
+      <w:r>
+        <w:rPr>
+          <w:rFonts w:ascii="Times New Roman" w:hAnsi="Times New Roman" w:cs="Times New Roman"/>
+          <w:sz w:val="24"/>
+          <w:szCs w:val="24"/>
+          <w:lang w:val="hu-HU"/>
+        </w:rPr>
+        <w:t>)</w:t>
+      </w:r>
+      <w:r>
+        <w:rPr>
+          <w:rFonts w:ascii="Times New Roman" w:hAnsi="Times New Roman" w:cs="Times New Roman"/>
+          <w:sz w:val="24"/>
+          <w:szCs w:val="24"/>
+          <w:lang w:val="hu-HU"/>
+        </w:rPr>
+        <w:t>, vagy számítható</w:t>
+      </w:r>
+      <w:r>
+        <w:rPr>
+          <w:rFonts w:ascii="Times New Roman" w:hAnsi="Times New Roman" w:cs="Times New Roman"/>
+          <w:sz w:val="24"/>
+          <w:szCs w:val="24"/>
+          <w:lang w:val="hu-HU"/>
+        </w:rPr>
+        <w:t>,</w:t>
+      </w:r>
+      <w:r>
+        <w:rPr>
+          <w:rFonts w:ascii="Times New Roman" w:hAnsi="Times New Roman" w:cs="Times New Roman"/>
+          <w:sz w:val="24"/>
+          <w:szCs w:val="24"/>
+          <w:lang w:val="hu-HU"/>
+        </w:rPr>
+        <w:t xml:space="preserve"> durvább becsléssel log(n).</w:t>
+      </w:r>
+    </w:p>
+    <w:p>
+      <w:pPr>
+        <w:jc w:val="both"/>
+        <w:rPr>
+          <w:rFonts w:ascii="Times New Roman" w:hAnsi="Times New Roman" w:cs="Times New Roman"/>
+          <w:sz w:val="24"/>
+          <w:szCs w:val="24"/>
+          <w:lang w:val="hu-HU"/>
+        </w:rPr>
+      </w:pPr>
+      <w:r>
+        <w:rPr>
+          <w:rFonts w:ascii="Times New Roman" w:hAnsi="Times New Roman" w:cs="Times New Roman"/>
+          <w:sz w:val="24"/>
+          <w:szCs w:val="24"/>
+          <w:lang w:val="hu-HU"/>
+        </w:rPr>
+        <w:t>A mutációról nagyon kevés irodalmat találtunk, de itt is megfogalmazódott egy logika, amit többen is kifejtettek. Nagyobb mutációs esélyre van szükség olyan példa esetén, ahol a fontos allélok könnyen elveszhetnek</w:t>
+      </w:r>
+      <w:r>
+        <w:rPr>
+          <w:rFonts w:ascii="Times New Roman" w:hAnsi="Times New Roman" w:cs="Times New Roman"/>
+          <w:sz w:val="24"/>
+          <w:szCs w:val="24"/>
+          <w:lang w:val="hu-HU"/>
+        </w:rPr>
+        <w:t xml:space="preserve"> az iteráció folyamán</w:t>
+      </w:r>
+      <w:r>
+        <w:rPr>
+          <w:rFonts w:ascii="Times New Roman" w:hAnsi="Times New Roman" w:cs="Times New Roman"/>
+          <w:sz w:val="24"/>
+          <w:szCs w:val="24"/>
+          <w:lang w:val="hu-HU"/>
+        </w:rPr>
+        <w:t>, és kisebbre ott ahol nagy valószínűséggel azért túl élnek. Mi esetünkben erre egy jó példa a csúcsok kiosztása az ügynökök között. Mi úgy generáltuk az első populációnál, hogy az első ügynöknek sorsoltunk valamennyit úgy hogy a többinek is</w:t>
+      </w:r>
+      <w:r>
+        <w:rPr>
+          <w:rFonts w:ascii="Times New Roman" w:hAnsi="Times New Roman" w:cs="Times New Roman"/>
+          <w:sz w:val="24"/>
+          <w:szCs w:val="24"/>
+          <w:lang w:val="hu-HU"/>
+        </w:rPr>
+        <w:t xml:space="preserve"> juthasson legalább egy csúcs</w:t>
+      </w:r>
+      <w:r>
+        <w:rPr>
+          <w:rFonts w:ascii="Times New Roman" w:hAnsi="Times New Roman" w:cs="Times New Roman"/>
+          <w:sz w:val="24"/>
+          <w:szCs w:val="24"/>
+          <w:lang w:val="hu-HU"/>
+        </w:rPr>
+        <w:t>, majd a másodiknak is, és az az utáninak is</w:t>
+      </w:r>
+      <w:r>
+        <w:rPr>
+          <w:rFonts w:ascii="Times New Roman" w:hAnsi="Times New Roman" w:cs="Times New Roman"/>
+          <w:sz w:val="24"/>
+          <w:szCs w:val="24"/>
+          <w:lang w:val="hu-HU"/>
+        </w:rPr>
+        <w:t xml:space="preserve"> ugyanígy tettünk a maradékból</w:t>
+      </w:r>
+      <w:r>
+        <w:rPr>
+          <w:rFonts w:ascii="Times New Roman" w:hAnsi="Times New Roman" w:cs="Times New Roman"/>
+          <w:sz w:val="24"/>
+          <w:szCs w:val="24"/>
+          <w:lang w:val="hu-HU"/>
+        </w:rPr>
+        <w:t xml:space="preserve">. Ennek az a következménye hogy mivel nem biztosítottunk azonos valószínűséget az egyes megoldás osztályoknak, lesznek köztük valószínűbbek és kevésbébb valószínűek. Például hat csúcs és 3 ügynök esetén az {1,1,4}={1,4,1}={4,1,1} valószínűsége 1/4*1/4+1/4*1/4+1/4=0.375.., míg a {2,2,2}-nek 1/4*1/3=0,08333... és az {1,2,3}={1,3,2}={2,1,3}={2,3,1}={3,1,2}={3,2,1}-nek 1/4*1/4+1/4*1/4+1/4*1/3+1/4*1/3+1/4*1/2+1/4*1/2=0.541666 Ez azt jelenti hogy azok a kiosztások például, ahol az összes ügynökre ugyanannyi csúcs jut, nagyon ritkák lesznek az első populációban. Másik példa képp vegyünk 10 csúcsot négy ügynökre it az {1,1,8}={1,8,1}={8,1,1} valószínűsége 1/8*1/8+1/8*1/8+1/8=0.15625, míg a {3,3,4}={3,4,3}={4,3,3}-nek 1/8*1/6+1/8*1/6+1/8=0.166.... Ebből is látható hogy minél nagyobb a kiosztás értékeinek a szórása, annál kisebb lesz a valószínűsége. Ahhoz viszont hogy tudjuk a pontos valószínűséget már ismernünk kéne a megoldást. Közelíteni ugyan még tudnánk, például ha a  városok nagy része közel van a központtól, és alig pár darab van távolabb, de azok is más-más irányban, akkor várhatóan nagy lesz a végső megoldásban a csúcsok kiosztásának a szórása, de ez rend kívül bonyolult matematikai feladat. Ezért mi úgy döntöttünk, hogy a </w:t>
       </w:r>
       <w:r>
         <w:rPr>
@@ -5427,48 +5676,239 @@
           <w:lang w:val="hu-HU"/>
         </w:rPr>
         <w:lastRenderedPageBreak/>
-        <w:t>érvénytelen megoldást. Ezt mi a kereszteződésből születő egyik gyerekre használjuk 60%/kromoszóma esélyel.</w:t>
-      </w:r>
-    </w:p>
-    <w:p>
-      <w:pPr>
-        <w:jc w:val="both"/>
-        <w:rPr>
-          <w:rFonts w:ascii="Times New Roman" w:hAnsi="Times New Roman" w:cs="Times New Roman"/>
-          <w:sz w:val="24"/>
-          <w:szCs w:val="24"/>
-          <w:lang w:val="hu-HU"/>
-        </w:rPr>
-      </w:pPr>
-      <w:r>
-        <w:rPr>
-          <w:rFonts w:ascii="Times New Roman" w:hAnsi="Times New Roman" w:cs="Times New Roman"/>
-          <w:sz w:val="24"/>
-          <w:szCs w:val="24"/>
-          <w:lang w:val="hu-HU"/>
-        </w:rPr>
-        <w:t>A rosszabbul teljesítőek arányára sem terjed ki az általam talált szakirodalom, mivel nem egy régóta bevett dolog. Pár kimutatás van rá, de azok is csak statisztikai alapon dobálóznak értékekkel. Akkor jobb magasabban tartani, ha hemzseg a gráf a keresett megoldás közeli, de attól nagyon eltérő mrgoldásoktól. Mivel azonban jelentősen lassítja a helyes megoldáshoz való konvergálást, érdemes nagyon alacsonyan tartani. Ha x%-on van, akkor 50% az esélye annak, hogy (1-x)%-nál több elem lesz a legjobbak közül.. Ez azt jelenti hogy 100% esetén egyenesen végzetes, mert az adott legjobb megoldásra 50%, hogy megmarad az adott körben. 50-10% esetén is nagy zavart okoz, mivel a legjobbak alsó fele tartalmazhat olyan allélokat, amik kellenek a végső megoldáshoz, és így csökkenti az esélyt a fentmaradásukra. Így hát érdemes 10% alatt tartani.. 10%-ot érdemes használni a nagy szórású, és sok egyformát tartalmazó kiosztásokra, és 1%-ot kis szórású és kevés egyformát tartalmazóakra. Ezen belül pontosabb becslés nem mondható.</w:t>
-      </w:r>
-    </w:p>
-    <w:p>
-      <w:pPr>
-        <w:jc w:val="both"/>
-        <w:rPr>
-          <w:rFonts w:ascii="Times New Roman" w:hAnsi="Times New Roman" w:cs="Times New Roman"/>
-          <w:sz w:val="24"/>
-          <w:szCs w:val="24"/>
-          <w:lang w:val="hu-HU"/>
-        </w:rPr>
-      </w:pPr>
-      <w:r>
-        <w:rPr>
-          <w:rFonts w:ascii="Times New Roman" w:hAnsi="Times New Roman" w:cs="Times New Roman"/>
-          <w:sz w:val="24"/>
-          <w:szCs w:val="24"/>
-          <w:lang w:val="hu-HU"/>
-        </w:rPr>
-        <w:t>A generáció határra nagyobb megkötés nincs. általában az 1000 a mágikus határ, ami alatt érdemes tartózkodni, viszont</w:t>
-      </w:r>
+        <w:t>mutáció legyen egy általános közép érték, ami a legvalószínűbb esetekben működik a legjobban. Ez az érték a 30%/kromoszóma. Mi ezen kívül a standarddal ellentétben allél cserét használunk, mivel ez nagyjából a bit negálás megfelelője, de bit negálással túl könnyen kaphatnánk érvénytelen megoldást. Ezt mi a kereszteződésből születő egyik gyerekre használjuk 60%/kromoszóma esélyel.</w:t>
+      </w:r>
+    </w:p>
+    <w:p>
+      <w:pPr>
+        <w:jc w:val="both"/>
+        <w:rPr>
+          <w:rFonts w:ascii="Times New Roman" w:hAnsi="Times New Roman" w:cs="Times New Roman"/>
+          <w:sz w:val="24"/>
+          <w:szCs w:val="24"/>
+          <w:lang w:val="hu-HU"/>
+        </w:rPr>
+      </w:pPr>
+      <w:r>
+        <w:rPr>
+          <w:rFonts w:ascii="Times New Roman" w:hAnsi="Times New Roman" w:cs="Times New Roman"/>
+          <w:sz w:val="24"/>
+          <w:szCs w:val="24"/>
+          <w:lang w:val="hu-HU"/>
+        </w:rPr>
+        <w:t>A rosszabbul teljesítőek arányára sem terjed ki az általam talált szakirodalom, m</w:t>
+      </w:r>
+      <w:r>
+        <w:rPr>
+          <w:rFonts w:ascii="Times New Roman" w:hAnsi="Times New Roman" w:cs="Times New Roman"/>
+          <w:sz w:val="24"/>
+          <w:szCs w:val="24"/>
+          <w:lang w:val="hu-HU"/>
+        </w:rPr>
+        <w:t>ivel nem egy régóta bevett paraméter</w:t>
+      </w:r>
+      <w:r>
+        <w:rPr>
+          <w:rFonts w:ascii="Times New Roman" w:hAnsi="Times New Roman" w:cs="Times New Roman"/>
+          <w:sz w:val="24"/>
+          <w:szCs w:val="24"/>
+          <w:lang w:val="hu-HU"/>
+        </w:rPr>
+        <w:t xml:space="preserve">. Pár kimutatás van rá, de azok is csak statisztikai alapon </w:t>
+      </w:r>
+      <w:r>
+        <w:rPr>
+          <w:rFonts w:ascii="Times New Roman" w:hAnsi="Times New Roman" w:cs="Times New Roman"/>
+          <w:sz w:val="24"/>
+          <w:szCs w:val="24"/>
+          <w:lang w:val="hu-HU"/>
+        </w:rPr>
+        <w:t>saccolnak értékeket</w:t>
+      </w:r>
+      <w:r>
+        <w:rPr>
+          <w:rFonts w:ascii="Times New Roman" w:hAnsi="Times New Roman" w:cs="Times New Roman"/>
+          <w:sz w:val="24"/>
+          <w:szCs w:val="24"/>
+          <w:lang w:val="hu-HU"/>
+        </w:rPr>
+        <w:t>. Akkor jobb magasabban tartani, ha hemzseg a gráf a keresett megoldás közeli</w:t>
+      </w:r>
+      <w:r>
+        <w:rPr>
+          <w:rFonts w:ascii="Times New Roman" w:hAnsi="Times New Roman" w:cs="Times New Roman"/>
+          <w:sz w:val="24"/>
+          <w:szCs w:val="24"/>
+          <w:lang w:val="hu-HU"/>
+        </w:rPr>
+        <w:t xml:space="preserve"> fittségű</w:t>
+      </w:r>
+      <w:r>
+        <w:rPr>
+          <w:rFonts w:ascii="Times New Roman" w:hAnsi="Times New Roman" w:cs="Times New Roman"/>
+          <w:sz w:val="24"/>
+          <w:szCs w:val="24"/>
+          <w:lang w:val="hu-HU"/>
+        </w:rPr>
+        <w:t>, de attól nagyon eltérő mrgoldásoktól. Mivel azonban jelentősen lassítja a helyes megoldáshoz való konvergálást, érdemes nagyon alacsonyan tartani. Ha x%-on van, akkor 50% az esélye annak, hogy (1-x</w:t>
+      </w:r>
+      <w:r>
+        <w:rPr>
+          <w:rFonts w:ascii="Times New Roman" w:hAnsi="Times New Roman" w:cs="Times New Roman"/>
+          <w:sz w:val="24"/>
+          <w:szCs w:val="24"/>
+          <w:lang w:val="hu-HU"/>
+        </w:rPr>
+        <w:t>/2</w:t>
+      </w:r>
+      <w:r>
+        <w:rPr>
+          <w:rFonts w:ascii="Times New Roman" w:hAnsi="Times New Roman" w:cs="Times New Roman"/>
+          <w:sz w:val="24"/>
+          <w:szCs w:val="24"/>
+          <w:lang w:val="hu-HU"/>
+        </w:rPr>
+        <w:t>)%-nál több</w:t>
+      </w:r>
+      <w:r>
+        <w:rPr>
+          <w:rFonts w:ascii="Times New Roman" w:hAnsi="Times New Roman" w:cs="Times New Roman"/>
+          <w:sz w:val="24"/>
+          <w:szCs w:val="24"/>
+          <w:lang w:val="hu-HU"/>
+        </w:rPr>
+        <w:t xml:space="preserve"> kiválasztott</w:t>
+      </w:r>
+      <w:r>
+        <w:rPr>
+          <w:rFonts w:ascii="Times New Roman" w:hAnsi="Times New Roman" w:cs="Times New Roman"/>
+          <w:sz w:val="24"/>
+          <w:szCs w:val="24"/>
+          <w:lang w:val="hu-HU"/>
+        </w:rPr>
+        <w:t xml:space="preserve"> </w:t>
+      </w:r>
+      <w:r>
+        <w:rPr>
+          <w:rFonts w:ascii="Times New Roman" w:hAnsi="Times New Roman" w:cs="Times New Roman"/>
+          <w:sz w:val="24"/>
+          <w:szCs w:val="24"/>
+          <w:lang w:val="hu-HU"/>
+        </w:rPr>
+        <w:t>kromoszóma</w:t>
+      </w:r>
+      <w:r>
+        <w:rPr>
+          <w:rFonts w:ascii="Times New Roman" w:hAnsi="Times New Roman" w:cs="Times New Roman"/>
+          <w:sz w:val="24"/>
+          <w:szCs w:val="24"/>
+          <w:lang w:val="hu-HU"/>
+        </w:rPr>
+        <w:t xml:space="preserve"> lesz a legjobbak közül.. Ez azt jelenti hogy 100% esetén egyenesen végzetes, mert az </w:t>
+      </w:r>
+      <w:r>
+        <w:rPr>
+          <w:rFonts w:ascii="Times New Roman" w:hAnsi="Times New Roman" w:cs="Times New Roman"/>
+          <w:sz w:val="24"/>
+          <w:szCs w:val="24"/>
+          <w:lang w:val="hu-HU"/>
+        </w:rPr>
+        <w:t>aktuális</w:t>
+      </w:r>
+      <w:r>
+        <w:rPr>
+          <w:rFonts w:ascii="Times New Roman" w:hAnsi="Times New Roman" w:cs="Times New Roman"/>
+          <w:sz w:val="24"/>
+          <w:szCs w:val="24"/>
+          <w:lang w:val="hu-HU"/>
+        </w:rPr>
+        <w:t xml:space="preserve"> legjobb megoldásra 50%, hogy megmarad az adott körben. 50-10% esetén is nagy zavart okoz, mivel a legjobbak alsó fele tartalmazhat olyan allélokat, amik kellenek a végső megoldáshoz, és így csökkenti az esélyt a fentmaradásukra. Így hát érdemes 10% alatt tartani.. 10%-ot </w:t>
+      </w:r>
+      <w:r>
+        <w:rPr>
+          <w:rFonts w:ascii="Times New Roman" w:hAnsi="Times New Roman" w:cs="Times New Roman"/>
+          <w:sz w:val="24"/>
+          <w:szCs w:val="24"/>
+          <w:lang w:val="hu-HU"/>
+        </w:rPr>
+        <w:t xml:space="preserve">akkor </w:t>
+      </w:r>
+      <w:r>
+        <w:rPr>
+          <w:rFonts w:ascii="Times New Roman" w:hAnsi="Times New Roman" w:cs="Times New Roman"/>
+          <w:sz w:val="24"/>
+          <w:szCs w:val="24"/>
+          <w:lang w:val="hu-HU"/>
+        </w:rPr>
+        <w:t>érdemes használni</w:t>
+      </w:r>
+      <w:r>
+        <w:rPr>
+          <w:rFonts w:ascii="Times New Roman" w:hAnsi="Times New Roman" w:cs="Times New Roman"/>
+          <w:sz w:val="24"/>
+          <w:szCs w:val="24"/>
+          <w:lang w:val="hu-HU"/>
+        </w:rPr>
+        <w:t>, ha a keresett megoldás csúcsliosztása</w:t>
+      </w:r>
+      <w:r>
+        <w:rPr>
+          <w:rFonts w:ascii="Times New Roman" w:hAnsi="Times New Roman" w:cs="Times New Roman"/>
+          <w:sz w:val="24"/>
+          <w:szCs w:val="24"/>
+          <w:lang w:val="hu-HU"/>
+        </w:rPr>
+        <w:t xml:space="preserve"> nagy szór</w:t>
+      </w:r>
+      <w:r>
+        <w:rPr>
+          <w:rFonts w:ascii="Times New Roman" w:hAnsi="Times New Roman" w:cs="Times New Roman"/>
+          <w:sz w:val="24"/>
+          <w:szCs w:val="24"/>
+          <w:lang w:val="hu-HU"/>
+        </w:rPr>
+        <w:t>ású, és sok egyformát tartalmazó</w:t>
+      </w:r>
+      <w:r>
+        <w:rPr>
+          <w:rFonts w:ascii="Times New Roman" w:hAnsi="Times New Roman" w:cs="Times New Roman"/>
+          <w:sz w:val="24"/>
+          <w:szCs w:val="24"/>
+          <w:lang w:val="hu-HU"/>
+        </w:rPr>
+        <w:t>, és 1%-ot kis szórású és kevés egyformát tartalmazóakra. Ezen belül pontosabb becslés nem mondható.</w:t>
+      </w:r>
+    </w:p>
+    <w:p>
+      <w:pPr>
+        <w:jc w:val="both"/>
+        <w:rPr>
+          <w:rFonts w:ascii="Times New Roman" w:hAnsi="Times New Roman" w:cs="Times New Roman"/>
+          <w:sz w:val="24"/>
+          <w:szCs w:val="24"/>
+          <w:lang w:val="hu-HU"/>
+        </w:rPr>
+      </w:pPr>
+      <w:r>
+        <w:rPr>
+          <w:rFonts w:ascii="Times New Roman" w:hAnsi="Times New Roman" w:cs="Times New Roman"/>
+          <w:sz w:val="24"/>
+          <w:szCs w:val="24"/>
+          <w:lang w:val="hu-HU"/>
+        </w:rPr>
+        <w:t>A generáció határ</w:t>
+      </w:r>
+      <w:r>
+        <w:rPr>
+          <w:rFonts w:ascii="Times New Roman" w:hAnsi="Times New Roman" w:cs="Times New Roman"/>
+          <w:sz w:val="24"/>
+          <w:szCs w:val="24"/>
+          <w:lang w:val="hu-HU"/>
+        </w:rPr>
+        <w:t>ra nagyobb becslés nincs statisztikai alapon megmondható, hogy ha jók a paramétereink, és 1000 generáció fölé csúsztunk, akkor legyen szó akár a legszélsőségesebb esetről is, szinte biztos hogy valamit rosszul paramétereztünk, de nem kicsit. A mi felméréseink alapján az a tapasztalat, hogy 400 generáció alatt mindig megtaláljuk a keresett megoldást.</w:t>
+      </w:r>
+      <w:bookmarkStart w:id="0" w:name="_GoBack"/>
+      <w:bookmarkEnd w:id="0"/>
     </w:p>
     <w:p>
       <w:pPr>

</xml_diff>

<commit_message>
doc and pdf final update
</commit_message>
<xml_diff>
--- a/doc/Utazó Ügynök.docx
+++ b/doc/Utazó Ügynök.docx
@@ -1,10 +1,10 @@
 
 <file path=word/document.xml><?xml version="1.0" encoding="utf-8"?>
-<w:document xmlns:wpc="http://schemas.microsoft.com/office/word/2010/wordprocessingCanvas" xmlns:cx="http://schemas.microsoft.com/office/drawing/2014/chartex" xmlns:cx1="http://schemas.microsoft.com/office/drawing/2015/9/8/chartex" xmlns:mc="http://schemas.openxmlformats.org/markup-compatibility/2006" xmlns:o="urn:schemas-microsoft-com:office:office" xmlns:r="http://schemas.openxmlformats.org/officeDocument/2006/relationships" xmlns:m="http://schemas.openxmlformats.org/officeDocument/2006/math" xmlns:v="urn:schemas-microsoft-com:vml" xmlns:wp14="http://schemas.microsoft.com/office/word/2010/wordprocessingDrawing" xmlns:wp="http://schemas.openxmlformats.org/drawingml/2006/wordprocessingDrawing" xmlns:w10="urn:schemas-microsoft-com:office:word" xmlns:w="http://schemas.openxmlformats.org/wordprocessingml/2006/main" xmlns:w14="http://schemas.microsoft.com/office/word/2010/wordml" xmlns:w15="http://schemas.microsoft.com/office/word/2012/wordml" xmlns:w16se="http://schemas.microsoft.com/office/word/2015/wordml/symex" xmlns:wpg="http://schemas.microsoft.com/office/word/2010/wordprocessingGroup" xmlns:wpi="http://schemas.microsoft.com/office/word/2010/wordprocessingInk" xmlns:wne="http://schemas.microsoft.com/office/word/2006/wordml" xmlns:wps="http://schemas.microsoft.com/office/word/2010/wordprocessingShape" mc:Ignorable="w14 w15 w16se wp14">
+<w:document xmlns:wpc="http://schemas.microsoft.com/office/word/2010/wordprocessingCanvas" xmlns:mc="http://schemas.openxmlformats.org/markup-compatibility/2006" xmlns:o="urn:schemas-microsoft-com:office:office" xmlns:r="http://schemas.openxmlformats.org/officeDocument/2006/relationships" xmlns:m="http://schemas.openxmlformats.org/officeDocument/2006/math" xmlns:v="urn:schemas-microsoft-com:vml" xmlns:wp14="http://schemas.microsoft.com/office/word/2010/wordprocessingDrawing" xmlns:wp="http://schemas.openxmlformats.org/drawingml/2006/wordprocessingDrawing" xmlns:w10="urn:schemas-microsoft-com:office:word" xmlns:w="http://schemas.openxmlformats.org/wordprocessingml/2006/main" xmlns:w14="http://schemas.microsoft.com/office/word/2010/wordml" xmlns:w15="http://schemas.microsoft.com/office/word/2012/wordml" xmlns:wpg="http://schemas.microsoft.com/office/word/2010/wordprocessingGroup" xmlns:wpi="http://schemas.microsoft.com/office/word/2010/wordprocessingInk" xmlns:wne="http://schemas.microsoft.com/office/word/2006/wordml" xmlns:wps="http://schemas.microsoft.com/office/word/2010/wordprocessingShape" mc:Ignorable="w14 w15 wp14">
   <w:body>
     <w:p>
       <w:pPr>
-        <w:pStyle w:val="Cmsor1"/>
+        <w:pStyle w:val="Heading1"/>
         <w:jc w:val="center"/>
         <w:rPr>
           <w:rFonts w:ascii="Times New Roman" w:hAnsi="Times New Roman" w:cs="Times New Roman"/>
@@ -21,7 +21,7 @@
     </w:p>
     <w:p>
       <w:pPr>
-        <w:pStyle w:val="Cmsor1"/>
+        <w:pStyle w:val="Heading1"/>
         <w:jc w:val="center"/>
         <w:rPr>
           <w:rFonts w:ascii="Times New Roman" w:hAnsi="Times New Roman" w:cs="Times New Roman"/>
@@ -46,7 +46,7 @@
     </w:p>
     <w:p>
       <w:pPr>
-        <w:pStyle w:val="Cmsor3"/>
+        <w:pStyle w:val="Heading3"/>
         <w:jc w:val="center"/>
         <w:rPr>
           <w:rFonts w:ascii="Times New Roman" w:hAnsi="Times New Roman" w:cs="Times New Roman"/>
@@ -63,7 +63,7 @@
     </w:p>
     <w:p>
       <w:pPr>
-        <w:pStyle w:val="Cmsor3"/>
+        <w:pStyle w:val="Heading3"/>
         <w:jc w:val="center"/>
         <w:rPr>
           <w:rFonts w:ascii="Times New Roman" w:hAnsi="Times New Roman" w:cs="Times New Roman"/>
@@ -80,7 +80,7 @@
     </w:p>
     <w:p>
       <w:pPr>
-        <w:pStyle w:val="Cmsor3"/>
+        <w:pStyle w:val="Heading3"/>
         <w:jc w:val="center"/>
         <w:rPr>
           <w:rFonts w:ascii="Times New Roman" w:hAnsi="Times New Roman" w:cs="Times New Roman"/>
@@ -97,7 +97,7 @@
     </w:p>
     <w:p>
       <w:pPr>
-        <w:pStyle w:val="Cmsor3"/>
+        <w:pStyle w:val="Heading3"/>
         <w:jc w:val="center"/>
         <w:rPr>
           <w:rFonts w:ascii="Times New Roman" w:hAnsi="Times New Roman" w:cs="Times New Roman"/>
@@ -114,7 +114,7 @@
     </w:p>
     <w:p>
       <w:pPr>
-        <w:pStyle w:val="Cmsor3"/>
+        <w:pStyle w:val="Heading3"/>
         <w:jc w:val="center"/>
         <w:rPr>
           <w:rFonts w:ascii="Times New Roman" w:hAnsi="Times New Roman" w:cs="Times New Roman"/>
@@ -139,7 +139,7 @@
     </w:p>
     <w:p>
       <w:pPr>
-        <w:pStyle w:val="Cmsor2"/>
+        <w:pStyle w:val="Heading2"/>
         <w:rPr>
           <w:rFonts w:ascii="Times New Roman" w:hAnsi="Times New Roman" w:cs="Times New Roman"/>
           <w:sz w:val="28"/>
@@ -452,7 +452,7 @@
     </w:p>
     <w:p>
       <w:pPr>
-        <w:pStyle w:val="Cmsor2"/>
+        <w:pStyle w:val="Heading2"/>
         <w:rPr>
           <w:rFonts w:ascii="Times New Roman" w:hAnsi="Times New Roman" w:cs="Times New Roman"/>
           <w:sz w:val="28"/>
@@ -520,7 +520,7 @@
     </w:p>
     <w:p>
       <w:pPr>
-        <w:pStyle w:val="Cmsor3"/>
+        <w:pStyle w:val="Heading3"/>
         <w:rPr>
           <w:rFonts w:ascii="Times New Roman" w:hAnsi="Times New Roman" w:cs="Times New Roman"/>
           <w:sz w:val="28"/>
@@ -853,7 +853,7 @@
     </w:p>
     <w:p>
       <w:pPr>
-        <w:pStyle w:val="Cmsor3"/>
+        <w:pStyle w:val="Heading3"/>
         <w:rPr>
           <w:rFonts w:ascii="Times New Roman" w:hAnsi="Times New Roman" w:cs="Times New Roman"/>
           <w:sz w:val="28"/>
@@ -1632,7 +1632,7 @@
     </w:p>
     <w:p>
       <w:pPr>
-        <w:pStyle w:val="Cmsor2"/>
+        <w:pStyle w:val="Heading2"/>
         <w:rPr>
           <w:rFonts w:ascii="Times New Roman" w:hAnsi="Times New Roman" w:cs="Times New Roman"/>
           <w:sz w:val="28"/>
@@ -1661,7 +1661,7 @@
     </w:p>
     <w:p>
       <w:pPr>
-        <w:pStyle w:val="Cmsor3"/>
+        <w:pStyle w:val="Heading3"/>
         <w:rPr>
           <w:rFonts w:ascii="Times New Roman" w:hAnsi="Times New Roman" w:cs="Times New Roman"/>
           <w:sz w:val="28"/>
@@ -2171,7 +2171,7 @@
     </w:p>
     <w:p>
       <w:pPr>
-        <w:pStyle w:val="Cmsor3"/>
+        <w:pStyle w:val="Heading3"/>
         <w:rPr>
           <w:rFonts w:ascii="Times New Roman" w:hAnsi="Times New Roman" w:cs="Times New Roman"/>
           <w:sz w:val="28"/>
@@ -2438,7 +2438,7 @@
     </w:p>
     <w:p>
       <w:pPr>
-        <w:pStyle w:val="Listaszerbekezds"/>
+        <w:pStyle w:val="ListParagraph"/>
         <w:numPr>
           <w:ilvl w:val="0"/>
           <w:numId w:val="5"/>
@@ -2464,7 +2464,7 @@
     </w:p>
     <w:p>
       <w:pPr>
-        <w:pStyle w:val="Listaszerbekezds"/>
+        <w:pStyle w:val="ListParagraph"/>
         <w:numPr>
           <w:ilvl w:val="0"/>
           <w:numId w:val="5"/>
@@ -2490,7 +2490,7 @@
     </w:p>
     <w:p>
       <w:pPr>
-        <w:pStyle w:val="Listaszerbekezds"/>
+        <w:pStyle w:val="ListParagraph"/>
         <w:numPr>
           <w:ilvl w:val="0"/>
           <w:numId w:val="5"/>
@@ -2552,7 +2552,7 @@
     </w:p>
     <w:p>
       <w:pPr>
-        <w:pStyle w:val="Listaszerbekezds"/>
+        <w:pStyle w:val="ListParagraph"/>
         <w:numPr>
           <w:ilvl w:val="0"/>
           <w:numId w:val="5"/>
@@ -2596,7 +2596,7 @@
     </w:p>
     <w:p>
       <w:pPr>
-        <w:pStyle w:val="Listaszerbekezds"/>
+        <w:pStyle w:val="ListParagraph"/>
         <w:numPr>
           <w:ilvl w:val="0"/>
           <w:numId w:val="5"/>
@@ -2640,7 +2640,7 @@
     </w:p>
     <w:p>
       <w:pPr>
-        <w:pStyle w:val="Listaszerbekezds"/>
+        <w:pStyle w:val="ListParagraph"/>
         <w:numPr>
           <w:ilvl w:val="0"/>
           <w:numId w:val="5"/>
@@ -2819,7 +2819,7 @@
     </w:p>
     <w:p>
       <w:pPr>
-        <w:pStyle w:val="Listaszerbekezds"/>
+        <w:pStyle w:val="ListParagraph"/>
         <w:numPr>
           <w:ilvl w:val="0"/>
           <w:numId w:val="15"/>
@@ -2846,7 +2846,7 @@
     </w:p>
     <w:p>
       <w:pPr>
-        <w:pStyle w:val="Listaszerbekezds"/>
+        <w:pStyle w:val="ListParagraph"/>
         <w:spacing w:line="256" w:lineRule="auto"/>
         <w:ind w:left="567"/>
         <w:jc w:val="both"/>
@@ -2869,7 +2869,7 @@
     </w:p>
     <w:p>
       <w:pPr>
-        <w:pStyle w:val="Listaszerbekezds"/>
+        <w:pStyle w:val="ListParagraph"/>
         <w:numPr>
           <w:ilvl w:val="0"/>
           <w:numId w:val="15"/>
@@ -2896,7 +2896,7 @@
     </w:p>
     <w:p>
       <w:pPr>
-        <w:pStyle w:val="Listaszerbekezds"/>
+        <w:pStyle w:val="ListParagraph"/>
         <w:spacing w:line="256" w:lineRule="auto"/>
         <w:ind w:left="567"/>
         <w:jc w:val="both"/>
@@ -2919,7 +2919,7 @@
     </w:p>
     <w:p>
       <w:pPr>
-        <w:pStyle w:val="Listaszerbekezds"/>
+        <w:pStyle w:val="ListParagraph"/>
         <w:numPr>
           <w:ilvl w:val="0"/>
           <w:numId w:val="15"/>
@@ -2946,7 +2946,7 @@
     </w:p>
     <w:p>
       <w:pPr>
-        <w:pStyle w:val="Listaszerbekezds"/>
+        <w:pStyle w:val="ListParagraph"/>
         <w:ind w:left="567"/>
         <w:jc w:val="both"/>
         <w:rPr>
@@ -3041,7 +3041,7 @@
     </w:p>
     <w:p>
       <w:pPr>
-        <w:pStyle w:val="Listaszerbekezds"/>
+        <w:pStyle w:val="ListParagraph"/>
         <w:numPr>
           <w:ilvl w:val="0"/>
           <w:numId w:val="15"/>
@@ -3068,7 +3068,7 @@
     </w:p>
     <w:p>
       <w:pPr>
-        <w:pStyle w:val="Listaszerbekezds"/>
+        <w:pStyle w:val="ListParagraph"/>
         <w:spacing w:line="256" w:lineRule="auto"/>
         <w:ind w:left="567"/>
         <w:jc w:val="both"/>
@@ -3091,7 +3091,7 @@
     </w:p>
     <w:p>
       <w:pPr>
-        <w:pStyle w:val="Listaszerbekezds"/>
+        <w:pStyle w:val="ListParagraph"/>
         <w:numPr>
           <w:ilvl w:val="0"/>
           <w:numId w:val="15"/>
@@ -3118,7 +3118,7 @@
     </w:p>
     <w:p>
       <w:pPr>
-        <w:pStyle w:val="Listaszerbekezds"/>
+        <w:pStyle w:val="ListParagraph"/>
         <w:spacing w:line="256" w:lineRule="auto"/>
         <w:ind w:left="567"/>
         <w:jc w:val="both"/>
@@ -3159,7 +3159,7 @@
     </w:p>
     <w:p>
       <w:pPr>
-        <w:pStyle w:val="Listaszerbekezds"/>
+        <w:pStyle w:val="ListParagraph"/>
         <w:spacing w:line="256" w:lineRule="auto"/>
         <w:ind w:left="567"/>
         <w:jc w:val="both"/>
@@ -3182,7 +3182,7 @@
     </w:p>
     <w:p>
       <w:pPr>
-        <w:pStyle w:val="Listaszerbekezds"/>
+        <w:pStyle w:val="ListParagraph"/>
         <w:numPr>
           <w:ilvl w:val="1"/>
           <w:numId w:val="15"/>
@@ -3236,7 +3236,7 @@
     </w:p>
     <w:p>
       <w:pPr>
-        <w:pStyle w:val="Listaszerbekezds"/>
+        <w:pStyle w:val="ListParagraph"/>
         <w:numPr>
           <w:ilvl w:val="1"/>
           <w:numId w:val="15"/>
@@ -3263,7 +3263,7 @@
     </w:p>
     <w:p>
       <w:pPr>
-        <w:pStyle w:val="Listaszerbekezds"/>
+        <w:pStyle w:val="ListParagraph"/>
         <w:numPr>
           <w:ilvl w:val="1"/>
           <w:numId w:val="15"/>
@@ -3290,7 +3290,7 @@
     </w:p>
     <w:p>
       <w:pPr>
-        <w:pStyle w:val="Listaszerbekezds"/>
+        <w:pStyle w:val="ListParagraph"/>
         <w:numPr>
           <w:ilvl w:val="1"/>
           <w:numId w:val="15"/>
@@ -3317,7 +3317,7 @@
     </w:p>
     <w:p>
       <w:pPr>
-        <w:pStyle w:val="Listaszerbekezds"/>
+        <w:pStyle w:val="ListParagraph"/>
         <w:numPr>
           <w:ilvl w:val="1"/>
           <w:numId w:val="15"/>
@@ -3353,7 +3353,7 @@
     </w:p>
     <w:p>
       <w:pPr>
-        <w:pStyle w:val="Listaszerbekezds"/>
+        <w:pStyle w:val="ListParagraph"/>
         <w:numPr>
           <w:ilvl w:val="1"/>
           <w:numId w:val="15"/>
@@ -3398,7 +3398,7 @@
     </w:p>
     <w:p>
       <w:pPr>
-        <w:pStyle w:val="Listaszerbekezds"/>
+        <w:pStyle w:val="ListParagraph"/>
         <w:numPr>
           <w:ilvl w:val="1"/>
           <w:numId w:val="15"/>
@@ -3425,7 +3425,7 @@
     </w:p>
     <w:p>
       <w:pPr>
-        <w:pStyle w:val="Listaszerbekezds"/>
+        <w:pStyle w:val="ListParagraph"/>
         <w:numPr>
           <w:ilvl w:val="0"/>
           <w:numId w:val="15"/>
@@ -3496,7 +3496,7 @@
     </w:p>
     <w:p>
       <w:pPr>
-        <w:pStyle w:val="Cmsor3"/>
+        <w:pStyle w:val="Heading3"/>
         <w:rPr>
           <w:rFonts w:ascii="Times New Roman" w:hAnsi="Times New Roman" w:cs="Times New Roman"/>
           <w:sz w:val="28"/>
@@ -3564,7 +3564,7 @@
     </w:p>
     <w:p>
       <w:pPr>
-        <w:pStyle w:val="Listaszerbekezds"/>
+        <w:pStyle w:val="ListParagraph"/>
         <w:numPr>
           <w:ilvl w:val="0"/>
           <w:numId w:val="1"/>
@@ -3616,7 +3616,7 @@
     </w:p>
     <w:p>
       <w:pPr>
-        <w:pStyle w:val="Listaszerbekezds"/>
+        <w:pStyle w:val="ListParagraph"/>
         <w:numPr>
           <w:ilvl w:val="0"/>
           <w:numId w:val="1"/>
@@ -3641,7 +3641,7 @@
     </w:p>
     <w:p>
       <w:pPr>
-        <w:pStyle w:val="Listaszerbekezds"/>
+        <w:pStyle w:val="ListParagraph"/>
         <w:numPr>
           <w:ilvl w:val="0"/>
           <w:numId w:val="1"/>
@@ -3666,7 +3666,7 @@
     </w:p>
     <w:p>
       <w:pPr>
-        <w:pStyle w:val="Listaszerbekezds"/>
+        <w:pStyle w:val="ListParagraph"/>
         <w:numPr>
           <w:ilvl w:val="0"/>
           <w:numId w:val="1"/>
@@ -3691,7 +3691,7 @@
     </w:p>
     <w:p>
       <w:pPr>
-        <w:pStyle w:val="Listaszerbekezds"/>
+        <w:pStyle w:val="ListParagraph"/>
         <w:numPr>
           <w:ilvl w:val="0"/>
           <w:numId w:val="1"/>
@@ -3725,7 +3725,7 @@
     </w:p>
     <w:p>
       <w:pPr>
-        <w:pStyle w:val="Listaszerbekezds"/>
+        <w:pStyle w:val="ListParagraph"/>
         <w:numPr>
           <w:ilvl w:val="0"/>
           <w:numId w:val="1"/>
@@ -3842,7 +3842,7 @@
     </w:p>
     <w:p>
       <w:pPr>
-        <w:pStyle w:val="Listaszerbekezds"/>
+        <w:pStyle w:val="ListParagraph"/>
         <w:numPr>
           <w:ilvl w:val="0"/>
           <w:numId w:val="2"/>
@@ -3923,7 +3923,7 @@
     </w:p>
     <w:p>
       <w:pPr>
-        <w:pStyle w:val="Listaszerbekezds"/>
+        <w:pStyle w:val="ListParagraph"/>
         <w:numPr>
           <w:ilvl w:val="0"/>
           <w:numId w:val="2"/>
@@ -4006,7 +4006,7 @@
     </w:p>
     <w:p>
       <w:pPr>
-        <w:pStyle w:val="Listaszerbekezds"/>
+        <w:pStyle w:val="ListParagraph"/>
         <w:numPr>
           <w:ilvl w:val="0"/>
           <w:numId w:val="2"/>
@@ -4090,7 +4090,7 @@
           </mc:Choice>
           <mc:Fallback>
             <w:pict>
-              <v:shapetype w14:anchorId="7586BFE4" id="_x0000_t32" coordsize="21600,21600" o:spt="32" o:oned="t" path="m,l21600,21600e" filled="f">
+              <v:shapetype w14:anchorId="5F7400B6" id="_x0000_t32" coordsize="21600,21600" o:spt="32" o:oned="t" path="m,l21600,21600e" filled="f">
                 <v:path arrowok="t" fillok="f" o:connecttype="none"/>
                 <o:lock v:ext="edit" shapetype="t"/>
               </v:shapetype>
@@ -4171,7 +4171,7 @@
     </w:p>
     <w:p>
       <w:pPr>
-        <w:pStyle w:val="Listaszerbekezds"/>
+        <w:pStyle w:val="ListParagraph"/>
         <w:numPr>
           <w:ilvl w:val="0"/>
           <w:numId w:val="2"/>
@@ -4293,7 +4293,7 @@
     </w:p>
     <w:p>
       <w:pPr>
-        <w:pStyle w:val="Listaszerbekezds"/>
+        <w:pStyle w:val="ListParagraph"/>
         <w:numPr>
           <w:ilvl w:val="0"/>
           <w:numId w:val="2"/>
@@ -4583,7 +4583,7 @@
     </w:p>
     <w:p>
       <w:pPr>
-        <w:pStyle w:val="Cmsor3"/>
+        <w:pStyle w:val="Heading3"/>
         <w:rPr>
           <w:rFonts w:ascii="Times New Roman" w:hAnsi="Times New Roman" w:cs="Times New Roman"/>
           <w:sz w:val="28"/>
@@ -4840,7 +4840,7 @@
     </w:p>
     <w:p>
       <w:pPr>
-        <w:pStyle w:val="Listaszerbekezds"/>
+        <w:pStyle w:val="ListParagraph"/>
         <w:numPr>
           <w:ilvl w:val="0"/>
           <w:numId w:val="19"/>
@@ -4866,7 +4866,7 @@
     </w:p>
     <w:p>
       <w:pPr>
-        <w:pStyle w:val="Listaszerbekezds"/>
+        <w:pStyle w:val="ListParagraph"/>
         <w:numPr>
           <w:ilvl w:val="1"/>
           <w:numId w:val="19"/>
@@ -4892,7 +4892,7 @@
     </w:p>
     <w:p>
       <w:pPr>
-        <w:pStyle w:val="Listaszerbekezds"/>
+        <w:pStyle w:val="ListParagraph"/>
         <w:numPr>
           <w:ilvl w:val="1"/>
           <w:numId w:val="19"/>
@@ -4918,7 +4918,7 @@
     </w:p>
     <w:p>
       <w:pPr>
-        <w:pStyle w:val="Listaszerbekezds"/>
+        <w:pStyle w:val="ListParagraph"/>
         <w:numPr>
           <w:ilvl w:val="1"/>
           <w:numId w:val="19"/>
@@ -4962,7 +4962,7 @@
     </w:p>
     <w:p>
       <w:pPr>
-        <w:pStyle w:val="Listaszerbekezds"/>
+        <w:pStyle w:val="ListParagraph"/>
         <w:numPr>
           <w:ilvl w:val="0"/>
           <w:numId w:val="19"/>
@@ -5024,7 +5024,7 @@
     </w:p>
     <w:p>
       <w:pPr>
-        <w:pStyle w:val="Listaszerbekezds"/>
+        <w:pStyle w:val="ListParagraph"/>
         <w:numPr>
           <w:ilvl w:val="0"/>
           <w:numId w:val="19"/>
@@ -5050,7 +5050,7 @@
     </w:p>
     <w:p>
       <w:pPr>
-        <w:pStyle w:val="Listaszerbekezds"/>
+        <w:pStyle w:val="ListParagraph"/>
         <w:numPr>
           <w:ilvl w:val="0"/>
           <w:numId w:val="19"/>
@@ -5094,7 +5094,7 @@
     </w:p>
     <w:p>
       <w:pPr>
-        <w:pStyle w:val="Listaszerbekezds"/>
+        <w:pStyle w:val="ListParagraph"/>
         <w:numPr>
           <w:ilvl w:val="0"/>
           <w:numId w:val="19"/>
@@ -5140,7 +5140,7 @@
     </w:p>
     <w:p>
       <w:pPr>
-        <w:pStyle w:val="Listaszerbekezds"/>
+        <w:pStyle w:val="ListParagraph"/>
         <w:numPr>
           <w:ilvl w:val="0"/>
           <w:numId w:val="20"/>
@@ -5185,7 +5185,7 @@
     </w:p>
     <w:p>
       <w:pPr>
-        <w:pStyle w:val="Listaszerbekezds"/>
+        <w:pStyle w:val="ListParagraph"/>
         <w:numPr>
           <w:ilvl w:val="0"/>
           <w:numId w:val="20"/>
@@ -5229,7 +5229,7 @@
     </w:p>
     <w:p>
       <w:pPr>
-        <w:pStyle w:val="Listaszerbekezds"/>
+        <w:pStyle w:val="ListParagraph"/>
         <w:numPr>
           <w:ilvl w:val="0"/>
           <w:numId w:val="20"/>
@@ -5255,7 +5255,7 @@
     </w:p>
     <w:p>
       <w:pPr>
-        <w:pStyle w:val="Listaszerbekezds"/>
+        <w:pStyle w:val="ListParagraph"/>
         <w:numPr>
           <w:ilvl w:val="0"/>
           <w:numId w:val="20"/>
@@ -5924,7 +5924,7 @@
     </w:p>
     <w:p>
       <w:pPr>
-        <w:pStyle w:val="Listaszerbekezds"/>
+        <w:pStyle w:val="ListParagraph"/>
         <w:numPr>
           <w:ilvl w:val="0"/>
           <w:numId w:val="21"/>
@@ -5968,7 +5968,7 @@
     </w:p>
     <w:p>
       <w:pPr>
-        <w:pStyle w:val="Listaszerbekezds"/>
+        <w:pStyle w:val="ListParagraph"/>
         <w:numPr>
           <w:ilvl w:val="0"/>
           <w:numId w:val="21"/>
@@ -6102,7 +6102,7 @@
     </w:p>
     <w:p>
       <w:pPr>
-        <w:pStyle w:val="Listaszerbekezds"/>
+        <w:pStyle w:val="ListParagraph"/>
         <w:numPr>
           <w:ilvl w:val="0"/>
           <w:numId w:val="21"/>
@@ -6146,7 +6146,7 @@
     </w:p>
     <w:p>
       <w:pPr>
-        <w:pStyle w:val="Listaszerbekezds"/>
+        <w:pStyle w:val="ListParagraph"/>
         <w:numPr>
           <w:ilvl w:val="0"/>
           <w:numId w:val="21"/>
@@ -6281,7 +6281,7 @@
     </w:p>
     <w:p>
       <w:pPr>
-        <w:pStyle w:val="Listaszerbekezds"/>
+        <w:pStyle w:val="ListParagraph"/>
         <w:numPr>
           <w:ilvl w:val="0"/>
           <w:numId w:val="21"/>
@@ -6325,7 +6325,7 @@
     </w:p>
     <w:p>
       <w:pPr>
-        <w:pStyle w:val="Listaszerbekezds"/>
+        <w:pStyle w:val="ListParagraph"/>
         <w:numPr>
           <w:ilvl w:val="0"/>
           <w:numId w:val="21"/>
@@ -6429,7 +6429,7 @@
     </w:p>
     <w:p>
       <w:pPr>
-        <w:pStyle w:val="Cmsor3"/>
+        <w:pStyle w:val="Heading3"/>
         <w:rPr>
           <w:rFonts w:ascii="Times New Roman" w:hAnsi="Times New Roman" w:cs="Times New Roman"/>
           <w:color w:val="000000"/>
@@ -6471,7 +6471,7 @@
     </w:p>
     <w:p>
       <w:pPr>
-        <w:pStyle w:val="NormlWeb"/>
+        <w:pStyle w:val="NormalWeb"/>
         <w:rPr>
           <w:color w:val="000000"/>
         </w:rPr>
@@ -6669,7 +6669,7 @@
     </w:p>
     <w:p>
       <w:pPr>
-        <w:pStyle w:val="Cmsor3"/>
+        <w:pStyle w:val="Heading3"/>
         <w:rPr>
           <w:rFonts w:ascii="Times New Roman" w:hAnsi="Times New Roman" w:cs="Times New Roman"/>
           <w:color w:val="000000"/>
@@ -6749,7 +6749,7 @@
     </w:p>
     <w:p>
       <w:pPr>
-        <w:pStyle w:val="NormlWeb"/>
+        <w:pStyle w:val="NormalWeb"/>
         <w:rPr>
           <w:color w:val="000000"/>
         </w:rPr>
@@ -6955,7 +6955,7 @@
     </w:p>
     <w:p>
       <w:pPr>
-        <w:pStyle w:val="Cmsor3"/>
+        <w:pStyle w:val="Heading3"/>
         <w:rPr>
           <w:rFonts w:ascii="Times New Roman" w:hAnsi="Times New Roman" w:cs="Times New Roman"/>
           <w:color w:val="000000"/>
@@ -6998,7 +6998,7 @@
     </w:p>
     <w:p>
       <w:pPr>
-        <w:pStyle w:val="NormlWeb"/>
+        <w:pStyle w:val="NormalWeb"/>
         <w:rPr>
           <w:color w:val="000000"/>
         </w:rPr>
@@ -7012,7 +7012,7 @@
     </w:p>
     <w:p>
       <w:pPr>
-        <w:pStyle w:val="Listaszerbekezds"/>
+        <w:pStyle w:val="ListParagraph"/>
         <w:numPr>
           <w:ilvl w:val="0"/>
           <w:numId w:val="24"/>
@@ -7040,7 +7040,7 @@
     </w:p>
     <w:p>
       <w:pPr>
-        <w:pStyle w:val="Listaszerbekezds"/>
+        <w:pStyle w:val="ListParagraph"/>
         <w:numPr>
           <w:ilvl w:val="0"/>
           <w:numId w:val="24"/>
@@ -7068,7 +7068,7 @@
     </w:p>
     <w:p>
       <w:pPr>
-        <w:pStyle w:val="Listaszerbekezds"/>
+        <w:pStyle w:val="ListParagraph"/>
         <w:numPr>
           <w:ilvl w:val="0"/>
           <w:numId w:val="24"/>
@@ -7126,7 +7126,7 @@
     </w:p>
     <w:p>
       <w:pPr>
-        <w:pStyle w:val="Listaszerbekezds"/>
+        <w:pStyle w:val="ListParagraph"/>
         <w:numPr>
           <w:ilvl w:val="0"/>
           <w:numId w:val="24"/>
@@ -7154,7 +7154,7 @@
     </w:p>
     <w:p>
       <w:pPr>
-        <w:pStyle w:val="Listaszerbekezds"/>
+        <w:pStyle w:val="ListParagraph"/>
         <w:numPr>
           <w:ilvl w:val="0"/>
           <w:numId w:val="24"/>
@@ -8882,7 +8882,7 @@
     </w:p>
     <w:p>
       <w:pPr>
-        <w:pStyle w:val="Cmsor2"/>
+        <w:pStyle w:val="Heading2"/>
         <w:rPr>
           <w:rFonts w:ascii="Times New Roman" w:hAnsi="Times New Roman" w:cs="Times New Roman"/>
           <w:sz w:val="28"/>
@@ -8948,7 +8948,7 @@
     </w:p>
     <w:p>
       <w:pPr>
-        <w:pStyle w:val="Listaszerbekezds"/>
+        <w:pStyle w:val="ListParagraph"/>
         <w:numPr>
           <w:ilvl w:val="0"/>
           <w:numId w:val="16"/>
@@ -8971,7 +8971,7 @@
     </w:p>
     <w:p>
       <w:pPr>
-        <w:pStyle w:val="Listaszerbekezds"/>
+        <w:pStyle w:val="ListParagraph"/>
         <w:numPr>
           <w:ilvl w:val="1"/>
           <w:numId w:val="16"/>
@@ -8994,7 +8994,7 @@
     </w:p>
     <w:p>
       <w:pPr>
-        <w:pStyle w:val="Listaszerbekezds"/>
+        <w:pStyle w:val="ListParagraph"/>
         <w:numPr>
           <w:ilvl w:val="1"/>
           <w:numId w:val="16"/>
@@ -9017,7 +9017,7 @@
     </w:p>
     <w:p>
       <w:pPr>
-        <w:pStyle w:val="Listaszerbekezds"/>
+        <w:pStyle w:val="ListParagraph"/>
         <w:numPr>
           <w:ilvl w:val="1"/>
           <w:numId w:val="16"/>
@@ -9040,7 +9040,7 @@
     </w:p>
     <w:p>
       <w:pPr>
-        <w:pStyle w:val="Listaszerbekezds"/>
+        <w:pStyle w:val="ListParagraph"/>
         <w:numPr>
           <w:ilvl w:val="1"/>
           <w:numId w:val="16"/>
@@ -9063,7 +9063,7 @@
     </w:p>
     <w:p>
       <w:pPr>
-        <w:pStyle w:val="Listaszerbekezds"/>
+        <w:pStyle w:val="ListParagraph"/>
         <w:numPr>
           <w:ilvl w:val="1"/>
           <w:numId w:val="16"/>
@@ -9086,7 +9086,7 @@
     </w:p>
     <w:p>
       <w:pPr>
-        <w:pStyle w:val="Listaszerbekezds"/>
+        <w:pStyle w:val="ListParagraph"/>
         <w:numPr>
           <w:ilvl w:val="0"/>
           <w:numId w:val="16"/>
@@ -9109,7 +9109,7 @@
     </w:p>
     <w:p>
       <w:pPr>
-        <w:pStyle w:val="Listaszerbekezds"/>
+        <w:pStyle w:val="ListParagraph"/>
         <w:numPr>
           <w:ilvl w:val="0"/>
           <w:numId w:val="16"/>
@@ -9132,7 +9132,7 @@
     </w:p>
     <w:p>
       <w:pPr>
-        <w:pStyle w:val="Listaszerbekezds"/>
+        <w:pStyle w:val="ListParagraph"/>
         <w:numPr>
           <w:ilvl w:val="0"/>
           <w:numId w:val="16"/>
@@ -9187,7 +9187,7 @@
     </w:p>
     <w:p>
       <w:pPr>
-        <w:pStyle w:val="Listaszerbekezds"/>
+        <w:pStyle w:val="ListParagraph"/>
         <w:numPr>
           <w:ilvl w:val="0"/>
           <w:numId w:val="16"/>
@@ -9210,7 +9210,7 @@
     </w:p>
     <w:p>
       <w:pPr>
-        <w:pStyle w:val="Listaszerbekezds"/>
+        <w:pStyle w:val="ListParagraph"/>
         <w:numPr>
           <w:ilvl w:val="0"/>
           <w:numId w:val="16"/>
@@ -9279,7 +9279,7 @@
     </w:p>
     <w:p>
       <w:pPr>
-        <w:pStyle w:val="Cmsor4"/>
+        <w:pStyle w:val="Heading4"/>
         <w:spacing w:before="0" w:after="360"/>
         <w:rPr>
           <w:i w:val="0"/>
@@ -9464,7 +9464,7 @@
     </w:p>
     <w:tbl>
       <w:tblPr>
-        <w:tblStyle w:val="Rcsostblzat"/>
+        <w:tblStyle w:val="TableGrid"/>
         <w:tblpPr w:leftFromText="141" w:rightFromText="141" w:vertAnchor="text" w:horzAnchor="margin" w:tblpXSpec="right" w:tblpY="887"/>
         <w:tblW w:w="6488" w:type="dxa"/>
         <w:tblLook w:val="04A0" w:firstRow="1" w:lastRow="0" w:firstColumn="1" w:lastColumn="0" w:noHBand="0" w:noVBand="1"/>
@@ -10485,7 +10485,7 @@
     </w:p>
     <w:tbl>
       <w:tblPr>
-        <w:tblStyle w:val="Rcsostblzat"/>
+        <w:tblStyle w:val="TableGrid"/>
         <w:tblpPr w:leftFromText="141" w:rightFromText="141" w:vertAnchor="text" w:horzAnchor="margin" w:tblpY="123"/>
         <w:tblW w:w="9107" w:type="dxa"/>
         <w:tblLook w:val="04A0" w:firstRow="1" w:lastRow="0" w:firstColumn="1" w:lastColumn="0" w:noHBand="0" w:noVBand="1"/>
@@ -12201,27 +12201,18 @@
           <w:szCs w:val="24"/>
           <w:lang w:val="hu-HU"/>
         </w:rPr>
-        <w:t>. A legjobb eredményt többnyire a nem optimális genetikus adta, de az optimális társa szinte semmivel nem maradt el tőle, átlagosan kevesebb, mint 1%-</w:t>
-      </w:r>
-      <w:proofErr w:type="spellStart"/>
-      <w:r>
-        <w:rPr>
-          <w:rFonts w:ascii="Times New Roman" w:hAnsi="Times New Roman" w:cs="Times New Roman"/>
-          <w:sz w:val="24"/>
-          <w:szCs w:val="24"/>
-          <w:lang w:val="hu-HU"/>
-        </w:rPr>
-        <w:t>kal</w:t>
-      </w:r>
-      <w:proofErr w:type="spellEnd"/>
-      <w:r>
-        <w:rPr>
-          <w:rFonts w:ascii="Times New Roman" w:hAnsi="Times New Roman" w:cs="Times New Roman"/>
-          <w:sz w:val="24"/>
-          <w:szCs w:val="24"/>
-          <w:lang w:val="hu-HU"/>
-        </w:rPr>
-        <w:t xml:space="preserve"> rosszabb eredményt adott, míg a mohó algoritmus nagyobb mértékben eltért ettől.</w:t>
+        <w:t>. A legjobb eredményt többnyire a nem optimális genetikus adta, de az optimális társa szinte semmivel nem maradt el tőle, átlagosan kevesebb, mint 1</w:t>
+      </w:r>
+      <w:bookmarkStart w:id="0" w:name="_GoBack"/>
+      <w:bookmarkEnd w:id="0"/>
+      <w:r>
+        <w:rPr>
+          <w:rFonts w:ascii="Times New Roman" w:hAnsi="Times New Roman" w:cs="Times New Roman"/>
+          <w:sz w:val="24"/>
+          <w:szCs w:val="24"/>
+          <w:lang w:val="hu-HU"/>
+        </w:rPr>
+        <w:t>%-kal rosszabb eredményt adott, míg a mohó algoritmus nagyobb mértékben eltért ettől.</w:t>
       </w:r>
     </w:p>
     <w:p>
@@ -12484,7 +12475,7 @@
     </w:p>
     <w:p>
       <w:pPr>
-        <w:pStyle w:val="Cmsor4"/>
+        <w:pStyle w:val="Heading4"/>
         <w:spacing w:before="0" w:after="360"/>
         <w:jc w:val="both"/>
         <w:rPr>
@@ -12638,16 +12629,7 @@
           <w:lang w:val="hu-HU"/>
         </w:rPr>
         <w:lastRenderedPageBreak/>
-        <w:t>Példa 4</w:t>
-      </w:r>
-      <w:r>
-        <w:rPr>
-          <w:rFonts w:ascii="Times New Roman" w:hAnsi="Times New Roman" w:cs="Times New Roman"/>
-          <w:b/>
-          <w:sz w:val="24"/>
-          <w:lang w:val="hu-HU"/>
-        </w:rPr>
-        <w:t>:</w:t>
+        <w:t>Példa 4:</w:t>
       </w:r>
     </w:p>
     <w:p>
@@ -12812,7 +12794,7 @@
     </w:p>
     <w:p>
       <w:pPr>
-        <w:pStyle w:val="Cmsor4"/>
+        <w:pStyle w:val="Heading4"/>
         <w:spacing w:before="0" w:after="360"/>
         <w:jc w:val="both"/>
         <w:rPr>
@@ -15562,6 +15544,7 @@
     </w:p>
     <w:p>
       <w:pPr>
+        <w:jc w:val="both"/>
         <w:rPr>
           <w:rFonts w:ascii="Times New Roman" w:hAnsi="Times New Roman" w:cs="Times New Roman"/>
           <w:sz w:val="24"/>
@@ -15587,6 +15570,7 @@
     </w:p>
     <w:p>
       <w:pPr>
+        <w:jc w:val="both"/>
         <w:rPr>
           <w:rFonts w:ascii="Times New Roman" w:hAnsi="Times New Roman" w:cs="Times New Roman"/>
           <w:sz w:val="24"/>
@@ -15604,6 +15588,7 @@
     </w:p>
     <w:p>
       <w:pPr>
+        <w:jc w:val="both"/>
         <w:rPr>
           <w:rFonts w:ascii="Times New Roman" w:hAnsi="Times New Roman" w:cs="Times New Roman"/>
           <w:sz w:val="24"/>
@@ -15690,26 +15675,22 @@
         <w:jc w:val="both"/>
         <w:rPr>
           <w:rFonts w:ascii="Times New Roman" w:hAnsi="Times New Roman" w:cs="Times New Roman"/>
-          <w:lang w:val="hu-HU"/>
-        </w:rPr>
-      </w:pPr>
-      <w:r>
-        <w:rPr>
-          <w:rFonts w:ascii="Times New Roman" w:hAnsi="Times New Roman" w:cs="Times New Roman"/>
-          <w:lang w:val="hu-HU"/>
-        </w:rPr>
-        <w:t>Kis gráfok bejárása egy ügynökkel</w:t>
-      </w:r>
-      <w:r>
-        <w:rPr>
-          <w:rFonts w:ascii="Times New Roman" w:hAnsi="Times New Roman" w:cs="Times New Roman"/>
-          <w:lang w:val="hu-HU"/>
-        </w:rPr>
-        <w:t xml:space="preserve">. </w:t>
-      </w:r>
-      <w:r>
-        <w:rPr>
-          <w:rFonts w:ascii="Times New Roman" w:hAnsi="Times New Roman" w:cs="Times New Roman"/>
+          <w:sz w:val="24"/>
+          <w:lang w:val="hu-HU"/>
+        </w:rPr>
+      </w:pPr>
+      <w:r>
+        <w:rPr>
+          <w:rFonts w:ascii="Times New Roman" w:hAnsi="Times New Roman" w:cs="Times New Roman"/>
+          <w:sz w:val="24"/>
+          <w:lang w:val="hu-HU"/>
+        </w:rPr>
+        <w:t xml:space="preserve">Kis gráfok bejárása egy ügynökkel. </w:t>
+      </w:r>
+      <w:r>
+        <w:rPr>
+          <w:rFonts w:ascii="Times New Roman" w:hAnsi="Times New Roman" w:cs="Times New Roman"/>
+          <w:sz w:val="24"/>
           <w:lang w:val="hu-HU"/>
         </w:rPr>
         <w:t xml:space="preserve">A </w:t>
@@ -15718,6 +15699,7 @@
       <w:r>
         <w:rPr>
           <w:rFonts w:ascii="Times New Roman" w:hAnsi="Times New Roman" w:cs="Times New Roman"/>
+          <w:sz w:val="24"/>
           <w:lang w:val="hu-HU"/>
         </w:rPr>
         <w:t>Christofides</w:t>
@@ -15726,6 +15708,7 @@
       <w:r>
         <w:rPr>
           <w:rFonts w:ascii="Times New Roman" w:hAnsi="Times New Roman" w:cs="Times New Roman"/>
+          <w:sz w:val="24"/>
           <w:lang w:val="hu-HU"/>
         </w:rPr>
         <w:t>, a m</w:t>
@@ -15733,6 +15716,7 @@
       <w:r>
         <w:rPr>
           <w:rFonts w:ascii="Times New Roman" w:hAnsi="Times New Roman" w:cs="Times New Roman"/>
+          <w:sz w:val="24"/>
           <w:lang w:val="hu-HU"/>
         </w:rPr>
         <w:t>ohó és</w:t>
@@ -15740,6 +15724,7 @@
       <w:r>
         <w:rPr>
           <w:rFonts w:ascii="Times New Roman" w:hAnsi="Times New Roman" w:cs="Times New Roman"/>
+          <w:sz w:val="24"/>
           <w:lang w:val="hu-HU"/>
         </w:rPr>
         <w:t xml:space="preserve"> a</w:t>
@@ -15747,6 +15732,7 @@
       <w:r>
         <w:rPr>
           <w:rFonts w:ascii="Times New Roman" w:hAnsi="Times New Roman" w:cs="Times New Roman"/>
+          <w:sz w:val="24"/>
           <w:lang w:val="hu-HU"/>
         </w:rPr>
         <w:t xml:space="preserve"> genetikus algoritmusok eredményének összehasonlítása a legjobb megoldással.</w:t>
@@ -15757,12 +15743,14 @@
         <w:jc w:val="both"/>
         <w:rPr>
           <w:rFonts w:ascii="Times New Roman" w:hAnsi="Times New Roman" w:cs="Times New Roman"/>
-          <w:lang w:val="hu-HU"/>
-        </w:rPr>
-      </w:pPr>
-      <w:r>
-        <w:rPr>
-          <w:rFonts w:ascii="Times New Roman" w:hAnsi="Times New Roman" w:cs="Times New Roman"/>
+          <w:sz w:val="24"/>
+          <w:lang w:val="hu-HU"/>
+        </w:rPr>
+      </w:pPr>
+      <w:r>
+        <w:rPr>
+          <w:rFonts w:ascii="Times New Roman" w:hAnsi="Times New Roman" w:cs="Times New Roman"/>
+          <w:sz w:val="24"/>
           <w:lang w:val="hu-HU"/>
         </w:rPr>
         <w:t xml:space="preserve">Itt már tudunk kicsivel nagyobb csúcsszámú gráfokat is vizsgálni, hiszen a </w:t>
@@ -15771,6 +15759,7 @@
       <w:r>
         <w:rPr>
           <w:rFonts w:ascii="Times New Roman" w:hAnsi="Times New Roman" w:cs="Times New Roman"/>
+          <w:sz w:val="24"/>
           <w:lang w:val="hu-HU"/>
         </w:rPr>
         <w:t>brute</w:t>
@@ -15779,6 +15768,7 @@
       <w:r>
         <w:rPr>
           <w:rFonts w:ascii="Times New Roman" w:hAnsi="Times New Roman" w:cs="Times New Roman"/>
+          <w:sz w:val="24"/>
           <w:lang w:val="hu-HU"/>
         </w:rPr>
         <w:t xml:space="preserve"> </w:t>
@@ -15787,6 +15777,7 @@
       <w:r>
         <w:rPr>
           <w:rFonts w:ascii="Times New Roman" w:hAnsi="Times New Roman" w:cs="Times New Roman"/>
+          <w:sz w:val="24"/>
           <w:lang w:val="hu-HU"/>
         </w:rPr>
         <w:t>force</w:t>
@@ -15795,6 +15786,7 @@
       <w:r>
         <w:rPr>
           <w:rFonts w:ascii="Times New Roman" w:hAnsi="Times New Roman" w:cs="Times New Roman"/>
+          <w:sz w:val="24"/>
           <w:lang w:val="hu-HU"/>
         </w:rPr>
         <w:t xml:space="preserve"> algoritmust már nem terheli a több ügynökkel való számolás. Egy ügynökkel 13 csúcsú gráfot is futtatni lehet még.</w:t>
@@ -15833,6 +15825,7 @@
       <w:r>
         <w:rPr>
           <w:rFonts w:ascii="Times New Roman" w:hAnsi="Times New Roman" w:cs="Times New Roman"/>
+          <w:sz w:val="24"/>
           <w:lang w:val="hu-HU"/>
         </w:rPr>
         <w:t>10, 11</w:t>
@@ -15840,6 +15833,7 @@
       <w:r>
         <w:rPr>
           <w:rFonts w:ascii="Times New Roman" w:hAnsi="Times New Roman" w:cs="Times New Roman"/>
+          <w:sz w:val="24"/>
           <w:lang w:val="hu-HU"/>
         </w:rPr>
         <w:t xml:space="preserve"> és </w:t>
@@ -15847,6 +15841,7 @@
       <w:r>
         <w:rPr>
           <w:rFonts w:ascii="Times New Roman" w:hAnsi="Times New Roman" w:cs="Times New Roman"/>
+          <w:sz w:val="24"/>
           <w:lang w:val="hu-HU"/>
         </w:rPr>
         <w:t>12</w:t>
@@ -15854,6 +15849,7 @@
       <w:r>
         <w:rPr>
           <w:rFonts w:ascii="Times New Roman" w:hAnsi="Times New Roman" w:cs="Times New Roman"/>
+          <w:sz w:val="24"/>
           <w:lang w:val="hu-HU"/>
         </w:rPr>
         <w:t xml:space="preserve"> csúcsú teljes gráfok</w:t>
@@ -15892,16 +15888,10 @@
       <w:r>
         <w:rPr>
           <w:rFonts w:ascii="Times New Roman" w:hAnsi="Times New Roman" w:cs="Times New Roman"/>
-          <w:lang w:val="hu-HU"/>
-        </w:rPr>
-        <w:t>1</w:t>
-      </w:r>
-      <w:r>
-        <w:rPr>
-          <w:rFonts w:ascii="Times New Roman" w:hAnsi="Times New Roman" w:cs="Times New Roman"/>
-          <w:lang w:val="hu-HU"/>
-        </w:rPr>
-        <w:t xml:space="preserve"> ügynök</w:t>
+          <w:sz w:val="24"/>
+          <w:lang w:val="hu-HU"/>
+        </w:rPr>
+        <w:t>1 ügynök</w:t>
       </w:r>
     </w:p>
     <w:p>
@@ -15927,6 +15917,7 @@
         <w:jc w:val="both"/>
         <w:rPr>
           <w:rFonts w:ascii="Times New Roman" w:hAnsi="Times New Roman" w:cs="Times New Roman"/>
+          <w:sz w:val="24"/>
           <w:lang w:val="hu-HU"/>
         </w:rPr>
       </w:pPr>
@@ -15934,6 +15925,7 @@
       <w:r>
         <w:rPr>
           <w:rFonts w:ascii="Times New Roman" w:hAnsi="Times New Roman" w:cs="Times New Roman"/>
+          <w:sz w:val="24"/>
           <w:lang w:val="hu-HU"/>
         </w:rPr>
         <w:t>Brute</w:t>
@@ -15942,6 +15934,7 @@
       <w:r>
         <w:rPr>
           <w:rFonts w:ascii="Times New Roman" w:hAnsi="Times New Roman" w:cs="Times New Roman"/>
+          <w:sz w:val="24"/>
           <w:lang w:val="hu-HU"/>
         </w:rPr>
         <w:t xml:space="preserve"> </w:t>
@@ -15950,6 +15943,7 @@
       <w:r>
         <w:rPr>
           <w:rFonts w:ascii="Times New Roman" w:hAnsi="Times New Roman" w:cs="Times New Roman"/>
+          <w:sz w:val="24"/>
           <w:lang w:val="hu-HU"/>
         </w:rPr>
         <w:t>Force</w:t>
@@ -15958,6 +15952,7 @@
       <w:r>
         <w:rPr>
           <w:rFonts w:ascii="Times New Roman" w:hAnsi="Times New Roman" w:cs="Times New Roman"/>
+          <w:sz w:val="24"/>
           <w:lang w:val="hu-HU"/>
         </w:rPr>
         <w:t xml:space="preserve">, </w:t>
@@ -15966,6 +15961,7 @@
       <w:r>
         <w:rPr>
           <w:rFonts w:ascii="Times New Roman" w:hAnsi="Times New Roman" w:cs="Times New Roman"/>
+          <w:sz w:val="24"/>
           <w:lang w:val="hu-HU"/>
         </w:rPr>
         <w:t>Christofides</w:t>
@@ -15974,6 +15970,7 @@
       <w:r>
         <w:rPr>
           <w:rFonts w:ascii="Times New Roman" w:hAnsi="Times New Roman" w:cs="Times New Roman"/>
+          <w:sz w:val="24"/>
           <w:lang w:val="hu-HU"/>
         </w:rPr>
         <w:t xml:space="preserve">, </w:t>
@@ -15981,6 +15978,7 @@
       <w:r>
         <w:rPr>
           <w:rFonts w:ascii="Times New Roman" w:hAnsi="Times New Roman" w:cs="Times New Roman"/>
+          <w:sz w:val="24"/>
           <w:lang w:val="hu-HU"/>
         </w:rPr>
         <w:t>Mohó és Genetikus</w:t>
@@ -19185,12 +19183,22 @@
           <w:lang w:val="hu-HU"/>
         </w:rPr>
       </w:pPr>
-      <w:r>
+    </w:p>
+    <w:p>
+      <w:pPr>
+        <w:jc w:val="both"/>
         <w:rPr>
           <w:rFonts w:ascii="Times New Roman" w:hAnsi="Times New Roman" w:cs="Times New Roman"/>
           <w:i/>
           <w:lang w:val="hu-HU"/>
         </w:rPr>
+      </w:pPr>
+      <w:r>
+        <w:rPr>
+          <w:rFonts w:ascii="Times New Roman" w:hAnsi="Times New Roman" w:cs="Times New Roman"/>
+          <w:i/>
+          <w:lang w:val="hu-HU"/>
+        </w:rPr>
         <w:t>Eredmény:</w:t>
       </w:r>
     </w:p>
@@ -19199,12 +19207,14 @@
         <w:jc w:val="both"/>
         <w:rPr>
           <w:rFonts w:ascii="Times New Roman" w:hAnsi="Times New Roman" w:cs="Times New Roman"/>
-          <w:lang w:val="hu-HU"/>
-        </w:rPr>
-      </w:pPr>
-      <w:r>
-        <w:rPr>
-          <w:rFonts w:ascii="Times New Roman" w:hAnsi="Times New Roman" w:cs="Times New Roman"/>
+          <w:sz w:val="24"/>
+          <w:lang w:val="hu-HU"/>
+        </w:rPr>
+      </w:pPr>
+      <w:r>
+        <w:rPr>
+          <w:rFonts w:ascii="Times New Roman" w:hAnsi="Times New Roman" w:cs="Times New Roman"/>
+          <w:sz w:val="24"/>
           <w:lang w:val="hu-HU"/>
         </w:rPr>
         <w:t xml:space="preserve">Jól látható, hogy szinte kivétel nélkül az eredmények szempontjából a legrosszabbtól a legjobbig a </w:t>
@@ -19213,6 +19223,7 @@
       <w:r>
         <w:rPr>
           <w:rFonts w:ascii="Times New Roman" w:hAnsi="Times New Roman" w:cs="Times New Roman"/>
+          <w:sz w:val="24"/>
           <w:lang w:val="hu-HU"/>
         </w:rPr>
         <w:t>Christofides</w:t>
@@ -19221,6 +19232,7 @@
       <w:r>
         <w:rPr>
           <w:rFonts w:ascii="Times New Roman" w:hAnsi="Times New Roman" w:cs="Times New Roman"/>
+          <w:sz w:val="24"/>
           <w:lang w:val="hu-HU"/>
         </w:rPr>
         <w:t xml:space="preserve">, a mohó a genetikus végül természetesen a </w:t>
@@ -19229,6 +19241,7 @@
       <w:r>
         <w:rPr>
           <w:rFonts w:ascii="Times New Roman" w:hAnsi="Times New Roman" w:cs="Times New Roman"/>
+          <w:sz w:val="24"/>
           <w:lang w:val="hu-HU"/>
         </w:rPr>
         <w:t>brute</w:t>
@@ -19237,6 +19250,7 @@
       <w:r>
         <w:rPr>
           <w:rFonts w:ascii="Times New Roman" w:hAnsi="Times New Roman" w:cs="Times New Roman"/>
+          <w:sz w:val="24"/>
           <w:lang w:val="hu-HU"/>
         </w:rPr>
         <w:t xml:space="preserve"> </w:t>
@@ -19245,6 +19259,7 @@
       <w:r>
         <w:rPr>
           <w:rFonts w:ascii="Times New Roman" w:hAnsi="Times New Roman" w:cs="Times New Roman"/>
+          <w:sz w:val="24"/>
           <w:lang w:val="hu-HU"/>
         </w:rPr>
         <w:t>force</w:t>
@@ -19253,6 +19268,7 @@
       <w:r>
         <w:rPr>
           <w:rFonts w:ascii="Times New Roman" w:hAnsi="Times New Roman" w:cs="Times New Roman"/>
+          <w:sz w:val="24"/>
           <w:lang w:val="hu-HU"/>
         </w:rPr>
         <w:t xml:space="preserve">. Tudjuk, hogy a </w:t>
@@ -19261,6 +19277,7 @@
       <w:r>
         <w:rPr>
           <w:rFonts w:ascii="Times New Roman" w:hAnsi="Times New Roman" w:cs="Times New Roman"/>
+          <w:sz w:val="24"/>
           <w:lang w:val="hu-HU"/>
         </w:rPr>
         <w:t>Christofides</w:t>
@@ -19269,6 +19286,7 @@
       <w:r>
         <w:rPr>
           <w:rFonts w:ascii="Times New Roman" w:hAnsi="Times New Roman" w:cs="Times New Roman"/>
+          <w:sz w:val="24"/>
           <w:lang w:val="hu-HU"/>
         </w:rPr>
         <w:t xml:space="preserve"> algoritmus csak egy Hamilton kört keres, nem számolja újra a dolgokat, míg a mohó és a genetikus újra és újra számol, kikerülve a lokális minimum eredményeket. Ez magyarázza azt, hogy a </w:t>
@@ -19277,6 +19295,7 @@
       <w:r>
         <w:rPr>
           <w:rFonts w:ascii="Times New Roman" w:hAnsi="Times New Roman" w:cs="Times New Roman"/>
+          <w:sz w:val="24"/>
           <w:lang w:val="hu-HU"/>
         </w:rPr>
         <w:t>Christofides</w:t>
@@ -19285,6 +19304,7 @@
       <w:r>
         <w:rPr>
           <w:rFonts w:ascii="Times New Roman" w:hAnsi="Times New Roman" w:cs="Times New Roman"/>
+          <w:sz w:val="24"/>
           <w:lang w:val="hu-HU"/>
         </w:rPr>
         <w:t xml:space="preserve"> futása eredményezte a legrosszabbat.</w:t>
@@ -19295,12 +19315,14 @@
         <w:jc w:val="both"/>
         <w:rPr>
           <w:rFonts w:ascii="Times New Roman" w:hAnsi="Times New Roman" w:cs="Times New Roman"/>
-          <w:lang w:val="hu-HU"/>
-        </w:rPr>
-      </w:pPr>
-      <w:r>
-        <w:rPr>
-          <w:rFonts w:ascii="Times New Roman" w:hAnsi="Times New Roman" w:cs="Times New Roman"/>
+          <w:sz w:val="24"/>
+          <w:lang w:val="hu-HU"/>
+        </w:rPr>
+      </w:pPr>
+      <w:r>
+        <w:rPr>
+          <w:rFonts w:ascii="Times New Roman" w:hAnsi="Times New Roman" w:cs="Times New Roman"/>
+          <w:sz w:val="24"/>
           <w:lang w:val="hu-HU"/>
         </w:rPr>
         <w:t xml:space="preserve">A futási időnél is az elvárt eredményt kaptuk: legrosszabbtól a legjobbig, </w:t>
@@ -19309,6 +19331,7 @@
       <w:r>
         <w:rPr>
           <w:rFonts w:ascii="Times New Roman" w:hAnsi="Times New Roman" w:cs="Times New Roman"/>
+          <w:sz w:val="24"/>
           <w:lang w:val="hu-HU"/>
         </w:rPr>
         <w:t>brute</w:t>
@@ -19317,6 +19340,7 @@
       <w:r>
         <w:rPr>
           <w:rFonts w:ascii="Times New Roman" w:hAnsi="Times New Roman" w:cs="Times New Roman"/>
+          <w:sz w:val="24"/>
           <w:lang w:val="hu-HU"/>
         </w:rPr>
         <w:t xml:space="preserve"> </w:t>
@@ -19325,6 +19349,7 @@
       <w:r>
         <w:rPr>
           <w:rFonts w:ascii="Times New Roman" w:hAnsi="Times New Roman" w:cs="Times New Roman"/>
+          <w:sz w:val="24"/>
           <w:lang w:val="hu-HU"/>
         </w:rPr>
         <w:t>force</w:t>
@@ -19333,6 +19358,7 @@
       <w:r>
         <w:rPr>
           <w:rFonts w:ascii="Times New Roman" w:hAnsi="Times New Roman" w:cs="Times New Roman"/>
+          <w:sz w:val="24"/>
           <w:lang w:val="hu-HU"/>
         </w:rPr>
         <w:t xml:space="preserve">, </w:t>
@@ -19341,6 +19367,7 @@
       <w:r>
         <w:rPr>
           <w:rFonts w:ascii="Times New Roman" w:hAnsi="Times New Roman" w:cs="Times New Roman"/>
+          <w:sz w:val="24"/>
           <w:lang w:val="hu-HU"/>
         </w:rPr>
         <w:t>Christofides</w:t>
@@ -19349,14 +19376,25 @@
       <w:r>
         <w:rPr>
           <w:rFonts w:ascii="Times New Roman" w:hAnsi="Times New Roman" w:cs="Times New Roman"/>
-          <w:lang w:val="hu-HU"/>
-        </w:rPr>
-        <w:t xml:space="preserve">, genetikus és mohó. Látható hogy a nagyobb gráfokban a nagyobb komplexitás miatt a </w:t>
+          <w:sz w:val="24"/>
+          <w:lang w:val="hu-HU"/>
+        </w:rPr>
+        <w:t xml:space="preserve">, genetikus és mohó. Látható hogy a nagyobb gráfokban a nagyobb komplexitás </w:t>
+      </w:r>
+      <w:r>
+        <w:rPr>
+          <w:rFonts w:ascii="Times New Roman" w:hAnsi="Times New Roman" w:cs="Times New Roman"/>
+          <w:sz w:val="24"/>
+          <w:lang w:val="hu-HU"/>
+        </w:rPr>
+        <w:lastRenderedPageBreak/>
+        <w:t xml:space="preserve">miatt a </w:t>
       </w:r>
       <w:proofErr w:type="spellStart"/>
       <w:r>
         <w:rPr>
           <w:rFonts w:ascii="Times New Roman" w:hAnsi="Times New Roman" w:cs="Times New Roman"/>
+          <w:sz w:val="24"/>
           <w:lang w:val="hu-HU"/>
         </w:rPr>
         <w:t>brute</w:t>
@@ -19365,6 +19403,7 @@
       <w:r>
         <w:rPr>
           <w:rFonts w:ascii="Times New Roman" w:hAnsi="Times New Roman" w:cs="Times New Roman"/>
+          <w:sz w:val="24"/>
           <w:lang w:val="hu-HU"/>
         </w:rPr>
         <w:t xml:space="preserve"> </w:t>
@@ -19373,6 +19412,7 @@
       <w:r>
         <w:rPr>
           <w:rFonts w:ascii="Times New Roman" w:hAnsi="Times New Roman" w:cs="Times New Roman"/>
+          <w:sz w:val="24"/>
           <w:lang w:val="hu-HU"/>
         </w:rPr>
         <w:t>force</w:t>
@@ -19381,23 +19421,16 @@
       <w:r>
         <w:rPr>
           <w:rFonts w:ascii="Times New Roman" w:hAnsi="Times New Roman" w:cs="Times New Roman"/>
-          <w:lang w:val="hu-HU"/>
-        </w:rPr>
-        <w:t xml:space="preserve"> futási ideje rohamosan megugrik. A leggyorsabb a mohó algoritmus, de ez sem meglepő, hiszen gyorsan számol, de kevésbé pontosan, mi</w:t>
-      </w:r>
-      <w:bookmarkStart w:id="0" w:name="_GoBack"/>
-      <w:bookmarkEnd w:id="0"/>
-      <w:r>
-        <w:rPr>
-          <w:rFonts w:ascii="Times New Roman" w:hAnsi="Times New Roman" w:cs="Times New Roman"/>
-          <w:lang w:val="hu-HU"/>
-        </w:rPr>
-        <w:t xml:space="preserve">nt a genetikus. A </w:t>
+          <w:sz w:val="24"/>
+          <w:lang w:val="hu-HU"/>
+        </w:rPr>
+        <w:t xml:space="preserve"> futási ideje rohamosan megugrik. A leggyorsabb a mohó algoritmus, de ez sem meglepő, hiszen gyorsan számol, de kevésbé pontosan, mint a genetikus. A </w:t>
       </w:r>
       <w:proofErr w:type="spellStart"/>
       <w:r>
         <w:rPr>
           <w:rFonts w:ascii="Times New Roman" w:hAnsi="Times New Roman" w:cs="Times New Roman"/>
+          <w:sz w:val="24"/>
           <w:lang w:val="hu-HU"/>
         </w:rPr>
         <w:t>Christofiges</w:t>
@@ -19406,6 +19439,7 @@
       <w:r>
         <w:rPr>
           <w:rFonts w:ascii="Times New Roman" w:hAnsi="Times New Roman" w:cs="Times New Roman"/>
+          <w:sz w:val="24"/>
           <w:lang w:val="hu-HU"/>
         </w:rPr>
         <w:t xml:space="preserve"> futási ideje nem nőtt annyira, mint a többi algoritmus</w:t>
@@ -19413,6 +19447,7 @@
       <w:r>
         <w:rPr>
           <w:rFonts w:ascii="Times New Roman" w:hAnsi="Times New Roman" w:cs="Times New Roman"/>
+          <w:sz w:val="24"/>
           <w:lang w:val="hu-HU"/>
         </w:rPr>
         <w:t>, nagyobb gráfokra megelőzné a genetikust, és még a mohót is.</w:t>
@@ -19429,7 +19464,7 @@
 </file>
 
 <file path=word/numbering.xml><?xml version="1.0" encoding="utf-8"?>
-<w:numbering xmlns:wpc="http://schemas.microsoft.com/office/word/2010/wordprocessingCanvas" xmlns:cx="http://schemas.microsoft.com/office/drawing/2014/chartex" xmlns:cx1="http://schemas.microsoft.com/office/drawing/2015/9/8/chartex" xmlns:mc="http://schemas.openxmlformats.org/markup-compatibility/2006" xmlns:o="urn:schemas-microsoft-com:office:office" xmlns:r="http://schemas.openxmlformats.org/officeDocument/2006/relationships" xmlns:m="http://schemas.openxmlformats.org/officeDocument/2006/math" xmlns:v="urn:schemas-microsoft-com:vml" xmlns:wp14="http://schemas.microsoft.com/office/word/2010/wordprocessingDrawing" xmlns:wp="http://schemas.openxmlformats.org/drawingml/2006/wordprocessingDrawing" xmlns:w10="urn:schemas-microsoft-com:office:word" xmlns:w="http://schemas.openxmlformats.org/wordprocessingml/2006/main" xmlns:w14="http://schemas.microsoft.com/office/word/2010/wordml" xmlns:w15="http://schemas.microsoft.com/office/word/2012/wordml" xmlns:w16se="http://schemas.microsoft.com/office/word/2015/wordml/symex" xmlns:wpg="http://schemas.microsoft.com/office/word/2010/wordprocessingGroup" xmlns:wpi="http://schemas.microsoft.com/office/word/2010/wordprocessingInk" xmlns:wne="http://schemas.microsoft.com/office/word/2006/wordml" xmlns:wps="http://schemas.microsoft.com/office/word/2010/wordprocessingShape" mc:Ignorable="w14 w15 w16se wp14">
+<w:numbering xmlns:wpc="http://schemas.microsoft.com/office/word/2010/wordprocessingCanvas" xmlns:mc="http://schemas.openxmlformats.org/markup-compatibility/2006" xmlns:o="urn:schemas-microsoft-com:office:office" xmlns:r="http://schemas.openxmlformats.org/officeDocument/2006/relationships" xmlns:m="http://schemas.openxmlformats.org/officeDocument/2006/math" xmlns:v="urn:schemas-microsoft-com:vml" xmlns:wp14="http://schemas.microsoft.com/office/word/2010/wordprocessingDrawing" xmlns:wp="http://schemas.openxmlformats.org/drawingml/2006/wordprocessingDrawing" xmlns:w10="urn:schemas-microsoft-com:office:word" xmlns:w="http://schemas.openxmlformats.org/wordprocessingml/2006/main" xmlns:w14="http://schemas.microsoft.com/office/word/2010/wordml" xmlns:w15="http://schemas.microsoft.com/office/word/2012/wordml" xmlns:wpg="http://schemas.microsoft.com/office/word/2010/wordprocessingGroup" xmlns:wpi="http://schemas.microsoft.com/office/word/2010/wordprocessingInk" xmlns:wne="http://schemas.microsoft.com/office/word/2006/wordml" xmlns:wps="http://schemas.microsoft.com/office/word/2010/wordprocessingShape" mc:Ignorable="w14 w15 wp14">
   <w:abstractNum w:abstractNumId="0" w15:restartNumberingAfterBreak="0">
     <w:nsid w:val="04FF536F"/>
     <w:multiLevelType w:val="hybridMultilevel"/>
@@ -21002,7 +21037,7 @@
 </file>
 
 <file path=word/styles.xml><?xml version="1.0" encoding="utf-8"?>
-<w:styles xmlns:mc="http://schemas.openxmlformats.org/markup-compatibility/2006" xmlns:r="http://schemas.openxmlformats.org/officeDocument/2006/relationships" xmlns:w="http://schemas.openxmlformats.org/wordprocessingml/2006/main" xmlns:w14="http://schemas.microsoft.com/office/word/2010/wordml" xmlns:w15="http://schemas.microsoft.com/office/word/2012/wordml" xmlns:w16se="http://schemas.microsoft.com/office/word/2015/wordml/symex" mc:Ignorable="w14 w15 w16se">
+<w:styles xmlns:mc="http://schemas.openxmlformats.org/markup-compatibility/2006" xmlns:r="http://schemas.openxmlformats.org/officeDocument/2006/relationships" xmlns:w="http://schemas.openxmlformats.org/wordprocessingml/2006/main" xmlns:w14="http://schemas.microsoft.com/office/word/2010/wordml" xmlns:w15="http://schemas.microsoft.com/office/word/2012/wordml" mc:Ignorable="w14 w15">
   <w:docDefaults>
     <w:rPrDefault>
       <w:rPr>
@@ -21391,15 +21426,15 @@
     <w:lsdException w:name="List Table 6 Colorful Accent 6" w:uiPriority="51"/>
     <w:lsdException w:name="List Table 7 Colorful Accent 6" w:uiPriority="52"/>
   </w:latentStyles>
-  <w:style w:type="paragraph" w:default="1" w:styleId="Norml">
+  <w:style w:type="paragraph" w:default="1" w:styleId="Normal">
     <w:name w:val="Normal"/>
     <w:qFormat/>
   </w:style>
-  <w:style w:type="paragraph" w:styleId="Cmsor1">
+  <w:style w:type="paragraph" w:styleId="Heading1">
     <w:name w:val="heading 1"/>
-    <w:basedOn w:val="Norml"/>
-    <w:next w:val="Norml"/>
-    <w:link w:val="Cmsor1Char"/>
+    <w:basedOn w:val="Normal"/>
+    <w:next w:val="Normal"/>
+    <w:link w:val="Heading1Char"/>
     <w:uiPriority w:val="9"/>
     <w:qFormat/>
     <w:rsid w:val="00803BD2"/>
@@ -21416,11 +21451,11 @@
       <w:szCs w:val="32"/>
     </w:rPr>
   </w:style>
-  <w:style w:type="paragraph" w:styleId="Cmsor2">
+  <w:style w:type="paragraph" w:styleId="Heading2">
     <w:name w:val="heading 2"/>
-    <w:basedOn w:val="Norml"/>
-    <w:next w:val="Norml"/>
-    <w:link w:val="Cmsor2Char"/>
+    <w:basedOn w:val="Normal"/>
+    <w:next w:val="Normal"/>
+    <w:link w:val="Heading2Char"/>
     <w:uiPriority w:val="9"/>
     <w:unhideWhenUsed/>
     <w:qFormat/>
@@ -21438,11 +21473,11 @@
       <w:szCs w:val="26"/>
     </w:rPr>
   </w:style>
-  <w:style w:type="paragraph" w:styleId="Cmsor3">
+  <w:style w:type="paragraph" w:styleId="Heading3">
     <w:name w:val="heading 3"/>
-    <w:basedOn w:val="Norml"/>
-    <w:next w:val="Norml"/>
-    <w:link w:val="Cmsor3Char"/>
+    <w:basedOn w:val="Normal"/>
+    <w:next w:val="Normal"/>
+    <w:link w:val="Heading3Char"/>
     <w:uiPriority w:val="9"/>
     <w:unhideWhenUsed/>
     <w:qFormat/>
@@ -21460,11 +21495,11 @@
       <w:szCs w:val="24"/>
     </w:rPr>
   </w:style>
-  <w:style w:type="paragraph" w:styleId="Cmsor4">
+  <w:style w:type="paragraph" w:styleId="Heading4">
     <w:name w:val="heading 4"/>
-    <w:basedOn w:val="Norml"/>
-    <w:next w:val="Norml"/>
-    <w:link w:val="Cmsor4Char"/>
+    <w:basedOn w:val="Normal"/>
+    <w:next w:val="Normal"/>
+    <w:link w:val="Heading4Char"/>
     <w:uiPriority w:val="9"/>
     <w:unhideWhenUsed/>
     <w:qFormat/>
@@ -21482,13 +21517,13 @@
       <w:color w:val="2E74B5" w:themeColor="accent1" w:themeShade="BF"/>
     </w:rPr>
   </w:style>
-  <w:style w:type="character" w:default="1" w:styleId="Bekezdsalapbettpusa">
+  <w:style w:type="character" w:default="1" w:styleId="DefaultParagraphFont">
     <w:name w:val="Default Paragraph Font"/>
     <w:uiPriority w:val="1"/>
     <w:semiHidden/>
     <w:unhideWhenUsed/>
   </w:style>
-  <w:style w:type="table" w:default="1" w:styleId="Normltblzat">
+  <w:style w:type="table" w:default="1" w:styleId="TableNormal">
     <w:name w:val="Normal Table"/>
     <w:uiPriority w:val="99"/>
     <w:semiHidden/>
@@ -21503,16 +21538,16 @@
       </w:tblCellMar>
     </w:tblPr>
   </w:style>
-  <w:style w:type="numbering" w:default="1" w:styleId="Nemlista">
+  <w:style w:type="numbering" w:default="1" w:styleId="NoList">
     <w:name w:val="No List"/>
     <w:uiPriority w:val="99"/>
     <w:semiHidden/>
     <w:unhideWhenUsed/>
   </w:style>
-  <w:style w:type="character" w:customStyle="1" w:styleId="Cmsor2Char">
-    <w:name w:val="Címsor 2 Char"/>
-    <w:basedOn w:val="Bekezdsalapbettpusa"/>
-    <w:link w:val="Cmsor2"/>
+  <w:style w:type="character" w:customStyle="1" w:styleId="Heading2Char">
+    <w:name w:val="Heading 2 Char"/>
+    <w:basedOn w:val="DefaultParagraphFont"/>
+    <w:link w:val="Heading2"/>
     <w:uiPriority w:val="9"/>
     <w:rsid w:val="00803BD2"/>
     <w:rPr>
@@ -21522,10 +21557,10 @@
       <w:szCs w:val="26"/>
     </w:rPr>
   </w:style>
-  <w:style w:type="character" w:customStyle="1" w:styleId="Cmsor3Char">
-    <w:name w:val="Címsor 3 Char"/>
-    <w:basedOn w:val="Bekezdsalapbettpusa"/>
-    <w:link w:val="Cmsor3"/>
+  <w:style w:type="character" w:customStyle="1" w:styleId="Heading3Char">
+    <w:name w:val="Heading 3 Char"/>
+    <w:basedOn w:val="DefaultParagraphFont"/>
+    <w:link w:val="Heading3"/>
     <w:uiPriority w:val="9"/>
     <w:rsid w:val="00803BD2"/>
     <w:rPr>
@@ -21535,10 +21570,10 @@
       <w:szCs w:val="24"/>
     </w:rPr>
   </w:style>
-  <w:style w:type="character" w:customStyle="1" w:styleId="Cmsor1Char">
-    <w:name w:val="Címsor 1 Char"/>
-    <w:basedOn w:val="Bekezdsalapbettpusa"/>
-    <w:link w:val="Cmsor1"/>
+  <w:style w:type="character" w:customStyle="1" w:styleId="Heading1Char">
+    <w:name w:val="Heading 1 Char"/>
+    <w:basedOn w:val="DefaultParagraphFont"/>
+    <w:link w:val="Heading1"/>
     <w:uiPriority w:val="9"/>
     <w:rsid w:val="00803BD2"/>
     <w:rPr>
@@ -21548,9 +21583,9 @@
       <w:szCs w:val="32"/>
     </w:rPr>
   </w:style>
-  <w:style w:type="paragraph" w:styleId="Listaszerbekezds">
+  <w:style w:type="paragraph" w:styleId="ListParagraph">
     <w:name w:val="List Paragraph"/>
-    <w:basedOn w:val="Norml"/>
+    <w:basedOn w:val="Normal"/>
     <w:uiPriority w:val="34"/>
     <w:qFormat/>
     <w:rsid w:val="00696374"/>
@@ -21559,10 +21594,10 @@
       <w:contextualSpacing/>
     </w:pPr>
   </w:style>
-  <w:style w:type="paragraph" w:styleId="Buborkszveg">
+  <w:style w:type="paragraph" w:styleId="BalloonText">
     <w:name w:val="Balloon Text"/>
-    <w:basedOn w:val="Norml"/>
-    <w:link w:val="BuborkszvegChar"/>
+    <w:basedOn w:val="Normal"/>
+    <w:link w:val="BalloonTextChar"/>
     <w:uiPriority w:val="99"/>
     <w:semiHidden/>
     <w:unhideWhenUsed/>
@@ -21576,10 +21611,10 @@
       <w:szCs w:val="16"/>
     </w:rPr>
   </w:style>
-  <w:style w:type="character" w:customStyle="1" w:styleId="BuborkszvegChar">
-    <w:name w:val="Buborékszöveg Char"/>
-    <w:basedOn w:val="Bekezdsalapbettpusa"/>
-    <w:link w:val="Buborkszveg"/>
+  <w:style w:type="character" w:customStyle="1" w:styleId="BalloonTextChar">
+    <w:name w:val="Balloon Text Char"/>
+    <w:basedOn w:val="DefaultParagraphFont"/>
+    <w:link w:val="BalloonText"/>
     <w:uiPriority w:val="99"/>
     <w:semiHidden/>
     <w:rsid w:val="009A4169"/>
@@ -21589,9 +21624,9 @@
       <w:szCs w:val="16"/>
     </w:rPr>
   </w:style>
-  <w:style w:type="character" w:styleId="Hiperhivatkozs">
+  <w:style w:type="character" w:styleId="Hyperlink">
     <w:name w:val="Hyperlink"/>
-    <w:basedOn w:val="Bekezdsalapbettpusa"/>
+    <w:basedOn w:val="DefaultParagraphFont"/>
     <w:uiPriority w:val="99"/>
     <w:semiHidden/>
     <w:unhideWhenUsed/>
@@ -21601,9 +21636,9 @@
       <w:u w:val="single"/>
     </w:rPr>
   </w:style>
-  <w:style w:type="paragraph" w:styleId="NormlWeb">
+  <w:style w:type="paragraph" w:styleId="NormalWeb">
     <w:name w:val="Normal (Web)"/>
-    <w:basedOn w:val="Norml"/>
+    <w:basedOn w:val="Normal"/>
     <w:uiPriority w:val="99"/>
     <w:semiHidden/>
     <w:unhideWhenUsed/>
@@ -21618,10 +21653,10 @@
       <w:lang w:val="hu-HU" w:eastAsia="hu-HU"/>
     </w:rPr>
   </w:style>
-  <w:style w:type="character" w:customStyle="1" w:styleId="Cmsor4Char">
-    <w:name w:val="Címsor 4 Char"/>
-    <w:basedOn w:val="Bekezdsalapbettpusa"/>
-    <w:link w:val="Cmsor4"/>
+  <w:style w:type="character" w:customStyle="1" w:styleId="Heading4Char">
+    <w:name w:val="Heading 4 Char"/>
+    <w:basedOn w:val="DefaultParagraphFont"/>
+    <w:link w:val="Heading4"/>
     <w:uiPriority w:val="9"/>
     <w:rsid w:val="00F93634"/>
     <w:rPr>
@@ -21631,9 +21666,9 @@
       <w:color w:val="2E74B5" w:themeColor="accent1" w:themeShade="BF"/>
     </w:rPr>
   </w:style>
-  <w:style w:type="character" w:styleId="Helyrzszveg">
+  <w:style w:type="character" w:styleId="PlaceholderText">
     <w:name w:val="Placeholder Text"/>
-    <w:basedOn w:val="Bekezdsalapbettpusa"/>
+    <w:basedOn w:val="DefaultParagraphFont"/>
     <w:uiPriority w:val="99"/>
     <w:semiHidden/>
     <w:rsid w:val="00A00374"/>
@@ -21643,22 +21678,22 @@
   </w:style>
   <w:style w:type="character" w:customStyle="1" w:styleId="mn">
     <w:name w:val="mn"/>
-    <w:basedOn w:val="Bekezdsalapbettpusa"/>
+    <w:basedOn w:val="DefaultParagraphFont"/>
     <w:rsid w:val="00101621"/>
   </w:style>
   <w:style w:type="character" w:customStyle="1" w:styleId="mo">
     <w:name w:val="mo"/>
-    <w:basedOn w:val="Bekezdsalapbettpusa"/>
+    <w:basedOn w:val="DefaultParagraphFont"/>
     <w:rsid w:val="00101621"/>
   </w:style>
   <w:style w:type="character" w:customStyle="1" w:styleId="mi">
     <w:name w:val="mi"/>
-    <w:basedOn w:val="Bekezdsalapbettpusa"/>
+    <w:basedOn w:val="DefaultParagraphFont"/>
     <w:rsid w:val="00101621"/>
   </w:style>
-  <w:style w:type="table" w:styleId="Rcsostblzat">
+  <w:style w:type="table" w:styleId="TableGrid">
     <w:name w:val="Table Grid"/>
-    <w:basedOn w:val="Normltblzat"/>
+    <w:basedOn w:val="TableNormal"/>
     <w:uiPriority w:val="39"/>
     <w:rsid w:val="00461092"/>
     <w:pPr>
@@ -21944,7 +21979,7 @@
 </file>
 
 <file path=customXml/itemProps1.xml><?xml version="1.0" encoding="utf-8"?>
-<ds:datastoreItem xmlns:ds="http://schemas.openxmlformats.org/officeDocument/2006/customXml" ds:itemID="{8A46A8C7-D46B-4A8B-815B-A2070EE99EC0}">
+<ds:datastoreItem xmlns:ds="http://schemas.openxmlformats.org/officeDocument/2006/customXml" ds:itemID="{4D981042-EFD2-4CDF-8BCA-7F5D8D7AB50B}">
   <ds:schemaRefs>
     <ds:schemaRef ds:uri="http://schemas.openxmlformats.org/officeDocument/2006/bibliography"/>
   </ds:schemaRefs>

</xml_diff>